<commit_message>
update the documentation on how to run server.js forever
</commit_message>
<xml_diff>
--- a/Documentation on how to run the project.docx
+++ b/Documentation on how to run the project.docx
@@ -1,6 +1,6 @@
 
 <file path=word/document.xml><?xml version="1.0" encoding="utf-8"?>
-<w:document xmlns:wpc="http://schemas.microsoft.com/office/word/2010/wordprocessingCanvas" xmlns:cx="http://schemas.microsoft.com/office/drawing/2014/chartex" xmlns:cx1="http://schemas.microsoft.com/office/drawing/2015/9/8/chartex" xmlns:mc="http://schemas.openxmlformats.org/markup-compatibility/2006" xmlns:o="urn:schemas-microsoft-com:office:office" xmlns:r="http://schemas.openxmlformats.org/officeDocument/2006/relationships" xmlns:m="http://schemas.openxmlformats.org/officeDocument/2006/math" xmlns:v="urn:schemas-microsoft-com:vml" xmlns:wp14="http://schemas.microsoft.com/office/word/2010/wordprocessingDrawing" xmlns:wp="http://schemas.openxmlformats.org/drawingml/2006/wordprocessingDrawing" xmlns:w10="urn:schemas-microsoft-com:office:word" xmlns:w="http://schemas.openxmlformats.org/wordprocessingml/2006/main" xmlns:w14="http://schemas.microsoft.com/office/word/2010/wordml" xmlns:w15="http://schemas.microsoft.com/office/word/2012/wordml" xmlns:w16se="http://schemas.microsoft.com/office/word/2015/wordml/symex" xmlns:wpg="http://schemas.microsoft.com/office/word/2010/wordprocessingGroup" xmlns:wpi="http://schemas.microsoft.com/office/word/2010/wordprocessingInk" xmlns:wne="http://schemas.microsoft.com/office/word/2006/wordml" xmlns:wps="http://schemas.microsoft.com/office/word/2010/wordprocessingShape" mc:Ignorable="w14 w15 w16se wp14">
+<w:document xmlns:wpc="http://schemas.microsoft.com/office/word/2010/wordprocessingCanvas" xmlns:mo="http://schemas.microsoft.com/office/mac/office/2008/main" xmlns:mc="http://schemas.openxmlformats.org/markup-compatibility/2006" xmlns:mv="urn:schemas-microsoft-com:mac:vml" xmlns:o="urn:schemas-microsoft-com:office:office" xmlns:r="http://schemas.openxmlformats.org/officeDocument/2006/relationships" xmlns:m="http://schemas.openxmlformats.org/officeDocument/2006/math" xmlns:v="urn:schemas-microsoft-com:vml" xmlns:wp14="http://schemas.microsoft.com/office/word/2010/wordprocessingDrawing" xmlns:wp="http://schemas.openxmlformats.org/drawingml/2006/wordprocessingDrawing" xmlns:w10="urn:schemas-microsoft-com:office:word" xmlns:w="http://schemas.openxmlformats.org/wordprocessingml/2006/main" xmlns:w14="http://schemas.microsoft.com/office/word/2010/wordml" xmlns:w15="http://schemas.microsoft.com/office/word/2012/wordml" xmlns:wpg="http://schemas.microsoft.com/office/word/2010/wordprocessingGroup" xmlns:wpi="http://schemas.microsoft.com/office/word/2010/wordprocessingInk" xmlns:wne="http://schemas.microsoft.com/office/word/2006/wordml" xmlns:wps="http://schemas.microsoft.com/office/word/2010/wordprocessingShape" mc:Ignorable="w14 w15 wp14">
   <w:body>
     <w:p>
       <w:r>
@@ -24,25 +24,12 @@
     </w:p>
     <w:p>
       <w:r>
-        <w:t xml:space="preserve">!! Updated on Feb 11, </w:t>
-      </w:r>
-      <w:proofErr w:type="gramStart"/>
-      <w:r>
-        <w:t>2018 !!</w:t>
-      </w:r>
-      <w:proofErr w:type="gramEnd"/>
-    </w:p>
-    <w:p>
-      <w:r>
-        <w:t>Currently, the master branch contains a working MVP that is ready for the first snapshot week. “</w:t>
-      </w:r>
-      <w:proofErr w:type="spellStart"/>
-      <w:r>
-        <w:t>Dist</w:t>
-      </w:r>
-      <w:proofErr w:type="spellEnd"/>
-      <w:r>
-        <w:t>” file that is necessary to run the server on EC2 is already up.</w:t>
+        <w:t>!! Updated on Feb 11, 2018 !!</w:t>
+      </w:r>
+    </w:p>
+    <w:p>
+      <w:r>
+        <w:t>Currently, the master branch contains a working MVP that is ready for the first snapshot week. “Dist” file that is necessary to run the server on EC2 is already up.</w:t>
       </w:r>
     </w:p>
     <w:p/>
@@ -70,7 +57,7 @@
     </w:p>
     <w:p>
       <w:pPr>
-        <w:pStyle w:val="a3"/>
+        <w:pStyle w:val="ListParagraph"/>
         <w:numPr>
           <w:ilvl w:val="0"/>
           <w:numId w:val="1"/>
@@ -82,27 +69,19 @@
     </w:p>
     <w:p>
       <w:pPr>
-        <w:pStyle w:val="a3"/>
+        <w:pStyle w:val="ListParagraph"/>
         <w:numPr>
           <w:ilvl w:val="0"/>
           <w:numId w:val="1"/>
         </w:numPr>
       </w:pPr>
       <w:r>
-        <w:t xml:space="preserve">After cloning the master branch, you would need to have </w:t>
-      </w:r>
-      <w:proofErr w:type="spellStart"/>
-      <w:r>
-        <w:t>node_modules</w:t>
-      </w:r>
-      <w:proofErr w:type="spellEnd"/>
-      <w:r>
-        <w:t>.</w:t>
-      </w:r>
-    </w:p>
-    <w:p>
-      <w:pPr>
-        <w:pStyle w:val="a3"/>
+        <w:t>After cloning the master branch, you would need to have node_modules.</w:t>
+      </w:r>
+    </w:p>
+    <w:p>
+      <w:pPr>
+        <w:pStyle w:val="ListParagraph"/>
         <w:numPr>
           <w:ilvl w:val="1"/>
           <w:numId w:val="1"/>
@@ -114,7 +93,7 @@
       <w:hyperlink r:id="rId5" w:history="1">
         <w:r>
           <w:rPr>
-            <w:rStyle w:val="a4"/>
+            <w:rStyle w:val="Hyperlink"/>
           </w:rPr>
           <w:t>https://nodejs.org/en/</w:t>
         </w:r>
@@ -125,78 +104,44 @@
     </w:p>
     <w:p>
       <w:pPr>
-        <w:pStyle w:val="a3"/>
+        <w:pStyle w:val="ListParagraph"/>
         <w:numPr>
           <w:ilvl w:val="1"/>
           <w:numId w:val="1"/>
         </w:numPr>
       </w:pPr>
       <w:r>
-        <w:t xml:space="preserve">After downloading and installing Node.js, you could confirm that Node.js and </w:t>
-      </w:r>
-      <w:proofErr w:type="spellStart"/>
-      <w:r>
-        <w:t>npm</w:t>
-      </w:r>
-      <w:proofErr w:type="spellEnd"/>
-      <w:r>
-        <w:t xml:space="preserve"> are installed by running,</w:t>
-      </w:r>
-    </w:p>
-    <w:p>
-      <w:pPr>
-        <w:pStyle w:val="a3"/>
+        <w:t>After downloading and installing Node.js, you could confirm that Node.js and npm are installed by running,</w:t>
+      </w:r>
+    </w:p>
+    <w:p>
+      <w:pPr>
+        <w:pStyle w:val="ListParagraph"/>
         <w:ind w:left="2160"/>
       </w:pPr>
       <w:r>
-        <w:t xml:space="preserve">$ </w:t>
-      </w:r>
-      <w:proofErr w:type="gramStart"/>
-      <w:r>
-        <w:t>node</w:t>
-      </w:r>
-      <w:proofErr w:type="gramEnd"/>
-      <w:r>
-        <w:t xml:space="preserve"> –v</w:t>
-      </w:r>
-    </w:p>
-    <w:p>
-      <w:pPr>
-        <w:pStyle w:val="a3"/>
+        <w:t>$ node –v</w:t>
+      </w:r>
+    </w:p>
+    <w:p>
+      <w:pPr>
+        <w:pStyle w:val="ListParagraph"/>
         <w:ind w:left="2160"/>
       </w:pPr>
       <w:r>
-        <w:t xml:space="preserve">$ </w:t>
-      </w:r>
-      <w:proofErr w:type="spellStart"/>
-      <w:proofErr w:type="gramStart"/>
-      <w:r>
-        <w:t>npm</w:t>
-      </w:r>
-      <w:proofErr w:type="spellEnd"/>
-      <w:proofErr w:type="gramEnd"/>
-      <w:r>
-        <w:t xml:space="preserve"> –v</w:t>
-      </w:r>
-    </w:p>
-    <w:p>
-      <w:pPr>
-        <w:pStyle w:val="a3"/>
+        <w:t>$ npm –v</w:t>
+      </w:r>
+    </w:p>
+    <w:p>
+      <w:pPr>
+        <w:pStyle w:val="ListParagraph"/>
         <w:numPr>
           <w:ilvl w:val="1"/>
           <w:numId w:val="1"/>
         </w:numPr>
       </w:pPr>
       <w:r>
-        <w:t xml:space="preserve">These commands should give you v8.9.4 for node and v5.6.0 </w:t>
-      </w:r>
-      <w:proofErr w:type="gramStart"/>
-      <w:r>
-        <w:t>( for</w:t>
-      </w:r>
-      <w:proofErr w:type="gramEnd"/>
-      <w:r>
-        <w:t xml:space="preserve"> the current development environment )</w:t>
+        <w:t>These commands should give you v8.9.4 for node and v5.6.0 ( for the current development environment )</w:t>
       </w:r>
       <w:r>
         <w:t>.</w:t>
@@ -204,121 +149,52 @@
     </w:p>
     <w:p>
       <w:pPr>
-        <w:pStyle w:val="a3"/>
+        <w:pStyle w:val="ListParagraph"/>
         <w:numPr>
           <w:ilvl w:val="0"/>
           <w:numId w:val="1"/>
         </w:numPr>
       </w:pPr>
       <w:r>
-        <w:t xml:space="preserve">Once you have your </w:t>
-      </w:r>
-      <w:proofErr w:type="spellStart"/>
-      <w:r>
-        <w:t>npm</w:t>
-      </w:r>
-      <w:proofErr w:type="spellEnd"/>
-      <w:r>
-        <w:t xml:space="preserve"> and Node.js set up on your local machine, please go to ‘</w:t>
-      </w:r>
-      <w:proofErr w:type="spellStart"/>
-      <w:r>
-        <w:t>umbuy</w:t>
-      </w:r>
-      <w:proofErr w:type="spellEnd"/>
-      <w:r>
-        <w:t>\project\</w:t>
-      </w:r>
-      <w:proofErr w:type="spellStart"/>
-      <w:r>
-        <w:t>umbuy</w:t>
-      </w:r>
-      <w:proofErr w:type="spellEnd"/>
-      <w:r>
-        <w:t>\web&gt;</w:t>
-      </w:r>
-      <w:r>
-        <w:t>’ directory where you could see ‘</w:t>
-      </w:r>
-      <w:proofErr w:type="spellStart"/>
-      <w:r>
-        <w:t>jackage.json</w:t>
-      </w:r>
-      <w:proofErr w:type="spellEnd"/>
-      <w:r>
-        <w:t>’.</w:t>
-      </w:r>
-    </w:p>
-    <w:p>
-      <w:pPr>
-        <w:pStyle w:val="a3"/>
+        <w:t>Once you have your npm and Node.js set up on your local machine, please go to ‘umbuy</w:t>
+      </w:r>
+      <w:r>
+        <w:t>\project\umbuy\web&gt;</w:t>
+      </w:r>
+      <w:r>
+        <w:t>’ directory where you could see ‘jackage.json’.</w:t>
+      </w:r>
+    </w:p>
+    <w:p>
+      <w:pPr>
+        <w:pStyle w:val="ListParagraph"/>
         <w:numPr>
           <w:ilvl w:val="0"/>
           <w:numId w:val="1"/>
         </w:numPr>
       </w:pPr>
       <w:r>
-        <w:t xml:space="preserve">Run ‘$ </w:t>
-      </w:r>
-      <w:proofErr w:type="spellStart"/>
-      <w:r>
-        <w:t>npm</w:t>
-      </w:r>
-      <w:proofErr w:type="spellEnd"/>
-      <w:r>
-        <w:t xml:space="preserve"> install’ to install the neces</w:t>
-      </w:r>
-      <w:r>
-        <w:t xml:space="preserve">sary files such as </w:t>
-      </w:r>
-      <w:proofErr w:type="spellStart"/>
-      <w:r>
-        <w:t>node_modules</w:t>
-      </w:r>
-      <w:proofErr w:type="spellEnd"/>
-      <w:r>
-        <w:t xml:space="preserve"> which contain ‘express’, ‘</w:t>
-      </w:r>
-      <w:proofErr w:type="spellStart"/>
-      <w:r>
-        <w:t>mysql</w:t>
-      </w:r>
-      <w:proofErr w:type="spellEnd"/>
-      <w:r>
-        <w:t>’, ‘</w:t>
-      </w:r>
-      <w:proofErr w:type="spellStart"/>
-      <w:r>
-        <w:t>aws-sdk</w:t>
-      </w:r>
-      <w:proofErr w:type="spellEnd"/>
-      <w:r>
-        <w:t>’ and etc.</w:t>
-      </w:r>
-    </w:p>
-    <w:p>
-      <w:pPr>
-        <w:pStyle w:val="a3"/>
+        <w:t>Run ‘$ npm install’ to install the neces</w:t>
+      </w:r>
+      <w:r>
+        <w:t>sary files such as node_modules which contain ‘express’, ‘mysql’, ‘aws-sdk’ and etc.</w:t>
+      </w:r>
+    </w:p>
+    <w:p>
+      <w:pPr>
+        <w:pStyle w:val="ListParagraph"/>
         <w:numPr>
           <w:ilvl w:val="0"/>
           <w:numId w:val="1"/>
         </w:numPr>
       </w:pPr>
       <w:r>
-        <w:t>If you have successfully installed everything, you should be able to run the server on localhost</w:t>
-      </w:r>
-      <w:proofErr w:type="gramStart"/>
-      <w:r>
-        <w:t>:4200</w:t>
-      </w:r>
-      <w:proofErr w:type="gramEnd"/>
-      <w:r>
-        <w:t xml:space="preserve"> by now.</w:t>
-      </w:r>
-    </w:p>
-    <w:p>
-      <w:pPr>
-        <w:pStyle w:val="a3"/>
+        <w:t>If you have successfully installed everything, you should be able to run the server on localhost:4200 by now.</w:t>
+      </w:r>
+    </w:p>
+    <w:p>
+      <w:pPr>
+        <w:pStyle w:val="ListParagraph"/>
         <w:numPr>
           <w:ilvl w:val="1"/>
           <w:numId w:val="1"/>
@@ -330,24 +206,16 @@
     </w:p>
     <w:p>
       <w:pPr>
-        <w:pStyle w:val="a3"/>
+        <w:pStyle w:val="ListParagraph"/>
         <w:ind w:left="2160"/>
       </w:pPr>
       <w:r>
-        <w:t xml:space="preserve">$ </w:t>
-      </w:r>
-      <w:proofErr w:type="gramStart"/>
-      <w:r>
-        <w:t>ng</w:t>
-      </w:r>
-      <w:proofErr w:type="gramEnd"/>
-      <w:r>
-        <w:t xml:space="preserve"> serve</w:t>
-      </w:r>
-    </w:p>
-    <w:p>
-      <w:pPr>
-        <w:pStyle w:val="a3"/>
+        <w:t>$ ng serve</w:t>
+      </w:r>
+    </w:p>
+    <w:p>
+      <w:pPr>
+        <w:pStyle w:val="ListParagraph"/>
         <w:numPr>
           <w:ilvl w:val="1"/>
           <w:numId w:val="1"/>
@@ -359,59 +227,33 @@
     </w:p>
     <w:p>
       <w:pPr>
-        <w:pStyle w:val="a3"/>
+        <w:pStyle w:val="ListParagraph"/>
         <w:ind w:left="2160"/>
       </w:pPr>
       <w:r>
-        <w:t xml:space="preserve">$ </w:t>
-      </w:r>
-      <w:proofErr w:type="gramStart"/>
-      <w:r>
-        <w:t>ng</w:t>
-      </w:r>
-      <w:proofErr w:type="gramEnd"/>
-      <w:r>
-        <w:t xml:space="preserve"> test</w:t>
-      </w:r>
-    </w:p>
-    <w:p>
-      <w:pPr>
-        <w:pStyle w:val="a3"/>
+        <w:t>$ ng test</w:t>
+      </w:r>
+    </w:p>
+    <w:p>
+      <w:pPr>
+        <w:pStyle w:val="ListParagraph"/>
         <w:numPr>
           <w:ilvl w:val="1"/>
           <w:numId w:val="1"/>
         </w:numPr>
       </w:pPr>
       <w:r>
-        <w:t xml:space="preserve">You can build your own </w:t>
-      </w:r>
-      <w:proofErr w:type="spellStart"/>
-      <w:r>
-        <w:t>dist</w:t>
-      </w:r>
-      <w:proofErr w:type="spellEnd"/>
-      <w:r>
-        <w:t xml:space="preserve"> file by running,</w:t>
-      </w:r>
-    </w:p>
-    <w:p>
-      <w:pPr>
-        <w:pStyle w:val="a3"/>
+        <w:t>You can build your own dist file by running,</w:t>
+      </w:r>
+    </w:p>
+    <w:p>
+      <w:pPr>
+        <w:pStyle w:val="ListParagraph"/>
         <w:ind w:left="2160"/>
       </w:pPr>
       <w:r>
-        <w:t xml:space="preserve">$ </w:t>
-      </w:r>
-      <w:proofErr w:type="gramStart"/>
-      <w:r>
-        <w:t>ng</w:t>
-      </w:r>
-      <w:proofErr w:type="gramEnd"/>
-      <w:r>
-        <w:t xml:space="preserve"> build –prod  </w:t>
-      </w:r>
-      <w:bookmarkStart w:id="0" w:name="_GoBack"/>
-      <w:bookmarkEnd w:id="0"/>
+        <w:t xml:space="preserve">$ ng build –prod  </w:t>
+      </w:r>
     </w:p>
     <w:p/>
     <w:p>
@@ -431,7 +273,7 @@
     </w:p>
     <w:p>
       <w:pPr>
-        <w:pStyle w:val="a3"/>
+        <w:pStyle w:val="ListParagraph"/>
         <w:numPr>
           <w:ilvl w:val="0"/>
           <w:numId w:val="5"/>
@@ -446,22 +288,14 @@
     </w:p>
     <w:p>
       <w:pPr>
-        <w:pStyle w:val="a3"/>
+        <w:pStyle w:val="ListParagraph"/>
         <w:numPr>
           <w:ilvl w:val="0"/>
           <w:numId w:val="5"/>
         </w:numPr>
       </w:pPr>
       <w:r>
-        <w:t xml:space="preserve">– Stefan – Please write the </w:t>
-      </w:r>
-      <w:proofErr w:type="spellStart"/>
-      <w:r>
-        <w:t>precedures</w:t>
-      </w:r>
-      <w:proofErr w:type="spellEnd"/>
-      <w:r>
-        <w:t xml:space="preserve"> to set up the database.</w:t>
+        <w:t>– Stefan – Please write the precedures to set up the database.</w:t>
       </w:r>
     </w:p>
     <w:p/>
@@ -482,7 +316,7 @@
     </w:p>
     <w:p>
       <w:pPr>
-        <w:pStyle w:val="a3"/>
+        <w:pStyle w:val="ListParagraph"/>
         <w:numPr>
           <w:ilvl w:val="0"/>
           <w:numId w:val="3"/>
@@ -495,29 +329,15 @@
         <w:rPr>
           <w:b/>
         </w:rPr>
-        <w:t>Running the project</w:t>
-      </w:r>
-      <w:r>
-        <w:rPr>
-          <w:b/>
-        </w:rPr>
-        <w:t xml:space="preserve"> on a local machine</w:t>
-      </w:r>
-      <w:r>
-        <w:t>” because you need “</w:t>
-      </w:r>
-      <w:proofErr w:type="spellStart"/>
-      <w:r>
-        <w:t>dist</w:t>
-      </w:r>
-      <w:proofErr w:type="spellEnd"/>
-      <w:r>
-        <w:t>” directory to run the project on the server.</w:t>
-      </w:r>
-    </w:p>
-    <w:p>
-      <w:pPr>
-        <w:pStyle w:val="a3"/>
+        <w:t>Running the project on a local machine</w:t>
+      </w:r>
+      <w:r>
+        <w:t>” because you need “dist” directory to run the project on the server.</w:t>
+      </w:r>
+    </w:p>
+    <w:p>
+      <w:pPr>
+        <w:pStyle w:val="ListParagraph"/>
         <w:numPr>
           <w:ilvl w:val="0"/>
           <w:numId w:val="3"/>
@@ -530,7 +350,7 @@
     </w:p>
     <w:p>
       <w:pPr>
-        <w:pStyle w:val="a3"/>
+        <w:pStyle w:val="ListParagraph"/>
         <w:numPr>
           <w:ilvl w:val="1"/>
           <w:numId w:val="3"/>
@@ -542,7 +362,7 @@
     </w:p>
     <w:p>
       <w:pPr>
-        <w:pStyle w:val="a3"/>
+        <w:pStyle w:val="ListParagraph"/>
         <w:numPr>
           <w:ilvl w:val="1"/>
           <w:numId w:val="3"/>
@@ -554,30 +374,14 @@
     </w:p>
     <w:p>
       <w:pPr>
-        <w:pStyle w:val="a3"/>
+        <w:pStyle w:val="ListParagraph"/>
         <w:numPr>
           <w:ilvl w:val="1"/>
           <w:numId w:val="3"/>
         </w:numPr>
       </w:pPr>
       <w:r>
-        <w:t>Run ‘</w:t>
-      </w:r>
-      <w:proofErr w:type="spellStart"/>
-      <w:r>
-        <w:t>chmod</w:t>
-      </w:r>
-      <w:proofErr w:type="spellEnd"/>
-      <w:r>
-        <w:t xml:space="preserve"> 400 </w:t>
-      </w:r>
-      <w:proofErr w:type="spellStart"/>
-      <w:r>
-        <w:t>KyleKeyValid.pem</w:t>
-      </w:r>
-      <w:proofErr w:type="spellEnd"/>
-      <w:r>
-        <w:t xml:space="preserve">’ to </w:t>
+        <w:t xml:space="preserve">Run ‘chmod 400 KyleKeyValid.pem’ to </w:t>
       </w:r>
       <w:r>
         <w:t>have your public key recognised.</w:t>
@@ -585,7 +389,7 @@
     </w:p>
     <w:p>
       <w:pPr>
-        <w:pStyle w:val="a3"/>
+        <w:pStyle w:val="ListParagraph"/>
         <w:numPr>
           <w:ilvl w:val="1"/>
           <w:numId w:val="3"/>
@@ -597,7 +401,7 @@
     </w:p>
     <w:p>
       <w:pPr>
-        <w:pStyle w:val="a3"/>
+        <w:pStyle w:val="ListParagraph"/>
         <w:numPr>
           <w:ilvl w:val="2"/>
           <w:numId w:val="3"/>
@@ -628,64 +432,18 @@
           <w:lang w:val="en-US"/>
         </w:rPr>
       </w:pPr>
-      <w:proofErr w:type="spellStart"/>
-      <w:r>
-        <w:rPr>
-          <w:rFonts w:eastAsia="Times New Roman" w:cstheme="minorHAnsi"/>
-          <w:bCs/>
-          <w:lang w:val="en-US"/>
-        </w:rPr>
-        <w:t>ssh</w:t>
-      </w:r>
-      <w:proofErr w:type="spellEnd"/>
-      <w:r>
-        <w:rPr>
-          <w:rFonts w:eastAsia="Times New Roman" w:cstheme="minorHAnsi"/>
-          <w:bCs/>
-          <w:lang w:val="en-US"/>
-        </w:rPr>
-        <w:t xml:space="preserve"> -</w:t>
-      </w:r>
-      <w:proofErr w:type="spellStart"/>
-      <w:r>
-        <w:rPr>
-          <w:rFonts w:eastAsia="Times New Roman" w:cstheme="minorHAnsi"/>
-          <w:bCs/>
-          <w:lang w:val="en-US"/>
-        </w:rPr>
-        <w:t>i</w:t>
-      </w:r>
-      <w:proofErr w:type="spellEnd"/>
-      <w:r>
-        <w:rPr>
-          <w:rFonts w:eastAsia="Times New Roman" w:cstheme="minorHAnsi"/>
-          <w:bCs/>
-          <w:lang w:val="en-US"/>
-        </w:rPr>
-        <w:t xml:space="preserve"> "</w:t>
-      </w:r>
-      <w:proofErr w:type="spellStart"/>
-      <w:r>
-        <w:rPr>
-          <w:rFonts w:eastAsia="Times New Roman" w:cstheme="minorHAnsi"/>
-          <w:bCs/>
-          <w:lang w:val="en-US"/>
-        </w:rPr>
-        <w:t>KyleKeyValid.pem</w:t>
-      </w:r>
-      <w:proofErr w:type="spellEnd"/>
-      <w:r>
-        <w:rPr>
-          <w:rFonts w:eastAsia="Times New Roman" w:cstheme="minorHAnsi"/>
-          <w:bCs/>
-          <w:lang w:val="en-US"/>
-        </w:rPr>
-        <w:t xml:space="preserve">" </w:t>
+      <w:r>
+        <w:rPr>
+          <w:rFonts w:eastAsia="Times New Roman" w:cstheme="minorHAnsi"/>
+          <w:bCs/>
+          <w:lang w:val="en-US"/>
+        </w:rPr>
+        <w:t xml:space="preserve">ssh -i "KyleKeyValid.pem" </w:t>
       </w:r>
       <w:hyperlink r:id="rId6" w:history="1">
         <w:r>
           <w:rPr>
-            <w:rStyle w:val="a4"/>
+            <w:rStyle w:val="Hyperlink"/>
             <w:rFonts w:eastAsia="Times New Roman" w:cstheme="minorHAnsi"/>
             <w:bCs/>
             <w:lang w:val="en-US"/>
@@ -696,7 +454,7 @@
     </w:p>
     <w:p>
       <w:pPr>
-        <w:pStyle w:val="a3"/>
+        <w:pStyle w:val="ListParagraph"/>
         <w:numPr>
           <w:ilvl w:val="1"/>
           <w:numId w:val="3"/>
@@ -733,30 +491,12 @@
           <w:bCs/>
           <w:lang w:val="en-US"/>
         </w:rPr>
-        <w:t>login id is ‘</w:t>
-      </w:r>
-      <w:proofErr w:type="spellStart"/>
-      <w:r>
-        <w:rPr>
-          <w:rFonts w:eastAsia="Times New Roman" w:cstheme="minorHAnsi"/>
-          <w:bCs/>
-          <w:lang w:val="en-US"/>
-        </w:rPr>
-        <w:t>ubuntu</w:t>
-      </w:r>
-      <w:proofErr w:type="spellEnd"/>
-      <w:r>
-        <w:rPr>
-          <w:rFonts w:eastAsia="Times New Roman" w:cstheme="minorHAnsi"/>
-          <w:bCs/>
-          <w:lang w:val="en-US"/>
-        </w:rPr>
-        <w:t>’</w:t>
-      </w:r>
-    </w:p>
-    <w:p>
-      <w:pPr>
-        <w:pStyle w:val="a3"/>
+        <w:t>login id is ‘ubuntu’</w:t>
+      </w:r>
+    </w:p>
+    <w:p>
+      <w:pPr>
+        <w:pStyle w:val="ListParagraph"/>
         <w:numPr>
           <w:ilvl w:val="0"/>
           <w:numId w:val="3"/>
@@ -793,66 +533,12 @@
           <w:bCs/>
           <w:lang w:val="en-US"/>
         </w:rPr>
-        <w:t>After connecting to the server successfully, go to ‘4350-project-group6/project/</w:t>
-      </w:r>
-      <w:proofErr w:type="spellStart"/>
-      <w:r>
-        <w:rPr>
-          <w:rFonts w:eastAsia="Times New Roman" w:cstheme="minorHAnsi"/>
-          <w:bCs/>
-          <w:lang w:val="en-US"/>
-        </w:rPr>
-        <w:t>umbuy</w:t>
-      </w:r>
-      <w:proofErr w:type="spellEnd"/>
-      <w:r>
-        <w:rPr>
-          <w:rFonts w:eastAsia="Times New Roman" w:cstheme="minorHAnsi"/>
-          <w:bCs/>
-          <w:lang w:val="en-US"/>
-        </w:rPr>
-        <w:t xml:space="preserve">/web’. If you run ‘ls’, then you should be able to see ‘server.js’ file. In the same directory, please transfer </w:t>
-      </w:r>
-      <w:proofErr w:type="gramStart"/>
-      <w:r>
-        <w:rPr>
-          <w:rFonts w:eastAsia="Times New Roman" w:cstheme="minorHAnsi"/>
-          <w:bCs/>
-          <w:lang w:val="en-US"/>
-        </w:rPr>
-        <w:t>your</w:t>
-      </w:r>
-      <w:proofErr w:type="gramEnd"/>
-      <w:r>
-        <w:rPr>
-          <w:rFonts w:eastAsia="Times New Roman" w:cstheme="minorHAnsi"/>
-          <w:bCs/>
-          <w:lang w:val="en-US"/>
-        </w:rPr>
-        <w:t xml:space="preserve"> previously created ‘</w:t>
-      </w:r>
-      <w:proofErr w:type="spellStart"/>
-      <w:r>
-        <w:rPr>
-          <w:rFonts w:eastAsia="Times New Roman" w:cstheme="minorHAnsi"/>
-          <w:bCs/>
-          <w:lang w:val="en-US"/>
-        </w:rPr>
-        <w:t>dist</w:t>
-      </w:r>
-      <w:proofErr w:type="spellEnd"/>
-      <w:r>
-        <w:rPr>
-          <w:rFonts w:eastAsia="Times New Roman" w:cstheme="minorHAnsi"/>
-          <w:bCs/>
-          <w:lang w:val="en-US"/>
-        </w:rPr>
-        <w:t>’ folder.</w:t>
-      </w:r>
-    </w:p>
-    <w:p>
-      <w:pPr>
-        <w:pStyle w:val="a3"/>
+        <w:t>After connecting to the server successfully, go to ‘4350-project-group6/project/umbuy/web’. If you run ‘ls’, then you should be able to see ‘server.js’ file. In the same directory, please transfer your previously created ‘dist’ folder.</w:t>
+      </w:r>
+    </w:p>
+    <w:p>
+      <w:pPr>
+        <w:pStyle w:val="ListParagraph"/>
         <w:numPr>
           <w:ilvl w:val="0"/>
           <w:numId w:val="3"/>
@@ -906,21 +592,12 @@
           <w:szCs w:val="20"/>
           <w:shd w:val="clear" w:color="auto" w:fill="FFFFFF"/>
         </w:rPr>
-        <w:t>ec2-18-217-86-148.us-east-2.compute.amazonaws.com</w:t>
-      </w:r>
-      <w:r>
-        <w:rPr>
-          <w:rFonts w:ascii="Arial" w:hAnsi="Arial" w:cs="Arial"/>
-          <w:sz w:val="20"/>
-          <w:szCs w:val="20"/>
-          <w:shd w:val="clear" w:color="auto" w:fill="FFFFFF"/>
-        </w:rPr>
-        <w:t xml:space="preserve">:9000. </w:t>
-      </w:r>
-    </w:p>
-    <w:p>
-      <w:pPr>
-        <w:pStyle w:val="a3"/>
+        <w:t xml:space="preserve">ec2-18-217-86-148.us-east-2.compute.amazonaws.com:9000. </w:t>
+      </w:r>
+    </w:p>
+    <w:p>
+      <w:pPr>
+        <w:pStyle w:val="ListParagraph"/>
         <w:numPr>
           <w:ilvl w:val="1"/>
           <w:numId w:val="3"/>
@@ -964,6 +641,11 @@
     </w:p>
     <w:p>
       <w:pPr>
+        <w:pStyle w:val="ListParagraph"/>
+        <w:numPr>
+          <w:ilvl w:val="0"/>
+          <w:numId w:val="3"/>
+        </w:numPr>
         <w:shd w:val="clear" w:color="auto" w:fill="FFFFFF"/>
         <w:tabs>
           <w:tab w:val="left" w:pos="916"/>
@@ -990,9 +672,30 @@
           <w:lang w:val="en-US"/>
         </w:rPr>
       </w:pPr>
-    </w:p>
-    <w:p>
-      <w:pPr>
+      <w:r>
+        <w:rPr>
+          <w:rFonts w:eastAsia="Times New Roman" w:cstheme="minorHAnsi"/>
+          <w:bCs/>
+          <w:lang w:val="en-US"/>
+        </w:rPr>
+        <w:t xml:space="preserve">To run server.js forever in the server for deployment, you need to use a “screen” command. How it works is </w:t>
+      </w:r>
+      <w:r>
+        <w:rPr>
+          <w:rFonts w:eastAsia="Times New Roman" w:cstheme="minorHAnsi"/>
+          <w:bCs/>
+          <w:lang w:val="en-US"/>
+        </w:rPr>
+        <w:t>it offers a user to open several separate terminal instances inside one single terminal window manager and user can detach it so you can restore it without losing anything you have done on the screen (So we can run the server.js forever!!!).</w:t>
+      </w:r>
+    </w:p>
+    <w:p>
+      <w:pPr>
+        <w:pStyle w:val="ListParagraph"/>
+        <w:numPr>
+          <w:ilvl w:val="1"/>
+          <w:numId w:val="3"/>
+        </w:numPr>
         <w:shd w:val="clear" w:color="auto" w:fill="FFFFFF"/>
         <w:tabs>
           <w:tab w:val="left" w:pos="916"/>
@@ -1019,35 +722,21 @@
           <w:lang w:val="en-US"/>
         </w:rPr>
       </w:pPr>
-    </w:p>
-    <w:p>
-      <w:pPr>
-        <w:rPr>
-          <w:b/>
-          <w:sz w:val="28"/>
-        </w:rPr>
-      </w:pPr>
-      <w:r>
-        <w:rPr>
-          <w:b/>
-          <w:sz w:val="28"/>
-        </w:rPr>
-        <w:t>Accessing MySQL on the server</w:t>
-      </w:r>
-      <w:r>
-        <w:rPr>
-          <w:b/>
-          <w:sz w:val="28"/>
-        </w:rPr>
-        <w:t>.</w:t>
-      </w:r>
-    </w:p>
-    <w:p>
-      <w:pPr>
-        <w:pStyle w:val="a3"/>
-        <w:numPr>
-          <w:ilvl w:val="0"/>
-          <w:numId w:val="4"/>
+      <w:r>
+        <w:rPr>
+          <w:rFonts w:eastAsia="Times New Roman" w:cstheme="minorHAnsi"/>
+          <w:bCs/>
+          <w:lang w:val="en-US"/>
+        </w:rPr>
+        <w:t>sudo apt-get install screen   (in case you don’t have screen)</w:t>
+      </w:r>
+    </w:p>
+    <w:p>
+      <w:pPr>
+        <w:pStyle w:val="ListParagraph"/>
+        <w:numPr>
+          <w:ilvl w:val="1"/>
+          <w:numId w:val="3"/>
         </w:numPr>
         <w:shd w:val="clear" w:color="auto" w:fill="FFFFFF"/>
         <w:tabs>
@@ -1072,22 +761,24 @@
         <w:rPr>
           <w:rFonts w:eastAsia="Times New Roman" w:cstheme="minorHAnsi"/>
           <w:bCs/>
-        </w:rPr>
-      </w:pPr>
-      <w:r>
-        <w:rPr>
-          <w:rFonts w:eastAsia="Times New Roman" w:cstheme="minorHAnsi"/>
-          <w:bCs/>
-        </w:rPr>
-        <w:t>If you have successfully connected to the server and are able to run ‘node server.js’, then you are able to connect to MySQL on the server as well.</w:t>
-      </w:r>
-    </w:p>
-    <w:p>
-      <w:pPr>
-        <w:pStyle w:val="a3"/>
-        <w:numPr>
-          <w:ilvl w:val="0"/>
-          <w:numId w:val="4"/>
+          <w:lang w:val="en-US"/>
+        </w:rPr>
+      </w:pPr>
+      <w:r>
+        <w:rPr>
+          <w:rFonts w:eastAsia="Times New Roman" w:cstheme="minorHAnsi"/>
+          <w:bCs/>
+          <w:lang w:val="en-US"/>
+        </w:rPr>
+        <w:t>Usage:</w:t>
+      </w:r>
+    </w:p>
+    <w:p>
+      <w:pPr>
+        <w:pStyle w:val="ListParagraph"/>
+        <w:numPr>
+          <w:ilvl w:val="2"/>
+          <w:numId w:val="3"/>
         </w:numPr>
         <w:shd w:val="clear" w:color="auto" w:fill="FFFFFF"/>
         <w:tabs>
@@ -1112,56 +803,24 @@
         <w:rPr>
           <w:rFonts w:eastAsia="Times New Roman" w:cstheme="minorHAnsi"/>
           <w:bCs/>
-        </w:rPr>
-      </w:pPr>
-      <w:r>
-        <w:rPr>
-          <w:rFonts w:eastAsia="Times New Roman" w:cstheme="minorHAnsi"/>
-          <w:bCs/>
-        </w:rPr>
-        <w:t>Please run ‘</w:t>
-      </w:r>
-      <w:proofErr w:type="spellStart"/>
-      <w:r>
-        <w:rPr>
-          <w:rFonts w:eastAsia="Times New Roman" w:cstheme="minorHAnsi"/>
-          <w:bCs/>
-        </w:rPr>
-        <w:t>mysql</w:t>
-      </w:r>
-      <w:proofErr w:type="spellEnd"/>
-      <w:r>
-        <w:rPr>
-          <w:rFonts w:eastAsia="Times New Roman" w:cstheme="minorHAnsi"/>
-          <w:bCs/>
-        </w:rPr>
-        <w:t xml:space="preserve"> –u </w:t>
-      </w:r>
-      <w:proofErr w:type="spellStart"/>
-      <w:proofErr w:type="gramStart"/>
-      <w:r>
-        <w:rPr>
-          <w:rFonts w:eastAsia="Times New Roman" w:cstheme="minorHAnsi"/>
-          <w:bCs/>
-        </w:rPr>
-        <w:t>kyle</w:t>
-      </w:r>
-      <w:proofErr w:type="spellEnd"/>
-      <w:proofErr w:type="gramEnd"/>
-      <w:r>
-        <w:rPr>
-          <w:rFonts w:eastAsia="Times New Roman" w:cstheme="minorHAnsi"/>
-          <w:bCs/>
-        </w:rPr>
-        <w:t xml:space="preserve"> –p’ to log into MySQL. The password is ‘team6best’.</w:t>
-      </w:r>
-    </w:p>
-    <w:p>
-      <w:pPr>
-        <w:pStyle w:val="a3"/>
-        <w:numPr>
-          <w:ilvl w:val="0"/>
-          <w:numId w:val="4"/>
+          <w:lang w:val="en-US"/>
+        </w:rPr>
+      </w:pPr>
+      <w:r>
+        <w:rPr>
+          <w:rFonts w:eastAsia="Times New Roman" w:cstheme="minorHAnsi"/>
+          <w:bCs/>
+          <w:lang w:val="en-US"/>
+        </w:rPr>
+        <w:t>$ screen</w:t>
+      </w:r>
+    </w:p>
+    <w:p>
+      <w:pPr>
+        <w:pStyle w:val="ListParagraph"/>
+        <w:numPr>
+          <w:ilvl w:val="2"/>
+          <w:numId w:val="3"/>
         </w:numPr>
         <w:shd w:val="clear" w:color="auto" w:fill="FFFFFF"/>
         <w:tabs>
@@ -1186,63 +845,24 @@
         <w:rPr>
           <w:rFonts w:eastAsia="Times New Roman" w:cstheme="minorHAnsi"/>
           <w:bCs/>
-        </w:rPr>
-      </w:pPr>
-      <w:r>
-        <w:rPr>
-          <w:rFonts w:eastAsia="Times New Roman" w:cstheme="minorHAnsi"/>
-          <w:bCs/>
-        </w:rPr>
-        <w:t>Please use ‘</w:t>
-      </w:r>
-      <w:proofErr w:type="spellStart"/>
-      <w:r>
-        <w:rPr>
-          <w:rFonts w:eastAsia="Times New Roman" w:cstheme="minorHAnsi"/>
-          <w:bCs/>
-        </w:rPr>
-        <w:t>sampledb</w:t>
-      </w:r>
-      <w:proofErr w:type="spellEnd"/>
-      <w:r>
-        <w:rPr>
-          <w:rFonts w:eastAsia="Times New Roman" w:cstheme="minorHAnsi"/>
-          <w:bCs/>
-        </w:rPr>
-        <w:t xml:space="preserve">’ as the database by running ‘USE </w:t>
-      </w:r>
-      <w:proofErr w:type="spellStart"/>
-      <w:r>
-        <w:rPr>
-          <w:rFonts w:eastAsia="Times New Roman" w:cstheme="minorHAnsi"/>
-          <w:bCs/>
-        </w:rPr>
-        <w:t>sampledb</w:t>
-      </w:r>
-      <w:proofErr w:type="spellEnd"/>
-      <w:r>
-        <w:rPr>
-          <w:rFonts w:eastAsia="Times New Roman" w:cstheme="minorHAnsi"/>
-          <w:bCs/>
-        </w:rPr>
-        <w:t>;</w:t>
-      </w:r>
-      <w:proofErr w:type="gramStart"/>
-      <w:r>
-        <w:rPr>
-          <w:rFonts w:eastAsia="Times New Roman" w:cstheme="minorHAnsi"/>
-          <w:bCs/>
-        </w:rPr>
-        <w:t>’.</w:t>
-      </w:r>
-      <w:proofErr w:type="gramEnd"/>
-    </w:p>
-    <w:p>
-      <w:pPr>
-        <w:pStyle w:val="a3"/>
-        <w:numPr>
-          <w:ilvl w:val="0"/>
-          <w:numId w:val="4"/>
+          <w:lang w:val="en-US"/>
+        </w:rPr>
+      </w:pPr>
+      <w:r>
+        <w:rPr>
+          <w:rFonts w:eastAsia="Times New Roman" w:cstheme="minorHAnsi"/>
+          <w:bCs/>
+          <w:lang w:val="en-US"/>
+        </w:rPr>
+        <w:t>$ node /path/to/server.js</w:t>
+      </w:r>
+    </w:p>
+    <w:p>
+      <w:pPr>
+        <w:pStyle w:val="ListParagraph"/>
+        <w:numPr>
+          <w:ilvl w:val="2"/>
+          <w:numId w:val="3"/>
         </w:numPr>
         <w:shd w:val="clear" w:color="auto" w:fill="FFFFFF"/>
         <w:tabs>
@@ -1267,30 +887,461 @@
         <w:rPr>
           <w:rFonts w:eastAsia="Times New Roman" w:cstheme="minorHAnsi"/>
           <w:bCs/>
-        </w:rPr>
-      </w:pPr>
-      <w:r>
-        <w:rPr>
-          <w:rFonts w:eastAsia="Times New Roman" w:cstheme="minorHAnsi"/>
-          <w:bCs/>
-        </w:rPr>
-        <w:t>You could see the tables, ‘advertisements’ and ‘users’, by running ‘SHOW TABLES;’ and you could see the definition of these tables by running ‘DESCRIBE &lt;</w:t>
-      </w:r>
-      <w:proofErr w:type="spellStart"/>
-      <w:r>
-        <w:rPr>
-          <w:rFonts w:eastAsia="Times New Roman" w:cstheme="minorHAnsi"/>
-          <w:bCs/>
-        </w:rPr>
-        <w:t>table_name</w:t>
-      </w:r>
-      <w:proofErr w:type="spellEnd"/>
-      <w:r>
-        <w:rPr>
-          <w:rFonts w:eastAsia="Times New Roman" w:cstheme="minorHAnsi"/>
-          <w:bCs/>
-        </w:rPr>
-        <w:t>&gt;;’.</w:t>
+          <w:lang w:val="en-US"/>
+        </w:rPr>
+      </w:pPr>
+      <w:r>
+        <w:rPr>
+          <w:rFonts w:eastAsia="Times New Roman" w:cstheme="minorHAnsi"/>
+          <w:bCs/>
+          <w:lang w:val="en-US"/>
+        </w:rPr>
+        <w:t>ctrl + a and ctrl + d to detach screen</w:t>
+      </w:r>
+    </w:p>
+    <w:p>
+      <w:pPr>
+        <w:pStyle w:val="ListParagraph"/>
+        <w:numPr>
+          <w:ilvl w:val="1"/>
+          <w:numId w:val="3"/>
+        </w:numPr>
+        <w:shd w:val="clear" w:color="auto" w:fill="FFFFFF"/>
+        <w:tabs>
+          <w:tab w:val="left" w:pos="916"/>
+          <w:tab w:val="left" w:pos="1832"/>
+          <w:tab w:val="left" w:pos="2748"/>
+          <w:tab w:val="left" w:pos="3664"/>
+          <w:tab w:val="left" w:pos="4580"/>
+          <w:tab w:val="left" w:pos="5496"/>
+          <w:tab w:val="left" w:pos="6412"/>
+          <w:tab w:val="left" w:pos="7328"/>
+          <w:tab w:val="left" w:pos="8244"/>
+          <w:tab w:val="left" w:pos="9160"/>
+          <w:tab w:val="left" w:pos="10076"/>
+          <w:tab w:val="left" w:pos="10992"/>
+          <w:tab w:val="left" w:pos="11908"/>
+          <w:tab w:val="left" w:pos="12824"/>
+          <w:tab w:val="left" w:pos="13740"/>
+          <w:tab w:val="left" w:pos="14656"/>
+        </w:tabs>
+        <w:spacing w:after="0" w:line="240" w:lineRule="auto"/>
+        <w:rPr>
+          <w:rFonts w:eastAsia="Times New Roman" w:cstheme="minorHAnsi"/>
+          <w:bCs/>
+          <w:lang w:val="en-US"/>
+        </w:rPr>
+      </w:pPr>
+      <w:r>
+        <w:rPr>
+          <w:rFonts w:eastAsia="Times New Roman" w:cstheme="minorHAnsi"/>
+          <w:bCs/>
+          <w:lang w:val="en-US"/>
+        </w:rPr>
+        <w:t>To get it back:</w:t>
+      </w:r>
+    </w:p>
+    <w:p>
+      <w:pPr>
+        <w:pStyle w:val="ListParagraph"/>
+        <w:numPr>
+          <w:ilvl w:val="2"/>
+          <w:numId w:val="3"/>
+        </w:numPr>
+        <w:shd w:val="clear" w:color="auto" w:fill="FFFFFF"/>
+        <w:tabs>
+          <w:tab w:val="left" w:pos="916"/>
+          <w:tab w:val="left" w:pos="1832"/>
+          <w:tab w:val="left" w:pos="2748"/>
+          <w:tab w:val="left" w:pos="3664"/>
+          <w:tab w:val="left" w:pos="4580"/>
+          <w:tab w:val="left" w:pos="5496"/>
+          <w:tab w:val="left" w:pos="6412"/>
+          <w:tab w:val="left" w:pos="7328"/>
+          <w:tab w:val="left" w:pos="8244"/>
+          <w:tab w:val="left" w:pos="9160"/>
+          <w:tab w:val="left" w:pos="10076"/>
+          <w:tab w:val="left" w:pos="10992"/>
+          <w:tab w:val="left" w:pos="11908"/>
+          <w:tab w:val="left" w:pos="12824"/>
+          <w:tab w:val="left" w:pos="13740"/>
+          <w:tab w:val="left" w:pos="14656"/>
+        </w:tabs>
+        <w:spacing w:after="0" w:line="240" w:lineRule="auto"/>
+        <w:rPr>
+          <w:rFonts w:eastAsia="Times New Roman" w:cstheme="minorHAnsi"/>
+          <w:bCs/>
+          <w:lang w:val="en-US"/>
+        </w:rPr>
+      </w:pPr>
+      <w:r>
+        <w:rPr>
+          <w:rFonts w:eastAsia="Times New Roman" w:cstheme="minorHAnsi"/>
+          <w:bCs/>
+          <w:lang w:val="en-US"/>
+        </w:rPr>
+        <w:t>If you have more than one screen:</w:t>
+      </w:r>
+    </w:p>
+    <w:p>
+      <w:pPr>
+        <w:pStyle w:val="ListParagraph"/>
+        <w:numPr>
+          <w:ilvl w:val="3"/>
+          <w:numId w:val="3"/>
+        </w:numPr>
+        <w:shd w:val="clear" w:color="auto" w:fill="FFFFFF"/>
+        <w:tabs>
+          <w:tab w:val="left" w:pos="916"/>
+          <w:tab w:val="left" w:pos="1832"/>
+          <w:tab w:val="left" w:pos="2748"/>
+          <w:tab w:val="left" w:pos="3664"/>
+          <w:tab w:val="left" w:pos="4580"/>
+          <w:tab w:val="left" w:pos="5496"/>
+          <w:tab w:val="left" w:pos="6412"/>
+          <w:tab w:val="left" w:pos="7328"/>
+          <w:tab w:val="left" w:pos="8244"/>
+          <w:tab w:val="left" w:pos="9160"/>
+          <w:tab w:val="left" w:pos="10076"/>
+          <w:tab w:val="left" w:pos="10992"/>
+          <w:tab w:val="left" w:pos="11908"/>
+          <w:tab w:val="left" w:pos="12824"/>
+          <w:tab w:val="left" w:pos="13740"/>
+          <w:tab w:val="left" w:pos="14656"/>
+        </w:tabs>
+        <w:spacing w:after="0" w:line="240" w:lineRule="auto"/>
+        <w:rPr>
+          <w:rFonts w:eastAsia="Times New Roman" w:cstheme="minorHAnsi"/>
+          <w:bCs/>
+          <w:lang w:val="en-US"/>
+        </w:rPr>
+      </w:pPr>
+      <w:r>
+        <w:rPr>
+          <w:rFonts w:eastAsia="Times New Roman" w:cstheme="minorHAnsi"/>
+          <w:bCs/>
+          <w:lang w:val="en-US"/>
+        </w:rPr>
+        <w:t>$ screen –ls to see all the screens and their pid</w:t>
+      </w:r>
+    </w:p>
+    <w:p>
+      <w:pPr>
+        <w:pStyle w:val="ListParagraph"/>
+        <w:numPr>
+          <w:ilvl w:val="3"/>
+          <w:numId w:val="3"/>
+        </w:numPr>
+        <w:shd w:val="clear" w:color="auto" w:fill="FFFFFF"/>
+        <w:tabs>
+          <w:tab w:val="left" w:pos="916"/>
+          <w:tab w:val="left" w:pos="1832"/>
+          <w:tab w:val="left" w:pos="2748"/>
+          <w:tab w:val="left" w:pos="3664"/>
+          <w:tab w:val="left" w:pos="4580"/>
+          <w:tab w:val="left" w:pos="5496"/>
+          <w:tab w:val="left" w:pos="6412"/>
+          <w:tab w:val="left" w:pos="7328"/>
+          <w:tab w:val="left" w:pos="8244"/>
+          <w:tab w:val="left" w:pos="9160"/>
+          <w:tab w:val="left" w:pos="10076"/>
+          <w:tab w:val="left" w:pos="10992"/>
+          <w:tab w:val="left" w:pos="11908"/>
+          <w:tab w:val="left" w:pos="12824"/>
+          <w:tab w:val="left" w:pos="13740"/>
+          <w:tab w:val="left" w:pos="14656"/>
+        </w:tabs>
+        <w:spacing w:after="0" w:line="240" w:lineRule="auto"/>
+        <w:rPr>
+          <w:rFonts w:eastAsia="Times New Roman" w:cstheme="minorHAnsi"/>
+          <w:bCs/>
+          <w:lang w:val="en-US"/>
+        </w:rPr>
+      </w:pPr>
+      <w:r>
+        <w:rPr>
+          <w:rFonts w:eastAsia="Times New Roman" w:cstheme="minorHAnsi"/>
+          <w:bCs/>
+          <w:lang w:val="en-US"/>
+        </w:rPr>
+        <w:t>$ screen –r [pid]</w:t>
+      </w:r>
+    </w:p>
+    <w:p>
+      <w:pPr>
+        <w:pStyle w:val="ListParagraph"/>
+        <w:numPr>
+          <w:ilvl w:val="2"/>
+          <w:numId w:val="3"/>
+        </w:numPr>
+        <w:shd w:val="clear" w:color="auto" w:fill="FFFFFF"/>
+        <w:tabs>
+          <w:tab w:val="left" w:pos="916"/>
+          <w:tab w:val="left" w:pos="1832"/>
+          <w:tab w:val="left" w:pos="2748"/>
+          <w:tab w:val="left" w:pos="3664"/>
+          <w:tab w:val="left" w:pos="4580"/>
+          <w:tab w:val="left" w:pos="5496"/>
+          <w:tab w:val="left" w:pos="6412"/>
+          <w:tab w:val="left" w:pos="7328"/>
+          <w:tab w:val="left" w:pos="8244"/>
+          <w:tab w:val="left" w:pos="9160"/>
+          <w:tab w:val="left" w:pos="10076"/>
+          <w:tab w:val="left" w:pos="10992"/>
+          <w:tab w:val="left" w:pos="11908"/>
+          <w:tab w:val="left" w:pos="12824"/>
+          <w:tab w:val="left" w:pos="13740"/>
+          <w:tab w:val="left" w:pos="14656"/>
+        </w:tabs>
+        <w:spacing w:after="0" w:line="240" w:lineRule="auto"/>
+        <w:rPr>
+          <w:rFonts w:eastAsia="Times New Roman" w:cstheme="minorHAnsi"/>
+          <w:bCs/>
+          <w:lang w:val="en-US"/>
+        </w:rPr>
+      </w:pPr>
+      <w:r>
+        <w:rPr>
+          <w:rFonts w:eastAsia="Times New Roman" w:cstheme="minorHAnsi"/>
+          <w:bCs/>
+          <w:lang w:val="en-US"/>
+        </w:rPr>
+        <w:t>to stop a screen, simply: $ kill [pid]</w:t>
+      </w:r>
+      <w:bookmarkStart w:id="0" w:name="_GoBack"/>
+      <w:bookmarkEnd w:id="0"/>
+    </w:p>
+    <w:p>
+      <w:pPr>
+        <w:shd w:val="clear" w:color="auto" w:fill="FFFFFF"/>
+        <w:tabs>
+          <w:tab w:val="left" w:pos="916"/>
+          <w:tab w:val="left" w:pos="1832"/>
+          <w:tab w:val="left" w:pos="2748"/>
+          <w:tab w:val="left" w:pos="3664"/>
+          <w:tab w:val="left" w:pos="4580"/>
+          <w:tab w:val="left" w:pos="5496"/>
+          <w:tab w:val="left" w:pos="6412"/>
+          <w:tab w:val="left" w:pos="7328"/>
+          <w:tab w:val="left" w:pos="8244"/>
+          <w:tab w:val="left" w:pos="9160"/>
+          <w:tab w:val="left" w:pos="10076"/>
+          <w:tab w:val="left" w:pos="10992"/>
+          <w:tab w:val="left" w:pos="11908"/>
+          <w:tab w:val="left" w:pos="12824"/>
+          <w:tab w:val="left" w:pos="13740"/>
+          <w:tab w:val="left" w:pos="14656"/>
+        </w:tabs>
+        <w:spacing w:after="0" w:line="240" w:lineRule="auto"/>
+        <w:rPr>
+          <w:rFonts w:eastAsia="Times New Roman" w:cstheme="minorHAnsi"/>
+          <w:bCs/>
+          <w:lang w:val="en-US"/>
+        </w:rPr>
+      </w:pPr>
+    </w:p>
+    <w:p>
+      <w:pPr>
+        <w:shd w:val="clear" w:color="auto" w:fill="FFFFFF"/>
+        <w:tabs>
+          <w:tab w:val="left" w:pos="916"/>
+          <w:tab w:val="left" w:pos="1832"/>
+          <w:tab w:val="left" w:pos="2748"/>
+          <w:tab w:val="left" w:pos="3664"/>
+          <w:tab w:val="left" w:pos="4580"/>
+          <w:tab w:val="left" w:pos="5496"/>
+          <w:tab w:val="left" w:pos="6412"/>
+          <w:tab w:val="left" w:pos="7328"/>
+          <w:tab w:val="left" w:pos="8244"/>
+          <w:tab w:val="left" w:pos="9160"/>
+          <w:tab w:val="left" w:pos="10076"/>
+          <w:tab w:val="left" w:pos="10992"/>
+          <w:tab w:val="left" w:pos="11908"/>
+          <w:tab w:val="left" w:pos="12824"/>
+          <w:tab w:val="left" w:pos="13740"/>
+          <w:tab w:val="left" w:pos="14656"/>
+        </w:tabs>
+        <w:spacing w:after="0" w:line="240" w:lineRule="auto"/>
+        <w:rPr>
+          <w:rFonts w:eastAsia="Times New Roman" w:cstheme="minorHAnsi"/>
+          <w:bCs/>
+          <w:lang w:val="en-US"/>
+        </w:rPr>
+      </w:pPr>
+    </w:p>
+    <w:p>
+      <w:pPr>
+        <w:rPr>
+          <w:b/>
+          <w:sz w:val="28"/>
+        </w:rPr>
+      </w:pPr>
+      <w:r>
+        <w:rPr>
+          <w:b/>
+          <w:sz w:val="28"/>
+        </w:rPr>
+        <w:t>Accessing MySQL on the server.</w:t>
+      </w:r>
+    </w:p>
+    <w:p>
+      <w:pPr>
+        <w:pStyle w:val="ListParagraph"/>
+        <w:numPr>
+          <w:ilvl w:val="0"/>
+          <w:numId w:val="4"/>
+        </w:numPr>
+        <w:shd w:val="clear" w:color="auto" w:fill="FFFFFF"/>
+        <w:tabs>
+          <w:tab w:val="left" w:pos="916"/>
+          <w:tab w:val="left" w:pos="1832"/>
+          <w:tab w:val="left" w:pos="2748"/>
+          <w:tab w:val="left" w:pos="3664"/>
+          <w:tab w:val="left" w:pos="4580"/>
+          <w:tab w:val="left" w:pos="5496"/>
+          <w:tab w:val="left" w:pos="6412"/>
+          <w:tab w:val="left" w:pos="7328"/>
+          <w:tab w:val="left" w:pos="8244"/>
+          <w:tab w:val="left" w:pos="9160"/>
+          <w:tab w:val="left" w:pos="10076"/>
+          <w:tab w:val="left" w:pos="10992"/>
+          <w:tab w:val="left" w:pos="11908"/>
+          <w:tab w:val="left" w:pos="12824"/>
+          <w:tab w:val="left" w:pos="13740"/>
+          <w:tab w:val="left" w:pos="14656"/>
+        </w:tabs>
+        <w:spacing w:after="0" w:line="240" w:lineRule="auto"/>
+        <w:rPr>
+          <w:rFonts w:eastAsia="Times New Roman" w:cstheme="minorHAnsi"/>
+          <w:bCs/>
+        </w:rPr>
+      </w:pPr>
+      <w:r>
+        <w:rPr>
+          <w:rFonts w:eastAsia="Times New Roman" w:cstheme="minorHAnsi"/>
+          <w:bCs/>
+        </w:rPr>
+        <w:t>If you have successfully connected to the server and are able to run ‘node server.js’, then you are able to connect to MySQL on the server as well.</w:t>
+      </w:r>
+    </w:p>
+    <w:p>
+      <w:pPr>
+        <w:pStyle w:val="ListParagraph"/>
+        <w:numPr>
+          <w:ilvl w:val="0"/>
+          <w:numId w:val="4"/>
+        </w:numPr>
+        <w:shd w:val="clear" w:color="auto" w:fill="FFFFFF"/>
+        <w:tabs>
+          <w:tab w:val="left" w:pos="916"/>
+          <w:tab w:val="left" w:pos="1832"/>
+          <w:tab w:val="left" w:pos="2748"/>
+          <w:tab w:val="left" w:pos="3664"/>
+          <w:tab w:val="left" w:pos="4580"/>
+          <w:tab w:val="left" w:pos="5496"/>
+          <w:tab w:val="left" w:pos="6412"/>
+          <w:tab w:val="left" w:pos="7328"/>
+          <w:tab w:val="left" w:pos="8244"/>
+          <w:tab w:val="left" w:pos="9160"/>
+          <w:tab w:val="left" w:pos="10076"/>
+          <w:tab w:val="left" w:pos="10992"/>
+          <w:tab w:val="left" w:pos="11908"/>
+          <w:tab w:val="left" w:pos="12824"/>
+          <w:tab w:val="left" w:pos="13740"/>
+          <w:tab w:val="left" w:pos="14656"/>
+        </w:tabs>
+        <w:spacing w:after="0" w:line="240" w:lineRule="auto"/>
+        <w:rPr>
+          <w:rFonts w:eastAsia="Times New Roman" w:cstheme="minorHAnsi"/>
+          <w:bCs/>
+        </w:rPr>
+      </w:pPr>
+      <w:r>
+        <w:rPr>
+          <w:rFonts w:eastAsia="Times New Roman" w:cstheme="minorHAnsi"/>
+          <w:bCs/>
+        </w:rPr>
+        <w:t>Please run ‘mysql –u kyle –p’ to log into MySQL. The password is ‘team6best’.</w:t>
+      </w:r>
+    </w:p>
+    <w:p>
+      <w:pPr>
+        <w:pStyle w:val="ListParagraph"/>
+        <w:numPr>
+          <w:ilvl w:val="0"/>
+          <w:numId w:val="4"/>
+        </w:numPr>
+        <w:shd w:val="clear" w:color="auto" w:fill="FFFFFF"/>
+        <w:tabs>
+          <w:tab w:val="left" w:pos="916"/>
+          <w:tab w:val="left" w:pos="1832"/>
+          <w:tab w:val="left" w:pos="2748"/>
+          <w:tab w:val="left" w:pos="3664"/>
+          <w:tab w:val="left" w:pos="4580"/>
+          <w:tab w:val="left" w:pos="5496"/>
+          <w:tab w:val="left" w:pos="6412"/>
+          <w:tab w:val="left" w:pos="7328"/>
+          <w:tab w:val="left" w:pos="8244"/>
+          <w:tab w:val="left" w:pos="9160"/>
+          <w:tab w:val="left" w:pos="10076"/>
+          <w:tab w:val="left" w:pos="10992"/>
+          <w:tab w:val="left" w:pos="11908"/>
+          <w:tab w:val="left" w:pos="12824"/>
+          <w:tab w:val="left" w:pos="13740"/>
+          <w:tab w:val="left" w:pos="14656"/>
+        </w:tabs>
+        <w:spacing w:after="0" w:line="240" w:lineRule="auto"/>
+        <w:rPr>
+          <w:rFonts w:eastAsia="Times New Roman" w:cstheme="minorHAnsi"/>
+          <w:bCs/>
+        </w:rPr>
+      </w:pPr>
+      <w:r>
+        <w:rPr>
+          <w:rFonts w:eastAsia="Times New Roman" w:cstheme="minorHAnsi"/>
+          <w:bCs/>
+        </w:rPr>
+        <w:t>Please use ‘sampledb’ as the database by running ‘USE sampledb;’.</w:t>
+      </w:r>
+    </w:p>
+    <w:p>
+      <w:pPr>
+        <w:pStyle w:val="ListParagraph"/>
+        <w:numPr>
+          <w:ilvl w:val="0"/>
+          <w:numId w:val="4"/>
+        </w:numPr>
+        <w:shd w:val="clear" w:color="auto" w:fill="FFFFFF"/>
+        <w:tabs>
+          <w:tab w:val="left" w:pos="916"/>
+          <w:tab w:val="left" w:pos="1832"/>
+          <w:tab w:val="left" w:pos="2748"/>
+          <w:tab w:val="left" w:pos="3664"/>
+          <w:tab w:val="left" w:pos="4580"/>
+          <w:tab w:val="left" w:pos="5496"/>
+          <w:tab w:val="left" w:pos="6412"/>
+          <w:tab w:val="left" w:pos="7328"/>
+          <w:tab w:val="left" w:pos="8244"/>
+          <w:tab w:val="left" w:pos="9160"/>
+          <w:tab w:val="left" w:pos="10076"/>
+          <w:tab w:val="left" w:pos="10992"/>
+          <w:tab w:val="left" w:pos="11908"/>
+          <w:tab w:val="left" w:pos="12824"/>
+          <w:tab w:val="left" w:pos="13740"/>
+          <w:tab w:val="left" w:pos="14656"/>
+        </w:tabs>
+        <w:spacing w:after="0" w:line="240" w:lineRule="auto"/>
+        <w:rPr>
+          <w:rFonts w:eastAsia="Times New Roman" w:cstheme="minorHAnsi"/>
+          <w:bCs/>
+        </w:rPr>
+      </w:pPr>
+      <w:r>
+        <w:rPr>
+          <w:rFonts w:eastAsia="Times New Roman" w:cstheme="minorHAnsi"/>
+          <w:bCs/>
+        </w:rPr>
+        <w:t>You could see the tables, ‘advertisements’ and ‘users’, by running ‘SHOW TABLES;’ and you could see the definition of these tables by running ‘DESCRIBE &lt;table_name&gt;;’.</w:t>
       </w:r>
     </w:p>
     <w:sectPr>
@@ -1304,8 +1355,8 @@
 </file>
 
 <file path=word/numbering.xml><?xml version="1.0" encoding="utf-8"?>
-<w:numbering xmlns:wpc="http://schemas.microsoft.com/office/word/2010/wordprocessingCanvas" xmlns:cx="http://schemas.microsoft.com/office/drawing/2014/chartex" xmlns:cx1="http://schemas.microsoft.com/office/drawing/2015/9/8/chartex" xmlns:mc="http://schemas.openxmlformats.org/markup-compatibility/2006" xmlns:o="urn:schemas-microsoft-com:office:office" xmlns:r="http://schemas.openxmlformats.org/officeDocument/2006/relationships" xmlns:m="http://schemas.openxmlformats.org/officeDocument/2006/math" xmlns:v="urn:schemas-microsoft-com:vml" xmlns:wp14="http://schemas.microsoft.com/office/word/2010/wordprocessingDrawing" xmlns:wp="http://schemas.openxmlformats.org/drawingml/2006/wordprocessingDrawing" xmlns:w10="urn:schemas-microsoft-com:office:word" xmlns:w="http://schemas.openxmlformats.org/wordprocessingml/2006/main" xmlns:w14="http://schemas.microsoft.com/office/word/2010/wordml" xmlns:w15="http://schemas.microsoft.com/office/word/2012/wordml" xmlns:w16se="http://schemas.microsoft.com/office/word/2015/wordml/symex" xmlns:wpg="http://schemas.microsoft.com/office/word/2010/wordprocessingGroup" xmlns:wpi="http://schemas.microsoft.com/office/word/2010/wordprocessingInk" xmlns:wne="http://schemas.microsoft.com/office/word/2006/wordml" xmlns:wps="http://schemas.microsoft.com/office/word/2010/wordprocessingShape" mc:Ignorable="w14 w15 w16se wp14">
-  <w:abstractNum w:abstractNumId="0" w15:restartNumberingAfterBreak="0">
+<w:numbering xmlns:wpc="http://schemas.microsoft.com/office/word/2010/wordprocessingCanvas" xmlns:mo="http://schemas.microsoft.com/office/mac/office/2008/main" xmlns:mc="http://schemas.openxmlformats.org/markup-compatibility/2006" xmlns:mv="urn:schemas-microsoft-com:mac:vml" xmlns:o="urn:schemas-microsoft-com:office:office" xmlns:r="http://schemas.openxmlformats.org/officeDocument/2006/relationships" xmlns:m="http://schemas.openxmlformats.org/officeDocument/2006/math" xmlns:v="urn:schemas-microsoft-com:vml" xmlns:wp14="http://schemas.microsoft.com/office/word/2010/wordprocessingDrawing" xmlns:wp="http://schemas.openxmlformats.org/drawingml/2006/wordprocessingDrawing" xmlns:w10="urn:schemas-microsoft-com:office:word" xmlns:w="http://schemas.openxmlformats.org/wordprocessingml/2006/main" xmlns:w14="http://schemas.microsoft.com/office/word/2010/wordml" xmlns:w15="http://schemas.microsoft.com/office/word/2012/wordml" xmlns:wpg="http://schemas.microsoft.com/office/word/2010/wordprocessingGroup" xmlns:wpi="http://schemas.microsoft.com/office/word/2010/wordprocessingInk" xmlns:wne="http://schemas.microsoft.com/office/word/2006/wordml" xmlns:wps="http://schemas.microsoft.com/office/word/2010/wordprocessingShape" mc:Ignorable="w14 w15 wp14">
+  <w:abstractNum w:abstractNumId="0">
     <w:nsid w:val="4A9F078B"/>
     <w:multiLevelType w:val="hybridMultilevel"/>
     <w:tmpl w:val="427011EC"/>
@@ -1391,7 +1442,7 @@
       </w:pPr>
     </w:lvl>
   </w:abstractNum>
-  <w:abstractNum w:abstractNumId="1" w15:restartNumberingAfterBreak="0">
+  <w:abstractNum w:abstractNumId="1">
     <w:nsid w:val="62092C4E"/>
     <w:multiLevelType w:val="hybridMultilevel"/>
     <w:tmpl w:val="B8623582"/>
@@ -1477,7 +1528,7 @@
       </w:pPr>
     </w:lvl>
   </w:abstractNum>
-  <w:abstractNum w:abstractNumId="2" w15:restartNumberingAfterBreak="0">
+  <w:abstractNum w:abstractNumId="2">
     <w:nsid w:val="66D96584"/>
     <w:multiLevelType w:val="hybridMultilevel"/>
     <w:tmpl w:val="75D4AB0E"/>
@@ -1508,7 +1559,7 @@
         <w:ind w:left="2160" w:hanging="180"/>
       </w:pPr>
     </w:lvl>
-    <w:lvl w:ilvl="3" w:tplc="0409000F" w:tentative="1">
+    <w:lvl w:ilvl="3" w:tplc="0409000F">
       <w:start w:val="1"/>
       <w:numFmt w:val="decimal"/>
       <w:lvlText w:val="%4."/>
@@ -1563,7 +1614,7 @@
       </w:pPr>
     </w:lvl>
   </w:abstractNum>
-  <w:abstractNum w:abstractNumId="3" w15:restartNumberingAfterBreak="0">
+  <w:abstractNum w:abstractNumId="3">
     <w:nsid w:val="675D2C48"/>
     <w:multiLevelType w:val="hybridMultilevel"/>
     <w:tmpl w:val="DDAA7B6E"/>
@@ -1649,7 +1700,7 @@
       </w:pPr>
     </w:lvl>
   </w:abstractNum>
-  <w:abstractNum w:abstractNumId="4" w15:restartNumberingAfterBreak="0">
+  <w:abstractNum w:abstractNumId="4">
     <w:nsid w:val="70A36A87"/>
     <w:multiLevelType w:val="hybridMultilevel"/>
     <w:tmpl w:val="15A4B37C"/>
@@ -1754,7 +1805,7 @@
 </file>
 
 <file path=word/styles.xml><?xml version="1.0" encoding="utf-8"?>
-<w:styles xmlns:mc="http://schemas.openxmlformats.org/markup-compatibility/2006" xmlns:r="http://schemas.openxmlformats.org/officeDocument/2006/relationships" xmlns:w="http://schemas.openxmlformats.org/wordprocessingml/2006/main" xmlns:w14="http://schemas.microsoft.com/office/word/2010/wordml" xmlns:w15="http://schemas.microsoft.com/office/word/2012/wordml" xmlns:w16se="http://schemas.microsoft.com/office/word/2015/wordml/symex" mc:Ignorable="w14 w15 w16se">
+<w:styles xmlns:mc="http://schemas.openxmlformats.org/markup-compatibility/2006" xmlns:r="http://schemas.openxmlformats.org/officeDocument/2006/relationships" xmlns:w="http://schemas.openxmlformats.org/wordprocessingml/2006/main" xmlns:w14="http://schemas.microsoft.com/office/word/2010/wordml" xmlns:w15="http://schemas.microsoft.com/office/word/2012/wordml" mc:Ignorable="w14 w15">
   <w:docDefaults>
     <w:rPrDefault>
       <w:rPr>
@@ -1770,7 +1821,7 @@
       </w:pPr>
     </w:pPrDefault>
   </w:docDefaults>
-  <w:latentStyles w:defLockedState="0" w:defUIPriority="99" w:defSemiHidden="0" w:defUnhideWhenUsed="0" w:defQFormat="0" w:count="371">
+  <w:latentStyles w:defLockedState="0" w:defUIPriority="99" w:defSemiHidden="0" w:defUnhideWhenUsed="0" w:defQFormat="0" w:count="382">
     <w:lsdException w:name="Normal" w:uiPriority="0" w:qFormat="1"/>
     <w:lsdException w:name="heading 1" w:uiPriority="9" w:qFormat="1"/>
     <w:lsdException w:name="heading 2" w:semiHidden="1" w:uiPriority="9" w:unhideWhenUsed="1" w:qFormat="1"/>
@@ -1876,7 +1927,6 @@
     <w:lsdException w:name="HTML Sample" w:semiHidden="1" w:unhideWhenUsed="1"/>
     <w:lsdException w:name="HTML Typewriter" w:semiHidden="1" w:unhideWhenUsed="1"/>
     <w:lsdException w:name="HTML Variable" w:semiHidden="1" w:unhideWhenUsed="1"/>
-    <w:lsdException w:name="Normal Table" w:semiHidden="1" w:unhideWhenUsed="1"/>
     <w:lsdException w:name="annotation subject" w:semiHidden="1" w:unhideWhenUsed="1"/>
     <w:lsdException w:name="No List" w:semiHidden="1" w:unhideWhenUsed="1"/>
     <w:lsdException w:name="Outline List 1" w:semiHidden="1" w:unhideWhenUsed="1"/>
@@ -1922,11 +1972,9 @@
     <w:lsdException w:name="Table Subtle 1" w:semiHidden="1" w:unhideWhenUsed="1"/>
     <w:lsdException w:name="Table Subtle 2" w:semiHidden="1" w:unhideWhenUsed="1"/>
     <w:lsdException w:name="Table Web 1" w:semiHidden="1" w:unhideWhenUsed="1"/>
-    <w:lsdException w:name="Table Web 2" w:semiHidden="1" w:unhideWhenUsed="1"/>
     <w:lsdException w:name="Table Web 3" w:semiHidden="1" w:unhideWhenUsed="1"/>
     <w:lsdException w:name="Balloon Text" w:semiHidden="1" w:unhideWhenUsed="1"/>
     <w:lsdException w:name="Table Grid" w:uiPriority="39"/>
-    <w:lsdException w:name="Table Theme" w:semiHidden="1" w:unhideWhenUsed="1"/>
     <w:lsdException w:name="Placeholder Text" w:semiHidden="1"/>
     <w:lsdException w:name="No Spacing" w:uiPriority="1" w:qFormat="1"/>
     <w:lsdException w:name="Light Shading" w:uiPriority="60"/>
@@ -2142,21 +2190,23 @@
     <w:lsdException w:name="List Table 5 Dark Accent 6" w:uiPriority="50"/>
     <w:lsdException w:name="List Table 6 Colorful Accent 6" w:uiPriority="51"/>
     <w:lsdException w:name="List Table 7 Colorful Accent 6" w:uiPriority="52"/>
+    <w:lsdException w:name="Mention" w:semiHidden="1" w:unhideWhenUsed="1"/>
+    <w:lsdException w:name="Smart Hyperlink" w:semiHidden="1" w:unhideWhenUsed="1"/>
   </w:latentStyles>
-  <w:style w:type="paragraph" w:default="1" w:styleId="a">
+  <w:style w:type="paragraph" w:default="1" w:styleId="Normal">
     <w:name w:val="Normal"/>
     <w:qFormat/>
     <w:rPr>
       <w:lang w:val="en-GB"/>
     </w:rPr>
   </w:style>
-  <w:style w:type="character" w:default="1" w:styleId="a0">
+  <w:style w:type="character" w:default="1" w:styleId="DefaultParagraphFont">
     <w:name w:val="Default Paragraph Font"/>
     <w:uiPriority w:val="1"/>
     <w:semiHidden/>
     <w:unhideWhenUsed/>
   </w:style>
-  <w:style w:type="table" w:default="1" w:styleId="a1">
+  <w:style w:type="table" w:default="1" w:styleId="TableNormal">
     <w:name w:val="Normal Table"/>
     <w:uiPriority w:val="99"/>
     <w:semiHidden/>
@@ -2171,15 +2221,15 @@
       </w:tblCellMar>
     </w:tblPr>
   </w:style>
-  <w:style w:type="numbering" w:default="1" w:styleId="a2">
+  <w:style w:type="numbering" w:default="1" w:styleId="NoList">
     <w:name w:val="No List"/>
     <w:uiPriority w:val="99"/>
     <w:semiHidden/>
     <w:unhideWhenUsed/>
   </w:style>
-  <w:style w:type="paragraph" w:styleId="a3">
+  <w:style w:type="paragraph" w:styleId="ListParagraph">
     <w:name w:val="List Paragraph"/>
-    <w:basedOn w:val="a"/>
+    <w:basedOn w:val="Normal"/>
     <w:uiPriority w:val="34"/>
     <w:qFormat/>
     <w:rsid w:val="006576A3"/>
@@ -2188,9 +2238,9 @@
       <w:contextualSpacing/>
     </w:pPr>
   </w:style>
-  <w:style w:type="character" w:styleId="a4">
+  <w:style w:type="character" w:styleId="Hyperlink">
     <w:name w:val="Hyperlink"/>
-    <w:basedOn w:val="a0"/>
+    <w:basedOn w:val="DefaultParagraphFont"/>
     <w:uiPriority w:val="99"/>
     <w:unhideWhenUsed/>
     <w:rsid w:val="006576A3"/>
@@ -2199,10 +2249,10 @@
       <w:u w:val="single"/>
     </w:rPr>
   </w:style>
-  <w:style w:type="paragraph" w:styleId="HTML">
+  <w:style w:type="paragraph" w:styleId="HTMLPreformatted">
     <w:name w:val="HTML Preformatted"/>
-    <w:basedOn w:val="a"/>
-    <w:link w:val="HTMLChar"/>
+    <w:basedOn w:val="Normal"/>
+    <w:link w:val="HTMLPreformattedChar"/>
     <w:uiPriority w:val="99"/>
     <w:semiHidden/>
     <w:unhideWhenUsed/>
@@ -2235,10 +2285,10 @@
       <w:lang w:val="en-US"/>
     </w:rPr>
   </w:style>
-  <w:style w:type="character" w:customStyle="1" w:styleId="HTMLChar">
-    <w:name w:val="미리 서식이 지정된 HTML Char"/>
-    <w:basedOn w:val="a0"/>
-    <w:link w:val="HTML"/>
+  <w:style w:type="character" w:customStyle="1" w:styleId="HTMLPreformattedChar">
+    <w:name w:val="HTML Preformatted Char"/>
+    <w:basedOn w:val="DefaultParagraphFont"/>
+    <w:link w:val="HTMLPreformatted"/>
     <w:uiPriority w:val="99"/>
     <w:semiHidden/>
     <w:rsid w:val="0003473F"/>

</xml_diff>

<commit_message>
2018-02-12; fixedFeb12- Added documentation for setting up mysql locally, removed a little dead code
</commit_message>
<xml_diff>
--- a/Documentation on how to run the project.docx
+++ b/Documentation on how to run the project.docx
@@ -1,6 +1,6 @@
 
 <file path=word/document.xml><?xml version="1.0" encoding="utf-8"?>
-<w:document xmlns:wpc="http://schemas.microsoft.com/office/word/2010/wordprocessingCanvas" xmlns:cx="http://schemas.microsoft.com/office/drawing/2014/chartex" xmlns:cx1="http://schemas.microsoft.com/office/drawing/2015/9/8/chartex" xmlns:mc="http://schemas.openxmlformats.org/markup-compatibility/2006" xmlns:o="urn:schemas-microsoft-com:office:office" xmlns:r="http://schemas.openxmlformats.org/officeDocument/2006/relationships" xmlns:m="http://schemas.openxmlformats.org/officeDocument/2006/math" xmlns:v="urn:schemas-microsoft-com:vml" xmlns:wp14="http://schemas.microsoft.com/office/word/2010/wordprocessingDrawing" xmlns:wp="http://schemas.openxmlformats.org/drawingml/2006/wordprocessingDrawing" xmlns:w10="urn:schemas-microsoft-com:office:word" xmlns:w="http://schemas.openxmlformats.org/wordprocessingml/2006/main" xmlns:w14="http://schemas.microsoft.com/office/word/2010/wordml" xmlns:w15="http://schemas.microsoft.com/office/word/2012/wordml" xmlns:w16se="http://schemas.microsoft.com/office/word/2015/wordml/symex" xmlns:wpg="http://schemas.microsoft.com/office/word/2010/wordprocessingGroup" xmlns:wpi="http://schemas.microsoft.com/office/word/2010/wordprocessingInk" xmlns:wne="http://schemas.microsoft.com/office/word/2006/wordml" xmlns:wps="http://schemas.microsoft.com/office/word/2010/wordprocessingShape" mc:Ignorable="w14 w15 w16se wp14">
+<w:document xmlns:wpc="http://schemas.microsoft.com/office/word/2010/wordprocessingCanvas" xmlns:cx="http://schemas.microsoft.com/office/drawing/2014/chartex" xmlns:cx1="http://schemas.microsoft.com/office/drawing/2015/9/8/chartex" xmlns:cx2="http://schemas.microsoft.com/office/drawing/2015/10/21/chartex" xmlns:cx3="http://schemas.microsoft.com/office/drawing/2016/5/9/chartex" xmlns:cx4="http://schemas.microsoft.com/office/drawing/2016/5/10/chartex" xmlns:cx5="http://schemas.microsoft.com/office/drawing/2016/5/11/chartex" xmlns:cx6="http://schemas.microsoft.com/office/drawing/2016/5/12/chartex" xmlns:cx7="http://schemas.microsoft.com/office/drawing/2016/5/13/chartex" xmlns:cx8="http://schemas.microsoft.com/office/drawing/2016/5/14/chartex" xmlns:mc="http://schemas.openxmlformats.org/markup-compatibility/2006" xmlns:aink="http://schemas.microsoft.com/office/drawing/2016/ink" xmlns:am3d="http://schemas.microsoft.com/office/drawing/2017/model3d" xmlns:o="urn:schemas-microsoft-com:office:office" xmlns:r="http://schemas.openxmlformats.org/officeDocument/2006/relationships" xmlns:m="http://schemas.openxmlformats.org/officeDocument/2006/math" xmlns:v="urn:schemas-microsoft-com:vml" xmlns:wp14="http://schemas.microsoft.com/office/word/2010/wordprocessingDrawing" xmlns:wp="http://schemas.openxmlformats.org/drawingml/2006/wordprocessingDrawing" xmlns:w10="urn:schemas-microsoft-com:office:word" xmlns:w="http://schemas.openxmlformats.org/wordprocessingml/2006/main" xmlns:w14="http://schemas.microsoft.com/office/word/2010/wordml" xmlns:w15="http://schemas.microsoft.com/office/word/2012/wordml" xmlns:w16cid="http://schemas.microsoft.com/office/word/2016/wordml/cid" xmlns:w16se="http://schemas.microsoft.com/office/word/2015/wordml/symex" xmlns:wpg="http://schemas.microsoft.com/office/word/2010/wordprocessingGroup" xmlns:wpi="http://schemas.microsoft.com/office/word/2010/wordprocessingInk" xmlns:wne="http://schemas.microsoft.com/office/word/2006/wordml" xmlns:wps="http://schemas.microsoft.com/office/word/2010/wordprocessingShape" mc:Ignorable="w14 w15 w16se w16cid wp14">
   <w:body>
     <w:p>
       <w:r>
@@ -70,7 +70,7 @@
     </w:p>
     <w:p>
       <w:pPr>
-        <w:pStyle w:val="a3"/>
+        <w:pStyle w:val="ListParagraph"/>
         <w:numPr>
           <w:ilvl w:val="0"/>
           <w:numId w:val="1"/>
@@ -82,7 +82,7 @@
     </w:p>
     <w:p>
       <w:pPr>
-        <w:pStyle w:val="a3"/>
+        <w:pStyle w:val="ListParagraph"/>
         <w:numPr>
           <w:ilvl w:val="0"/>
           <w:numId w:val="1"/>
@@ -102,7 +102,7 @@
     </w:p>
     <w:p>
       <w:pPr>
-        <w:pStyle w:val="a3"/>
+        <w:pStyle w:val="ListParagraph"/>
         <w:numPr>
           <w:ilvl w:val="1"/>
           <w:numId w:val="1"/>
@@ -114,7 +114,7 @@
       <w:hyperlink r:id="rId5" w:history="1">
         <w:r>
           <w:rPr>
-            <w:rStyle w:val="a4"/>
+            <w:rStyle w:val="Hyperlink"/>
           </w:rPr>
           <w:t>https://nodejs.org/en/</w:t>
         </w:r>
@@ -125,7 +125,7 @@
     </w:p>
     <w:p>
       <w:pPr>
-        <w:pStyle w:val="a3"/>
+        <w:pStyle w:val="ListParagraph"/>
         <w:numPr>
           <w:ilvl w:val="1"/>
           <w:numId w:val="1"/>
@@ -145,43 +145,33 @@
     </w:p>
     <w:p>
       <w:pPr>
-        <w:pStyle w:val="a3"/>
+        <w:pStyle w:val="ListParagraph"/>
         <w:ind w:left="2160"/>
       </w:pPr>
       <w:r>
+        <w:t>$ node –v</w:t>
+      </w:r>
+    </w:p>
+    <w:p>
+      <w:pPr>
+        <w:pStyle w:val="ListParagraph"/>
+        <w:ind w:left="2160"/>
+      </w:pPr>
+      <w:r>
         <w:t xml:space="preserve">$ </w:t>
       </w:r>
-      <w:proofErr w:type="gramStart"/>
-      <w:r>
-        <w:t>node</w:t>
-      </w:r>
-      <w:proofErr w:type="gramEnd"/>
+      <w:proofErr w:type="spellStart"/>
+      <w:r>
+        <w:t>npm</w:t>
+      </w:r>
+      <w:proofErr w:type="spellEnd"/>
       <w:r>
         <w:t xml:space="preserve"> –v</w:t>
       </w:r>
     </w:p>
     <w:p>
       <w:pPr>
-        <w:pStyle w:val="a3"/>
-        <w:ind w:left="2160"/>
-      </w:pPr>
-      <w:r>
-        <w:t xml:space="preserve">$ </w:t>
-      </w:r>
-      <w:proofErr w:type="spellStart"/>
-      <w:proofErr w:type="gramStart"/>
-      <w:r>
-        <w:t>npm</w:t>
-      </w:r>
-      <w:proofErr w:type="spellEnd"/>
-      <w:proofErr w:type="gramEnd"/>
-      <w:r>
-        <w:t xml:space="preserve"> –v</w:t>
-      </w:r>
-    </w:p>
-    <w:p>
-      <w:pPr>
-        <w:pStyle w:val="a3"/>
+        <w:pStyle w:val="ListParagraph"/>
         <w:numPr>
           <w:ilvl w:val="1"/>
           <w:numId w:val="1"/>
@@ -204,7 +194,7 @@
     </w:p>
     <w:p>
       <w:pPr>
-        <w:pStyle w:val="a3"/>
+        <w:pStyle w:val="ListParagraph"/>
         <w:numPr>
           <w:ilvl w:val="0"/>
           <w:numId w:val="1"/>
@@ -241,17 +231,22 @@
         <w:t>’ directory where you could see ‘</w:t>
       </w:r>
       <w:proofErr w:type="spellStart"/>
-      <w:r>
-        <w:t>jackage.json</w:t>
-      </w:r>
-      <w:proofErr w:type="spellEnd"/>
+      <w:proofErr w:type="gramStart"/>
+      <w:r>
+        <w:t>p</w:t>
+      </w:r>
+      <w:r>
+        <w:t>ackage.json</w:t>
+      </w:r>
+      <w:proofErr w:type="spellEnd"/>
+      <w:proofErr w:type="gramEnd"/>
       <w:r>
         <w:t>’.</w:t>
       </w:r>
     </w:p>
     <w:p>
       <w:pPr>
-        <w:pStyle w:val="a3"/>
+        <w:pStyle w:val="ListParagraph"/>
         <w:numPr>
           <w:ilvl w:val="0"/>
           <w:numId w:val="1"/>
@@ -298,27 +293,19 @@
     </w:p>
     <w:p>
       <w:pPr>
-        <w:pStyle w:val="a3"/>
+        <w:pStyle w:val="ListParagraph"/>
         <w:numPr>
           <w:ilvl w:val="0"/>
           <w:numId w:val="1"/>
         </w:numPr>
       </w:pPr>
       <w:r>
-        <w:t>If you have successfully installed everything, you should be able to run the server on localhost</w:t>
-      </w:r>
-      <w:proofErr w:type="gramStart"/>
-      <w:r>
-        <w:t>:4200</w:t>
-      </w:r>
-      <w:proofErr w:type="gramEnd"/>
-      <w:r>
-        <w:t xml:space="preserve"> by now.</w:t>
-      </w:r>
-    </w:p>
-    <w:p>
-      <w:pPr>
-        <w:pStyle w:val="a3"/>
+        <w:t>If you have successfully installed everything, you should be able to run the server on localhost:4200 by now.</w:t>
+      </w:r>
+    </w:p>
+    <w:p>
+      <w:pPr>
+        <w:pStyle w:val="ListParagraph"/>
         <w:numPr>
           <w:ilvl w:val="1"/>
           <w:numId w:val="1"/>
@@ -330,24 +317,16 @@
     </w:p>
     <w:p>
       <w:pPr>
-        <w:pStyle w:val="a3"/>
+        <w:pStyle w:val="ListParagraph"/>
         <w:ind w:left="2160"/>
       </w:pPr>
       <w:r>
-        <w:t xml:space="preserve">$ </w:t>
-      </w:r>
-      <w:proofErr w:type="gramStart"/>
-      <w:r>
-        <w:t>ng</w:t>
-      </w:r>
-      <w:proofErr w:type="gramEnd"/>
-      <w:r>
-        <w:t xml:space="preserve"> serve</w:t>
-      </w:r>
-    </w:p>
-    <w:p>
-      <w:pPr>
-        <w:pStyle w:val="a3"/>
+        <w:t>$ ng serve</w:t>
+      </w:r>
+    </w:p>
+    <w:p>
+      <w:pPr>
+        <w:pStyle w:val="ListParagraph"/>
         <w:numPr>
           <w:ilvl w:val="1"/>
           <w:numId w:val="1"/>
@@ -359,24 +338,16 @@
     </w:p>
     <w:p>
       <w:pPr>
-        <w:pStyle w:val="a3"/>
+        <w:pStyle w:val="ListParagraph"/>
         <w:ind w:left="2160"/>
       </w:pPr>
       <w:r>
-        <w:t xml:space="preserve">$ </w:t>
-      </w:r>
-      <w:proofErr w:type="gramStart"/>
-      <w:r>
-        <w:t>ng</w:t>
-      </w:r>
-      <w:proofErr w:type="gramEnd"/>
-      <w:r>
-        <w:t xml:space="preserve"> test</w:t>
-      </w:r>
-    </w:p>
-    <w:p>
-      <w:pPr>
-        <w:pStyle w:val="a3"/>
+        <w:t>$ ng test</w:t>
+      </w:r>
+    </w:p>
+    <w:p>
+      <w:pPr>
+        <w:pStyle w:val="ListParagraph"/>
         <w:numPr>
           <w:ilvl w:val="1"/>
           <w:numId w:val="1"/>
@@ -396,24 +367,33 @@
     </w:p>
     <w:p>
       <w:pPr>
-        <w:pStyle w:val="a3"/>
+        <w:pStyle w:val="ListParagraph"/>
         <w:ind w:left="2160"/>
       </w:pPr>
       <w:r>
-        <w:t xml:space="preserve">$ </w:t>
+        <w:t xml:space="preserve">$ ng build –prod  </w:t>
+      </w:r>
+    </w:p>
+    <w:p>
+      <w:pPr>
+        <w:pStyle w:val="ListParagraph"/>
+        <w:numPr>
+          <w:ilvl w:val="0"/>
+          <w:numId w:val="1"/>
+        </w:numPr>
+      </w:pPr>
+      <w:r>
+        <w:t xml:space="preserve">Once you are able to run ‘ng </w:t>
       </w:r>
       <w:proofErr w:type="gramStart"/>
       <w:r>
-        <w:t>ng</w:t>
+        <w:t>serve</w:t>
       </w:r>
       <w:proofErr w:type="gramEnd"/>
       <w:r>
-        <w:t xml:space="preserve"> build –prod  </w:t>
-      </w:r>
-      <w:bookmarkStart w:id="0" w:name="_GoBack"/>
-      <w:bookmarkEnd w:id="0"/>
-    </w:p>
-    <w:p/>
+        <w:t>’ successfully, you can now get MySQL database ready.</w:t>
+      </w:r>
+    </w:p>
     <w:p>
       <w:pPr>
         <w:rPr>
@@ -431,40 +411,922 @@
     </w:p>
     <w:p>
       <w:pPr>
-        <w:pStyle w:val="a3"/>
+        <w:pStyle w:val="ListParagraph"/>
+        <w:ind w:left="0"/>
+      </w:pPr>
+      <w:r>
+        <w:t>Requirements:</w:t>
+      </w:r>
+    </w:p>
+    <w:p>
+      <w:pPr>
+        <w:pStyle w:val="ListParagraph"/>
+        <w:ind w:left="0"/>
+      </w:pPr>
+      <w:r>
+        <w:t xml:space="preserve"> Microsoft .NET Framework 4.5</w:t>
+      </w:r>
+    </w:p>
+    <w:p>
+      <w:pPr>
+        <w:pStyle w:val="ListParagraph"/>
+        <w:ind w:left="0"/>
+      </w:pPr>
+      <w:r>
+        <w:t xml:space="preserve"> Microsoft Visual C++ 2015 Redistributable Package</w:t>
+      </w:r>
+    </w:p>
+    <w:p>
+      <w:pPr>
+        <w:pStyle w:val="ListParagraph"/>
+        <w:ind w:left="0"/>
+      </w:pPr>
+    </w:p>
+    <w:p>
+      <w:pPr>
+        <w:pStyle w:val="ListParagraph"/>
         <w:numPr>
           <w:ilvl w:val="0"/>
-          <w:numId w:val="5"/>
-        </w:numPr>
-      </w:pPr>
-      <w:r>
-        <w:t>Once you are able to run ‘ng serve’ successfully, you can now get MySQL database ready.</w:t>
-      </w:r>
-      <w:r>
+          <w:numId w:val="6"/>
+        </w:numPr>
+      </w:pPr>
+      <w:r>
+        <w:t xml:space="preserve">Download </w:t>
+      </w:r>
+      <w:proofErr w:type="spellStart"/>
+      <w:r>
+        <w:t>msi</w:t>
+      </w:r>
+      <w:proofErr w:type="spellEnd"/>
+      <w:r>
+        <w:t xml:space="preserve"> installer from http://dev.mysql.com/downloads/windows/installer/</w:t>
+      </w:r>
+    </w:p>
+    <w:p>
+      <w:pPr>
+        <w:pStyle w:val="ListParagraph"/>
+        <w:numPr>
+          <w:ilvl w:val="0"/>
+          <w:numId w:val="6"/>
+        </w:numPr>
+      </w:pPr>
+      <w:r>
+        <w:t xml:space="preserve">Install the </w:t>
+      </w:r>
+      <w:proofErr w:type="spellStart"/>
+      <w:r>
+        <w:t>msi</w:t>
+      </w:r>
+      <w:proofErr w:type="spellEnd"/>
+      <w:r>
+        <w:t xml:space="preserve"> installer and follow the steps</w:t>
+      </w:r>
+    </w:p>
+    <w:p>
+      <w:pPr>
+        <w:pStyle w:val="ListParagraph"/>
+        <w:numPr>
+          <w:ilvl w:val="0"/>
+          <w:numId w:val="6"/>
+        </w:numPr>
+      </w:pPr>
+      <w:r>
+        <w:t>Choose the Standalone MySQL Server and select port 3306</w:t>
+      </w:r>
+    </w:p>
+    <w:p>
+      <w:pPr>
+        <w:pStyle w:val="ListParagraph"/>
+        <w:numPr>
+          <w:ilvl w:val="0"/>
+          <w:numId w:val="6"/>
+        </w:numPr>
+      </w:pPr>
+      <w:r>
+        <w:lastRenderedPageBreak/>
+        <w:t>If MySQL Workbench did not get installed, you can download it at:   http://dev.mysql.com/downloads/workbench/ and install it.</w:t>
+      </w:r>
+    </w:p>
+    <w:p>
+      <w:pPr>
+        <w:pStyle w:val="ListParagraph"/>
+        <w:numPr>
+          <w:ilvl w:val="0"/>
+          <w:numId w:val="6"/>
+        </w:numPr>
+      </w:pPr>
+      <w:r>
+        <w:t xml:space="preserve">MySQL Workbench can be installed using the Windows MSI Installer package. The MSI package bears the name </w:t>
+      </w:r>
+    </w:p>
+    <w:p>
+      <w:pPr>
+        <w:pStyle w:val="ListParagraph"/>
+        <w:numPr>
+          <w:ilvl w:val="0"/>
+          <w:numId w:val="6"/>
+        </w:numPr>
+      </w:pPr>
+      <w:r>
+        <w:t xml:space="preserve">mysql-workbench-community-version-winarch.msi, where version indicates the MySQL Workbench version number, </w:t>
+      </w:r>
+    </w:p>
+    <w:p>
+      <w:pPr>
+        <w:pStyle w:val="ListParagraph"/>
+        <w:numPr>
+          <w:ilvl w:val="0"/>
+          <w:numId w:val="6"/>
+        </w:numPr>
+      </w:pPr>
+      <w:r>
+        <w:t xml:space="preserve">and arch the build architecture (winx64). </w:t>
+      </w:r>
+    </w:p>
+    <w:p>
+      <w:pPr>
+        <w:pStyle w:val="ListParagraph"/>
+        <w:numPr>
+          <w:ilvl w:val="0"/>
+          <w:numId w:val="6"/>
+        </w:numPr>
+      </w:pPr>
+      <w:r>
+        <w:t>For us, the MySQL Workbench was located at: C:\Program Files\MySQL\MySQL Workbench 6.3 CE. By default, it should install everything for MySQL under</w:t>
+      </w:r>
+    </w:p>
+    <w:p>
+      <w:pPr>
+        <w:pStyle w:val="ListParagraph"/>
+        <w:numPr>
+          <w:ilvl w:val="0"/>
+          <w:numId w:val="6"/>
+        </w:numPr>
+      </w:pPr>
+      <w:r>
+        <w:t>C:\Program Files\MySQL. Go to the directory where MySQL Workbench is located.</w:t>
+      </w:r>
+    </w:p>
+    <w:p>
+      <w:pPr>
+        <w:pStyle w:val="ListParagraph"/>
+        <w:numPr>
+          <w:ilvl w:val="0"/>
+          <w:numId w:val="6"/>
+        </w:numPr>
+      </w:pPr>
+      <w:r>
+        <w:t>Open MySQLWorkbench.exe</w:t>
+      </w:r>
+    </w:p>
+    <w:p>
+      <w:pPr>
+        <w:pStyle w:val="ListParagraph"/>
+        <w:numPr>
+          <w:ilvl w:val="0"/>
+          <w:numId w:val="6"/>
+        </w:numPr>
+      </w:pPr>
+      <w:r>
+        <w:t>Click File tab -&gt; Open Model</w:t>
+      </w:r>
+    </w:p>
+    <w:p>
+      <w:pPr>
+        <w:pStyle w:val="ListParagraph"/>
+        <w:numPr>
+          <w:ilvl w:val="0"/>
+          <w:numId w:val="6"/>
+        </w:numPr>
+      </w:pPr>
+      <w:r>
+        <w:t xml:space="preserve">Select the </w:t>
+      </w:r>
+      <w:proofErr w:type="spellStart"/>
+      <w:r>
+        <w:t>database.mwb</w:t>
+      </w:r>
+      <w:proofErr w:type="spellEnd"/>
+      <w:r>
+        <w:t xml:space="preserve"> from our project at </w:t>
+      </w:r>
+      <w:r>
+        <w:t>4350-project-group6\</w:t>
+      </w:r>
+      <w:r>
+        <w:t>project</w:t>
+      </w:r>
+      <w:r>
+        <w:t>\</w:t>
+      </w:r>
+      <w:proofErr w:type="spellStart"/>
+      <w:r>
+        <w:t>umbuy</w:t>
+      </w:r>
+      <w:proofErr w:type="spellEnd"/>
+      <w:r>
+        <w:t>\</w:t>
+      </w:r>
+      <w:r>
+        <w:t>web</w:t>
+      </w:r>
+      <w:r>
+        <w:t>\</w:t>
+      </w:r>
+      <w:proofErr w:type="spellStart"/>
+      <w:r>
+        <w:t>mysql</w:t>
+      </w:r>
+      <w:proofErr w:type="spellEnd"/>
+    </w:p>
+    <w:p>
+      <w:pPr>
+        <w:pStyle w:val="ListParagraph"/>
+        <w:numPr>
+          <w:ilvl w:val="0"/>
+          <w:numId w:val="6"/>
+        </w:numPr>
+      </w:pPr>
+      <w:r>
+        <w:t>That should import our databases into your local MySQL Workbench for you to see.</w:t>
+      </w:r>
+    </w:p>
+    <w:p>
+      <w:pPr>
+        <w:pStyle w:val="ListParagraph"/>
+        <w:numPr>
+          <w:ilvl w:val="0"/>
+          <w:numId w:val="6"/>
+        </w:numPr>
+      </w:pPr>
+      <w:r>
+        <w:t>We need to synchronize our database to localhost to be able to connect to it through express. Click Database tab -&gt; Synchronize model</w:t>
+      </w:r>
+    </w:p>
+    <w:p>
+      <w:pPr>
+        <w:pStyle w:val="ListParagraph"/>
+        <w:numPr>
+          <w:ilvl w:val="0"/>
+          <w:numId w:val="6"/>
+        </w:numPr>
+      </w:pPr>
+      <w:r>
+        <w:t>The only thing you need to change is the user name and password to match the user name and password you entered when you installed MySQL Server in step 2-3</w:t>
+      </w:r>
+    </w:p>
+    <w:p>
+      <w:pPr>
+        <w:pStyle w:val="ListParagraph"/>
+        <w:numPr>
+          <w:ilvl w:val="0"/>
+          <w:numId w:val="6"/>
+        </w:numPr>
+      </w:pPr>
+      <w:r>
+        <w:t xml:space="preserve">Continue to push next until the dialog closes. Now your database should be running </w:t>
+      </w:r>
+      <w:r>
+        <w:t>locally,</w:t>
+      </w:r>
+      <w:r>
+        <w:t xml:space="preserve"> and you should be able to connect locally.</w:t>
+      </w:r>
+    </w:p>
+    <w:p>
+      <w:pPr>
+        <w:pStyle w:val="ListParagraph"/>
+        <w:numPr>
+          <w:ilvl w:val="0"/>
+          <w:numId w:val="6"/>
+        </w:numPr>
+      </w:pPr>
+      <w:r>
+        <w:t xml:space="preserve"> You need to go to app.js in </w:t>
+      </w:r>
+      <w:r>
+        <w:t>4350-project-group6\project\</w:t>
+      </w:r>
+      <w:proofErr w:type="spellStart"/>
+      <w:r>
+        <w:t>umbuy</w:t>
+      </w:r>
+      <w:proofErr w:type="spellEnd"/>
+      <w:r>
+        <w:t>\web\</w:t>
+      </w:r>
+      <w:proofErr w:type="spellStart"/>
+      <w:r>
+        <w:t>mysql</w:t>
+      </w:r>
+      <w:proofErr w:type="spellEnd"/>
+      <w:r>
+        <w:t xml:space="preserve"> and update:</w:t>
+      </w:r>
+    </w:p>
+    <w:p>
+      <w:pPr>
+        <w:pStyle w:val="ListParagraph"/>
+        <w:shd w:val="clear" w:color="auto" w:fill="FFFFFF"/>
+        <w:spacing w:after="0" w:line="330" w:lineRule="atLeast"/>
+        <w:rPr>
+          <w:rFonts w:ascii="Consolas" w:eastAsia="Times New Roman" w:hAnsi="Consolas" w:cs="Times New Roman"/>
+          <w:color w:val="000000"/>
+          <w:sz w:val="24"/>
+          <w:szCs w:val="24"/>
+          <w:lang w:val="en-CA" w:eastAsia="en-CA"/>
+        </w:rPr>
+      </w:pPr>
+      <w:proofErr w:type="spellStart"/>
+      <w:r>
+        <w:rPr>
+          <w:rFonts w:ascii="Consolas" w:eastAsia="Times New Roman" w:hAnsi="Consolas" w:cs="Times New Roman"/>
+          <w:color w:val="0000FF"/>
+          <w:sz w:val="24"/>
+          <w:szCs w:val="24"/>
+          <w:lang w:val="en-CA" w:eastAsia="en-CA"/>
+        </w:rPr>
+        <w:t>var</w:t>
+      </w:r>
+      <w:proofErr w:type="spellEnd"/>
+      <w:r>
+        <w:rPr>
+          <w:rFonts w:ascii="Consolas" w:eastAsia="Times New Roman" w:hAnsi="Consolas" w:cs="Times New Roman"/>
+          <w:color w:val="000000"/>
+          <w:sz w:val="24"/>
+          <w:szCs w:val="24"/>
+          <w:lang w:val="en-CA" w:eastAsia="en-CA"/>
+        </w:rPr>
+        <w:t xml:space="preserve"> connection = </w:t>
+      </w:r>
+      <w:proofErr w:type="spellStart"/>
+      <w:proofErr w:type="gramStart"/>
+      <w:r>
+        <w:rPr>
+          <w:rFonts w:ascii="Consolas" w:eastAsia="Times New Roman" w:hAnsi="Consolas" w:cs="Times New Roman"/>
+          <w:color w:val="000000"/>
+          <w:sz w:val="24"/>
+          <w:szCs w:val="24"/>
+          <w:lang w:val="en-CA" w:eastAsia="en-CA"/>
+        </w:rPr>
+        <w:t>mysql.createConnection</w:t>
+      </w:r>
+      <w:proofErr w:type="spellEnd"/>
+      <w:proofErr w:type="gramEnd"/>
+      <w:r>
+        <w:rPr>
+          <w:rFonts w:ascii="Consolas" w:eastAsia="Times New Roman" w:hAnsi="Consolas" w:cs="Times New Roman"/>
+          <w:color w:val="000000"/>
+          <w:sz w:val="24"/>
+          <w:szCs w:val="24"/>
+          <w:lang w:val="en-CA" w:eastAsia="en-CA"/>
+        </w:rPr>
+        <w:t>({</w:t>
+      </w:r>
+    </w:p>
+    <w:p>
+      <w:pPr>
+        <w:shd w:val="clear" w:color="auto" w:fill="FFFFFF"/>
+        <w:spacing w:after="0" w:line="330" w:lineRule="atLeast"/>
+        <w:ind w:left="720" w:firstLine="720"/>
+        <w:rPr>
+          <w:rFonts w:ascii="Consolas" w:eastAsia="Times New Roman" w:hAnsi="Consolas" w:cs="Times New Roman"/>
+          <w:color w:val="000000"/>
+          <w:sz w:val="24"/>
+          <w:szCs w:val="24"/>
+          <w:lang w:val="en-CA" w:eastAsia="en-CA"/>
+        </w:rPr>
+      </w:pPr>
+      <w:r>
+        <w:rPr>
+          <w:rFonts w:ascii="Consolas" w:eastAsia="Times New Roman" w:hAnsi="Consolas" w:cs="Times New Roman"/>
+          <w:color w:val="000000"/>
+          <w:sz w:val="24"/>
+          <w:szCs w:val="24"/>
+          <w:lang w:val="en-CA" w:eastAsia="en-CA"/>
+        </w:rPr>
+        <w:t xml:space="preserve">host: </w:t>
+      </w:r>
+      <w:r>
+        <w:rPr>
+          <w:rFonts w:ascii="Consolas" w:eastAsia="Times New Roman" w:hAnsi="Consolas" w:cs="Times New Roman"/>
+          <w:color w:val="A31515"/>
+          <w:sz w:val="24"/>
+          <w:szCs w:val="24"/>
+          <w:lang w:val="en-CA" w:eastAsia="en-CA"/>
+        </w:rPr>
+        <w:t>‘127.0.0.1’</w:t>
+      </w:r>
+      <w:r>
+        <w:rPr>
+          <w:rFonts w:ascii="Consolas" w:eastAsia="Times New Roman" w:hAnsi="Consolas" w:cs="Times New Roman"/>
+          <w:color w:val="000000"/>
+          <w:sz w:val="24"/>
+          <w:szCs w:val="24"/>
+          <w:lang w:val="en-CA" w:eastAsia="en-CA"/>
+        </w:rPr>
+        <w:t xml:space="preserve">, </w:t>
+      </w:r>
+    </w:p>
+    <w:p>
+      <w:pPr>
+        <w:shd w:val="clear" w:color="auto" w:fill="FFFFFF"/>
+        <w:spacing w:after="0" w:line="330" w:lineRule="atLeast"/>
+        <w:ind w:left="720" w:firstLine="720"/>
+        <w:rPr>
+          <w:rFonts w:ascii="Consolas" w:eastAsia="Times New Roman" w:hAnsi="Consolas" w:cs="Times New Roman"/>
+          <w:color w:val="000000"/>
+          <w:sz w:val="24"/>
+          <w:szCs w:val="24"/>
+          <w:lang w:val="en-CA" w:eastAsia="en-CA"/>
+        </w:rPr>
+      </w:pPr>
+      <w:r>
+        <w:rPr>
+          <w:rFonts w:ascii="Consolas" w:eastAsia="Times New Roman" w:hAnsi="Consolas" w:cs="Times New Roman"/>
+          <w:color w:val="000000"/>
+          <w:sz w:val="24"/>
+          <w:szCs w:val="24"/>
+          <w:lang w:val="en-CA" w:eastAsia="en-CA"/>
+        </w:rPr>
+        <w:t xml:space="preserve">user: </w:t>
+      </w:r>
+      <w:r>
+        <w:rPr>
+          <w:rFonts w:ascii="Consolas" w:eastAsia="Times New Roman" w:hAnsi="Consolas" w:cs="Times New Roman"/>
+          <w:color w:val="A31515"/>
+          <w:sz w:val="24"/>
+          <w:szCs w:val="24"/>
+          <w:lang w:val="en-CA" w:eastAsia="en-CA"/>
+        </w:rPr>
+        <w:t>'</w:t>
+      </w:r>
+      <w:proofErr w:type="spellStart"/>
+      <w:r>
+        <w:rPr>
+          <w:rFonts w:ascii="Consolas" w:eastAsia="Times New Roman" w:hAnsi="Consolas" w:cs="Times New Roman"/>
+          <w:color w:val="A31515"/>
+          <w:sz w:val="24"/>
+          <w:szCs w:val="24"/>
+          <w:lang w:val="en-CA" w:eastAsia="en-CA"/>
+        </w:rPr>
+        <w:t>yourLocalMySqlUsername</w:t>
+      </w:r>
+      <w:proofErr w:type="spellEnd"/>
+      <w:r>
+        <w:rPr>
+          <w:rFonts w:ascii="Consolas" w:eastAsia="Times New Roman" w:hAnsi="Consolas" w:cs="Times New Roman"/>
+          <w:color w:val="A31515"/>
+          <w:sz w:val="24"/>
+          <w:szCs w:val="24"/>
+          <w:lang w:val="en-CA" w:eastAsia="en-CA"/>
+        </w:rPr>
+        <w:t>'</w:t>
+      </w:r>
+      <w:r>
+        <w:rPr>
+          <w:rFonts w:ascii="Consolas" w:eastAsia="Times New Roman" w:hAnsi="Consolas" w:cs="Times New Roman"/>
+          <w:color w:val="000000"/>
+          <w:sz w:val="24"/>
+          <w:szCs w:val="24"/>
+          <w:lang w:val="en-CA" w:eastAsia="en-CA"/>
+        </w:rPr>
+        <w:t>,</w:t>
+      </w:r>
+    </w:p>
+    <w:p>
+      <w:pPr>
+        <w:shd w:val="clear" w:color="auto" w:fill="FFFFFF"/>
+        <w:spacing w:after="0" w:line="330" w:lineRule="atLeast"/>
+        <w:ind w:left="720"/>
+        <w:rPr>
+          <w:rFonts w:ascii="Consolas" w:eastAsia="Times New Roman" w:hAnsi="Consolas" w:cs="Times New Roman"/>
+          <w:color w:val="000000"/>
+          <w:sz w:val="24"/>
+          <w:szCs w:val="24"/>
+          <w:lang w:val="en-CA" w:eastAsia="en-CA"/>
+        </w:rPr>
+      </w:pPr>
+      <w:r>
+        <w:rPr>
+          <w:rFonts w:ascii="Consolas" w:eastAsia="Times New Roman" w:hAnsi="Consolas" w:cs="Times New Roman"/>
+          <w:color w:val="000000"/>
+          <w:sz w:val="24"/>
+          <w:szCs w:val="24"/>
+          <w:lang w:val="en-CA" w:eastAsia="en-CA"/>
+        </w:rPr>
         <w:t xml:space="preserve"> </w:t>
       </w:r>
-    </w:p>
-    <w:p>
-      <w:pPr>
-        <w:pStyle w:val="a3"/>
+      <w:r>
+        <w:rPr>
+          <w:rFonts w:ascii="Consolas" w:eastAsia="Times New Roman" w:hAnsi="Consolas" w:cs="Times New Roman"/>
+          <w:color w:val="000000"/>
+          <w:sz w:val="24"/>
+          <w:szCs w:val="24"/>
+          <w:lang w:val="en-CA" w:eastAsia="en-CA"/>
+        </w:rPr>
+        <w:tab/>
+      </w:r>
+      <w:r>
+        <w:rPr>
+          <w:rFonts w:ascii="Consolas" w:eastAsia="Times New Roman" w:hAnsi="Consolas" w:cs="Times New Roman"/>
+          <w:color w:val="000000"/>
+          <w:sz w:val="24"/>
+          <w:szCs w:val="24"/>
+          <w:lang w:val="en-CA" w:eastAsia="en-CA"/>
+        </w:rPr>
+        <w:t xml:space="preserve">password: </w:t>
+      </w:r>
+      <w:r>
+        <w:rPr>
+          <w:rFonts w:ascii="Consolas" w:eastAsia="Times New Roman" w:hAnsi="Consolas" w:cs="Times New Roman"/>
+          <w:color w:val="A31515"/>
+          <w:sz w:val="24"/>
+          <w:szCs w:val="24"/>
+          <w:lang w:val="en-CA" w:eastAsia="en-CA"/>
+        </w:rPr>
+        <w:t xml:space="preserve">" </w:t>
+      </w:r>
+      <w:proofErr w:type="spellStart"/>
+      <w:r>
+        <w:rPr>
+          <w:rFonts w:ascii="Consolas" w:eastAsia="Times New Roman" w:hAnsi="Consolas" w:cs="Times New Roman"/>
+          <w:color w:val="A31515"/>
+          <w:sz w:val="24"/>
+          <w:szCs w:val="24"/>
+          <w:lang w:val="en-CA" w:eastAsia="en-CA"/>
+        </w:rPr>
+        <w:t>yourLocalMySqlPassword</w:t>
+      </w:r>
+      <w:proofErr w:type="spellEnd"/>
+      <w:r>
+        <w:rPr>
+          <w:rFonts w:ascii="Consolas" w:eastAsia="Times New Roman" w:hAnsi="Consolas" w:cs="Times New Roman"/>
+          <w:color w:val="A31515"/>
+          <w:sz w:val="24"/>
+          <w:szCs w:val="24"/>
+          <w:lang w:val="en-CA" w:eastAsia="en-CA"/>
+        </w:rPr>
+        <w:t>"</w:t>
+      </w:r>
+      <w:r>
+        <w:rPr>
+          <w:rFonts w:ascii="Consolas" w:eastAsia="Times New Roman" w:hAnsi="Consolas" w:cs="Times New Roman"/>
+          <w:color w:val="000000"/>
+          <w:sz w:val="24"/>
+          <w:szCs w:val="24"/>
+          <w:lang w:val="en-CA" w:eastAsia="en-CA"/>
+        </w:rPr>
+        <w:t>,</w:t>
+      </w:r>
+    </w:p>
+    <w:p>
+      <w:pPr>
+        <w:shd w:val="clear" w:color="auto" w:fill="FFFFFF"/>
+        <w:spacing w:after="0" w:line="330" w:lineRule="atLeast"/>
+        <w:ind w:left="720" w:firstLine="720"/>
+        <w:rPr>
+          <w:rFonts w:ascii="Consolas" w:eastAsia="Times New Roman" w:hAnsi="Consolas" w:cs="Times New Roman"/>
+          <w:color w:val="000000"/>
+          <w:sz w:val="24"/>
+          <w:szCs w:val="24"/>
+          <w:lang w:val="en-CA" w:eastAsia="en-CA"/>
+        </w:rPr>
+      </w:pPr>
+      <w:r>
+        <w:rPr>
+          <w:rFonts w:ascii="Consolas" w:eastAsia="Times New Roman" w:hAnsi="Consolas" w:cs="Times New Roman"/>
+          <w:color w:val="000000"/>
+          <w:sz w:val="24"/>
+          <w:szCs w:val="24"/>
+          <w:lang w:val="en-CA" w:eastAsia="en-CA"/>
+        </w:rPr>
+        <w:t xml:space="preserve">database: </w:t>
+      </w:r>
+      <w:r>
+        <w:rPr>
+          <w:rFonts w:ascii="Consolas" w:eastAsia="Times New Roman" w:hAnsi="Consolas" w:cs="Times New Roman"/>
+          <w:color w:val="A31515"/>
+          <w:sz w:val="24"/>
+          <w:szCs w:val="24"/>
+          <w:lang w:val="en-CA" w:eastAsia="en-CA"/>
+        </w:rPr>
+        <w:t>'project4350'</w:t>
+      </w:r>
+      <w:r>
+        <w:rPr>
+          <w:rFonts w:ascii="Consolas" w:eastAsia="Times New Roman" w:hAnsi="Consolas" w:cs="Times New Roman"/>
+          <w:color w:val="000000"/>
+          <w:sz w:val="24"/>
+          <w:szCs w:val="24"/>
+          <w:lang w:val="en-CA" w:eastAsia="en-CA"/>
+        </w:rPr>
+        <w:t>,</w:t>
+      </w:r>
+    </w:p>
+    <w:p>
+      <w:pPr>
+        <w:pStyle w:val="ListParagraph"/>
+        <w:shd w:val="clear" w:color="auto" w:fill="FFFFFF"/>
+        <w:spacing w:after="0" w:line="330" w:lineRule="atLeast"/>
+        <w:ind w:firstLine="720"/>
+        <w:rPr>
+          <w:rFonts w:ascii="Consolas" w:eastAsia="Times New Roman" w:hAnsi="Consolas" w:cs="Times New Roman"/>
+          <w:color w:val="000000"/>
+          <w:sz w:val="24"/>
+          <w:szCs w:val="24"/>
+          <w:lang w:val="en-CA" w:eastAsia="en-CA"/>
+        </w:rPr>
+      </w:pPr>
+      <w:r>
+        <w:rPr>
+          <w:rFonts w:ascii="Consolas" w:eastAsia="Times New Roman" w:hAnsi="Consolas" w:cs="Times New Roman"/>
+          <w:color w:val="000000"/>
+          <w:sz w:val="24"/>
+          <w:szCs w:val="24"/>
+          <w:lang w:val="en-CA" w:eastAsia="en-CA"/>
+        </w:rPr>
+        <w:t xml:space="preserve">port: </w:t>
+      </w:r>
+      <w:r>
+        <w:rPr>
+          <w:rFonts w:ascii="Consolas" w:eastAsia="Times New Roman" w:hAnsi="Consolas" w:cs="Times New Roman"/>
+          <w:color w:val="A31515"/>
+          <w:sz w:val="24"/>
+          <w:szCs w:val="24"/>
+          <w:lang w:val="en-CA" w:eastAsia="en-CA"/>
+        </w:rPr>
+        <w:t>'3306'</w:t>
+      </w:r>
+    </w:p>
+    <w:p>
+      <w:pPr>
+        <w:shd w:val="clear" w:color="auto" w:fill="FFFFFF"/>
+        <w:spacing w:after="0" w:line="330" w:lineRule="atLeast"/>
+        <w:ind w:firstLine="720"/>
+        <w:rPr>
+          <w:rFonts w:ascii="Consolas" w:eastAsia="Times New Roman" w:hAnsi="Consolas" w:cs="Times New Roman"/>
+          <w:color w:val="000000"/>
+          <w:sz w:val="24"/>
+          <w:szCs w:val="24"/>
+          <w:lang w:val="en-CA" w:eastAsia="en-CA"/>
+        </w:rPr>
+      </w:pPr>
+      <w:r>
+        <w:rPr>
+          <w:rFonts w:ascii="Consolas" w:eastAsia="Times New Roman" w:hAnsi="Consolas" w:cs="Times New Roman"/>
+          <w:color w:val="000000"/>
+          <w:sz w:val="24"/>
+          <w:szCs w:val="24"/>
+          <w:lang w:val="en-CA" w:eastAsia="en-CA"/>
+        </w:rPr>
+        <w:t>);</w:t>
+      </w:r>
+    </w:p>
+    <w:p>
+      <w:pPr>
+        <w:pStyle w:val="ListParagraph"/>
         <w:numPr>
           <w:ilvl w:val="0"/>
-          <w:numId w:val="5"/>
-        </w:numPr>
-      </w:pPr>
-      <w:r>
-        <w:t xml:space="preserve">– Stefan – Please write the </w:t>
-      </w:r>
-      <w:proofErr w:type="spellStart"/>
-      <w:r>
-        <w:t>precedures</w:t>
-      </w:r>
-      <w:proofErr w:type="spellEnd"/>
-      <w:r>
-        <w:t xml:space="preserve"> to set up the database.</w:t>
-      </w:r>
-    </w:p>
-    <w:p/>
+          <w:numId w:val="6"/>
+        </w:numPr>
+      </w:pPr>
+      <w:bookmarkStart w:id="0" w:name="_Hlk506221442"/>
+      <w:r>
+        <w:t>127.0.0.1 means localhost, change the user and password fields to match the username and password you chose for MySQL</w:t>
+      </w:r>
+      <w:r>
+        <w:t>, the database name is shown in the screenshot below and port is 3306 which is the default. If you change the port while setting up MySQL, make sure to change port to that port number.</w:t>
+      </w:r>
+    </w:p>
+    <w:bookmarkEnd w:id="0"/>
+    <w:p>
+      <w:pPr>
+        <w:pStyle w:val="ListParagraph"/>
+      </w:pPr>
+      <w:r>
+        <w:rPr>
+          <w:noProof/>
+        </w:rPr>
+        <w:drawing>
+          <wp:inline distT="0" distB="0" distL="0" distR="0" wp14:anchorId="0CA5AFAD" wp14:editId="2BA2B7DF">
+            <wp:extent cx="4248150" cy="1536700"/>
+            <wp:effectExtent l="0" t="0" r="0" b="6350"/>
+            <wp:docPr id="1" name="Picture 1"/>
+            <wp:cNvGraphicFramePr>
+              <a:graphicFrameLocks xmlns:a="http://schemas.openxmlformats.org/drawingml/2006/main" noChangeAspect="1"/>
+            </wp:cNvGraphicFramePr>
+            <a:graphic xmlns:a="http://schemas.openxmlformats.org/drawingml/2006/main">
+              <a:graphicData uri="http://schemas.openxmlformats.org/drawingml/2006/picture">
+                <pic:pic xmlns:pic="http://schemas.openxmlformats.org/drawingml/2006/picture">
+                  <pic:nvPicPr>
+                    <pic:cNvPr id="0" name="Picture 1"/>
+                    <pic:cNvPicPr>
+                      <a:picLocks noChangeAspect="1" noChangeArrowheads="1"/>
+                    </pic:cNvPicPr>
+                  </pic:nvPicPr>
+                  <pic:blipFill>
+                    <a:blip r:embed="rId6">
+                      <a:extLst>
+                        <a:ext uri="{28A0092B-C50C-407E-A947-70E740481C1C}">
+                          <a14:useLocalDpi xmlns:a14="http://schemas.microsoft.com/office/drawing/2010/main" val="0"/>
+                        </a:ext>
+                      </a:extLst>
+                    </a:blip>
+                    <a:srcRect/>
+                    <a:stretch>
+                      <a:fillRect/>
+                    </a:stretch>
+                  </pic:blipFill>
+                  <pic:spPr bwMode="auto">
+                    <a:xfrm>
+                      <a:off x="0" y="0"/>
+                      <a:ext cx="4248150" cy="1536700"/>
+                    </a:xfrm>
+                    <a:prstGeom prst="rect">
+                      <a:avLst/>
+                    </a:prstGeom>
+                    <a:noFill/>
+                    <a:ln>
+                      <a:noFill/>
+                    </a:ln>
+                  </pic:spPr>
+                </pic:pic>
+              </a:graphicData>
+            </a:graphic>
+          </wp:inline>
+        </w:drawing>
+      </w:r>
+    </w:p>
+    <w:p>
+      <w:pPr>
+        <w:pStyle w:val="ListParagraph"/>
+        <w:shd w:val="clear" w:color="auto" w:fill="FFFFFF"/>
+        <w:spacing w:after="0" w:line="330" w:lineRule="atLeast"/>
+        <w:ind w:left="1440"/>
+        <w:rPr>
+          <w:rFonts w:ascii="Consolas" w:eastAsia="Times New Roman" w:hAnsi="Consolas" w:cs="Times New Roman"/>
+          <w:color w:val="000000"/>
+          <w:sz w:val="24"/>
+          <w:szCs w:val="24"/>
+          <w:lang w:eastAsia="en-CA"/>
+        </w:rPr>
+      </w:pPr>
+    </w:p>
+    <w:p>
+      <w:pPr>
+        <w:pStyle w:val="ListParagraph"/>
+        <w:numPr>
+          <w:ilvl w:val="0"/>
+          <w:numId w:val="6"/>
+        </w:numPr>
+      </w:pPr>
+      <w:r>
+        <w:lastRenderedPageBreak/>
+        <w:t>Now from the directory where app.js is located (</w:t>
+      </w:r>
+      <w:r>
+        <w:t>4350-project-group6\project\</w:t>
+      </w:r>
+      <w:proofErr w:type="spellStart"/>
+      <w:r>
+        <w:t>umbuy</w:t>
+      </w:r>
+      <w:proofErr w:type="spellEnd"/>
+      <w:r>
+        <w:t>\web\</w:t>
+      </w:r>
+      <w:proofErr w:type="spellStart"/>
+      <w:r>
+        <w:t>mysql</w:t>
+      </w:r>
+      <w:proofErr w:type="spellEnd"/>
+      <w:r>
+        <w:t>), in command line type: node app.js. You should get a message like below:</w:t>
+      </w:r>
+    </w:p>
+    <w:p>
+      <w:pPr>
+        <w:pStyle w:val="ListParagraph"/>
+      </w:pPr>
+      <w:r>
+        <w:rPr>
+          <w:noProof/>
+        </w:rPr>
+        <w:drawing>
+          <wp:inline distT="0" distB="0" distL="0" distR="0" wp14:anchorId="0E5F468C" wp14:editId="5DD9DA92">
+            <wp:extent cx="2273300" cy="806450"/>
+            <wp:effectExtent l="0" t="0" r="0" b="0"/>
+            <wp:docPr id="4" name="Picture 4"/>
+            <wp:cNvGraphicFramePr>
+              <a:graphicFrameLocks xmlns:a="http://schemas.openxmlformats.org/drawingml/2006/main" noChangeAspect="1"/>
+            </wp:cNvGraphicFramePr>
+            <a:graphic xmlns:a="http://schemas.openxmlformats.org/drawingml/2006/main">
+              <a:graphicData uri="http://schemas.openxmlformats.org/drawingml/2006/picture">
+                <pic:pic xmlns:pic="http://schemas.openxmlformats.org/drawingml/2006/picture">
+                  <pic:nvPicPr>
+                    <pic:cNvPr id="0" name="Picture 2"/>
+                    <pic:cNvPicPr>
+                      <a:picLocks noChangeAspect="1" noChangeArrowheads="1"/>
+                    </pic:cNvPicPr>
+                  </pic:nvPicPr>
+                  <pic:blipFill>
+                    <a:blip r:embed="rId7">
+                      <a:extLst>
+                        <a:ext uri="{28A0092B-C50C-407E-A947-70E740481C1C}">
+                          <a14:useLocalDpi xmlns:a14="http://schemas.microsoft.com/office/drawing/2010/main" val="0"/>
+                        </a:ext>
+                      </a:extLst>
+                    </a:blip>
+                    <a:srcRect/>
+                    <a:stretch>
+                      <a:fillRect/>
+                    </a:stretch>
+                  </pic:blipFill>
+                  <pic:spPr bwMode="auto">
+                    <a:xfrm>
+                      <a:off x="0" y="0"/>
+                      <a:ext cx="2273300" cy="806450"/>
+                    </a:xfrm>
+                    <a:prstGeom prst="rect">
+                      <a:avLst/>
+                    </a:prstGeom>
+                    <a:noFill/>
+                    <a:ln>
+                      <a:noFill/>
+                    </a:ln>
+                  </pic:spPr>
+                </pic:pic>
+              </a:graphicData>
+            </a:graphic>
+          </wp:inline>
+        </w:drawing>
+      </w:r>
+    </w:p>
+    <w:p>
+      <w:pPr>
+        <w:pStyle w:val="ListParagraph"/>
+        <w:numPr>
+          <w:ilvl w:val="0"/>
+          <w:numId w:val="6"/>
+        </w:numPr>
+      </w:pPr>
+      <w:r>
+        <w:t>You</w:t>
+      </w:r>
+      <w:r>
+        <w:t xml:space="preserve"> need to create a user in the users table before you can run. In MySQL workbench, go to home page (click the house on top of the file tab) -&gt; New Query Tab and enter this query: </w:t>
+      </w:r>
+      <w:r>
+        <w:t xml:space="preserve">INSERT INTO users </w:t>
+      </w:r>
+      <w:proofErr w:type="gramStart"/>
+      <w:r>
+        <w:t>VALUES(</w:t>
+      </w:r>
+      <w:proofErr w:type="gramEnd"/>
+      <w:r>
+        <w:t>1, 'Franklin', 'Bristow', 'fbristow@myumanitoba.ca', '2049876543');</w:t>
+      </w:r>
+      <w:r>
+        <w:t xml:space="preserve"> By default, we have create ad link to user 1 which this query above will create.</w:t>
+      </w:r>
+    </w:p>
+    <w:p>
+      <w:pPr>
+        <w:pStyle w:val="ListParagraph"/>
+        <w:numPr>
+          <w:ilvl w:val="0"/>
+          <w:numId w:val="6"/>
+        </w:numPr>
+      </w:pPr>
+      <w:r>
+        <w:t>Then push the lightning bolt and then apply.</w:t>
+      </w:r>
+    </w:p>
+    <w:p>
+      <w:pPr>
+        <w:pStyle w:val="ListParagraph"/>
+        <w:numPr>
+          <w:ilvl w:val="0"/>
+          <w:numId w:val="6"/>
+        </w:numPr>
+      </w:pPr>
+      <w:r>
+        <w:t xml:space="preserve">Now, you can test it out and refer to </w:t>
+      </w:r>
+      <w:bookmarkStart w:id="1" w:name="_GoBack"/>
+      <w:bookmarkEnd w:id="1"/>
+      <w:r>
+        <w:t>4350-project-group6\project\umbuy\web\documentation</w:t>
+      </w:r>
+      <w:r>
+        <w:t>\</w:t>
+      </w:r>
+      <w:r>
+        <w:t>http_api_documentation.docx</w:t>
+      </w:r>
+    </w:p>
     <w:p>
       <w:pPr>
         <w:rPr>
@@ -482,7 +1344,7 @@
     </w:p>
     <w:p>
       <w:pPr>
-        <w:pStyle w:val="a3"/>
+        <w:pStyle w:val="ListParagraph"/>
         <w:numPr>
           <w:ilvl w:val="0"/>
           <w:numId w:val="3"/>
@@ -495,13 +1357,7 @@
         <w:rPr>
           <w:b/>
         </w:rPr>
-        <w:t>Running the project</w:t>
-      </w:r>
-      <w:r>
-        <w:rPr>
-          <w:b/>
-        </w:rPr>
-        <w:t xml:space="preserve"> on a local machine</w:t>
+        <w:t>Running the project on a local machine</w:t>
       </w:r>
       <w:r>
         <w:t>” because you need “</w:t>
@@ -517,20 +1373,19 @@
     </w:p>
     <w:p>
       <w:pPr>
-        <w:pStyle w:val="a3"/>
+        <w:pStyle w:val="ListParagraph"/>
         <w:numPr>
           <w:ilvl w:val="0"/>
           <w:numId w:val="3"/>
         </w:numPr>
       </w:pPr>
       <w:r>
-        <w:lastRenderedPageBreak/>
         <w:t xml:space="preserve">You could Ubuntu to connect to the server. </w:t>
       </w:r>
     </w:p>
     <w:p>
       <w:pPr>
-        <w:pStyle w:val="a3"/>
+        <w:pStyle w:val="ListParagraph"/>
         <w:numPr>
           <w:ilvl w:val="1"/>
           <w:numId w:val="3"/>
@@ -542,7 +1397,7 @@
     </w:p>
     <w:p>
       <w:pPr>
-        <w:pStyle w:val="a3"/>
+        <w:pStyle w:val="ListParagraph"/>
         <w:numPr>
           <w:ilvl w:val="1"/>
           <w:numId w:val="3"/>
@@ -554,7 +1409,7 @@
     </w:p>
     <w:p>
       <w:pPr>
-        <w:pStyle w:val="a3"/>
+        <w:pStyle w:val="ListParagraph"/>
         <w:numPr>
           <w:ilvl w:val="1"/>
           <w:numId w:val="3"/>
@@ -585,7 +1440,7 @@
     </w:p>
     <w:p>
       <w:pPr>
-        <w:pStyle w:val="a3"/>
+        <w:pStyle w:val="ListParagraph"/>
         <w:numPr>
           <w:ilvl w:val="1"/>
           <w:numId w:val="3"/>
@@ -597,7 +1452,7 @@
     </w:p>
     <w:p>
       <w:pPr>
-        <w:pStyle w:val="a3"/>
+        <w:pStyle w:val="ListParagraph"/>
         <w:numPr>
           <w:ilvl w:val="2"/>
           <w:numId w:val="3"/>
@@ -682,10 +1537,10 @@
         </w:rPr>
         <w:t xml:space="preserve">" </w:t>
       </w:r>
-      <w:hyperlink r:id="rId6" w:history="1">
+      <w:hyperlink r:id="rId8" w:history="1">
         <w:r>
           <w:rPr>
-            <w:rStyle w:val="a4"/>
+            <w:rStyle w:val="Hyperlink"/>
             <w:rFonts w:eastAsia="Times New Roman" w:cstheme="minorHAnsi"/>
             <w:bCs/>
             <w:lang w:val="en-US"/>
@@ -696,7 +1551,7 @@
     </w:p>
     <w:p>
       <w:pPr>
-        <w:pStyle w:val="a3"/>
+        <w:pStyle w:val="ListParagraph"/>
         <w:numPr>
           <w:ilvl w:val="1"/>
           <w:numId w:val="3"/>
@@ -733,30 +1588,12 @@
           <w:bCs/>
           <w:lang w:val="en-US"/>
         </w:rPr>
-        <w:t>login id is ‘</w:t>
-      </w:r>
-      <w:proofErr w:type="spellStart"/>
-      <w:r>
-        <w:rPr>
-          <w:rFonts w:eastAsia="Times New Roman" w:cstheme="minorHAnsi"/>
-          <w:bCs/>
-          <w:lang w:val="en-US"/>
-        </w:rPr>
-        <w:t>ubuntu</w:t>
-      </w:r>
-      <w:proofErr w:type="spellEnd"/>
-      <w:r>
-        <w:rPr>
-          <w:rFonts w:eastAsia="Times New Roman" w:cstheme="minorHAnsi"/>
-          <w:bCs/>
-          <w:lang w:val="en-US"/>
-        </w:rPr>
-        <w:t>’</w:t>
-      </w:r>
-    </w:p>
-    <w:p>
-      <w:pPr>
-        <w:pStyle w:val="a3"/>
+        <w:t>login id is ‘ubuntu’</w:t>
+      </w:r>
+    </w:p>
+    <w:p>
+      <w:pPr>
+        <w:pStyle w:val="ListParagraph"/>
         <w:numPr>
           <w:ilvl w:val="0"/>
           <w:numId w:val="3"/>
@@ -811,48 +1648,30 @@
           <w:bCs/>
           <w:lang w:val="en-US"/>
         </w:rPr>
-        <w:t xml:space="preserve">/web’. If you run ‘ls’, then you should be able to see ‘server.js’ file. In the same directory, please transfer </w:t>
-      </w:r>
-      <w:proofErr w:type="gramStart"/>
+        <w:t>/web’. If you run ‘ls’, then you should be able to see ‘server.js’ file. In the same directory, please transfer your previously created ‘</w:t>
+      </w:r>
+      <w:proofErr w:type="spellStart"/>
       <w:r>
         <w:rPr>
           <w:rFonts w:eastAsia="Times New Roman" w:cstheme="minorHAnsi"/>
           <w:bCs/>
           <w:lang w:val="en-US"/>
         </w:rPr>
-        <w:t>your</w:t>
-      </w:r>
-      <w:proofErr w:type="gramEnd"/>
+        <w:t>dist</w:t>
+      </w:r>
+      <w:proofErr w:type="spellEnd"/>
       <w:r>
         <w:rPr>
           <w:rFonts w:eastAsia="Times New Roman" w:cstheme="minorHAnsi"/>
           <w:bCs/>
           <w:lang w:val="en-US"/>
         </w:rPr>
-        <w:t xml:space="preserve"> previously created ‘</w:t>
-      </w:r>
-      <w:proofErr w:type="spellStart"/>
-      <w:r>
-        <w:rPr>
-          <w:rFonts w:eastAsia="Times New Roman" w:cstheme="minorHAnsi"/>
-          <w:bCs/>
-          <w:lang w:val="en-US"/>
-        </w:rPr>
-        <w:t>dist</w:t>
-      </w:r>
-      <w:proofErr w:type="spellEnd"/>
-      <w:r>
-        <w:rPr>
-          <w:rFonts w:eastAsia="Times New Roman" w:cstheme="minorHAnsi"/>
-          <w:bCs/>
-          <w:lang w:val="en-US"/>
-        </w:rPr>
         <w:t>’ folder.</w:t>
       </w:r>
     </w:p>
     <w:p>
       <w:pPr>
-        <w:pStyle w:val="a3"/>
+        <w:pStyle w:val="ListParagraph"/>
         <w:numPr>
           <w:ilvl w:val="0"/>
           <w:numId w:val="3"/>
@@ -906,21 +1725,12 @@
           <w:szCs w:val="20"/>
           <w:shd w:val="clear" w:color="auto" w:fill="FFFFFF"/>
         </w:rPr>
-        <w:t>ec2-18-217-86-148.us-east-2.compute.amazonaws.com</w:t>
-      </w:r>
-      <w:r>
-        <w:rPr>
-          <w:rFonts w:ascii="Arial" w:hAnsi="Arial" w:cs="Arial"/>
-          <w:sz w:val="20"/>
-          <w:szCs w:val="20"/>
-          <w:shd w:val="clear" w:color="auto" w:fill="FFFFFF"/>
-        </w:rPr>
-        <w:t xml:space="preserve">:9000. </w:t>
-      </w:r>
-    </w:p>
-    <w:p>
-      <w:pPr>
-        <w:pStyle w:val="a3"/>
+        <w:t xml:space="preserve">ec2-18-217-86-148.us-east-2.compute.amazonaws.com:9000. </w:t>
+      </w:r>
+    </w:p>
+    <w:p>
+      <w:pPr>
+        <w:pStyle w:val="ListParagraph"/>
         <w:numPr>
           <w:ilvl w:val="1"/>
           <w:numId w:val="3"/>
@@ -1032,19 +1842,12 @@
           <w:b/>
           <w:sz w:val="28"/>
         </w:rPr>
-        <w:t>Accessing MySQL on the server</w:t>
-      </w:r>
-      <w:r>
-        <w:rPr>
-          <w:b/>
-          <w:sz w:val="28"/>
-        </w:rPr>
-        <w:t>.</w:t>
-      </w:r>
-    </w:p>
-    <w:p>
-      <w:pPr>
-        <w:pStyle w:val="a3"/>
+        <w:t>Accessing MySQL on the server.</w:t>
+      </w:r>
+    </w:p>
+    <w:p>
+      <w:pPr>
+        <w:pStyle w:val="ListParagraph"/>
         <w:numPr>
           <w:ilvl w:val="0"/>
           <w:numId w:val="4"/>
@@ -1084,7 +1887,7 @@
     </w:p>
     <w:p>
       <w:pPr>
-        <w:pStyle w:val="a3"/>
+        <w:pStyle w:val="ListParagraph"/>
         <w:numPr>
           <w:ilvl w:val="0"/>
           <w:numId w:val="4"/>
@@ -1138,7 +1941,6 @@
         <w:t xml:space="preserve"> –u </w:t>
       </w:r>
       <w:proofErr w:type="spellStart"/>
-      <w:proofErr w:type="gramStart"/>
       <w:r>
         <w:rPr>
           <w:rFonts w:eastAsia="Times New Roman" w:cstheme="minorHAnsi"/>
@@ -1147,7 +1949,6 @@
         <w:t>kyle</w:t>
       </w:r>
       <w:proofErr w:type="spellEnd"/>
-      <w:proofErr w:type="gramEnd"/>
       <w:r>
         <w:rPr>
           <w:rFonts w:eastAsia="Times New Roman" w:cstheme="minorHAnsi"/>
@@ -1158,7 +1959,7 @@
     </w:p>
     <w:p>
       <w:pPr>
-        <w:pStyle w:val="a3"/>
+        <w:pStyle w:val="ListParagraph"/>
         <w:numPr>
           <w:ilvl w:val="0"/>
           <w:numId w:val="4"/>
@@ -1225,21 +2026,12 @@
           <w:rFonts w:eastAsia="Times New Roman" w:cstheme="minorHAnsi"/>
           <w:bCs/>
         </w:rPr>
-        <w:t>;</w:t>
-      </w:r>
-      <w:proofErr w:type="gramStart"/>
-      <w:r>
-        <w:rPr>
-          <w:rFonts w:eastAsia="Times New Roman" w:cstheme="minorHAnsi"/>
-          <w:bCs/>
-        </w:rPr>
-        <w:t>’.</w:t>
-      </w:r>
-      <w:proofErr w:type="gramEnd"/>
-    </w:p>
-    <w:p>
-      <w:pPr>
-        <w:pStyle w:val="a3"/>
+        <w:t>;’.</w:t>
+      </w:r>
+    </w:p>
+    <w:p>
+      <w:pPr>
+        <w:pStyle w:val="ListParagraph"/>
         <w:numPr>
           <w:ilvl w:val="0"/>
           <w:numId w:val="4"/>
@@ -1304,8 +2096,97 @@
 </file>
 
 <file path=word/numbering.xml><?xml version="1.0" encoding="utf-8"?>
-<w:numbering xmlns:wpc="http://schemas.microsoft.com/office/word/2010/wordprocessingCanvas" xmlns:cx="http://schemas.microsoft.com/office/drawing/2014/chartex" xmlns:cx1="http://schemas.microsoft.com/office/drawing/2015/9/8/chartex" xmlns:mc="http://schemas.openxmlformats.org/markup-compatibility/2006" xmlns:o="urn:schemas-microsoft-com:office:office" xmlns:r="http://schemas.openxmlformats.org/officeDocument/2006/relationships" xmlns:m="http://schemas.openxmlformats.org/officeDocument/2006/math" xmlns:v="urn:schemas-microsoft-com:vml" xmlns:wp14="http://schemas.microsoft.com/office/word/2010/wordprocessingDrawing" xmlns:wp="http://schemas.openxmlformats.org/drawingml/2006/wordprocessingDrawing" xmlns:w10="urn:schemas-microsoft-com:office:word" xmlns:w="http://schemas.openxmlformats.org/wordprocessingml/2006/main" xmlns:w14="http://schemas.microsoft.com/office/word/2010/wordml" xmlns:w15="http://schemas.microsoft.com/office/word/2012/wordml" xmlns:w16se="http://schemas.microsoft.com/office/word/2015/wordml/symex" xmlns:wpg="http://schemas.microsoft.com/office/word/2010/wordprocessingGroup" xmlns:wpi="http://schemas.microsoft.com/office/word/2010/wordprocessingInk" xmlns:wne="http://schemas.microsoft.com/office/word/2006/wordml" xmlns:wps="http://schemas.microsoft.com/office/word/2010/wordprocessingShape" mc:Ignorable="w14 w15 w16se wp14">
+<w:numbering xmlns:wpc="http://schemas.microsoft.com/office/word/2010/wordprocessingCanvas" xmlns:cx="http://schemas.microsoft.com/office/drawing/2014/chartex" xmlns:cx1="http://schemas.microsoft.com/office/drawing/2015/9/8/chartex" xmlns:cx2="http://schemas.microsoft.com/office/drawing/2015/10/21/chartex" xmlns:cx3="http://schemas.microsoft.com/office/drawing/2016/5/9/chartex" xmlns:cx4="http://schemas.microsoft.com/office/drawing/2016/5/10/chartex" xmlns:cx5="http://schemas.microsoft.com/office/drawing/2016/5/11/chartex" xmlns:cx6="http://schemas.microsoft.com/office/drawing/2016/5/12/chartex" xmlns:cx7="http://schemas.microsoft.com/office/drawing/2016/5/13/chartex" xmlns:cx8="http://schemas.microsoft.com/office/drawing/2016/5/14/chartex" xmlns:mc="http://schemas.openxmlformats.org/markup-compatibility/2006" xmlns:aink="http://schemas.microsoft.com/office/drawing/2016/ink" xmlns:am3d="http://schemas.microsoft.com/office/drawing/2017/model3d" xmlns:o="urn:schemas-microsoft-com:office:office" xmlns:r="http://schemas.openxmlformats.org/officeDocument/2006/relationships" xmlns:m="http://schemas.openxmlformats.org/officeDocument/2006/math" xmlns:v="urn:schemas-microsoft-com:vml" xmlns:wp14="http://schemas.microsoft.com/office/word/2010/wordprocessingDrawing" xmlns:wp="http://schemas.openxmlformats.org/drawingml/2006/wordprocessingDrawing" xmlns:w10="urn:schemas-microsoft-com:office:word" xmlns:w="http://schemas.openxmlformats.org/wordprocessingml/2006/main" xmlns:w14="http://schemas.microsoft.com/office/word/2010/wordml" xmlns:w15="http://schemas.microsoft.com/office/word/2012/wordml" xmlns:w16cid="http://schemas.microsoft.com/office/word/2016/wordml/cid" xmlns:w16se="http://schemas.microsoft.com/office/word/2015/wordml/symex" xmlns:wpg="http://schemas.microsoft.com/office/word/2010/wordprocessingGroup" xmlns:wpi="http://schemas.microsoft.com/office/word/2010/wordprocessingInk" xmlns:wne="http://schemas.microsoft.com/office/word/2006/wordml" xmlns:wps="http://schemas.microsoft.com/office/word/2010/wordprocessingShape" mc:Ignorable="w14 w15 w16se w16cid wp14">
   <w:abstractNum w:abstractNumId="0" w15:restartNumberingAfterBreak="0">
+    <w:nsid w:val="3F6C599B"/>
+    <w:multiLevelType w:val="hybridMultilevel"/>
+    <w:tmpl w:val="96C22546"/>
+    <w:lvl w:ilvl="0" w:tplc="A7C4B36A">
+      <w:start w:val="1"/>
+      <w:numFmt w:val="decimal"/>
+      <w:lvlText w:val="%1."/>
+      <w:lvlJc w:val="left"/>
+      <w:pPr>
+        <w:ind w:left="1440" w:hanging="360"/>
+      </w:pPr>
+      <w:rPr>
+        <w:rFonts w:hint="default"/>
+      </w:rPr>
+    </w:lvl>
+    <w:lvl w:ilvl="1" w:tplc="10090019">
+      <w:start w:val="1"/>
+      <w:numFmt w:val="lowerLetter"/>
+      <w:lvlText w:val="%2."/>
+      <w:lvlJc w:val="left"/>
+      <w:pPr>
+        <w:ind w:left="1440" w:hanging="360"/>
+      </w:pPr>
+    </w:lvl>
+    <w:lvl w:ilvl="2" w:tplc="1009001B" w:tentative="1">
+      <w:start w:val="1"/>
+      <w:numFmt w:val="lowerRoman"/>
+      <w:lvlText w:val="%3."/>
+      <w:lvlJc w:val="right"/>
+      <w:pPr>
+        <w:ind w:left="2160" w:hanging="180"/>
+      </w:pPr>
+    </w:lvl>
+    <w:lvl w:ilvl="3" w:tplc="1009000F" w:tentative="1">
+      <w:start w:val="1"/>
+      <w:numFmt w:val="decimal"/>
+      <w:lvlText w:val="%4."/>
+      <w:lvlJc w:val="left"/>
+      <w:pPr>
+        <w:ind w:left="2880" w:hanging="360"/>
+      </w:pPr>
+    </w:lvl>
+    <w:lvl w:ilvl="4" w:tplc="10090019" w:tentative="1">
+      <w:start w:val="1"/>
+      <w:numFmt w:val="lowerLetter"/>
+      <w:lvlText w:val="%5."/>
+      <w:lvlJc w:val="left"/>
+      <w:pPr>
+        <w:ind w:left="3600" w:hanging="360"/>
+      </w:pPr>
+    </w:lvl>
+    <w:lvl w:ilvl="5" w:tplc="1009001B" w:tentative="1">
+      <w:start w:val="1"/>
+      <w:numFmt w:val="lowerRoman"/>
+      <w:lvlText w:val="%6."/>
+      <w:lvlJc w:val="right"/>
+      <w:pPr>
+        <w:ind w:left="4320" w:hanging="180"/>
+      </w:pPr>
+    </w:lvl>
+    <w:lvl w:ilvl="6" w:tplc="1009000F" w:tentative="1">
+      <w:start w:val="1"/>
+      <w:numFmt w:val="decimal"/>
+      <w:lvlText w:val="%7."/>
+      <w:lvlJc w:val="left"/>
+      <w:pPr>
+        <w:ind w:left="5040" w:hanging="360"/>
+      </w:pPr>
+    </w:lvl>
+    <w:lvl w:ilvl="7" w:tplc="10090019" w:tentative="1">
+      <w:start w:val="1"/>
+      <w:numFmt w:val="lowerLetter"/>
+      <w:lvlText w:val="%8."/>
+      <w:lvlJc w:val="left"/>
+      <w:pPr>
+        <w:ind w:left="5760" w:hanging="360"/>
+      </w:pPr>
+    </w:lvl>
+    <w:lvl w:ilvl="8" w:tplc="1009001B" w:tentative="1">
+      <w:start w:val="1"/>
+      <w:numFmt w:val="lowerRoman"/>
+      <w:lvlText w:val="%9."/>
+      <w:lvlJc w:val="right"/>
+      <w:pPr>
+        <w:ind w:left="6480" w:hanging="180"/>
+      </w:pPr>
+    </w:lvl>
+  </w:abstractNum>
+  <w:abstractNum w:abstractNumId="1" w15:restartNumberingAfterBreak="0">
     <w:nsid w:val="4A9F078B"/>
     <w:multiLevelType w:val="hybridMultilevel"/>
     <w:tmpl w:val="427011EC"/>
@@ -1391,11 +2272,11 @@
       </w:pPr>
     </w:lvl>
   </w:abstractNum>
-  <w:abstractNum w:abstractNumId="1" w15:restartNumberingAfterBreak="0">
-    <w:nsid w:val="62092C4E"/>
+  <w:abstractNum w:abstractNumId="2" w15:restartNumberingAfterBreak="0">
+    <w:nsid w:val="5F463C05"/>
     <w:multiLevelType w:val="hybridMultilevel"/>
-    <w:tmpl w:val="B8623582"/>
-    <w:lvl w:ilvl="0" w:tplc="0409000F">
+    <w:tmpl w:val="C3FC50AA"/>
+    <w:lvl w:ilvl="0" w:tplc="781E8DE8">
       <w:start w:val="1"/>
       <w:numFmt w:val="decimal"/>
       <w:lvlText w:val="%1."/>
@@ -1403,6 +2284,9 @@
       <w:pPr>
         <w:ind w:left="720" w:hanging="360"/>
       </w:pPr>
+      <w:rPr>
+        <w:rFonts w:hint="default"/>
+      </w:rPr>
     </w:lvl>
     <w:lvl w:ilvl="1" w:tplc="04090019">
       <w:start w:val="1"/>
@@ -1422,14 +2306,17 @@
         <w:ind w:left="2160" w:hanging="180"/>
       </w:pPr>
     </w:lvl>
-    <w:lvl w:ilvl="3" w:tplc="0409000F" w:tentative="1">
-      <w:start w:val="1"/>
-      <w:numFmt w:val="decimal"/>
-      <w:lvlText w:val="%4."/>
+    <w:lvl w:ilvl="3" w:tplc="ADDC5256">
+      <w:start w:val="4"/>
+      <w:numFmt w:val="bullet"/>
+      <w:lvlText w:val="-"/>
       <w:lvlJc w:val="left"/>
       <w:pPr>
         <w:ind w:left="2880" w:hanging="360"/>
       </w:pPr>
+      <w:rPr>
+        <w:rFonts w:ascii="Calibri" w:eastAsiaTheme="minorEastAsia" w:hAnsi="Calibri" w:cs="Calibri" w:hint="default"/>
+      </w:rPr>
     </w:lvl>
     <w:lvl w:ilvl="4" w:tplc="04090019" w:tentative="1">
       <w:start w:val="1"/>
@@ -1477,7 +2364,99 @@
       </w:pPr>
     </w:lvl>
   </w:abstractNum>
-  <w:abstractNum w:abstractNumId="2" w15:restartNumberingAfterBreak="0">
+  <w:abstractNum w:abstractNumId="3" w15:restartNumberingAfterBreak="0">
+    <w:nsid w:val="62092C4E"/>
+    <w:multiLevelType w:val="hybridMultilevel"/>
+    <w:tmpl w:val="717E6010"/>
+    <w:lvl w:ilvl="0" w:tplc="781E8DE8">
+      <w:start w:val="1"/>
+      <w:numFmt w:val="decimal"/>
+      <w:lvlText w:val="%1."/>
+      <w:lvlJc w:val="left"/>
+      <w:pPr>
+        <w:ind w:left="720" w:hanging="360"/>
+      </w:pPr>
+      <w:rPr>
+        <w:rFonts w:hint="default"/>
+      </w:rPr>
+    </w:lvl>
+    <w:lvl w:ilvl="1" w:tplc="04090019">
+      <w:start w:val="1"/>
+      <w:numFmt w:val="lowerLetter"/>
+      <w:lvlText w:val="%2."/>
+      <w:lvlJc w:val="left"/>
+      <w:pPr>
+        <w:ind w:left="1440" w:hanging="360"/>
+      </w:pPr>
+    </w:lvl>
+    <w:lvl w:ilvl="2" w:tplc="0409001B">
+      <w:start w:val="1"/>
+      <w:numFmt w:val="lowerRoman"/>
+      <w:lvlText w:val="%3."/>
+      <w:lvlJc w:val="right"/>
+      <w:pPr>
+        <w:ind w:left="2160" w:hanging="180"/>
+      </w:pPr>
+    </w:lvl>
+    <w:lvl w:ilvl="3" w:tplc="ADDC5256">
+      <w:start w:val="4"/>
+      <w:numFmt w:val="bullet"/>
+      <w:lvlText w:val="-"/>
+      <w:lvlJc w:val="left"/>
+      <w:pPr>
+        <w:ind w:left="2880" w:hanging="360"/>
+      </w:pPr>
+      <w:rPr>
+        <w:rFonts w:ascii="Calibri" w:eastAsiaTheme="minorEastAsia" w:hAnsi="Calibri" w:cs="Calibri" w:hint="default"/>
+      </w:rPr>
+    </w:lvl>
+    <w:lvl w:ilvl="4" w:tplc="04090019" w:tentative="1">
+      <w:start w:val="1"/>
+      <w:numFmt w:val="lowerLetter"/>
+      <w:lvlText w:val="%5."/>
+      <w:lvlJc w:val="left"/>
+      <w:pPr>
+        <w:ind w:left="3600" w:hanging="360"/>
+      </w:pPr>
+    </w:lvl>
+    <w:lvl w:ilvl="5" w:tplc="0409001B" w:tentative="1">
+      <w:start w:val="1"/>
+      <w:numFmt w:val="lowerRoman"/>
+      <w:lvlText w:val="%6."/>
+      <w:lvlJc w:val="right"/>
+      <w:pPr>
+        <w:ind w:left="4320" w:hanging="180"/>
+      </w:pPr>
+    </w:lvl>
+    <w:lvl w:ilvl="6" w:tplc="0409000F" w:tentative="1">
+      <w:start w:val="1"/>
+      <w:numFmt w:val="decimal"/>
+      <w:lvlText w:val="%7."/>
+      <w:lvlJc w:val="left"/>
+      <w:pPr>
+        <w:ind w:left="5040" w:hanging="360"/>
+      </w:pPr>
+    </w:lvl>
+    <w:lvl w:ilvl="7" w:tplc="04090019" w:tentative="1">
+      <w:start w:val="1"/>
+      <w:numFmt w:val="lowerLetter"/>
+      <w:lvlText w:val="%8."/>
+      <w:lvlJc w:val="left"/>
+      <w:pPr>
+        <w:ind w:left="5760" w:hanging="360"/>
+      </w:pPr>
+    </w:lvl>
+    <w:lvl w:ilvl="8" w:tplc="0409001B" w:tentative="1">
+      <w:start w:val="1"/>
+      <w:numFmt w:val="lowerRoman"/>
+      <w:lvlText w:val="%9."/>
+      <w:lvlJc w:val="right"/>
+      <w:pPr>
+        <w:ind w:left="6480" w:hanging="180"/>
+      </w:pPr>
+    </w:lvl>
+  </w:abstractNum>
+  <w:abstractNum w:abstractNumId="4" w15:restartNumberingAfterBreak="0">
     <w:nsid w:val="66D96584"/>
     <w:multiLevelType w:val="hybridMultilevel"/>
     <w:tmpl w:val="75D4AB0E"/>
@@ -1563,7 +2542,7 @@
       </w:pPr>
     </w:lvl>
   </w:abstractNum>
-  <w:abstractNum w:abstractNumId="3" w15:restartNumberingAfterBreak="0">
+  <w:abstractNum w:abstractNumId="5" w15:restartNumberingAfterBreak="0">
     <w:nsid w:val="675D2C48"/>
     <w:multiLevelType w:val="hybridMultilevel"/>
     <w:tmpl w:val="DDAA7B6E"/>
@@ -1649,7 +2628,7 @@
       </w:pPr>
     </w:lvl>
   </w:abstractNum>
-  <w:abstractNum w:abstractNumId="4" w15:restartNumberingAfterBreak="0">
+  <w:abstractNum w:abstractNumId="6" w15:restartNumberingAfterBreak="0">
     <w:nsid w:val="70A36A87"/>
     <w:multiLevelType w:val="hybridMultilevel"/>
     <w:tmpl w:val="15A4B37C"/>
@@ -1736,25 +2715,31 @@
     </w:lvl>
   </w:abstractNum>
   <w:num w:numId="1">
+    <w:abstractNumId w:val="3"/>
+  </w:num>
+  <w:num w:numId="2">
+    <w:abstractNumId w:val="6"/>
+  </w:num>
+  <w:num w:numId="3">
+    <w:abstractNumId w:val="4"/>
+  </w:num>
+  <w:num w:numId="4">
     <w:abstractNumId w:val="1"/>
   </w:num>
-  <w:num w:numId="2">
-    <w:abstractNumId w:val="4"/>
+  <w:num w:numId="5">
+    <w:abstractNumId w:val="5"/>
   </w:num>
-  <w:num w:numId="3">
+  <w:num w:numId="6">
     <w:abstractNumId w:val="2"/>
   </w:num>
-  <w:num w:numId="4">
+  <w:num w:numId="7">
     <w:abstractNumId w:val="0"/>
-  </w:num>
-  <w:num w:numId="5">
-    <w:abstractNumId w:val="3"/>
   </w:num>
 </w:numbering>
 </file>
 
 <file path=word/styles.xml><?xml version="1.0" encoding="utf-8"?>
-<w:styles xmlns:mc="http://schemas.openxmlformats.org/markup-compatibility/2006" xmlns:r="http://schemas.openxmlformats.org/officeDocument/2006/relationships" xmlns:w="http://schemas.openxmlformats.org/wordprocessingml/2006/main" xmlns:w14="http://schemas.microsoft.com/office/word/2010/wordml" xmlns:w15="http://schemas.microsoft.com/office/word/2012/wordml" xmlns:w16se="http://schemas.microsoft.com/office/word/2015/wordml/symex" mc:Ignorable="w14 w15 w16se">
+<w:styles xmlns:mc="http://schemas.openxmlformats.org/markup-compatibility/2006" xmlns:r="http://schemas.openxmlformats.org/officeDocument/2006/relationships" xmlns:w="http://schemas.openxmlformats.org/wordprocessingml/2006/main" xmlns:w14="http://schemas.microsoft.com/office/word/2010/wordml" xmlns:w15="http://schemas.microsoft.com/office/word/2012/wordml" xmlns:w16cid="http://schemas.microsoft.com/office/word/2016/wordml/cid" xmlns:w16se="http://schemas.microsoft.com/office/word/2015/wordml/symex" mc:Ignorable="w14 w15 w16se w16cid">
   <w:docDefaults>
     <w:rPrDefault>
       <w:rPr>
@@ -1770,7 +2755,7 @@
       </w:pPr>
     </w:pPrDefault>
   </w:docDefaults>
-  <w:latentStyles w:defLockedState="0" w:defUIPriority="99" w:defSemiHidden="0" w:defUnhideWhenUsed="0" w:defQFormat="0" w:count="371">
+  <w:latentStyles w:defLockedState="0" w:defUIPriority="99" w:defSemiHidden="0" w:defUnhideWhenUsed="0" w:defQFormat="0" w:count="375">
     <w:lsdException w:name="Normal" w:uiPriority="0" w:qFormat="1"/>
     <w:lsdException w:name="heading 1" w:uiPriority="9" w:qFormat="1"/>
     <w:lsdException w:name="heading 2" w:semiHidden="1" w:uiPriority="9" w:unhideWhenUsed="1" w:qFormat="1"/>
@@ -2142,21 +3127,25 @@
     <w:lsdException w:name="List Table 5 Dark Accent 6" w:uiPriority="50"/>
     <w:lsdException w:name="List Table 6 Colorful Accent 6" w:uiPriority="51"/>
     <w:lsdException w:name="List Table 7 Colorful Accent 6" w:uiPriority="52"/>
+    <w:lsdException w:name="Mention" w:semiHidden="1" w:unhideWhenUsed="1"/>
+    <w:lsdException w:name="Smart Hyperlink" w:semiHidden="1" w:unhideWhenUsed="1"/>
+    <w:lsdException w:name="Hashtag" w:semiHidden="1" w:unhideWhenUsed="1"/>
+    <w:lsdException w:name="Unresolved Mention" w:semiHidden="1" w:unhideWhenUsed="1"/>
   </w:latentStyles>
-  <w:style w:type="paragraph" w:default="1" w:styleId="a">
+  <w:style w:type="paragraph" w:default="1" w:styleId="Normal">
     <w:name w:val="Normal"/>
     <w:qFormat/>
     <w:rPr>
       <w:lang w:val="en-GB"/>
     </w:rPr>
   </w:style>
-  <w:style w:type="character" w:default="1" w:styleId="a0">
+  <w:style w:type="character" w:default="1" w:styleId="DefaultParagraphFont">
     <w:name w:val="Default Paragraph Font"/>
     <w:uiPriority w:val="1"/>
     <w:semiHidden/>
     <w:unhideWhenUsed/>
   </w:style>
-  <w:style w:type="table" w:default="1" w:styleId="a1">
+  <w:style w:type="table" w:default="1" w:styleId="TableNormal">
     <w:name w:val="Normal Table"/>
     <w:uiPriority w:val="99"/>
     <w:semiHidden/>
@@ -2171,15 +3160,15 @@
       </w:tblCellMar>
     </w:tblPr>
   </w:style>
-  <w:style w:type="numbering" w:default="1" w:styleId="a2">
+  <w:style w:type="numbering" w:default="1" w:styleId="NoList">
     <w:name w:val="No List"/>
     <w:uiPriority w:val="99"/>
     <w:semiHidden/>
     <w:unhideWhenUsed/>
   </w:style>
-  <w:style w:type="paragraph" w:styleId="a3">
+  <w:style w:type="paragraph" w:styleId="ListParagraph">
     <w:name w:val="List Paragraph"/>
-    <w:basedOn w:val="a"/>
+    <w:basedOn w:val="Normal"/>
     <w:uiPriority w:val="34"/>
     <w:qFormat/>
     <w:rsid w:val="006576A3"/>
@@ -2188,9 +3177,9 @@
       <w:contextualSpacing/>
     </w:pPr>
   </w:style>
-  <w:style w:type="character" w:styleId="a4">
+  <w:style w:type="character" w:styleId="Hyperlink">
     <w:name w:val="Hyperlink"/>
-    <w:basedOn w:val="a0"/>
+    <w:basedOn w:val="DefaultParagraphFont"/>
     <w:uiPriority w:val="99"/>
     <w:unhideWhenUsed/>
     <w:rsid w:val="006576A3"/>
@@ -2199,10 +3188,10 @@
       <w:u w:val="single"/>
     </w:rPr>
   </w:style>
-  <w:style w:type="paragraph" w:styleId="HTML">
+  <w:style w:type="paragraph" w:styleId="HTMLPreformatted">
     <w:name w:val="HTML Preformatted"/>
-    <w:basedOn w:val="a"/>
-    <w:link w:val="HTMLChar"/>
+    <w:basedOn w:val="Normal"/>
+    <w:link w:val="HTMLPreformattedChar"/>
     <w:uiPriority w:val="99"/>
     <w:semiHidden/>
     <w:unhideWhenUsed/>
@@ -2235,10 +3224,10 @@
       <w:lang w:val="en-US"/>
     </w:rPr>
   </w:style>
-  <w:style w:type="character" w:customStyle="1" w:styleId="HTMLChar">
-    <w:name w:val="미리 서식이 지정된 HTML Char"/>
-    <w:basedOn w:val="a0"/>
-    <w:link w:val="HTML"/>
+  <w:style w:type="character" w:customStyle="1" w:styleId="HTMLPreformattedChar">
+    <w:name w:val="HTML Preformatted Char"/>
+    <w:basedOn w:val="DefaultParagraphFont"/>
+    <w:link w:val="HTMLPreformatted"/>
     <w:uiPriority w:val="99"/>
     <w:semiHidden/>
     <w:rsid w:val="0003473F"/>

</xml_diff>

<commit_message>
2018-02-13- updated local workstation set up file to match path
</commit_message>
<xml_diff>
--- a/Documentation on how to run the project.docx
+++ b/Documentation on how to run the project.docx
@@ -3,14 +3,30 @@
 <w:document xmlns:wpc="http://schemas.microsoft.com/office/word/2010/wordprocessingCanvas" xmlns:cx="http://schemas.microsoft.com/office/drawing/2014/chartex" xmlns:cx1="http://schemas.microsoft.com/office/drawing/2015/9/8/chartex" xmlns:cx2="http://schemas.microsoft.com/office/drawing/2015/10/21/chartex" xmlns:cx3="http://schemas.microsoft.com/office/drawing/2016/5/9/chartex" xmlns:cx4="http://schemas.microsoft.com/office/drawing/2016/5/10/chartex" xmlns:cx5="http://schemas.microsoft.com/office/drawing/2016/5/11/chartex" xmlns:cx6="http://schemas.microsoft.com/office/drawing/2016/5/12/chartex" xmlns:cx7="http://schemas.microsoft.com/office/drawing/2016/5/13/chartex" xmlns:cx8="http://schemas.microsoft.com/office/drawing/2016/5/14/chartex" xmlns:mc="http://schemas.openxmlformats.org/markup-compatibility/2006" xmlns:aink="http://schemas.microsoft.com/office/drawing/2016/ink" xmlns:am3d="http://schemas.microsoft.com/office/drawing/2017/model3d" xmlns:o="urn:schemas-microsoft-com:office:office" xmlns:r="http://schemas.openxmlformats.org/officeDocument/2006/relationships" xmlns:m="http://schemas.openxmlformats.org/officeDocument/2006/math" xmlns:v="urn:schemas-microsoft-com:vml" xmlns:wp14="http://schemas.microsoft.com/office/word/2010/wordprocessingDrawing" xmlns:wp="http://schemas.openxmlformats.org/drawingml/2006/wordprocessingDrawing" xmlns:w10="urn:schemas-microsoft-com:office:word" xmlns:w="http://schemas.openxmlformats.org/wordprocessingml/2006/main" xmlns:w14="http://schemas.microsoft.com/office/word/2010/wordml" xmlns:w15="http://schemas.microsoft.com/office/word/2012/wordml" xmlns:w16cid="http://schemas.microsoft.com/office/word/2016/wordml/cid" xmlns:w16se="http://schemas.microsoft.com/office/word/2015/wordml/symex" xmlns:wpg="http://schemas.microsoft.com/office/word/2010/wordprocessingGroup" xmlns:wpi="http://schemas.microsoft.com/office/word/2010/wordprocessingInk" xmlns:wne="http://schemas.microsoft.com/office/word/2006/wordml" xmlns:wps="http://schemas.microsoft.com/office/word/2010/wordprocessingShape" mc:Ignorable="w14 w15 w16se w16cid wp14">
   <w:body>
     <w:p>
-      <w:r>
+      <w:pPr>
         <w:rPr>
           <w:b/>
           <w:u w:val="single"/>
         </w:rPr>
-        <w:t>Documentation on how to run the server</w:t>
-      </w:r>
-    </w:p>
+      </w:pPr>
+      <w:r>
+        <w:rPr>
+          <w:b/>
+          <w:u w:val="single"/>
+        </w:rPr>
+        <w:t>Documentation on how to run the serve</w:t>
+      </w:r>
+      <w:bookmarkStart w:id="0" w:name="_GoBack"/>
+      <w:bookmarkEnd w:id="0"/>
+      <w:r>
+        <w:rPr>
+          <w:b/>
+          <w:u w:val="single"/>
+        </w:rPr>
+        <w:t>r</w:t>
+      </w:r>
+    </w:p>
+    <w:p/>
     <w:p>
       <w:r>
         <w:rPr>
@@ -610,8 +626,13 @@
       <w:r>
         <w:t xml:space="preserve"> from our project at </w:t>
       </w:r>
-      <w:r>
-        <w:t>4350-project-group6\</w:t>
+      <w:proofErr w:type="spellStart"/>
+      <w:r>
+        <w:t>umbuy</w:t>
+      </w:r>
+      <w:proofErr w:type="spellEnd"/>
+      <w:r>
+        <w:t>\</w:t>
       </w:r>
       <w:r>
         <w:t>project</w:t>
@@ -704,8 +725,13 @@
       <w:r>
         <w:t xml:space="preserve"> You need to go to app.js in </w:t>
       </w:r>
-      <w:r>
-        <w:t>4350-project-group6\project\</w:t>
+      <w:proofErr w:type="spellStart"/>
+      <w:r>
+        <w:t>umbuy</w:t>
+      </w:r>
+      <w:proofErr w:type="spellEnd"/>
+      <w:r>
+        <w:t>\project\</w:t>
       </w:r>
       <w:proofErr w:type="spellStart"/>
       <w:r>
@@ -1091,7 +1117,7 @@
           <w:numId w:val="6"/>
         </w:numPr>
       </w:pPr>
-      <w:bookmarkStart w:id="0" w:name="_Hlk506221442"/>
+      <w:bookmarkStart w:id="1" w:name="_Hlk506221442"/>
       <w:r>
         <w:t>127.0.0.1 means localhost, change the user and password fields to match the username and password you chose for MySQL</w:t>
       </w:r>
@@ -1099,7 +1125,7 @@
         <w:t>, the database name is shown in the screenshot below and port is 3306 which is the default. If you change the port while setting up MySQL, make sure to change port to that port number.</w:t>
       </w:r>
     </w:p>
-    <w:bookmarkEnd w:id="0"/>
+    <w:bookmarkEnd w:id="1"/>
     <w:p>
       <w:pPr>
         <w:pStyle w:val="ListParagraph"/>
@@ -1182,37 +1208,42 @@
         </w:numPr>
       </w:pPr>
       <w:r>
+        <w:t>Now from the directory where app.js is located (</w:t>
+      </w:r>
+      <w:proofErr w:type="spellStart"/>
+      <w:r>
+        <w:t>umbuy</w:t>
+      </w:r>
+      <w:proofErr w:type="spellEnd"/>
+      <w:r>
+        <w:t>\project\</w:t>
+      </w:r>
+      <w:proofErr w:type="spellStart"/>
+      <w:r>
+        <w:t>umbuy</w:t>
+      </w:r>
+      <w:proofErr w:type="spellEnd"/>
+      <w:r>
+        <w:t>\web\</w:t>
+      </w:r>
+      <w:proofErr w:type="spellStart"/>
+      <w:r>
+        <w:t>mysql</w:t>
+      </w:r>
+      <w:proofErr w:type="spellEnd"/>
+      <w:r>
+        <w:t>), in command line type: node app.js. You should get a message like below:</w:t>
+      </w:r>
+    </w:p>
+    <w:p>
+      <w:pPr>
+        <w:pStyle w:val="ListParagraph"/>
+      </w:pPr>
+      <w:r>
+        <w:rPr>
+          <w:noProof/>
+        </w:rPr>
         <w:lastRenderedPageBreak/>
-        <w:t>Now from the directory where app.js is located (</w:t>
-      </w:r>
-      <w:r>
-        <w:t>4350-project-group6\project\</w:t>
-      </w:r>
-      <w:proofErr w:type="spellStart"/>
-      <w:r>
-        <w:t>umbuy</w:t>
-      </w:r>
-      <w:proofErr w:type="spellEnd"/>
-      <w:r>
-        <w:t>\web\</w:t>
-      </w:r>
-      <w:proofErr w:type="spellStart"/>
-      <w:r>
-        <w:t>mysql</w:t>
-      </w:r>
-      <w:proofErr w:type="spellEnd"/>
-      <w:r>
-        <w:t>), in command line type: node app.js. You should get a message like below:</w:t>
-      </w:r>
-    </w:p>
-    <w:p>
-      <w:pPr>
-        <w:pStyle w:val="ListParagraph"/>
-      </w:pPr>
-      <w:r>
-        <w:rPr>
-          <w:noProof/>
-        </w:rPr>
         <w:drawing>
           <wp:inline distT="0" distB="0" distL="0" distR="0" wp14:anchorId="0E5F468C" wp14:editId="5DD9DA92">
             <wp:extent cx="2273300" cy="806450"/>
@@ -1272,10 +1303,7 @@
         </w:numPr>
       </w:pPr>
       <w:r>
-        <w:t>You</w:t>
-      </w:r>
-      <w:r>
-        <w:t xml:space="preserve"> need to create a user in the users table before you can run. In MySQL workbench, go to home page (click the house on top of the file tab) -&gt; New Query Tab and enter this query: </w:t>
+        <w:t xml:space="preserve">You need to create a user in the users table before you can run. In MySQL workbench, go to home page (click the house on top of the file tab) -&gt; New Query Tab and enter this query: </w:t>
       </w:r>
       <w:r>
         <w:t xml:space="preserve">INSERT INTO users </w:t>
@@ -1315,10 +1343,11 @@
       <w:r>
         <w:t xml:space="preserve">Now, you can test it out and refer to </w:t>
       </w:r>
-      <w:bookmarkStart w:id="1" w:name="_GoBack"/>
-      <w:bookmarkEnd w:id="1"/>
-      <w:r>
-        <w:t>4350-project-group6\project\umbuy\web\documentation</w:t>
+      <w:r>
+        <w:t>umbuy</w:t>
+      </w:r>
+      <w:r>
+        <w:t>\project\umbuy\web\documentation</w:t>
       </w:r>
       <w:r>
         <w:t>\</w:t>
@@ -1630,7 +1659,25 @@
           <w:bCs/>
           <w:lang w:val="en-US"/>
         </w:rPr>
-        <w:t>After connecting to the server successfully, go to ‘4350-project-group6/project/</w:t>
+        <w:t>After connecting to the server successfully, go to ‘</w:t>
+      </w:r>
+      <w:proofErr w:type="spellStart"/>
+      <w:r>
+        <w:rPr>
+          <w:rFonts w:eastAsia="Times New Roman" w:cstheme="minorHAnsi"/>
+          <w:bCs/>
+          <w:lang w:val="en-US"/>
+        </w:rPr>
+        <w:t>umbuy</w:t>
+      </w:r>
+      <w:proofErr w:type="spellEnd"/>
+      <w:r>
+        <w:rPr>
+          <w:rFonts w:eastAsia="Times New Roman" w:cstheme="minorHAnsi"/>
+          <w:bCs/>
+          <w:lang w:val="en-US"/>
+        </w:rPr>
+        <w:t>/project/</w:t>
       </w:r>
       <w:proofErr w:type="spellStart"/>
       <w:r>

</xml_diff>

<commit_message>
Revert "Merge branch 'devBranch' into master"
This reverts commit f7eed5efaaaad5461f09738af1e1d813179df912, reversing
changes made to 3fdc0bbd8629904292581e9dfd4f12714de9ba38.
</commit_message>
<xml_diff>
--- a/Documentation on how to run the project.docx
+++ b/Documentation on how to run the project.docx
@@ -1,32 +1,16 @@
 
 <file path=word/document.xml><?xml version="1.0" encoding="utf-8"?>
-<w:document xmlns:wpc="http://schemas.microsoft.com/office/word/2010/wordprocessingCanvas" xmlns:cx="http://schemas.microsoft.com/office/drawing/2014/chartex" xmlns:cx1="http://schemas.microsoft.com/office/drawing/2015/9/8/chartex" xmlns:cx2="http://schemas.microsoft.com/office/drawing/2015/10/21/chartex" xmlns:cx3="http://schemas.microsoft.com/office/drawing/2016/5/9/chartex" xmlns:cx4="http://schemas.microsoft.com/office/drawing/2016/5/10/chartex" xmlns:cx5="http://schemas.microsoft.com/office/drawing/2016/5/11/chartex" xmlns:cx6="http://schemas.microsoft.com/office/drawing/2016/5/12/chartex" xmlns:cx7="http://schemas.microsoft.com/office/drawing/2016/5/13/chartex" xmlns:cx8="http://schemas.microsoft.com/office/drawing/2016/5/14/chartex" xmlns:mc="http://schemas.openxmlformats.org/markup-compatibility/2006" xmlns:aink="http://schemas.microsoft.com/office/drawing/2016/ink" xmlns:am3d="http://schemas.microsoft.com/office/drawing/2017/model3d" xmlns:o="urn:schemas-microsoft-com:office:office" xmlns:r="http://schemas.openxmlformats.org/officeDocument/2006/relationships" xmlns:m="http://schemas.openxmlformats.org/officeDocument/2006/math" xmlns:v="urn:schemas-microsoft-com:vml" xmlns:wp14="http://schemas.microsoft.com/office/word/2010/wordprocessingDrawing" xmlns:wp="http://schemas.openxmlformats.org/drawingml/2006/wordprocessingDrawing" xmlns:w10="urn:schemas-microsoft-com:office:word" xmlns:w="http://schemas.openxmlformats.org/wordprocessingml/2006/main" xmlns:w14="http://schemas.microsoft.com/office/word/2010/wordml" xmlns:w15="http://schemas.microsoft.com/office/word/2012/wordml" xmlns:w16cid="http://schemas.microsoft.com/office/word/2016/wordml/cid" xmlns:w16se="http://schemas.microsoft.com/office/word/2015/wordml/symex" xmlns:wpg="http://schemas.microsoft.com/office/word/2010/wordprocessingGroup" xmlns:wpi="http://schemas.microsoft.com/office/word/2010/wordprocessingInk" xmlns:wne="http://schemas.microsoft.com/office/word/2006/wordml" xmlns:wps="http://schemas.microsoft.com/office/word/2010/wordprocessingShape" mc:Ignorable="w14 w15 w16se w16cid wp14">
+<w:document xmlns:wpc="http://schemas.microsoft.com/office/word/2010/wordprocessingCanvas" xmlns:cx="http://schemas.microsoft.com/office/drawing/2014/chartex" xmlns:cx1="http://schemas.microsoft.com/office/drawing/2015/9/8/chartex" xmlns:mc="http://schemas.openxmlformats.org/markup-compatibility/2006" xmlns:o="urn:schemas-microsoft-com:office:office" xmlns:r="http://schemas.openxmlformats.org/officeDocument/2006/relationships" xmlns:m="http://schemas.openxmlformats.org/officeDocument/2006/math" xmlns:v="urn:schemas-microsoft-com:vml" xmlns:wp14="http://schemas.microsoft.com/office/word/2010/wordprocessingDrawing" xmlns:wp="http://schemas.openxmlformats.org/drawingml/2006/wordprocessingDrawing" xmlns:w10="urn:schemas-microsoft-com:office:word" xmlns:w="http://schemas.openxmlformats.org/wordprocessingml/2006/main" xmlns:w14="http://schemas.microsoft.com/office/word/2010/wordml" xmlns:w15="http://schemas.microsoft.com/office/word/2012/wordml" xmlns:w16se="http://schemas.microsoft.com/office/word/2015/wordml/symex" xmlns:wpg="http://schemas.microsoft.com/office/word/2010/wordprocessingGroup" xmlns:wpi="http://schemas.microsoft.com/office/word/2010/wordprocessingInk" xmlns:wne="http://schemas.microsoft.com/office/word/2006/wordml" xmlns:wps="http://schemas.microsoft.com/office/word/2010/wordprocessingShape" mc:Ignorable="w14 w15 w16se wp14">
   <w:body>
     <w:p>
-      <w:pPr>
+      <w:r>
         <w:rPr>
           <w:b/>
           <w:u w:val="single"/>
         </w:rPr>
-      </w:pPr>
-      <w:r>
-        <w:rPr>
-          <w:b/>
-          <w:u w:val="single"/>
-        </w:rPr>
-        <w:t>Documentation on how to run the serve</w:t>
-      </w:r>
-      <w:bookmarkStart w:id="0" w:name="_GoBack"/>
-      <w:bookmarkEnd w:id="0"/>
-      <w:r>
-        <w:rPr>
-          <w:b/>
-          <w:u w:val="single"/>
-        </w:rPr>
-        <w:t>r</w:t>
-      </w:r>
-    </w:p>
-    <w:p/>
+        <w:t>Documentation on how to run the server</w:t>
+      </w:r>
+    </w:p>
     <w:p>
       <w:r>
         <w:rPr>
@@ -86,7 +70,7 @@
     </w:p>
     <w:p>
       <w:pPr>
-        <w:pStyle w:val="ListParagraph"/>
+        <w:pStyle w:val="a3"/>
         <w:numPr>
           <w:ilvl w:val="0"/>
           <w:numId w:val="1"/>
@@ -98,7 +82,7 @@
     </w:p>
     <w:p>
       <w:pPr>
-        <w:pStyle w:val="ListParagraph"/>
+        <w:pStyle w:val="a3"/>
         <w:numPr>
           <w:ilvl w:val="0"/>
           <w:numId w:val="1"/>
@@ -118,7 +102,7 @@
     </w:p>
     <w:p>
       <w:pPr>
-        <w:pStyle w:val="ListParagraph"/>
+        <w:pStyle w:val="a3"/>
         <w:numPr>
           <w:ilvl w:val="1"/>
           <w:numId w:val="1"/>
@@ -130,7 +114,7 @@
       <w:hyperlink r:id="rId5" w:history="1">
         <w:r>
           <w:rPr>
-            <w:rStyle w:val="Hyperlink"/>
+            <w:rStyle w:val="a4"/>
           </w:rPr>
           <w:t>https://nodejs.org/en/</w:t>
         </w:r>
@@ -141,7 +125,7 @@
     </w:p>
     <w:p>
       <w:pPr>
-        <w:pStyle w:val="ListParagraph"/>
+        <w:pStyle w:val="a3"/>
         <w:numPr>
           <w:ilvl w:val="1"/>
           <w:numId w:val="1"/>
@@ -161,33 +145,43 @@
     </w:p>
     <w:p>
       <w:pPr>
-        <w:pStyle w:val="ListParagraph"/>
+        <w:pStyle w:val="a3"/>
         <w:ind w:left="2160"/>
       </w:pPr>
       <w:r>
-        <w:t>$ node –v</w:t>
-      </w:r>
-    </w:p>
-    <w:p>
-      <w:pPr>
-        <w:pStyle w:val="ListParagraph"/>
+        <w:t xml:space="preserve">$ </w:t>
+      </w:r>
+      <w:proofErr w:type="gramStart"/>
+      <w:r>
+        <w:t>node</w:t>
+      </w:r>
+      <w:proofErr w:type="gramEnd"/>
+      <w:r>
+        <w:t xml:space="preserve"> –v</w:t>
+      </w:r>
+    </w:p>
+    <w:p>
+      <w:pPr>
+        <w:pStyle w:val="a3"/>
         <w:ind w:left="2160"/>
       </w:pPr>
       <w:r>
         <w:t xml:space="preserve">$ </w:t>
       </w:r>
       <w:proofErr w:type="spellStart"/>
+      <w:proofErr w:type="gramStart"/>
       <w:r>
         <w:t>npm</w:t>
       </w:r>
       <w:proofErr w:type="spellEnd"/>
+      <w:proofErr w:type="gramEnd"/>
       <w:r>
         <w:t xml:space="preserve"> –v</w:t>
       </w:r>
     </w:p>
     <w:p>
       <w:pPr>
-        <w:pStyle w:val="ListParagraph"/>
+        <w:pStyle w:val="a3"/>
         <w:numPr>
           <w:ilvl w:val="1"/>
           <w:numId w:val="1"/>
@@ -210,7 +204,7 @@
     </w:p>
     <w:p>
       <w:pPr>
-        <w:pStyle w:val="ListParagraph"/>
+        <w:pStyle w:val="a3"/>
         <w:numPr>
           <w:ilvl w:val="0"/>
           <w:numId w:val="1"/>
@@ -247,22 +241,17 @@
         <w:t>’ directory where you could see ‘</w:t>
       </w:r>
       <w:proofErr w:type="spellStart"/>
-      <w:proofErr w:type="gramStart"/>
-      <w:r>
-        <w:t>p</w:t>
-      </w:r>
-      <w:r>
-        <w:t>ackage.json</w:t>
-      </w:r>
-      <w:proofErr w:type="spellEnd"/>
-      <w:proofErr w:type="gramEnd"/>
+      <w:r>
+        <w:t>jackage.json</w:t>
+      </w:r>
+      <w:proofErr w:type="spellEnd"/>
       <w:r>
         <w:t>’.</w:t>
       </w:r>
     </w:p>
     <w:p>
       <w:pPr>
-        <w:pStyle w:val="ListParagraph"/>
+        <w:pStyle w:val="a3"/>
         <w:numPr>
           <w:ilvl w:val="0"/>
           <w:numId w:val="1"/>
@@ -309,19 +298,27 @@
     </w:p>
     <w:p>
       <w:pPr>
-        <w:pStyle w:val="ListParagraph"/>
+        <w:pStyle w:val="a3"/>
         <w:numPr>
           <w:ilvl w:val="0"/>
           <w:numId w:val="1"/>
         </w:numPr>
       </w:pPr>
       <w:r>
-        <w:t>If you have successfully installed everything, you should be able to run the server on localhost:4200 by now.</w:t>
-      </w:r>
-    </w:p>
-    <w:p>
-      <w:pPr>
-        <w:pStyle w:val="ListParagraph"/>
+        <w:t>If you have successfully installed everything, you should be able to run the server on localhost</w:t>
+      </w:r>
+      <w:proofErr w:type="gramStart"/>
+      <w:r>
+        <w:t>:4200</w:t>
+      </w:r>
+      <w:proofErr w:type="gramEnd"/>
+      <w:r>
+        <w:t xml:space="preserve"> by now.</w:t>
+      </w:r>
+    </w:p>
+    <w:p>
+      <w:pPr>
+        <w:pStyle w:val="a3"/>
         <w:numPr>
           <w:ilvl w:val="1"/>
           <w:numId w:val="1"/>
@@ -333,16 +330,24 @@
     </w:p>
     <w:p>
       <w:pPr>
-        <w:pStyle w:val="ListParagraph"/>
+        <w:pStyle w:val="a3"/>
         <w:ind w:left="2160"/>
       </w:pPr>
       <w:r>
-        <w:t>$ ng serve</w:t>
-      </w:r>
-    </w:p>
-    <w:p>
-      <w:pPr>
-        <w:pStyle w:val="ListParagraph"/>
+        <w:t xml:space="preserve">$ </w:t>
+      </w:r>
+      <w:proofErr w:type="gramStart"/>
+      <w:r>
+        <w:t>ng</w:t>
+      </w:r>
+      <w:proofErr w:type="gramEnd"/>
+      <w:r>
+        <w:t xml:space="preserve"> serve</w:t>
+      </w:r>
+    </w:p>
+    <w:p>
+      <w:pPr>
+        <w:pStyle w:val="a3"/>
         <w:numPr>
           <w:ilvl w:val="1"/>
           <w:numId w:val="1"/>
@@ -354,16 +359,24 @@
     </w:p>
     <w:p>
       <w:pPr>
-        <w:pStyle w:val="ListParagraph"/>
+        <w:pStyle w:val="a3"/>
         <w:ind w:left="2160"/>
       </w:pPr>
       <w:r>
-        <w:t>$ ng test</w:t>
-      </w:r>
-    </w:p>
-    <w:p>
-      <w:pPr>
-        <w:pStyle w:val="ListParagraph"/>
+        <w:t xml:space="preserve">$ </w:t>
+      </w:r>
+      <w:proofErr w:type="gramStart"/>
+      <w:r>
+        <w:t>ng</w:t>
+      </w:r>
+      <w:proofErr w:type="gramEnd"/>
+      <w:r>
+        <w:t xml:space="preserve"> test</w:t>
+      </w:r>
+    </w:p>
+    <w:p>
+      <w:pPr>
+        <w:pStyle w:val="a3"/>
         <w:numPr>
           <w:ilvl w:val="1"/>
           <w:numId w:val="1"/>
@@ -383,33 +396,24 @@
     </w:p>
     <w:p>
       <w:pPr>
-        <w:pStyle w:val="ListParagraph"/>
+        <w:pStyle w:val="a3"/>
         <w:ind w:left="2160"/>
       </w:pPr>
       <w:r>
-        <w:t xml:space="preserve">$ ng build –prod  </w:t>
-      </w:r>
-    </w:p>
-    <w:p>
-      <w:pPr>
-        <w:pStyle w:val="ListParagraph"/>
-        <w:numPr>
-          <w:ilvl w:val="0"/>
-          <w:numId w:val="1"/>
-        </w:numPr>
-      </w:pPr>
-      <w:r>
-        <w:t xml:space="preserve">Once you are able to run ‘ng </w:t>
+        <w:t xml:space="preserve">$ </w:t>
       </w:r>
       <w:proofErr w:type="gramStart"/>
       <w:r>
-        <w:t>serve</w:t>
+        <w:t>ng</w:t>
       </w:r>
       <w:proofErr w:type="gramEnd"/>
       <w:r>
-        <w:t>’ successfully, you can now get MySQL database ready.</w:t>
-      </w:r>
-    </w:p>
+        <w:t xml:space="preserve"> build –prod  </w:t>
+      </w:r>
+      <w:bookmarkStart w:id="0" w:name="_GoBack"/>
+      <w:bookmarkEnd w:id="0"/>
+    </w:p>
+    <w:p/>
     <w:p>
       <w:pPr>
         <w:rPr>
@@ -427,935 +431,40 @@
     </w:p>
     <w:p>
       <w:pPr>
-        <w:pStyle w:val="ListParagraph"/>
-        <w:ind w:left="0"/>
-      </w:pPr>
-      <w:r>
-        <w:t>Requirements:</w:t>
-      </w:r>
-    </w:p>
-    <w:p>
-      <w:pPr>
-        <w:pStyle w:val="ListParagraph"/>
-        <w:ind w:left="0"/>
-      </w:pPr>
-      <w:r>
-        <w:t xml:space="preserve"> Microsoft .NET Framework 4.5</w:t>
-      </w:r>
-    </w:p>
-    <w:p>
-      <w:pPr>
-        <w:pStyle w:val="ListParagraph"/>
-        <w:ind w:left="0"/>
-      </w:pPr>
-      <w:r>
-        <w:t xml:space="preserve"> Microsoft Visual C++ 2015 Redistributable Package</w:t>
-      </w:r>
-    </w:p>
-    <w:p>
-      <w:pPr>
-        <w:pStyle w:val="ListParagraph"/>
-        <w:ind w:left="0"/>
-      </w:pPr>
-    </w:p>
-    <w:p>
-      <w:pPr>
-        <w:pStyle w:val="ListParagraph"/>
+        <w:pStyle w:val="a3"/>
         <w:numPr>
           <w:ilvl w:val="0"/>
-          <w:numId w:val="6"/>
-        </w:numPr>
-      </w:pPr>
-      <w:r>
-        <w:t xml:space="preserve">Download </w:t>
-      </w:r>
-      <w:proofErr w:type="spellStart"/>
-      <w:r>
-        <w:t>msi</w:t>
-      </w:r>
-      <w:proofErr w:type="spellEnd"/>
-      <w:r>
-        <w:t xml:space="preserve"> installer from http://dev.mysql.com/downloads/windows/installer/</w:t>
-      </w:r>
-    </w:p>
-    <w:p>
-      <w:pPr>
-        <w:pStyle w:val="ListParagraph"/>
+          <w:numId w:val="5"/>
+        </w:numPr>
+      </w:pPr>
+      <w:r>
+        <w:t>Once you are able to run ‘ng serve’ successfully, you can now get MySQL database ready.</w:t>
+      </w:r>
+      <w:r>
+        <w:t xml:space="preserve"> </w:t>
+      </w:r>
+    </w:p>
+    <w:p>
+      <w:pPr>
+        <w:pStyle w:val="a3"/>
         <w:numPr>
           <w:ilvl w:val="0"/>
-          <w:numId w:val="6"/>
-        </w:numPr>
-      </w:pPr>
-      <w:r>
-        <w:t xml:space="preserve">Install the </w:t>
-      </w:r>
-      <w:proofErr w:type="spellStart"/>
-      <w:r>
-        <w:t>msi</w:t>
-      </w:r>
-      <w:proofErr w:type="spellEnd"/>
-      <w:r>
-        <w:t xml:space="preserve"> installer and follow the steps</w:t>
-      </w:r>
-    </w:p>
-    <w:p>
-      <w:pPr>
-        <w:pStyle w:val="ListParagraph"/>
-        <w:numPr>
-          <w:ilvl w:val="0"/>
-          <w:numId w:val="6"/>
-        </w:numPr>
-      </w:pPr>
-      <w:r>
-        <w:t>Choose the Standalone MySQL Server and select port 3306</w:t>
-      </w:r>
-    </w:p>
-    <w:p>
-      <w:pPr>
-        <w:pStyle w:val="ListParagraph"/>
-        <w:numPr>
-          <w:ilvl w:val="0"/>
-          <w:numId w:val="6"/>
-        </w:numPr>
-      </w:pPr>
-      <w:r>
-        <w:lastRenderedPageBreak/>
-        <w:t>If MySQL Workbench did not get installed, you can download it at:   http://dev.mysql.com/downloads/workbench/ and install it.</w:t>
-      </w:r>
-    </w:p>
-    <w:p>
-      <w:pPr>
-        <w:pStyle w:val="ListParagraph"/>
-        <w:numPr>
-          <w:ilvl w:val="0"/>
-          <w:numId w:val="6"/>
-        </w:numPr>
-      </w:pPr>
-      <w:r>
-        <w:t xml:space="preserve">MySQL Workbench can be installed using the Windows MSI Installer package. The MSI package bears the name </w:t>
-      </w:r>
-    </w:p>
-    <w:p>
-      <w:pPr>
-        <w:pStyle w:val="ListParagraph"/>
-        <w:numPr>
-          <w:ilvl w:val="0"/>
-          <w:numId w:val="6"/>
-        </w:numPr>
-      </w:pPr>
-      <w:r>
-        <w:t xml:space="preserve">mysql-workbench-community-version-winarch.msi, where version indicates the MySQL Workbench version number, </w:t>
-      </w:r>
-    </w:p>
-    <w:p>
-      <w:pPr>
-        <w:pStyle w:val="ListParagraph"/>
-        <w:numPr>
-          <w:ilvl w:val="0"/>
-          <w:numId w:val="6"/>
-        </w:numPr>
-      </w:pPr>
-      <w:r>
-        <w:t xml:space="preserve">and arch the build architecture (winx64). </w:t>
-      </w:r>
-    </w:p>
-    <w:p>
-      <w:pPr>
-        <w:pStyle w:val="ListParagraph"/>
-        <w:numPr>
-          <w:ilvl w:val="0"/>
-          <w:numId w:val="6"/>
-        </w:numPr>
-      </w:pPr>
-      <w:r>
-        <w:t>For us, the MySQL Workbench was located at: C:\Program Files\MySQL\MySQL Workbench 6.3 CE. By default, it should install everything for MySQL under</w:t>
-      </w:r>
-    </w:p>
-    <w:p>
-      <w:pPr>
-        <w:pStyle w:val="ListParagraph"/>
-        <w:numPr>
-          <w:ilvl w:val="0"/>
-          <w:numId w:val="6"/>
-        </w:numPr>
-      </w:pPr>
-      <w:r>
-        <w:t>C:\Program Files\MySQL. Go to the directory where MySQL Workbench is located.</w:t>
-      </w:r>
-    </w:p>
-    <w:p>
-      <w:pPr>
-        <w:pStyle w:val="ListParagraph"/>
-        <w:numPr>
-          <w:ilvl w:val="0"/>
-          <w:numId w:val="6"/>
-        </w:numPr>
-      </w:pPr>
-      <w:r>
-        <w:t>Open MySQLWorkbench.exe</w:t>
-      </w:r>
-    </w:p>
-    <w:p>
-      <w:pPr>
-        <w:pStyle w:val="ListParagraph"/>
-        <w:numPr>
-          <w:ilvl w:val="0"/>
-          <w:numId w:val="6"/>
-        </w:numPr>
-      </w:pPr>
-      <w:r>
-        <w:t>Click File tab -&gt; Open Model</w:t>
-      </w:r>
-    </w:p>
-    <w:p>
-      <w:pPr>
-        <w:pStyle w:val="ListParagraph"/>
-        <w:numPr>
-          <w:ilvl w:val="0"/>
-          <w:numId w:val="6"/>
-        </w:numPr>
-      </w:pPr>
-      <w:r>
-        <w:t xml:space="preserve">Select the </w:t>
-      </w:r>
-      <w:proofErr w:type="spellStart"/>
-      <w:r>
-        <w:t>database.mwb</w:t>
-      </w:r>
-      <w:proofErr w:type="spellEnd"/>
-      <w:r>
-        <w:t xml:space="preserve"> from our project at </w:t>
-      </w:r>
-      <w:proofErr w:type="spellStart"/>
-      <w:r>
-        <w:t>umbuy</w:t>
-      </w:r>
-      <w:proofErr w:type="spellEnd"/>
-      <w:r>
-        <w:t>\</w:t>
-      </w:r>
-      <w:r>
-        <w:t>project</w:t>
-      </w:r>
-      <w:r>
-        <w:t>\</w:t>
-      </w:r>
-      <w:proofErr w:type="spellStart"/>
-      <w:r>
-        <w:t>umbuy</w:t>
-      </w:r>
-      <w:proofErr w:type="spellEnd"/>
-      <w:r>
-        <w:t>\</w:t>
-      </w:r>
-      <w:r>
-        <w:t>web</w:t>
-      </w:r>
-      <w:r>
-        <w:t>\</w:t>
-      </w:r>
-      <w:proofErr w:type="spellStart"/>
-      <w:r>
-        <w:t>mysql</w:t>
-      </w:r>
-      <w:proofErr w:type="spellEnd"/>
-    </w:p>
-    <w:p>
-      <w:pPr>
-        <w:pStyle w:val="ListParagraph"/>
-        <w:numPr>
-          <w:ilvl w:val="0"/>
-          <w:numId w:val="6"/>
-        </w:numPr>
-      </w:pPr>
-      <w:r>
-        <w:t>That should import our databases into your local MySQL Workbench for you to see.</w:t>
-      </w:r>
-    </w:p>
-    <w:p>
-      <w:pPr>
-        <w:pStyle w:val="ListParagraph"/>
-        <w:numPr>
-          <w:ilvl w:val="0"/>
-          <w:numId w:val="6"/>
-        </w:numPr>
-      </w:pPr>
-      <w:r>
-        <w:t>We need to synchronize our database to localhost to be able to connect to it through express. Click Database tab -&gt; Synchronize model</w:t>
-      </w:r>
-    </w:p>
-    <w:p>
-      <w:pPr>
-        <w:pStyle w:val="ListParagraph"/>
-        <w:numPr>
-          <w:ilvl w:val="0"/>
-          <w:numId w:val="6"/>
-        </w:numPr>
-      </w:pPr>
-      <w:r>
-        <w:t>The only thing you need to change is the user name and password to match the user name and password you entered when you installed MySQL Server in step 2-3</w:t>
-      </w:r>
-    </w:p>
-    <w:p>
-      <w:pPr>
-        <w:pStyle w:val="ListParagraph"/>
-        <w:numPr>
-          <w:ilvl w:val="0"/>
-          <w:numId w:val="6"/>
-        </w:numPr>
-      </w:pPr>
-      <w:r>
-        <w:t xml:space="preserve">Continue to push next until the dialog closes. Now your database should be running </w:t>
-      </w:r>
-      <w:r>
-        <w:t>locally,</w:t>
-      </w:r>
-      <w:r>
-        <w:t xml:space="preserve"> and you should be able to connect locally.</w:t>
-      </w:r>
-    </w:p>
-    <w:p>
-      <w:pPr>
-        <w:pStyle w:val="ListParagraph"/>
-        <w:numPr>
-          <w:ilvl w:val="0"/>
-          <w:numId w:val="6"/>
-        </w:numPr>
-      </w:pPr>
-      <w:r>
-        <w:t xml:space="preserve"> You need to go to app.js in </w:t>
-      </w:r>
-      <w:proofErr w:type="spellStart"/>
-      <w:r>
-        <w:t>umbuy</w:t>
-      </w:r>
-      <w:proofErr w:type="spellEnd"/>
-      <w:r>
-        <w:t>\project\</w:t>
-      </w:r>
-      <w:proofErr w:type="spellStart"/>
-      <w:r>
-        <w:t>umbuy</w:t>
-      </w:r>
-      <w:proofErr w:type="spellEnd"/>
-      <w:r>
-        <w:t>\web\</w:t>
-      </w:r>
-      <w:proofErr w:type="spellStart"/>
-      <w:r>
-        <w:t>mysql</w:t>
-      </w:r>
-      <w:proofErr w:type="spellEnd"/>
-      <w:r>
-        <w:t xml:space="preserve"> and update:</w:t>
-      </w:r>
-    </w:p>
-    <w:p>
-      <w:pPr>
-        <w:pStyle w:val="ListParagraph"/>
-        <w:shd w:val="clear" w:color="auto" w:fill="FFFFFF"/>
-        <w:spacing w:after="0" w:line="330" w:lineRule="atLeast"/>
-        <w:rPr>
-          <w:rFonts w:ascii="Consolas" w:eastAsia="Times New Roman" w:hAnsi="Consolas" w:cs="Times New Roman"/>
-          <w:color w:val="000000"/>
-          <w:sz w:val="24"/>
-          <w:szCs w:val="24"/>
-          <w:lang w:val="en-CA" w:eastAsia="en-CA"/>
-        </w:rPr>
-      </w:pPr>
-      <w:proofErr w:type="spellStart"/>
-      <w:r>
-        <w:rPr>
-          <w:rFonts w:ascii="Consolas" w:eastAsia="Times New Roman" w:hAnsi="Consolas" w:cs="Times New Roman"/>
-          <w:color w:val="0000FF"/>
-          <w:sz w:val="24"/>
-          <w:szCs w:val="24"/>
-          <w:lang w:val="en-CA" w:eastAsia="en-CA"/>
-        </w:rPr>
-        <w:t>var</w:t>
-      </w:r>
-      <w:proofErr w:type="spellEnd"/>
-      <w:r>
-        <w:rPr>
-          <w:rFonts w:ascii="Consolas" w:eastAsia="Times New Roman" w:hAnsi="Consolas" w:cs="Times New Roman"/>
-          <w:color w:val="000000"/>
-          <w:sz w:val="24"/>
-          <w:szCs w:val="24"/>
-          <w:lang w:val="en-CA" w:eastAsia="en-CA"/>
-        </w:rPr>
-        <w:t xml:space="preserve"> connection = </w:t>
-      </w:r>
-      <w:proofErr w:type="spellStart"/>
-      <w:proofErr w:type="gramStart"/>
-      <w:r>
-        <w:rPr>
-          <w:rFonts w:ascii="Consolas" w:eastAsia="Times New Roman" w:hAnsi="Consolas" w:cs="Times New Roman"/>
-          <w:color w:val="000000"/>
-          <w:sz w:val="24"/>
-          <w:szCs w:val="24"/>
-          <w:lang w:val="en-CA" w:eastAsia="en-CA"/>
-        </w:rPr>
-        <w:t>mysql.createConnection</w:t>
-      </w:r>
-      <w:proofErr w:type="spellEnd"/>
-      <w:proofErr w:type="gramEnd"/>
-      <w:r>
-        <w:rPr>
-          <w:rFonts w:ascii="Consolas" w:eastAsia="Times New Roman" w:hAnsi="Consolas" w:cs="Times New Roman"/>
-          <w:color w:val="000000"/>
-          <w:sz w:val="24"/>
-          <w:szCs w:val="24"/>
-          <w:lang w:val="en-CA" w:eastAsia="en-CA"/>
-        </w:rPr>
-        <w:t>({</w:t>
-      </w:r>
-    </w:p>
-    <w:p>
-      <w:pPr>
-        <w:shd w:val="clear" w:color="auto" w:fill="FFFFFF"/>
-        <w:spacing w:after="0" w:line="330" w:lineRule="atLeast"/>
-        <w:ind w:left="720" w:firstLine="720"/>
-        <w:rPr>
-          <w:rFonts w:ascii="Consolas" w:eastAsia="Times New Roman" w:hAnsi="Consolas" w:cs="Times New Roman"/>
-          <w:color w:val="000000"/>
-          <w:sz w:val="24"/>
-          <w:szCs w:val="24"/>
-          <w:lang w:val="en-CA" w:eastAsia="en-CA"/>
-        </w:rPr>
-      </w:pPr>
-      <w:r>
-        <w:rPr>
-          <w:rFonts w:ascii="Consolas" w:eastAsia="Times New Roman" w:hAnsi="Consolas" w:cs="Times New Roman"/>
-          <w:color w:val="000000"/>
-          <w:sz w:val="24"/>
-          <w:szCs w:val="24"/>
-          <w:lang w:val="en-CA" w:eastAsia="en-CA"/>
-        </w:rPr>
-        <w:t xml:space="preserve">host: </w:t>
-      </w:r>
-      <w:r>
-        <w:rPr>
-          <w:rFonts w:ascii="Consolas" w:eastAsia="Times New Roman" w:hAnsi="Consolas" w:cs="Times New Roman"/>
-          <w:color w:val="A31515"/>
-          <w:sz w:val="24"/>
-          <w:szCs w:val="24"/>
-          <w:lang w:val="en-CA" w:eastAsia="en-CA"/>
-        </w:rPr>
-        <w:t>‘127.0.0.1’</w:t>
-      </w:r>
-      <w:r>
-        <w:rPr>
-          <w:rFonts w:ascii="Consolas" w:eastAsia="Times New Roman" w:hAnsi="Consolas" w:cs="Times New Roman"/>
-          <w:color w:val="000000"/>
-          <w:sz w:val="24"/>
-          <w:szCs w:val="24"/>
-          <w:lang w:val="en-CA" w:eastAsia="en-CA"/>
-        </w:rPr>
-        <w:t xml:space="preserve">, </w:t>
-      </w:r>
-    </w:p>
-    <w:p>
-      <w:pPr>
-        <w:shd w:val="clear" w:color="auto" w:fill="FFFFFF"/>
-        <w:spacing w:after="0" w:line="330" w:lineRule="atLeast"/>
-        <w:ind w:left="720" w:firstLine="720"/>
-        <w:rPr>
-          <w:rFonts w:ascii="Consolas" w:eastAsia="Times New Roman" w:hAnsi="Consolas" w:cs="Times New Roman"/>
-          <w:color w:val="000000"/>
-          <w:sz w:val="24"/>
-          <w:szCs w:val="24"/>
-          <w:lang w:val="en-CA" w:eastAsia="en-CA"/>
-        </w:rPr>
-      </w:pPr>
-      <w:r>
-        <w:rPr>
-          <w:rFonts w:ascii="Consolas" w:eastAsia="Times New Roman" w:hAnsi="Consolas" w:cs="Times New Roman"/>
-          <w:color w:val="000000"/>
-          <w:sz w:val="24"/>
-          <w:szCs w:val="24"/>
-          <w:lang w:val="en-CA" w:eastAsia="en-CA"/>
-        </w:rPr>
-        <w:t xml:space="preserve">user: </w:t>
-      </w:r>
-      <w:r>
-        <w:rPr>
-          <w:rFonts w:ascii="Consolas" w:eastAsia="Times New Roman" w:hAnsi="Consolas" w:cs="Times New Roman"/>
-          <w:color w:val="A31515"/>
-          <w:sz w:val="24"/>
-          <w:szCs w:val="24"/>
-          <w:lang w:val="en-CA" w:eastAsia="en-CA"/>
-        </w:rPr>
-        <w:t>'</w:t>
-      </w:r>
-      <w:proofErr w:type="spellStart"/>
-      <w:r>
-        <w:rPr>
-          <w:rFonts w:ascii="Consolas" w:eastAsia="Times New Roman" w:hAnsi="Consolas" w:cs="Times New Roman"/>
-          <w:color w:val="A31515"/>
-          <w:sz w:val="24"/>
-          <w:szCs w:val="24"/>
-          <w:lang w:val="en-CA" w:eastAsia="en-CA"/>
-        </w:rPr>
-        <w:t>yourLocalMySqlUsername</w:t>
-      </w:r>
-      <w:proofErr w:type="spellEnd"/>
-      <w:r>
-        <w:rPr>
-          <w:rFonts w:ascii="Consolas" w:eastAsia="Times New Roman" w:hAnsi="Consolas" w:cs="Times New Roman"/>
-          <w:color w:val="A31515"/>
-          <w:sz w:val="24"/>
-          <w:szCs w:val="24"/>
-          <w:lang w:val="en-CA" w:eastAsia="en-CA"/>
-        </w:rPr>
-        <w:t>'</w:t>
-      </w:r>
-      <w:r>
-        <w:rPr>
-          <w:rFonts w:ascii="Consolas" w:eastAsia="Times New Roman" w:hAnsi="Consolas" w:cs="Times New Roman"/>
-          <w:color w:val="000000"/>
-          <w:sz w:val="24"/>
-          <w:szCs w:val="24"/>
-          <w:lang w:val="en-CA" w:eastAsia="en-CA"/>
-        </w:rPr>
-        <w:t>,</w:t>
-      </w:r>
-    </w:p>
-    <w:p>
-      <w:pPr>
-        <w:shd w:val="clear" w:color="auto" w:fill="FFFFFF"/>
-        <w:spacing w:after="0" w:line="330" w:lineRule="atLeast"/>
-        <w:ind w:left="720"/>
-        <w:rPr>
-          <w:rFonts w:ascii="Consolas" w:eastAsia="Times New Roman" w:hAnsi="Consolas" w:cs="Times New Roman"/>
-          <w:color w:val="000000"/>
-          <w:sz w:val="24"/>
-          <w:szCs w:val="24"/>
-          <w:lang w:val="en-CA" w:eastAsia="en-CA"/>
-        </w:rPr>
-      </w:pPr>
-      <w:r>
-        <w:rPr>
-          <w:rFonts w:ascii="Consolas" w:eastAsia="Times New Roman" w:hAnsi="Consolas" w:cs="Times New Roman"/>
-          <w:color w:val="000000"/>
-          <w:sz w:val="24"/>
-          <w:szCs w:val="24"/>
-          <w:lang w:val="en-CA" w:eastAsia="en-CA"/>
-        </w:rPr>
-        <w:t xml:space="preserve"> </w:t>
-      </w:r>
-      <w:r>
-        <w:rPr>
-          <w:rFonts w:ascii="Consolas" w:eastAsia="Times New Roman" w:hAnsi="Consolas" w:cs="Times New Roman"/>
-          <w:color w:val="000000"/>
-          <w:sz w:val="24"/>
-          <w:szCs w:val="24"/>
-          <w:lang w:val="en-CA" w:eastAsia="en-CA"/>
-        </w:rPr>
-        <w:tab/>
-      </w:r>
-      <w:r>
-        <w:rPr>
-          <w:rFonts w:ascii="Consolas" w:eastAsia="Times New Roman" w:hAnsi="Consolas" w:cs="Times New Roman"/>
-          <w:color w:val="000000"/>
-          <w:sz w:val="24"/>
-          <w:szCs w:val="24"/>
-          <w:lang w:val="en-CA" w:eastAsia="en-CA"/>
-        </w:rPr>
-        <w:t xml:space="preserve">password: </w:t>
-      </w:r>
-      <w:r>
-        <w:rPr>
-          <w:rFonts w:ascii="Consolas" w:eastAsia="Times New Roman" w:hAnsi="Consolas" w:cs="Times New Roman"/>
-          <w:color w:val="A31515"/>
-          <w:sz w:val="24"/>
-          <w:szCs w:val="24"/>
-          <w:lang w:val="en-CA" w:eastAsia="en-CA"/>
-        </w:rPr>
-        <w:t xml:space="preserve">" </w:t>
-      </w:r>
-      <w:proofErr w:type="spellStart"/>
-      <w:r>
-        <w:rPr>
-          <w:rFonts w:ascii="Consolas" w:eastAsia="Times New Roman" w:hAnsi="Consolas" w:cs="Times New Roman"/>
-          <w:color w:val="A31515"/>
-          <w:sz w:val="24"/>
-          <w:szCs w:val="24"/>
-          <w:lang w:val="en-CA" w:eastAsia="en-CA"/>
-        </w:rPr>
-        <w:t>yourLocalMySqlPassword</w:t>
-      </w:r>
-      <w:proofErr w:type="spellEnd"/>
-      <w:r>
-        <w:rPr>
-          <w:rFonts w:ascii="Consolas" w:eastAsia="Times New Roman" w:hAnsi="Consolas" w:cs="Times New Roman"/>
-          <w:color w:val="A31515"/>
-          <w:sz w:val="24"/>
-          <w:szCs w:val="24"/>
-          <w:lang w:val="en-CA" w:eastAsia="en-CA"/>
-        </w:rPr>
-        <w:t>"</w:t>
-      </w:r>
-      <w:r>
-        <w:rPr>
-          <w:rFonts w:ascii="Consolas" w:eastAsia="Times New Roman" w:hAnsi="Consolas" w:cs="Times New Roman"/>
-          <w:color w:val="000000"/>
-          <w:sz w:val="24"/>
-          <w:szCs w:val="24"/>
-          <w:lang w:val="en-CA" w:eastAsia="en-CA"/>
-        </w:rPr>
-        <w:t>,</w:t>
-      </w:r>
-    </w:p>
-    <w:p>
-      <w:pPr>
-        <w:shd w:val="clear" w:color="auto" w:fill="FFFFFF"/>
-        <w:spacing w:after="0" w:line="330" w:lineRule="atLeast"/>
-        <w:ind w:left="720" w:firstLine="720"/>
-        <w:rPr>
-          <w:rFonts w:ascii="Consolas" w:eastAsia="Times New Roman" w:hAnsi="Consolas" w:cs="Times New Roman"/>
-          <w:color w:val="000000"/>
-          <w:sz w:val="24"/>
-          <w:szCs w:val="24"/>
-          <w:lang w:val="en-CA" w:eastAsia="en-CA"/>
-        </w:rPr>
-      </w:pPr>
-      <w:r>
-        <w:rPr>
-          <w:rFonts w:ascii="Consolas" w:eastAsia="Times New Roman" w:hAnsi="Consolas" w:cs="Times New Roman"/>
-          <w:color w:val="000000"/>
-          <w:sz w:val="24"/>
-          <w:szCs w:val="24"/>
-          <w:lang w:val="en-CA" w:eastAsia="en-CA"/>
-        </w:rPr>
-        <w:t xml:space="preserve">database: </w:t>
-      </w:r>
-      <w:r>
-        <w:rPr>
-          <w:rFonts w:ascii="Consolas" w:eastAsia="Times New Roman" w:hAnsi="Consolas" w:cs="Times New Roman"/>
-          <w:color w:val="A31515"/>
-          <w:sz w:val="24"/>
-          <w:szCs w:val="24"/>
-          <w:lang w:val="en-CA" w:eastAsia="en-CA"/>
-        </w:rPr>
-        <w:t>'project4350'</w:t>
-      </w:r>
-      <w:r>
-        <w:rPr>
-          <w:rFonts w:ascii="Consolas" w:eastAsia="Times New Roman" w:hAnsi="Consolas" w:cs="Times New Roman"/>
-          <w:color w:val="000000"/>
-          <w:sz w:val="24"/>
-          <w:szCs w:val="24"/>
-          <w:lang w:val="en-CA" w:eastAsia="en-CA"/>
-        </w:rPr>
-        <w:t>,</w:t>
-      </w:r>
-    </w:p>
-    <w:p>
-      <w:pPr>
-        <w:pStyle w:val="ListParagraph"/>
-        <w:shd w:val="clear" w:color="auto" w:fill="FFFFFF"/>
-        <w:spacing w:after="0" w:line="330" w:lineRule="atLeast"/>
-        <w:ind w:firstLine="720"/>
-        <w:rPr>
-          <w:rFonts w:ascii="Consolas" w:eastAsia="Times New Roman" w:hAnsi="Consolas" w:cs="Times New Roman"/>
-          <w:color w:val="000000"/>
-          <w:sz w:val="24"/>
-          <w:szCs w:val="24"/>
-          <w:lang w:val="en-CA" w:eastAsia="en-CA"/>
-        </w:rPr>
-      </w:pPr>
-      <w:r>
-        <w:rPr>
-          <w:rFonts w:ascii="Consolas" w:eastAsia="Times New Roman" w:hAnsi="Consolas" w:cs="Times New Roman"/>
-          <w:color w:val="000000"/>
-          <w:sz w:val="24"/>
-          <w:szCs w:val="24"/>
-          <w:lang w:val="en-CA" w:eastAsia="en-CA"/>
-        </w:rPr>
-        <w:t xml:space="preserve">port: </w:t>
-      </w:r>
-      <w:r>
-        <w:rPr>
-          <w:rFonts w:ascii="Consolas" w:eastAsia="Times New Roman" w:hAnsi="Consolas" w:cs="Times New Roman"/>
-          <w:color w:val="A31515"/>
-          <w:sz w:val="24"/>
-          <w:szCs w:val="24"/>
-          <w:lang w:val="en-CA" w:eastAsia="en-CA"/>
-        </w:rPr>
-        <w:t>'3306'</w:t>
-      </w:r>
-    </w:p>
-    <w:p>
-      <w:pPr>
-        <w:shd w:val="clear" w:color="auto" w:fill="FFFFFF"/>
-        <w:spacing w:after="0" w:line="330" w:lineRule="atLeast"/>
-        <w:ind w:firstLine="720"/>
-        <w:rPr>
-          <w:rFonts w:ascii="Consolas" w:eastAsia="Times New Roman" w:hAnsi="Consolas" w:cs="Times New Roman"/>
-          <w:color w:val="000000"/>
-          <w:sz w:val="24"/>
-          <w:szCs w:val="24"/>
-          <w:lang w:val="en-CA" w:eastAsia="en-CA"/>
-        </w:rPr>
-      </w:pPr>
-      <w:r>
-        <w:rPr>
-          <w:rFonts w:ascii="Consolas" w:eastAsia="Times New Roman" w:hAnsi="Consolas" w:cs="Times New Roman"/>
-          <w:color w:val="000000"/>
-          <w:sz w:val="24"/>
-          <w:szCs w:val="24"/>
-          <w:lang w:val="en-CA" w:eastAsia="en-CA"/>
-        </w:rPr>
-        <w:t>);</w:t>
-      </w:r>
-    </w:p>
-    <w:p>
-      <w:pPr>
-        <w:pStyle w:val="ListParagraph"/>
-        <w:numPr>
-          <w:ilvl w:val="0"/>
-          <w:numId w:val="6"/>
-        </w:numPr>
-      </w:pPr>
-      <w:bookmarkStart w:id="1" w:name="_Hlk506221442"/>
-      <w:r>
-        <w:t>127.0.0.1 means localhost, change the user and password fields to match the username and password you chose for MySQL</w:t>
-      </w:r>
-      <w:r>
-        <w:t>, the database name is shown in the screenshot below and port is 3306 which is the default. If you change the port while setting up MySQL, make sure to change port to that port number.</w:t>
-      </w:r>
-    </w:p>
-    <w:bookmarkEnd w:id="1"/>
-    <w:p>
-      <w:pPr>
-        <w:pStyle w:val="ListParagraph"/>
-      </w:pPr>
-      <w:r>
-        <w:rPr>
-          <w:noProof/>
-        </w:rPr>
-        <w:drawing>
-          <wp:inline distT="0" distB="0" distL="0" distR="0" wp14:anchorId="0CA5AFAD" wp14:editId="2BA2B7DF">
-            <wp:extent cx="4248150" cy="1536700"/>
-            <wp:effectExtent l="0" t="0" r="0" b="6350"/>
-            <wp:docPr id="1" name="Picture 1"/>
-            <wp:cNvGraphicFramePr>
-              <a:graphicFrameLocks xmlns:a="http://schemas.openxmlformats.org/drawingml/2006/main" noChangeAspect="1"/>
-            </wp:cNvGraphicFramePr>
-            <a:graphic xmlns:a="http://schemas.openxmlformats.org/drawingml/2006/main">
-              <a:graphicData uri="http://schemas.openxmlformats.org/drawingml/2006/picture">
-                <pic:pic xmlns:pic="http://schemas.openxmlformats.org/drawingml/2006/picture">
-                  <pic:nvPicPr>
-                    <pic:cNvPr id="0" name="Picture 1"/>
-                    <pic:cNvPicPr>
-                      <a:picLocks noChangeAspect="1" noChangeArrowheads="1"/>
-                    </pic:cNvPicPr>
-                  </pic:nvPicPr>
-                  <pic:blipFill>
-                    <a:blip r:embed="rId6">
-                      <a:extLst>
-                        <a:ext uri="{28A0092B-C50C-407E-A947-70E740481C1C}">
-                          <a14:useLocalDpi xmlns:a14="http://schemas.microsoft.com/office/drawing/2010/main" val="0"/>
-                        </a:ext>
-                      </a:extLst>
-                    </a:blip>
-                    <a:srcRect/>
-                    <a:stretch>
-                      <a:fillRect/>
-                    </a:stretch>
-                  </pic:blipFill>
-                  <pic:spPr bwMode="auto">
-                    <a:xfrm>
-                      <a:off x="0" y="0"/>
-                      <a:ext cx="4248150" cy="1536700"/>
-                    </a:xfrm>
-                    <a:prstGeom prst="rect">
-                      <a:avLst/>
-                    </a:prstGeom>
-                    <a:noFill/>
-                    <a:ln>
-                      <a:noFill/>
-                    </a:ln>
-                  </pic:spPr>
-                </pic:pic>
-              </a:graphicData>
-            </a:graphic>
-          </wp:inline>
-        </w:drawing>
-      </w:r>
-    </w:p>
-    <w:p>
-      <w:pPr>
-        <w:pStyle w:val="ListParagraph"/>
-        <w:shd w:val="clear" w:color="auto" w:fill="FFFFFF"/>
-        <w:spacing w:after="0" w:line="330" w:lineRule="atLeast"/>
-        <w:ind w:left="1440"/>
-        <w:rPr>
-          <w:rFonts w:ascii="Consolas" w:eastAsia="Times New Roman" w:hAnsi="Consolas" w:cs="Times New Roman"/>
-          <w:color w:val="000000"/>
-          <w:sz w:val="24"/>
-          <w:szCs w:val="24"/>
-          <w:lang w:eastAsia="en-CA"/>
-        </w:rPr>
-      </w:pPr>
-    </w:p>
-    <w:p>
-      <w:pPr>
-        <w:pStyle w:val="ListParagraph"/>
-        <w:numPr>
-          <w:ilvl w:val="0"/>
-          <w:numId w:val="6"/>
-        </w:numPr>
-      </w:pPr>
-      <w:r>
-        <w:t>Now from the directory where app.js is located (</w:t>
-      </w:r>
-      <w:proofErr w:type="spellStart"/>
-      <w:r>
-        <w:t>umbuy</w:t>
-      </w:r>
-      <w:proofErr w:type="spellEnd"/>
-      <w:r>
-        <w:t>\project\</w:t>
-      </w:r>
-      <w:proofErr w:type="spellStart"/>
-      <w:r>
-        <w:t>umbuy</w:t>
-      </w:r>
-      <w:proofErr w:type="spellEnd"/>
-      <w:r>
-        <w:t>\web\</w:t>
-      </w:r>
-      <w:proofErr w:type="spellStart"/>
-      <w:r>
-        <w:t>mysql</w:t>
-      </w:r>
-      <w:proofErr w:type="spellEnd"/>
-      <w:r>
-        <w:t>), in command line type: node app.js. You should get a message like below:</w:t>
-      </w:r>
-    </w:p>
-    <w:p>
-      <w:pPr>
-        <w:pStyle w:val="ListParagraph"/>
-      </w:pPr>
-      <w:r>
-        <w:rPr>
-          <w:noProof/>
-        </w:rPr>
-        <w:lastRenderedPageBreak/>
-        <w:drawing>
-          <wp:inline distT="0" distB="0" distL="0" distR="0" wp14:anchorId="0E5F468C" wp14:editId="5DD9DA92">
-            <wp:extent cx="2273300" cy="806450"/>
-            <wp:effectExtent l="0" t="0" r="0" b="0"/>
-            <wp:docPr id="4" name="Picture 4"/>
-            <wp:cNvGraphicFramePr>
-              <a:graphicFrameLocks xmlns:a="http://schemas.openxmlformats.org/drawingml/2006/main" noChangeAspect="1"/>
-            </wp:cNvGraphicFramePr>
-            <a:graphic xmlns:a="http://schemas.openxmlformats.org/drawingml/2006/main">
-              <a:graphicData uri="http://schemas.openxmlformats.org/drawingml/2006/picture">
-                <pic:pic xmlns:pic="http://schemas.openxmlformats.org/drawingml/2006/picture">
-                  <pic:nvPicPr>
-                    <pic:cNvPr id="0" name="Picture 2"/>
-                    <pic:cNvPicPr>
-                      <a:picLocks noChangeAspect="1" noChangeArrowheads="1"/>
-                    </pic:cNvPicPr>
-                  </pic:nvPicPr>
-                  <pic:blipFill>
-                    <a:blip r:embed="rId7">
-                      <a:extLst>
-                        <a:ext uri="{28A0092B-C50C-407E-A947-70E740481C1C}">
-                          <a14:useLocalDpi xmlns:a14="http://schemas.microsoft.com/office/drawing/2010/main" val="0"/>
-                        </a:ext>
-                      </a:extLst>
-                    </a:blip>
-                    <a:srcRect/>
-                    <a:stretch>
-                      <a:fillRect/>
-                    </a:stretch>
-                  </pic:blipFill>
-                  <pic:spPr bwMode="auto">
-                    <a:xfrm>
-                      <a:off x="0" y="0"/>
-                      <a:ext cx="2273300" cy="806450"/>
-                    </a:xfrm>
-                    <a:prstGeom prst="rect">
-                      <a:avLst/>
-                    </a:prstGeom>
-                    <a:noFill/>
-                    <a:ln>
-                      <a:noFill/>
-                    </a:ln>
-                  </pic:spPr>
-                </pic:pic>
-              </a:graphicData>
-            </a:graphic>
-          </wp:inline>
-        </w:drawing>
-      </w:r>
-    </w:p>
-    <w:p>
-      <w:pPr>
-        <w:pStyle w:val="ListParagraph"/>
-        <w:numPr>
-          <w:ilvl w:val="0"/>
-          <w:numId w:val="6"/>
-        </w:numPr>
-      </w:pPr>
-      <w:r>
-        <w:t xml:space="preserve">You need to create a user in the users table before you can run. In MySQL workbench, go to home page (click the house on top of the file tab) -&gt; New Query Tab and enter this query: </w:t>
-      </w:r>
-      <w:r>
-        <w:t xml:space="preserve">INSERT INTO users </w:t>
-      </w:r>
-      <w:proofErr w:type="gramStart"/>
-      <w:r>
-        <w:t>VALUES(</w:t>
-      </w:r>
-      <w:proofErr w:type="gramEnd"/>
-      <w:r>
-        <w:t>1, 'Franklin', 'Bristow', 'fbristow@myumanitoba.ca', '2049876543');</w:t>
-      </w:r>
-      <w:r>
-        <w:t xml:space="preserve"> By default, we have create ad link to user 1 which this query above will create.</w:t>
-      </w:r>
-    </w:p>
-    <w:p>
-      <w:pPr>
-        <w:pStyle w:val="ListParagraph"/>
-        <w:numPr>
-          <w:ilvl w:val="0"/>
-          <w:numId w:val="6"/>
-        </w:numPr>
-      </w:pPr>
-      <w:r>
-        <w:t>Then push the lightning bolt and then apply.</w:t>
-      </w:r>
-    </w:p>
-    <w:p>
-      <w:pPr>
-        <w:pStyle w:val="ListParagraph"/>
-        <w:numPr>
-          <w:ilvl w:val="0"/>
-          <w:numId w:val="6"/>
-        </w:numPr>
-      </w:pPr>
-      <w:r>
-        <w:t xml:space="preserve">Now, you can test it out and refer to </w:t>
-      </w:r>
-      <w:r>
-        <w:t>umbuy</w:t>
-      </w:r>
-      <w:r>
-        <w:t>\project\umbuy\web\documentation</w:t>
-      </w:r>
-      <w:r>
-        <w:t>\</w:t>
-      </w:r>
-      <w:r>
-        <w:t>http_api_documentation.docx</w:t>
-      </w:r>
-    </w:p>
+          <w:numId w:val="5"/>
+        </w:numPr>
+      </w:pPr>
+      <w:r>
+        <w:t xml:space="preserve">– Stefan – Please write the </w:t>
+      </w:r>
+      <w:proofErr w:type="spellStart"/>
+      <w:r>
+        <w:t>precedures</w:t>
+      </w:r>
+      <w:proofErr w:type="spellEnd"/>
+      <w:r>
+        <w:t xml:space="preserve"> to set up the database.</w:t>
+      </w:r>
+    </w:p>
+    <w:p/>
     <w:p>
       <w:pPr>
         <w:rPr>
@@ -1373,7 +482,7 @@
     </w:p>
     <w:p>
       <w:pPr>
-        <w:pStyle w:val="ListParagraph"/>
+        <w:pStyle w:val="a3"/>
         <w:numPr>
           <w:ilvl w:val="0"/>
           <w:numId w:val="3"/>
@@ -1386,7 +495,13 @@
         <w:rPr>
           <w:b/>
         </w:rPr>
-        <w:t>Running the project on a local machine</w:t>
+        <w:t>Running the project</w:t>
+      </w:r>
+      <w:r>
+        <w:rPr>
+          <w:b/>
+        </w:rPr>
+        <w:t xml:space="preserve"> on a local machine</w:t>
       </w:r>
       <w:r>
         <w:t>” because you need “</w:t>
@@ -1402,19 +517,20 @@
     </w:p>
     <w:p>
       <w:pPr>
-        <w:pStyle w:val="ListParagraph"/>
+        <w:pStyle w:val="a3"/>
         <w:numPr>
           <w:ilvl w:val="0"/>
           <w:numId w:val="3"/>
         </w:numPr>
       </w:pPr>
       <w:r>
+        <w:lastRenderedPageBreak/>
         <w:t xml:space="preserve">You could Ubuntu to connect to the server. </w:t>
       </w:r>
     </w:p>
     <w:p>
       <w:pPr>
-        <w:pStyle w:val="ListParagraph"/>
+        <w:pStyle w:val="a3"/>
         <w:numPr>
           <w:ilvl w:val="1"/>
           <w:numId w:val="3"/>
@@ -1426,7 +542,7 @@
     </w:p>
     <w:p>
       <w:pPr>
-        <w:pStyle w:val="ListParagraph"/>
+        <w:pStyle w:val="a3"/>
         <w:numPr>
           <w:ilvl w:val="1"/>
           <w:numId w:val="3"/>
@@ -1438,7 +554,7 @@
     </w:p>
     <w:p>
       <w:pPr>
-        <w:pStyle w:val="ListParagraph"/>
+        <w:pStyle w:val="a3"/>
         <w:numPr>
           <w:ilvl w:val="1"/>
           <w:numId w:val="3"/>
@@ -1469,7 +585,7 @@
     </w:p>
     <w:p>
       <w:pPr>
-        <w:pStyle w:val="ListParagraph"/>
+        <w:pStyle w:val="a3"/>
         <w:numPr>
           <w:ilvl w:val="1"/>
           <w:numId w:val="3"/>
@@ -1481,7 +597,7 @@
     </w:p>
     <w:p>
       <w:pPr>
-        <w:pStyle w:val="ListParagraph"/>
+        <w:pStyle w:val="a3"/>
         <w:numPr>
           <w:ilvl w:val="2"/>
           <w:numId w:val="3"/>
@@ -1566,10 +682,10 @@
         </w:rPr>
         <w:t xml:space="preserve">" </w:t>
       </w:r>
-      <w:hyperlink r:id="rId8" w:history="1">
+      <w:hyperlink r:id="rId6" w:history="1">
         <w:r>
           <w:rPr>
-            <w:rStyle w:val="Hyperlink"/>
+            <w:rStyle w:val="a4"/>
             <w:rFonts w:eastAsia="Times New Roman" w:cstheme="minorHAnsi"/>
             <w:bCs/>
             <w:lang w:val="en-US"/>
@@ -1580,7 +696,7 @@
     </w:p>
     <w:p>
       <w:pPr>
-        <w:pStyle w:val="ListParagraph"/>
+        <w:pStyle w:val="a3"/>
         <w:numPr>
           <w:ilvl w:val="1"/>
           <w:numId w:val="3"/>
@@ -1617,12 +733,30 @@
           <w:bCs/>
           <w:lang w:val="en-US"/>
         </w:rPr>
-        <w:t>login id is ‘ubuntu’</w:t>
-      </w:r>
-    </w:p>
-    <w:p>
-      <w:pPr>
-        <w:pStyle w:val="ListParagraph"/>
+        <w:t>login id is ‘</w:t>
+      </w:r>
+      <w:proofErr w:type="spellStart"/>
+      <w:r>
+        <w:rPr>
+          <w:rFonts w:eastAsia="Times New Roman" w:cstheme="minorHAnsi"/>
+          <w:bCs/>
+          <w:lang w:val="en-US"/>
+        </w:rPr>
+        <w:t>ubuntu</w:t>
+      </w:r>
+      <w:proofErr w:type="spellEnd"/>
+      <w:r>
+        <w:rPr>
+          <w:rFonts w:eastAsia="Times New Roman" w:cstheme="minorHAnsi"/>
+          <w:bCs/>
+          <w:lang w:val="en-US"/>
+        </w:rPr>
+        <w:t>’</w:t>
+      </w:r>
+    </w:p>
+    <w:p>
+      <w:pPr>
+        <w:pStyle w:val="a3"/>
         <w:numPr>
           <w:ilvl w:val="0"/>
           <w:numId w:val="3"/>
@@ -1659,7 +793,7 @@
           <w:bCs/>
           <w:lang w:val="en-US"/>
         </w:rPr>
-        <w:t>After connecting to the server successfully, go to ‘</w:t>
+        <w:t>After connecting to the server successfully, go to ‘4350-project-group6/project/</w:t>
       </w:r>
       <w:proofErr w:type="spellStart"/>
       <w:r>
@@ -1677,25 +811,25 @@
           <w:bCs/>
           <w:lang w:val="en-US"/>
         </w:rPr>
-        <w:t>/project/</w:t>
-      </w:r>
-      <w:proofErr w:type="spellStart"/>
+        <w:t xml:space="preserve">/web’. If you run ‘ls’, then you should be able to see ‘server.js’ file. In the same directory, please transfer </w:t>
+      </w:r>
+      <w:proofErr w:type="gramStart"/>
       <w:r>
         <w:rPr>
           <w:rFonts w:eastAsia="Times New Roman" w:cstheme="minorHAnsi"/>
           <w:bCs/>
           <w:lang w:val="en-US"/>
         </w:rPr>
-        <w:t>umbuy</w:t>
-      </w:r>
-      <w:proofErr w:type="spellEnd"/>
+        <w:t>your</w:t>
+      </w:r>
+      <w:proofErr w:type="gramEnd"/>
       <w:r>
         <w:rPr>
           <w:rFonts w:eastAsia="Times New Roman" w:cstheme="minorHAnsi"/>
           <w:bCs/>
           <w:lang w:val="en-US"/>
         </w:rPr>
-        <w:t>/web’. If you run ‘ls’, then you should be able to see ‘server.js’ file. In the same directory, please transfer your previously created ‘</w:t>
+        <w:t xml:space="preserve"> previously created ‘</w:t>
       </w:r>
       <w:proofErr w:type="spellStart"/>
       <w:r>
@@ -1718,7 +852,7 @@
     </w:p>
     <w:p>
       <w:pPr>
-        <w:pStyle w:val="ListParagraph"/>
+        <w:pStyle w:val="a3"/>
         <w:numPr>
           <w:ilvl w:val="0"/>
           <w:numId w:val="3"/>
@@ -1772,12 +906,21 @@
           <w:szCs w:val="20"/>
           <w:shd w:val="clear" w:color="auto" w:fill="FFFFFF"/>
         </w:rPr>
-        <w:t xml:space="preserve">ec2-18-217-86-148.us-east-2.compute.amazonaws.com:9000. </w:t>
-      </w:r>
-    </w:p>
-    <w:p>
-      <w:pPr>
-        <w:pStyle w:val="ListParagraph"/>
+        <w:t>ec2-18-217-86-148.us-east-2.compute.amazonaws.com</w:t>
+      </w:r>
+      <w:r>
+        <w:rPr>
+          <w:rFonts w:ascii="Arial" w:hAnsi="Arial" w:cs="Arial"/>
+          <w:sz w:val="20"/>
+          <w:szCs w:val="20"/>
+          <w:shd w:val="clear" w:color="auto" w:fill="FFFFFF"/>
+        </w:rPr>
+        <w:t xml:space="preserve">:9000. </w:t>
+      </w:r>
+    </w:p>
+    <w:p>
+      <w:pPr>
+        <w:pStyle w:val="a3"/>
         <w:numPr>
           <w:ilvl w:val="1"/>
           <w:numId w:val="3"/>
@@ -1889,12 +1032,19 @@
           <w:b/>
           <w:sz w:val="28"/>
         </w:rPr>
-        <w:t>Accessing MySQL on the server.</w:t>
-      </w:r>
-    </w:p>
-    <w:p>
-      <w:pPr>
-        <w:pStyle w:val="ListParagraph"/>
+        <w:t>Accessing MySQL on the server</w:t>
+      </w:r>
+      <w:r>
+        <w:rPr>
+          <w:b/>
+          <w:sz w:val="28"/>
+        </w:rPr>
+        <w:t>.</w:t>
+      </w:r>
+    </w:p>
+    <w:p>
+      <w:pPr>
+        <w:pStyle w:val="a3"/>
         <w:numPr>
           <w:ilvl w:val="0"/>
           <w:numId w:val="4"/>
@@ -1934,7 +1084,7 @@
     </w:p>
     <w:p>
       <w:pPr>
-        <w:pStyle w:val="ListParagraph"/>
+        <w:pStyle w:val="a3"/>
         <w:numPr>
           <w:ilvl w:val="0"/>
           <w:numId w:val="4"/>
@@ -1988,6 +1138,7 @@
         <w:t xml:space="preserve"> –u </w:t>
       </w:r>
       <w:proofErr w:type="spellStart"/>
+      <w:proofErr w:type="gramStart"/>
       <w:r>
         <w:rPr>
           <w:rFonts w:eastAsia="Times New Roman" w:cstheme="minorHAnsi"/>
@@ -1996,6 +1147,7 @@
         <w:t>kyle</w:t>
       </w:r>
       <w:proofErr w:type="spellEnd"/>
+      <w:proofErr w:type="gramEnd"/>
       <w:r>
         <w:rPr>
           <w:rFonts w:eastAsia="Times New Roman" w:cstheme="minorHAnsi"/>
@@ -2006,7 +1158,7 @@
     </w:p>
     <w:p>
       <w:pPr>
-        <w:pStyle w:val="ListParagraph"/>
+        <w:pStyle w:val="a3"/>
         <w:numPr>
           <w:ilvl w:val="0"/>
           <w:numId w:val="4"/>
@@ -2073,12 +1225,21 @@
           <w:rFonts w:eastAsia="Times New Roman" w:cstheme="minorHAnsi"/>
           <w:bCs/>
         </w:rPr>
-        <w:t>;’.</w:t>
-      </w:r>
-    </w:p>
-    <w:p>
-      <w:pPr>
-        <w:pStyle w:val="ListParagraph"/>
+        <w:t>;</w:t>
+      </w:r>
+      <w:proofErr w:type="gramStart"/>
+      <w:r>
+        <w:rPr>
+          <w:rFonts w:eastAsia="Times New Roman" w:cstheme="minorHAnsi"/>
+          <w:bCs/>
+        </w:rPr>
+        <w:t>’.</w:t>
+      </w:r>
+      <w:proofErr w:type="gramEnd"/>
+    </w:p>
+    <w:p>
+      <w:pPr>
+        <w:pStyle w:val="a3"/>
         <w:numPr>
           <w:ilvl w:val="0"/>
           <w:numId w:val="4"/>
@@ -2143,97 +1304,8 @@
 </file>
 
 <file path=word/numbering.xml><?xml version="1.0" encoding="utf-8"?>
-<w:numbering xmlns:wpc="http://schemas.microsoft.com/office/word/2010/wordprocessingCanvas" xmlns:cx="http://schemas.microsoft.com/office/drawing/2014/chartex" xmlns:cx1="http://schemas.microsoft.com/office/drawing/2015/9/8/chartex" xmlns:cx2="http://schemas.microsoft.com/office/drawing/2015/10/21/chartex" xmlns:cx3="http://schemas.microsoft.com/office/drawing/2016/5/9/chartex" xmlns:cx4="http://schemas.microsoft.com/office/drawing/2016/5/10/chartex" xmlns:cx5="http://schemas.microsoft.com/office/drawing/2016/5/11/chartex" xmlns:cx6="http://schemas.microsoft.com/office/drawing/2016/5/12/chartex" xmlns:cx7="http://schemas.microsoft.com/office/drawing/2016/5/13/chartex" xmlns:cx8="http://schemas.microsoft.com/office/drawing/2016/5/14/chartex" xmlns:mc="http://schemas.openxmlformats.org/markup-compatibility/2006" xmlns:aink="http://schemas.microsoft.com/office/drawing/2016/ink" xmlns:am3d="http://schemas.microsoft.com/office/drawing/2017/model3d" xmlns:o="urn:schemas-microsoft-com:office:office" xmlns:r="http://schemas.openxmlformats.org/officeDocument/2006/relationships" xmlns:m="http://schemas.openxmlformats.org/officeDocument/2006/math" xmlns:v="urn:schemas-microsoft-com:vml" xmlns:wp14="http://schemas.microsoft.com/office/word/2010/wordprocessingDrawing" xmlns:wp="http://schemas.openxmlformats.org/drawingml/2006/wordprocessingDrawing" xmlns:w10="urn:schemas-microsoft-com:office:word" xmlns:w="http://schemas.openxmlformats.org/wordprocessingml/2006/main" xmlns:w14="http://schemas.microsoft.com/office/word/2010/wordml" xmlns:w15="http://schemas.microsoft.com/office/word/2012/wordml" xmlns:w16cid="http://schemas.microsoft.com/office/word/2016/wordml/cid" xmlns:w16se="http://schemas.microsoft.com/office/word/2015/wordml/symex" xmlns:wpg="http://schemas.microsoft.com/office/word/2010/wordprocessingGroup" xmlns:wpi="http://schemas.microsoft.com/office/word/2010/wordprocessingInk" xmlns:wne="http://schemas.microsoft.com/office/word/2006/wordml" xmlns:wps="http://schemas.microsoft.com/office/word/2010/wordprocessingShape" mc:Ignorable="w14 w15 w16se w16cid wp14">
+<w:numbering xmlns:wpc="http://schemas.microsoft.com/office/word/2010/wordprocessingCanvas" xmlns:cx="http://schemas.microsoft.com/office/drawing/2014/chartex" xmlns:cx1="http://schemas.microsoft.com/office/drawing/2015/9/8/chartex" xmlns:mc="http://schemas.openxmlformats.org/markup-compatibility/2006" xmlns:o="urn:schemas-microsoft-com:office:office" xmlns:r="http://schemas.openxmlformats.org/officeDocument/2006/relationships" xmlns:m="http://schemas.openxmlformats.org/officeDocument/2006/math" xmlns:v="urn:schemas-microsoft-com:vml" xmlns:wp14="http://schemas.microsoft.com/office/word/2010/wordprocessingDrawing" xmlns:wp="http://schemas.openxmlformats.org/drawingml/2006/wordprocessingDrawing" xmlns:w10="urn:schemas-microsoft-com:office:word" xmlns:w="http://schemas.openxmlformats.org/wordprocessingml/2006/main" xmlns:w14="http://schemas.microsoft.com/office/word/2010/wordml" xmlns:w15="http://schemas.microsoft.com/office/word/2012/wordml" xmlns:w16se="http://schemas.microsoft.com/office/word/2015/wordml/symex" xmlns:wpg="http://schemas.microsoft.com/office/word/2010/wordprocessingGroup" xmlns:wpi="http://schemas.microsoft.com/office/word/2010/wordprocessingInk" xmlns:wne="http://schemas.microsoft.com/office/word/2006/wordml" xmlns:wps="http://schemas.microsoft.com/office/word/2010/wordprocessingShape" mc:Ignorable="w14 w15 w16se wp14">
   <w:abstractNum w:abstractNumId="0" w15:restartNumberingAfterBreak="0">
-    <w:nsid w:val="3F6C599B"/>
-    <w:multiLevelType w:val="hybridMultilevel"/>
-    <w:tmpl w:val="96C22546"/>
-    <w:lvl w:ilvl="0" w:tplc="A7C4B36A">
-      <w:start w:val="1"/>
-      <w:numFmt w:val="decimal"/>
-      <w:lvlText w:val="%1."/>
-      <w:lvlJc w:val="left"/>
-      <w:pPr>
-        <w:ind w:left="1440" w:hanging="360"/>
-      </w:pPr>
-      <w:rPr>
-        <w:rFonts w:hint="default"/>
-      </w:rPr>
-    </w:lvl>
-    <w:lvl w:ilvl="1" w:tplc="10090019">
-      <w:start w:val="1"/>
-      <w:numFmt w:val="lowerLetter"/>
-      <w:lvlText w:val="%2."/>
-      <w:lvlJc w:val="left"/>
-      <w:pPr>
-        <w:ind w:left="1440" w:hanging="360"/>
-      </w:pPr>
-    </w:lvl>
-    <w:lvl w:ilvl="2" w:tplc="1009001B" w:tentative="1">
-      <w:start w:val="1"/>
-      <w:numFmt w:val="lowerRoman"/>
-      <w:lvlText w:val="%3."/>
-      <w:lvlJc w:val="right"/>
-      <w:pPr>
-        <w:ind w:left="2160" w:hanging="180"/>
-      </w:pPr>
-    </w:lvl>
-    <w:lvl w:ilvl="3" w:tplc="1009000F" w:tentative="1">
-      <w:start w:val="1"/>
-      <w:numFmt w:val="decimal"/>
-      <w:lvlText w:val="%4."/>
-      <w:lvlJc w:val="left"/>
-      <w:pPr>
-        <w:ind w:left="2880" w:hanging="360"/>
-      </w:pPr>
-    </w:lvl>
-    <w:lvl w:ilvl="4" w:tplc="10090019" w:tentative="1">
-      <w:start w:val="1"/>
-      <w:numFmt w:val="lowerLetter"/>
-      <w:lvlText w:val="%5."/>
-      <w:lvlJc w:val="left"/>
-      <w:pPr>
-        <w:ind w:left="3600" w:hanging="360"/>
-      </w:pPr>
-    </w:lvl>
-    <w:lvl w:ilvl="5" w:tplc="1009001B" w:tentative="1">
-      <w:start w:val="1"/>
-      <w:numFmt w:val="lowerRoman"/>
-      <w:lvlText w:val="%6."/>
-      <w:lvlJc w:val="right"/>
-      <w:pPr>
-        <w:ind w:left="4320" w:hanging="180"/>
-      </w:pPr>
-    </w:lvl>
-    <w:lvl w:ilvl="6" w:tplc="1009000F" w:tentative="1">
-      <w:start w:val="1"/>
-      <w:numFmt w:val="decimal"/>
-      <w:lvlText w:val="%7."/>
-      <w:lvlJc w:val="left"/>
-      <w:pPr>
-        <w:ind w:left="5040" w:hanging="360"/>
-      </w:pPr>
-    </w:lvl>
-    <w:lvl w:ilvl="7" w:tplc="10090019" w:tentative="1">
-      <w:start w:val="1"/>
-      <w:numFmt w:val="lowerLetter"/>
-      <w:lvlText w:val="%8."/>
-      <w:lvlJc w:val="left"/>
-      <w:pPr>
-        <w:ind w:left="5760" w:hanging="360"/>
-      </w:pPr>
-    </w:lvl>
-    <w:lvl w:ilvl="8" w:tplc="1009001B" w:tentative="1">
-      <w:start w:val="1"/>
-      <w:numFmt w:val="lowerRoman"/>
-      <w:lvlText w:val="%9."/>
-      <w:lvlJc w:val="right"/>
-      <w:pPr>
-        <w:ind w:left="6480" w:hanging="180"/>
-      </w:pPr>
-    </w:lvl>
-  </w:abstractNum>
-  <w:abstractNum w:abstractNumId="1" w15:restartNumberingAfterBreak="0">
     <w:nsid w:val="4A9F078B"/>
     <w:multiLevelType w:val="hybridMultilevel"/>
     <w:tmpl w:val="427011EC"/>
@@ -2319,11 +1391,11 @@
       </w:pPr>
     </w:lvl>
   </w:abstractNum>
-  <w:abstractNum w:abstractNumId="2" w15:restartNumberingAfterBreak="0">
-    <w:nsid w:val="5F463C05"/>
+  <w:abstractNum w:abstractNumId="1" w15:restartNumberingAfterBreak="0">
+    <w:nsid w:val="62092C4E"/>
     <w:multiLevelType w:val="hybridMultilevel"/>
-    <w:tmpl w:val="C3FC50AA"/>
-    <w:lvl w:ilvl="0" w:tplc="781E8DE8">
+    <w:tmpl w:val="B8623582"/>
+    <w:lvl w:ilvl="0" w:tplc="0409000F">
       <w:start w:val="1"/>
       <w:numFmt w:val="decimal"/>
       <w:lvlText w:val="%1."/>
@@ -2331,9 +1403,6 @@
       <w:pPr>
         <w:ind w:left="720" w:hanging="360"/>
       </w:pPr>
-      <w:rPr>
-        <w:rFonts w:hint="default"/>
-      </w:rPr>
     </w:lvl>
     <w:lvl w:ilvl="1" w:tplc="04090019">
       <w:start w:val="1"/>
@@ -2353,17 +1422,14 @@
         <w:ind w:left="2160" w:hanging="180"/>
       </w:pPr>
     </w:lvl>
-    <w:lvl w:ilvl="3" w:tplc="ADDC5256">
-      <w:start w:val="4"/>
-      <w:numFmt w:val="bullet"/>
-      <w:lvlText w:val="-"/>
+    <w:lvl w:ilvl="3" w:tplc="0409000F" w:tentative="1">
+      <w:start w:val="1"/>
+      <w:numFmt w:val="decimal"/>
+      <w:lvlText w:val="%4."/>
       <w:lvlJc w:val="left"/>
       <w:pPr>
         <w:ind w:left="2880" w:hanging="360"/>
       </w:pPr>
-      <w:rPr>
-        <w:rFonts w:ascii="Calibri" w:eastAsiaTheme="minorEastAsia" w:hAnsi="Calibri" w:cs="Calibri" w:hint="default"/>
-      </w:rPr>
     </w:lvl>
     <w:lvl w:ilvl="4" w:tplc="04090019" w:tentative="1">
       <w:start w:val="1"/>
@@ -2411,99 +1477,7 @@
       </w:pPr>
     </w:lvl>
   </w:abstractNum>
-  <w:abstractNum w:abstractNumId="3" w15:restartNumberingAfterBreak="0">
-    <w:nsid w:val="62092C4E"/>
-    <w:multiLevelType w:val="hybridMultilevel"/>
-    <w:tmpl w:val="717E6010"/>
-    <w:lvl w:ilvl="0" w:tplc="781E8DE8">
-      <w:start w:val="1"/>
-      <w:numFmt w:val="decimal"/>
-      <w:lvlText w:val="%1."/>
-      <w:lvlJc w:val="left"/>
-      <w:pPr>
-        <w:ind w:left="720" w:hanging="360"/>
-      </w:pPr>
-      <w:rPr>
-        <w:rFonts w:hint="default"/>
-      </w:rPr>
-    </w:lvl>
-    <w:lvl w:ilvl="1" w:tplc="04090019">
-      <w:start w:val="1"/>
-      <w:numFmt w:val="lowerLetter"/>
-      <w:lvlText w:val="%2."/>
-      <w:lvlJc w:val="left"/>
-      <w:pPr>
-        <w:ind w:left="1440" w:hanging="360"/>
-      </w:pPr>
-    </w:lvl>
-    <w:lvl w:ilvl="2" w:tplc="0409001B">
-      <w:start w:val="1"/>
-      <w:numFmt w:val="lowerRoman"/>
-      <w:lvlText w:val="%3."/>
-      <w:lvlJc w:val="right"/>
-      <w:pPr>
-        <w:ind w:left="2160" w:hanging="180"/>
-      </w:pPr>
-    </w:lvl>
-    <w:lvl w:ilvl="3" w:tplc="ADDC5256">
-      <w:start w:val="4"/>
-      <w:numFmt w:val="bullet"/>
-      <w:lvlText w:val="-"/>
-      <w:lvlJc w:val="left"/>
-      <w:pPr>
-        <w:ind w:left="2880" w:hanging="360"/>
-      </w:pPr>
-      <w:rPr>
-        <w:rFonts w:ascii="Calibri" w:eastAsiaTheme="minorEastAsia" w:hAnsi="Calibri" w:cs="Calibri" w:hint="default"/>
-      </w:rPr>
-    </w:lvl>
-    <w:lvl w:ilvl="4" w:tplc="04090019" w:tentative="1">
-      <w:start w:val="1"/>
-      <w:numFmt w:val="lowerLetter"/>
-      <w:lvlText w:val="%5."/>
-      <w:lvlJc w:val="left"/>
-      <w:pPr>
-        <w:ind w:left="3600" w:hanging="360"/>
-      </w:pPr>
-    </w:lvl>
-    <w:lvl w:ilvl="5" w:tplc="0409001B" w:tentative="1">
-      <w:start w:val="1"/>
-      <w:numFmt w:val="lowerRoman"/>
-      <w:lvlText w:val="%6."/>
-      <w:lvlJc w:val="right"/>
-      <w:pPr>
-        <w:ind w:left="4320" w:hanging="180"/>
-      </w:pPr>
-    </w:lvl>
-    <w:lvl w:ilvl="6" w:tplc="0409000F" w:tentative="1">
-      <w:start w:val="1"/>
-      <w:numFmt w:val="decimal"/>
-      <w:lvlText w:val="%7."/>
-      <w:lvlJc w:val="left"/>
-      <w:pPr>
-        <w:ind w:left="5040" w:hanging="360"/>
-      </w:pPr>
-    </w:lvl>
-    <w:lvl w:ilvl="7" w:tplc="04090019" w:tentative="1">
-      <w:start w:val="1"/>
-      <w:numFmt w:val="lowerLetter"/>
-      <w:lvlText w:val="%8."/>
-      <w:lvlJc w:val="left"/>
-      <w:pPr>
-        <w:ind w:left="5760" w:hanging="360"/>
-      </w:pPr>
-    </w:lvl>
-    <w:lvl w:ilvl="8" w:tplc="0409001B" w:tentative="1">
-      <w:start w:val="1"/>
-      <w:numFmt w:val="lowerRoman"/>
-      <w:lvlText w:val="%9."/>
-      <w:lvlJc w:val="right"/>
-      <w:pPr>
-        <w:ind w:left="6480" w:hanging="180"/>
-      </w:pPr>
-    </w:lvl>
-  </w:abstractNum>
-  <w:abstractNum w:abstractNumId="4" w15:restartNumberingAfterBreak="0">
+  <w:abstractNum w:abstractNumId="2" w15:restartNumberingAfterBreak="0">
     <w:nsid w:val="66D96584"/>
     <w:multiLevelType w:val="hybridMultilevel"/>
     <w:tmpl w:val="75D4AB0E"/>
@@ -2589,7 +1563,7 @@
       </w:pPr>
     </w:lvl>
   </w:abstractNum>
-  <w:abstractNum w:abstractNumId="5" w15:restartNumberingAfterBreak="0">
+  <w:abstractNum w:abstractNumId="3" w15:restartNumberingAfterBreak="0">
     <w:nsid w:val="675D2C48"/>
     <w:multiLevelType w:val="hybridMultilevel"/>
     <w:tmpl w:val="DDAA7B6E"/>
@@ -2675,7 +1649,7 @@
       </w:pPr>
     </w:lvl>
   </w:abstractNum>
-  <w:abstractNum w:abstractNumId="6" w15:restartNumberingAfterBreak="0">
+  <w:abstractNum w:abstractNumId="4" w15:restartNumberingAfterBreak="0">
     <w:nsid w:val="70A36A87"/>
     <w:multiLevelType w:val="hybridMultilevel"/>
     <w:tmpl w:val="15A4B37C"/>
@@ -2762,31 +1736,25 @@
     </w:lvl>
   </w:abstractNum>
   <w:num w:numId="1">
-    <w:abstractNumId w:val="3"/>
+    <w:abstractNumId w:val="1"/>
   </w:num>
   <w:num w:numId="2">
-    <w:abstractNumId w:val="6"/>
+    <w:abstractNumId w:val="4"/>
   </w:num>
   <w:num w:numId="3">
-    <w:abstractNumId w:val="4"/>
+    <w:abstractNumId w:val="2"/>
   </w:num>
   <w:num w:numId="4">
-    <w:abstractNumId w:val="1"/>
+    <w:abstractNumId w:val="0"/>
   </w:num>
   <w:num w:numId="5">
-    <w:abstractNumId w:val="5"/>
-  </w:num>
-  <w:num w:numId="6">
-    <w:abstractNumId w:val="2"/>
-  </w:num>
-  <w:num w:numId="7">
-    <w:abstractNumId w:val="0"/>
+    <w:abstractNumId w:val="3"/>
   </w:num>
 </w:numbering>
 </file>
 
 <file path=word/styles.xml><?xml version="1.0" encoding="utf-8"?>
-<w:styles xmlns:mc="http://schemas.openxmlformats.org/markup-compatibility/2006" xmlns:r="http://schemas.openxmlformats.org/officeDocument/2006/relationships" xmlns:w="http://schemas.openxmlformats.org/wordprocessingml/2006/main" xmlns:w14="http://schemas.microsoft.com/office/word/2010/wordml" xmlns:w15="http://schemas.microsoft.com/office/word/2012/wordml" xmlns:w16cid="http://schemas.microsoft.com/office/word/2016/wordml/cid" xmlns:w16se="http://schemas.microsoft.com/office/word/2015/wordml/symex" mc:Ignorable="w14 w15 w16se w16cid">
+<w:styles xmlns:mc="http://schemas.openxmlformats.org/markup-compatibility/2006" xmlns:r="http://schemas.openxmlformats.org/officeDocument/2006/relationships" xmlns:w="http://schemas.openxmlformats.org/wordprocessingml/2006/main" xmlns:w14="http://schemas.microsoft.com/office/word/2010/wordml" xmlns:w15="http://schemas.microsoft.com/office/word/2012/wordml" xmlns:w16se="http://schemas.microsoft.com/office/word/2015/wordml/symex" mc:Ignorable="w14 w15 w16se">
   <w:docDefaults>
     <w:rPrDefault>
       <w:rPr>
@@ -2802,7 +1770,7 @@
       </w:pPr>
     </w:pPrDefault>
   </w:docDefaults>
-  <w:latentStyles w:defLockedState="0" w:defUIPriority="99" w:defSemiHidden="0" w:defUnhideWhenUsed="0" w:defQFormat="0" w:count="375">
+  <w:latentStyles w:defLockedState="0" w:defUIPriority="99" w:defSemiHidden="0" w:defUnhideWhenUsed="0" w:defQFormat="0" w:count="371">
     <w:lsdException w:name="Normal" w:uiPriority="0" w:qFormat="1"/>
     <w:lsdException w:name="heading 1" w:uiPriority="9" w:qFormat="1"/>
     <w:lsdException w:name="heading 2" w:semiHidden="1" w:uiPriority="9" w:unhideWhenUsed="1" w:qFormat="1"/>
@@ -3174,25 +2142,21 @@
     <w:lsdException w:name="List Table 5 Dark Accent 6" w:uiPriority="50"/>
     <w:lsdException w:name="List Table 6 Colorful Accent 6" w:uiPriority="51"/>
     <w:lsdException w:name="List Table 7 Colorful Accent 6" w:uiPriority="52"/>
-    <w:lsdException w:name="Mention" w:semiHidden="1" w:unhideWhenUsed="1"/>
-    <w:lsdException w:name="Smart Hyperlink" w:semiHidden="1" w:unhideWhenUsed="1"/>
-    <w:lsdException w:name="Hashtag" w:semiHidden="1" w:unhideWhenUsed="1"/>
-    <w:lsdException w:name="Unresolved Mention" w:semiHidden="1" w:unhideWhenUsed="1"/>
   </w:latentStyles>
-  <w:style w:type="paragraph" w:default="1" w:styleId="Normal">
+  <w:style w:type="paragraph" w:default="1" w:styleId="a">
     <w:name w:val="Normal"/>
     <w:qFormat/>
     <w:rPr>
       <w:lang w:val="en-GB"/>
     </w:rPr>
   </w:style>
-  <w:style w:type="character" w:default="1" w:styleId="DefaultParagraphFont">
+  <w:style w:type="character" w:default="1" w:styleId="a0">
     <w:name w:val="Default Paragraph Font"/>
     <w:uiPriority w:val="1"/>
     <w:semiHidden/>
     <w:unhideWhenUsed/>
   </w:style>
-  <w:style w:type="table" w:default="1" w:styleId="TableNormal">
+  <w:style w:type="table" w:default="1" w:styleId="a1">
     <w:name w:val="Normal Table"/>
     <w:uiPriority w:val="99"/>
     <w:semiHidden/>
@@ -3207,15 +2171,15 @@
       </w:tblCellMar>
     </w:tblPr>
   </w:style>
-  <w:style w:type="numbering" w:default="1" w:styleId="NoList">
+  <w:style w:type="numbering" w:default="1" w:styleId="a2">
     <w:name w:val="No List"/>
     <w:uiPriority w:val="99"/>
     <w:semiHidden/>
     <w:unhideWhenUsed/>
   </w:style>
-  <w:style w:type="paragraph" w:styleId="ListParagraph">
+  <w:style w:type="paragraph" w:styleId="a3">
     <w:name w:val="List Paragraph"/>
-    <w:basedOn w:val="Normal"/>
+    <w:basedOn w:val="a"/>
     <w:uiPriority w:val="34"/>
     <w:qFormat/>
     <w:rsid w:val="006576A3"/>
@@ -3224,9 +2188,9 @@
       <w:contextualSpacing/>
     </w:pPr>
   </w:style>
-  <w:style w:type="character" w:styleId="Hyperlink">
+  <w:style w:type="character" w:styleId="a4">
     <w:name w:val="Hyperlink"/>
-    <w:basedOn w:val="DefaultParagraphFont"/>
+    <w:basedOn w:val="a0"/>
     <w:uiPriority w:val="99"/>
     <w:unhideWhenUsed/>
     <w:rsid w:val="006576A3"/>
@@ -3235,10 +2199,10 @@
       <w:u w:val="single"/>
     </w:rPr>
   </w:style>
-  <w:style w:type="paragraph" w:styleId="HTMLPreformatted">
+  <w:style w:type="paragraph" w:styleId="HTML">
     <w:name w:val="HTML Preformatted"/>
-    <w:basedOn w:val="Normal"/>
-    <w:link w:val="HTMLPreformattedChar"/>
+    <w:basedOn w:val="a"/>
+    <w:link w:val="HTMLChar"/>
     <w:uiPriority w:val="99"/>
     <w:semiHidden/>
     <w:unhideWhenUsed/>
@@ -3271,10 +2235,10 @@
       <w:lang w:val="en-US"/>
     </w:rPr>
   </w:style>
-  <w:style w:type="character" w:customStyle="1" w:styleId="HTMLPreformattedChar">
-    <w:name w:val="HTML Preformatted Char"/>
-    <w:basedOn w:val="DefaultParagraphFont"/>
-    <w:link w:val="HTMLPreformatted"/>
+  <w:style w:type="character" w:customStyle="1" w:styleId="HTMLChar">
+    <w:name w:val="미리 서식이 지정된 HTML Char"/>
+    <w:basedOn w:val="a0"/>
+    <w:link w:val="HTML"/>
     <w:uiPriority w:val="99"/>
     <w:semiHidden/>
     <w:rsid w:val="0003473F"/>

</xml_diff>

<commit_message>
Fix for files that got removed after merge
</commit_message>
<xml_diff>
--- a/Documentation on how to run the project.docx
+++ b/Documentation on how to run the project.docx
@@ -1,6 +1,6 @@
 
 <file path=word/document.xml><?xml version="1.0" encoding="utf-8"?>
-<w:document xmlns:wpc="http://schemas.microsoft.com/office/word/2010/wordprocessingCanvas" xmlns:cx="http://schemas.microsoft.com/office/drawing/2014/chartex" xmlns:cx1="http://schemas.microsoft.com/office/drawing/2015/9/8/chartex" xmlns:mc="http://schemas.openxmlformats.org/markup-compatibility/2006" xmlns:o="urn:schemas-microsoft-com:office:office" xmlns:r="http://schemas.openxmlformats.org/officeDocument/2006/relationships" xmlns:m="http://schemas.openxmlformats.org/officeDocument/2006/math" xmlns:v="urn:schemas-microsoft-com:vml" xmlns:wp14="http://schemas.microsoft.com/office/word/2010/wordprocessingDrawing" xmlns:wp="http://schemas.openxmlformats.org/drawingml/2006/wordprocessingDrawing" xmlns:w10="urn:schemas-microsoft-com:office:word" xmlns:w="http://schemas.openxmlformats.org/wordprocessingml/2006/main" xmlns:w14="http://schemas.microsoft.com/office/word/2010/wordml" xmlns:w15="http://schemas.microsoft.com/office/word/2012/wordml" xmlns:w16se="http://schemas.microsoft.com/office/word/2015/wordml/symex" xmlns:wpg="http://schemas.microsoft.com/office/word/2010/wordprocessingGroup" xmlns:wpi="http://schemas.microsoft.com/office/word/2010/wordprocessingInk" xmlns:wne="http://schemas.microsoft.com/office/word/2006/wordml" xmlns:wps="http://schemas.microsoft.com/office/word/2010/wordprocessingShape" mc:Ignorable="w14 w15 w16se wp14">
+<w:document xmlns:wpc="http://schemas.microsoft.com/office/word/2010/wordprocessingCanvas" xmlns:cx="http://schemas.microsoft.com/office/drawing/2014/chartex" xmlns:cx1="http://schemas.microsoft.com/office/drawing/2015/9/8/chartex" xmlns:cx2="http://schemas.microsoft.com/office/drawing/2015/10/21/chartex" xmlns:cx3="http://schemas.microsoft.com/office/drawing/2016/5/9/chartex" xmlns:cx4="http://schemas.microsoft.com/office/drawing/2016/5/10/chartex" xmlns:cx5="http://schemas.microsoft.com/office/drawing/2016/5/11/chartex" xmlns:cx6="http://schemas.microsoft.com/office/drawing/2016/5/12/chartex" xmlns:cx7="http://schemas.microsoft.com/office/drawing/2016/5/13/chartex" xmlns:cx8="http://schemas.microsoft.com/office/drawing/2016/5/14/chartex" xmlns:mc="http://schemas.openxmlformats.org/markup-compatibility/2006" xmlns:aink="http://schemas.microsoft.com/office/drawing/2016/ink" xmlns:am3d="http://schemas.microsoft.com/office/drawing/2017/model3d" xmlns:o="urn:schemas-microsoft-com:office:office" xmlns:r="http://schemas.openxmlformats.org/officeDocument/2006/relationships" xmlns:m="http://schemas.openxmlformats.org/officeDocument/2006/math" xmlns:v="urn:schemas-microsoft-com:vml" xmlns:wp14="http://schemas.microsoft.com/office/word/2010/wordprocessingDrawing" xmlns:wp="http://schemas.openxmlformats.org/drawingml/2006/wordprocessingDrawing" xmlns:w10="urn:schemas-microsoft-com:office:word" xmlns:w="http://schemas.openxmlformats.org/wordprocessingml/2006/main" xmlns:w14="http://schemas.microsoft.com/office/word/2010/wordml" xmlns:w15="http://schemas.microsoft.com/office/word/2012/wordml" xmlns:w16cid="http://schemas.microsoft.com/office/word/2016/wordml/cid" xmlns:w16se="http://schemas.microsoft.com/office/word/2015/wordml/symex" xmlns:wpg="http://schemas.microsoft.com/office/word/2010/wordprocessingGroup" xmlns:wpi="http://schemas.microsoft.com/office/word/2010/wordprocessingInk" xmlns:wne="http://schemas.microsoft.com/office/word/2006/wordml" xmlns:wps="http://schemas.microsoft.com/office/word/2010/wordprocessingShape" mc:Ignorable="w14 w15 w16se w16cid wp14">
   <w:body>
     <w:p>
       <w:r>
@@ -70,7 +70,7 @@
     </w:p>
     <w:p>
       <w:pPr>
-        <w:pStyle w:val="a3"/>
+        <w:pStyle w:val="ListParagraph"/>
         <w:numPr>
           <w:ilvl w:val="0"/>
           <w:numId w:val="1"/>
@@ -82,7 +82,7 @@
     </w:p>
     <w:p>
       <w:pPr>
-        <w:pStyle w:val="a3"/>
+        <w:pStyle w:val="ListParagraph"/>
         <w:numPr>
           <w:ilvl w:val="0"/>
           <w:numId w:val="1"/>
@@ -102,7 +102,7 @@
     </w:p>
     <w:p>
       <w:pPr>
-        <w:pStyle w:val="a3"/>
+        <w:pStyle w:val="ListParagraph"/>
         <w:numPr>
           <w:ilvl w:val="1"/>
           <w:numId w:val="1"/>
@@ -114,7 +114,7 @@
       <w:hyperlink r:id="rId5" w:history="1">
         <w:r>
           <w:rPr>
-            <w:rStyle w:val="a4"/>
+            <w:rStyle w:val="Hyperlink"/>
           </w:rPr>
           <w:t>https://nodejs.org/en/</w:t>
         </w:r>
@@ -125,7 +125,7 @@
     </w:p>
     <w:p>
       <w:pPr>
-        <w:pStyle w:val="a3"/>
+        <w:pStyle w:val="ListParagraph"/>
         <w:numPr>
           <w:ilvl w:val="1"/>
           <w:numId w:val="1"/>
@@ -145,43 +145,33 @@
     </w:p>
     <w:p>
       <w:pPr>
-        <w:pStyle w:val="a3"/>
+        <w:pStyle w:val="ListParagraph"/>
         <w:ind w:left="2160"/>
       </w:pPr>
       <w:r>
+        <w:t>$ node –v</w:t>
+      </w:r>
+    </w:p>
+    <w:p>
+      <w:pPr>
+        <w:pStyle w:val="ListParagraph"/>
+        <w:ind w:left="2160"/>
+      </w:pPr>
+      <w:r>
         <w:t xml:space="preserve">$ </w:t>
       </w:r>
-      <w:proofErr w:type="gramStart"/>
-      <w:r>
-        <w:t>node</w:t>
-      </w:r>
-      <w:proofErr w:type="gramEnd"/>
+      <w:proofErr w:type="spellStart"/>
+      <w:r>
+        <w:t>npm</w:t>
+      </w:r>
+      <w:proofErr w:type="spellEnd"/>
       <w:r>
         <w:t xml:space="preserve"> –v</w:t>
       </w:r>
     </w:p>
     <w:p>
       <w:pPr>
-        <w:pStyle w:val="a3"/>
-        <w:ind w:left="2160"/>
-      </w:pPr>
-      <w:r>
-        <w:t xml:space="preserve">$ </w:t>
-      </w:r>
-      <w:proofErr w:type="spellStart"/>
-      <w:proofErr w:type="gramStart"/>
-      <w:r>
-        <w:t>npm</w:t>
-      </w:r>
-      <w:proofErr w:type="spellEnd"/>
-      <w:proofErr w:type="gramEnd"/>
-      <w:r>
-        <w:t xml:space="preserve"> –v</w:t>
-      </w:r>
-    </w:p>
-    <w:p>
-      <w:pPr>
-        <w:pStyle w:val="a3"/>
+        <w:pStyle w:val="ListParagraph"/>
         <w:numPr>
           <w:ilvl w:val="1"/>
           <w:numId w:val="1"/>
@@ -204,7 +194,7 @@
     </w:p>
     <w:p>
       <w:pPr>
-        <w:pStyle w:val="a3"/>
+        <w:pStyle w:val="ListParagraph"/>
         <w:numPr>
           <w:ilvl w:val="0"/>
           <w:numId w:val="1"/>
@@ -241,17 +231,22 @@
         <w:t>’ directory where you could see ‘</w:t>
       </w:r>
       <w:proofErr w:type="spellStart"/>
-      <w:r>
-        <w:t>jackage.json</w:t>
-      </w:r>
-      <w:proofErr w:type="spellEnd"/>
+      <w:proofErr w:type="gramStart"/>
+      <w:r>
+        <w:t>p</w:t>
+      </w:r>
+      <w:r>
+        <w:t>ackage.json</w:t>
+      </w:r>
+      <w:proofErr w:type="spellEnd"/>
+      <w:proofErr w:type="gramEnd"/>
       <w:r>
         <w:t>’.</w:t>
       </w:r>
     </w:p>
     <w:p>
       <w:pPr>
-        <w:pStyle w:val="a3"/>
+        <w:pStyle w:val="ListParagraph"/>
         <w:numPr>
           <w:ilvl w:val="0"/>
           <w:numId w:val="1"/>
@@ -298,27 +293,19 @@
     </w:p>
     <w:p>
       <w:pPr>
-        <w:pStyle w:val="a3"/>
+        <w:pStyle w:val="ListParagraph"/>
         <w:numPr>
           <w:ilvl w:val="0"/>
           <w:numId w:val="1"/>
         </w:numPr>
       </w:pPr>
       <w:r>
-        <w:t>If you have successfully installed everything, you should be able to run the server on localhost</w:t>
-      </w:r>
-      <w:proofErr w:type="gramStart"/>
-      <w:r>
-        <w:t>:4200</w:t>
-      </w:r>
-      <w:proofErr w:type="gramEnd"/>
-      <w:r>
-        <w:t xml:space="preserve"> by now.</w:t>
-      </w:r>
-    </w:p>
-    <w:p>
-      <w:pPr>
-        <w:pStyle w:val="a3"/>
+        <w:t>If you have successfully installed everything, you should be able to run the server on localhost:4200 by now.</w:t>
+      </w:r>
+    </w:p>
+    <w:p>
+      <w:pPr>
+        <w:pStyle w:val="ListParagraph"/>
         <w:numPr>
           <w:ilvl w:val="1"/>
           <w:numId w:val="1"/>
@@ -330,24 +317,16 @@
     </w:p>
     <w:p>
       <w:pPr>
-        <w:pStyle w:val="a3"/>
+        <w:pStyle w:val="ListParagraph"/>
         <w:ind w:left="2160"/>
       </w:pPr>
       <w:r>
-        <w:t xml:space="preserve">$ </w:t>
-      </w:r>
-      <w:proofErr w:type="gramStart"/>
-      <w:r>
-        <w:t>ng</w:t>
-      </w:r>
-      <w:proofErr w:type="gramEnd"/>
-      <w:r>
-        <w:t xml:space="preserve"> serve</w:t>
-      </w:r>
-    </w:p>
-    <w:p>
-      <w:pPr>
-        <w:pStyle w:val="a3"/>
+        <w:t>$ ng serve</w:t>
+      </w:r>
+    </w:p>
+    <w:p>
+      <w:pPr>
+        <w:pStyle w:val="ListParagraph"/>
         <w:numPr>
           <w:ilvl w:val="1"/>
           <w:numId w:val="1"/>
@@ -359,24 +338,16 @@
     </w:p>
     <w:p>
       <w:pPr>
-        <w:pStyle w:val="a3"/>
+        <w:pStyle w:val="ListParagraph"/>
         <w:ind w:left="2160"/>
       </w:pPr>
       <w:r>
-        <w:t xml:space="preserve">$ </w:t>
-      </w:r>
-      <w:proofErr w:type="gramStart"/>
-      <w:r>
-        <w:t>ng</w:t>
-      </w:r>
-      <w:proofErr w:type="gramEnd"/>
-      <w:r>
-        <w:t xml:space="preserve"> test</w:t>
-      </w:r>
-    </w:p>
-    <w:p>
-      <w:pPr>
-        <w:pStyle w:val="a3"/>
+        <w:t>$ ng test</w:t>
+      </w:r>
+    </w:p>
+    <w:p>
+      <w:pPr>
+        <w:pStyle w:val="ListParagraph"/>
         <w:numPr>
           <w:ilvl w:val="1"/>
           <w:numId w:val="1"/>
@@ -396,24 +367,33 @@
     </w:p>
     <w:p>
       <w:pPr>
-        <w:pStyle w:val="a3"/>
+        <w:pStyle w:val="ListParagraph"/>
         <w:ind w:left="2160"/>
       </w:pPr>
       <w:r>
-        <w:t xml:space="preserve">$ </w:t>
+        <w:t xml:space="preserve">$ ng build –prod  </w:t>
+      </w:r>
+    </w:p>
+    <w:p>
+      <w:pPr>
+        <w:pStyle w:val="ListParagraph"/>
+        <w:numPr>
+          <w:ilvl w:val="0"/>
+          <w:numId w:val="1"/>
+        </w:numPr>
+      </w:pPr>
+      <w:r>
+        <w:t xml:space="preserve">Once you are able to run ‘ng </w:t>
       </w:r>
       <w:proofErr w:type="gramStart"/>
       <w:r>
-        <w:t>ng</w:t>
+        <w:t>serve</w:t>
       </w:r>
       <w:proofErr w:type="gramEnd"/>
       <w:r>
-        <w:t xml:space="preserve"> build –prod  </w:t>
-      </w:r>
-      <w:bookmarkStart w:id="0" w:name="_GoBack"/>
-      <w:bookmarkEnd w:id="0"/>
-    </w:p>
-    <w:p/>
+        <w:t>’ successfully, you can now get MySQL database ready.</w:t>
+      </w:r>
+    </w:p>
     <w:p>
       <w:pPr>
         <w:rPr>
@@ -431,40 +411,922 @@
     </w:p>
     <w:p>
       <w:pPr>
-        <w:pStyle w:val="a3"/>
+        <w:pStyle w:val="ListParagraph"/>
+        <w:ind w:left="0"/>
+      </w:pPr>
+      <w:r>
+        <w:t>Requirements:</w:t>
+      </w:r>
+    </w:p>
+    <w:p>
+      <w:pPr>
+        <w:pStyle w:val="ListParagraph"/>
+        <w:ind w:left="0"/>
+      </w:pPr>
+      <w:r>
+        <w:t xml:space="preserve"> Microsoft .NET Framework 4.5</w:t>
+      </w:r>
+    </w:p>
+    <w:p>
+      <w:pPr>
+        <w:pStyle w:val="ListParagraph"/>
+        <w:ind w:left="0"/>
+      </w:pPr>
+      <w:r>
+        <w:t xml:space="preserve"> Microsoft Visual C++ 2015 Redistributable Package</w:t>
+      </w:r>
+    </w:p>
+    <w:p>
+      <w:pPr>
+        <w:pStyle w:val="ListParagraph"/>
+        <w:ind w:left="0"/>
+      </w:pPr>
+    </w:p>
+    <w:p>
+      <w:pPr>
+        <w:pStyle w:val="ListParagraph"/>
         <w:numPr>
           <w:ilvl w:val="0"/>
-          <w:numId w:val="5"/>
-        </w:numPr>
-      </w:pPr>
-      <w:r>
-        <w:t>Once you are able to run ‘ng serve’ successfully, you can now get MySQL database ready.</w:t>
-      </w:r>
-      <w:r>
+          <w:numId w:val="6"/>
+        </w:numPr>
+      </w:pPr>
+      <w:r>
+        <w:t xml:space="preserve">Download </w:t>
+      </w:r>
+      <w:proofErr w:type="spellStart"/>
+      <w:r>
+        <w:t>msi</w:t>
+      </w:r>
+      <w:proofErr w:type="spellEnd"/>
+      <w:r>
+        <w:t xml:space="preserve"> installer from http://dev.mysql.com/downloads/windows/installer/</w:t>
+      </w:r>
+    </w:p>
+    <w:p>
+      <w:pPr>
+        <w:pStyle w:val="ListParagraph"/>
+        <w:numPr>
+          <w:ilvl w:val="0"/>
+          <w:numId w:val="6"/>
+        </w:numPr>
+      </w:pPr>
+      <w:r>
+        <w:t xml:space="preserve">Install the </w:t>
+      </w:r>
+      <w:proofErr w:type="spellStart"/>
+      <w:r>
+        <w:t>msi</w:t>
+      </w:r>
+      <w:proofErr w:type="spellEnd"/>
+      <w:r>
+        <w:t xml:space="preserve"> installer and follow the steps</w:t>
+      </w:r>
+    </w:p>
+    <w:p>
+      <w:pPr>
+        <w:pStyle w:val="ListParagraph"/>
+        <w:numPr>
+          <w:ilvl w:val="0"/>
+          <w:numId w:val="6"/>
+        </w:numPr>
+      </w:pPr>
+      <w:r>
+        <w:t>Choose the Standalone MySQL Server and select port 3306</w:t>
+      </w:r>
+    </w:p>
+    <w:p>
+      <w:pPr>
+        <w:pStyle w:val="ListParagraph"/>
+        <w:numPr>
+          <w:ilvl w:val="0"/>
+          <w:numId w:val="6"/>
+        </w:numPr>
+      </w:pPr>
+      <w:r>
+        <w:lastRenderedPageBreak/>
+        <w:t>If MySQL Workbench did not get installed, you can download it at:   http://dev.mysql.com/downloads/workbench/ and install it.</w:t>
+      </w:r>
+    </w:p>
+    <w:p>
+      <w:pPr>
+        <w:pStyle w:val="ListParagraph"/>
+        <w:numPr>
+          <w:ilvl w:val="0"/>
+          <w:numId w:val="6"/>
+        </w:numPr>
+      </w:pPr>
+      <w:r>
+        <w:t xml:space="preserve">MySQL Workbench can be installed using the Windows MSI Installer package. The MSI package bears the name </w:t>
+      </w:r>
+    </w:p>
+    <w:p>
+      <w:pPr>
+        <w:pStyle w:val="ListParagraph"/>
+        <w:numPr>
+          <w:ilvl w:val="0"/>
+          <w:numId w:val="6"/>
+        </w:numPr>
+      </w:pPr>
+      <w:r>
+        <w:t xml:space="preserve">mysql-workbench-community-version-winarch.msi, where version indicates the MySQL Workbench version number, </w:t>
+      </w:r>
+    </w:p>
+    <w:p>
+      <w:pPr>
+        <w:pStyle w:val="ListParagraph"/>
+        <w:numPr>
+          <w:ilvl w:val="0"/>
+          <w:numId w:val="6"/>
+        </w:numPr>
+      </w:pPr>
+      <w:r>
+        <w:t xml:space="preserve">and arch the build architecture (winx64). </w:t>
+      </w:r>
+    </w:p>
+    <w:p>
+      <w:pPr>
+        <w:pStyle w:val="ListParagraph"/>
+        <w:numPr>
+          <w:ilvl w:val="0"/>
+          <w:numId w:val="6"/>
+        </w:numPr>
+      </w:pPr>
+      <w:r>
+        <w:t>For us, the MySQL Workbench was located at: C:\Program Files\MySQL\MySQL Workbench 6.3 CE. By default, it should install everything for MySQL under</w:t>
+      </w:r>
+    </w:p>
+    <w:p>
+      <w:pPr>
+        <w:pStyle w:val="ListParagraph"/>
+        <w:numPr>
+          <w:ilvl w:val="0"/>
+          <w:numId w:val="6"/>
+        </w:numPr>
+      </w:pPr>
+      <w:r>
+        <w:t>C:\Program Files\MySQL. Go to the directory where MySQL Workbench is located.</w:t>
+      </w:r>
+    </w:p>
+    <w:p>
+      <w:pPr>
+        <w:pStyle w:val="ListParagraph"/>
+        <w:numPr>
+          <w:ilvl w:val="0"/>
+          <w:numId w:val="6"/>
+        </w:numPr>
+      </w:pPr>
+      <w:r>
+        <w:t>Open MySQLWorkbench.exe</w:t>
+      </w:r>
+    </w:p>
+    <w:p>
+      <w:pPr>
+        <w:pStyle w:val="ListParagraph"/>
+        <w:numPr>
+          <w:ilvl w:val="0"/>
+          <w:numId w:val="6"/>
+        </w:numPr>
+      </w:pPr>
+      <w:r>
+        <w:t>Click File tab -&gt; Open Model</w:t>
+      </w:r>
+    </w:p>
+    <w:p>
+      <w:pPr>
+        <w:pStyle w:val="ListParagraph"/>
+        <w:numPr>
+          <w:ilvl w:val="0"/>
+          <w:numId w:val="6"/>
+        </w:numPr>
+      </w:pPr>
+      <w:r>
+        <w:t xml:space="preserve">Select the </w:t>
+      </w:r>
+      <w:proofErr w:type="spellStart"/>
+      <w:r>
+        <w:t>database.mwb</w:t>
+      </w:r>
+      <w:proofErr w:type="spellEnd"/>
+      <w:r>
+        <w:t xml:space="preserve"> from our project at </w:t>
+      </w:r>
+      <w:r>
+        <w:t>4350-project-group6\</w:t>
+      </w:r>
+      <w:r>
+        <w:t>project</w:t>
+      </w:r>
+      <w:r>
+        <w:t>\</w:t>
+      </w:r>
+      <w:proofErr w:type="spellStart"/>
+      <w:r>
+        <w:t>umbuy</w:t>
+      </w:r>
+      <w:proofErr w:type="spellEnd"/>
+      <w:r>
+        <w:t>\</w:t>
+      </w:r>
+      <w:r>
+        <w:t>web</w:t>
+      </w:r>
+      <w:r>
+        <w:t>\</w:t>
+      </w:r>
+      <w:proofErr w:type="spellStart"/>
+      <w:r>
+        <w:t>mysql</w:t>
+      </w:r>
+      <w:proofErr w:type="spellEnd"/>
+    </w:p>
+    <w:p>
+      <w:pPr>
+        <w:pStyle w:val="ListParagraph"/>
+        <w:numPr>
+          <w:ilvl w:val="0"/>
+          <w:numId w:val="6"/>
+        </w:numPr>
+      </w:pPr>
+      <w:r>
+        <w:t>That should import our databases into your local MySQL Workbench for you to see.</w:t>
+      </w:r>
+    </w:p>
+    <w:p>
+      <w:pPr>
+        <w:pStyle w:val="ListParagraph"/>
+        <w:numPr>
+          <w:ilvl w:val="0"/>
+          <w:numId w:val="6"/>
+        </w:numPr>
+      </w:pPr>
+      <w:r>
+        <w:t>We need to synchronize our database to localhost to be able to connect to it through express. Click Database tab -&gt; Synchronize model</w:t>
+      </w:r>
+    </w:p>
+    <w:p>
+      <w:pPr>
+        <w:pStyle w:val="ListParagraph"/>
+        <w:numPr>
+          <w:ilvl w:val="0"/>
+          <w:numId w:val="6"/>
+        </w:numPr>
+      </w:pPr>
+      <w:r>
+        <w:t>The only thing you need to change is the user name and password to match the user name and password you entered when you installed MySQL Server in step 2-3</w:t>
+      </w:r>
+    </w:p>
+    <w:p>
+      <w:pPr>
+        <w:pStyle w:val="ListParagraph"/>
+        <w:numPr>
+          <w:ilvl w:val="0"/>
+          <w:numId w:val="6"/>
+        </w:numPr>
+      </w:pPr>
+      <w:r>
+        <w:t xml:space="preserve">Continue to push next until the dialog closes. Now your database should be running </w:t>
+      </w:r>
+      <w:r>
+        <w:t>locally,</w:t>
+      </w:r>
+      <w:r>
+        <w:t xml:space="preserve"> and you should be able to connect locally.</w:t>
+      </w:r>
+    </w:p>
+    <w:p>
+      <w:pPr>
+        <w:pStyle w:val="ListParagraph"/>
+        <w:numPr>
+          <w:ilvl w:val="0"/>
+          <w:numId w:val="6"/>
+        </w:numPr>
+      </w:pPr>
+      <w:r>
+        <w:t xml:space="preserve"> You need to go to app.js in </w:t>
+      </w:r>
+      <w:r>
+        <w:t>4350-project-group6\project\</w:t>
+      </w:r>
+      <w:proofErr w:type="spellStart"/>
+      <w:r>
+        <w:t>umbuy</w:t>
+      </w:r>
+      <w:proofErr w:type="spellEnd"/>
+      <w:r>
+        <w:t>\web\</w:t>
+      </w:r>
+      <w:proofErr w:type="spellStart"/>
+      <w:r>
+        <w:t>mysql</w:t>
+      </w:r>
+      <w:proofErr w:type="spellEnd"/>
+      <w:r>
+        <w:t xml:space="preserve"> and update:</w:t>
+      </w:r>
+    </w:p>
+    <w:p>
+      <w:pPr>
+        <w:pStyle w:val="ListParagraph"/>
+        <w:shd w:val="clear" w:color="auto" w:fill="FFFFFF"/>
+        <w:spacing w:after="0" w:line="330" w:lineRule="atLeast"/>
+        <w:rPr>
+          <w:rFonts w:ascii="Consolas" w:eastAsia="Times New Roman" w:hAnsi="Consolas" w:cs="Times New Roman"/>
+          <w:color w:val="000000"/>
+          <w:sz w:val="24"/>
+          <w:szCs w:val="24"/>
+          <w:lang w:val="en-CA" w:eastAsia="en-CA"/>
+        </w:rPr>
+      </w:pPr>
+      <w:proofErr w:type="spellStart"/>
+      <w:r>
+        <w:rPr>
+          <w:rFonts w:ascii="Consolas" w:eastAsia="Times New Roman" w:hAnsi="Consolas" w:cs="Times New Roman"/>
+          <w:color w:val="0000FF"/>
+          <w:sz w:val="24"/>
+          <w:szCs w:val="24"/>
+          <w:lang w:val="en-CA" w:eastAsia="en-CA"/>
+        </w:rPr>
+        <w:t>var</w:t>
+      </w:r>
+      <w:proofErr w:type="spellEnd"/>
+      <w:r>
+        <w:rPr>
+          <w:rFonts w:ascii="Consolas" w:eastAsia="Times New Roman" w:hAnsi="Consolas" w:cs="Times New Roman"/>
+          <w:color w:val="000000"/>
+          <w:sz w:val="24"/>
+          <w:szCs w:val="24"/>
+          <w:lang w:val="en-CA" w:eastAsia="en-CA"/>
+        </w:rPr>
+        <w:t xml:space="preserve"> connection = </w:t>
+      </w:r>
+      <w:proofErr w:type="spellStart"/>
+      <w:proofErr w:type="gramStart"/>
+      <w:r>
+        <w:rPr>
+          <w:rFonts w:ascii="Consolas" w:eastAsia="Times New Roman" w:hAnsi="Consolas" w:cs="Times New Roman"/>
+          <w:color w:val="000000"/>
+          <w:sz w:val="24"/>
+          <w:szCs w:val="24"/>
+          <w:lang w:val="en-CA" w:eastAsia="en-CA"/>
+        </w:rPr>
+        <w:t>mysql.createConnection</w:t>
+      </w:r>
+      <w:proofErr w:type="spellEnd"/>
+      <w:proofErr w:type="gramEnd"/>
+      <w:r>
+        <w:rPr>
+          <w:rFonts w:ascii="Consolas" w:eastAsia="Times New Roman" w:hAnsi="Consolas" w:cs="Times New Roman"/>
+          <w:color w:val="000000"/>
+          <w:sz w:val="24"/>
+          <w:szCs w:val="24"/>
+          <w:lang w:val="en-CA" w:eastAsia="en-CA"/>
+        </w:rPr>
+        <w:t>({</w:t>
+      </w:r>
+    </w:p>
+    <w:p>
+      <w:pPr>
+        <w:shd w:val="clear" w:color="auto" w:fill="FFFFFF"/>
+        <w:spacing w:after="0" w:line="330" w:lineRule="atLeast"/>
+        <w:ind w:left="720" w:firstLine="720"/>
+        <w:rPr>
+          <w:rFonts w:ascii="Consolas" w:eastAsia="Times New Roman" w:hAnsi="Consolas" w:cs="Times New Roman"/>
+          <w:color w:val="000000"/>
+          <w:sz w:val="24"/>
+          <w:szCs w:val="24"/>
+          <w:lang w:val="en-CA" w:eastAsia="en-CA"/>
+        </w:rPr>
+      </w:pPr>
+      <w:r>
+        <w:rPr>
+          <w:rFonts w:ascii="Consolas" w:eastAsia="Times New Roman" w:hAnsi="Consolas" w:cs="Times New Roman"/>
+          <w:color w:val="000000"/>
+          <w:sz w:val="24"/>
+          <w:szCs w:val="24"/>
+          <w:lang w:val="en-CA" w:eastAsia="en-CA"/>
+        </w:rPr>
+        <w:t xml:space="preserve">host: </w:t>
+      </w:r>
+      <w:r>
+        <w:rPr>
+          <w:rFonts w:ascii="Consolas" w:eastAsia="Times New Roman" w:hAnsi="Consolas" w:cs="Times New Roman"/>
+          <w:color w:val="A31515"/>
+          <w:sz w:val="24"/>
+          <w:szCs w:val="24"/>
+          <w:lang w:val="en-CA" w:eastAsia="en-CA"/>
+        </w:rPr>
+        <w:t>‘127.0.0.1’</w:t>
+      </w:r>
+      <w:r>
+        <w:rPr>
+          <w:rFonts w:ascii="Consolas" w:eastAsia="Times New Roman" w:hAnsi="Consolas" w:cs="Times New Roman"/>
+          <w:color w:val="000000"/>
+          <w:sz w:val="24"/>
+          <w:szCs w:val="24"/>
+          <w:lang w:val="en-CA" w:eastAsia="en-CA"/>
+        </w:rPr>
+        <w:t xml:space="preserve">, </w:t>
+      </w:r>
+    </w:p>
+    <w:p>
+      <w:pPr>
+        <w:shd w:val="clear" w:color="auto" w:fill="FFFFFF"/>
+        <w:spacing w:after="0" w:line="330" w:lineRule="atLeast"/>
+        <w:ind w:left="720" w:firstLine="720"/>
+        <w:rPr>
+          <w:rFonts w:ascii="Consolas" w:eastAsia="Times New Roman" w:hAnsi="Consolas" w:cs="Times New Roman"/>
+          <w:color w:val="000000"/>
+          <w:sz w:val="24"/>
+          <w:szCs w:val="24"/>
+          <w:lang w:val="en-CA" w:eastAsia="en-CA"/>
+        </w:rPr>
+      </w:pPr>
+      <w:r>
+        <w:rPr>
+          <w:rFonts w:ascii="Consolas" w:eastAsia="Times New Roman" w:hAnsi="Consolas" w:cs="Times New Roman"/>
+          <w:color w:val="000000"/>
+          <w:sz w:val="24"/>
+          <w:szCs w:val="24"/>
+          <w:lang w:val="en-CA" w:eastAsia="en-CA"/>
+        </w:rPr>
+        <w:t xml:space="preserve">user: </w:t>
+      </w:r>
+      <w:r>
+        <w:rPr>
+          <w:rFonts w:ascii="Consolas" w:eastAsia="Times New Roman" w:hAnsi="Consolas" w:cs="Times New Roman"/>
+          <w:color w:val="A31515"/>
+          <w:sz w:val="24"/>
+          <w:szCs w:val="24"/>
+          <w:lang w:val="en-CA" w:eastAsia="en-CA"/>
+        </w:rPr>
+        <w:t>'</w:t>
+      </w:r>
+      <w:proofErr w:type="spellStart"/>
+      <w:r>
+        <w:rPr>
+          <w:rFonts w:ascii="Consolas" w:eastAsia="Times New Roman" w:hAnsi="Consolas" w:cs="Times New Roman"/>
+          <w:color w:val="A31515"/>
+          <w:sz w:val="24"/>
+          <w:szCs w:val="24"/>
+          <w:lang w:val="en-CA" w:eastAsia="en-CA"/>
+        </w:rPr>
+        <w:t>yourLocalMySqlUsername</w:t>
+      </w:r>
+      <w:proofErr w:type="spellEnd"/>
+      <w:r>
+        <w:rPr>
+          <w:rFonts w:ascii="Consolas" w:eastAsia="Times New Roman" w:hAnsi="Consolas" w:cs="Times New Roman"/>
+          <w:color w:val="A31515"/>
+          <w:sz w:val="24"/>
+          <w:szCs w:val="24"/>
+          <w:lang w:val="en-CA" w:eastAsia="en-CA"/>
+        </w:rPr>
+        <w:t>'</w:t>
+      </w:r>
+      <w:r>
+        <w:rPr>
+          <w:rFonts w:ascii="Consolas" w:eastAsia="Times New Roman" w:hAnsi="Consolas" w:cs="Times New Roman"/>
+          <w:color w:val="000000"/>
+          <w:sz w:val="24"/>
+          <w:szCs w:val="24"/>
+          <w:lang w:val="en-CA" w:eastAsia="en-CA"/>
+        </w:rPr>
+        <w:t>,</w:t>
+      </w:r>
+    </w:p>
+    <w:p>
+      <w:pPr>
+        <w:shd w:val="clear" w:color="auto" w:fill="FFFFFF"/>
+        <w:spacing w:after="0" w:line="330" w:lineRule="atLeast"/>
+        <w:ind w:left="720"/>
+        <w:rPr>
+          <w:rFonts w:ascii="Consolas" w:eastAsia="Times New Roman" w:hAnsi="Consolas" w:cs="Times New Roman"/>
+          <w:color w:val="000000"/>
+          <w:sz w:val="24"/>
+          <w:szCs w:val="24"/>
+          <w:lang w:val="en-CA" w:eastAsia="en-CA"/>
+        </w:rPr>
+      </w:pPr>
+      <w:r>
+        <w:rPr>
+          <w:rFonts w:ascii="Consolas" w:eastAsia="Times New Roman" w:hAnsi="Consolas" w:cs="Times New Roman"/>
+          <w:color w:val="000000"/>
+          <w:sz w:val="24"/>
+          <w:szCs w:val="24"/>
+          <w:lang w:val="en-CA" w:eastAsia="en-CA"/>
+        </w:rPr>
         <w:t xml:space="preserve"> </w:t>
       </w:r>
-    </w:p>
-    <w:p>
-      <w:pPr>
-        <w:pStyle w:val="a3"/>
+      <w:r>
+        <w:rPr>
+          <w:rFonts w:ascii="Consolas" w:eastAsia="Times New Roman" w:hAnsi="Consolas" w:cs="Times New Roman"/>
+          <w:color w:val="000000"/>
+          <w:sz w:val="24"/>
+          <w:szCs w:val="24"/>
+          <w:lang w:val="en-CA" w:eastAsia="en-CA"/>
+        </w:rPr>
+        <w:tab/>
+      </w:r>
+      <w:r>
+        <w:rPr>
+          <w:rFonts w:ascii="Consolas" w:eastAsia="Times New Roman" w:hAnsi="Consolas" w:cs="Times New Roman"/>
+          <w:color w:val="000000"/>
+          <w:sz w:val="24"/>
+          <w:szCs w:val="24"/>
+          <w:lang w:val="en-CA" w:eastAsia="en-CA"/>
+        </w:rPr>
+        <w:t xml:space="preserve">password: </w:t>
+      </w:r>
+      <w:r>
+        <w:rPr>
+          <w:rFonts w:ascii="Consolas" w:eastAsia="Times New Roman" w:hAnsi="Consolas" w:cs="Times New Roman"/>
+          <w:color w:val="A31515"/>
+          <w:sz w:val="24"/>
+          <w:szCs w:val="24"/>
+          <w:lang w:val="en-CA" w:eastAsia="en-CA"/>
+        </w:rPr>
+        <w:t xml:space="preserve">" </w:t>
+      </w:r>
+      <w:proofErr w:type="spellStart"/>
+      <w:r>
+        <w:rPr>
+          <w:rFonts w:ascii="Consolas" w:eastAsia="Times New Roman" w:hAnsi="Consolas" w:cs="Times New Roman"/>
+          <w:color w:val="A31515"/>
+          <w:sz w:val="24"/>
+          <w:szCs w:val="24"/>
+          <w:lang w:val="en-CA" w:eastAsia="en-CA"/>
+        </w:rPr>
+        <w:t>yourLocalMySqlPassword</w:t>
+      </w:r>
+      <w:proofErr w:type="spellEnd"/>
+      <w:r>
+        <w:rPr>
+          <w:rFonts w:ascii="Consolas" w:eastAsia="Times New Roman" w:hAnsi="Consolas" w:cs="Times New Roman"/>
+          <w:color w:val="A31515"/>
+          <w:sz w:val="24"/>
+          <w:szCs w:val="24"/>
+          <w:lang w:val="en-CA" w:eastAsia="en-CA"/>
+        </w:rPr>
+        <w:t>"</w:t>
+      </w:r>
+      <w:r>
+        <w:rPr>
+          <w:rFonts w:ascii="Consolas" w:eastAsia="Times New Roman" w:hAnsi="Consolas" w:cs="Times New Roman"/>
+          <w:color w:val="000000"/>
+          <w:sz w:val="24"/>
+          <w:szCs w:val="24"/>
+          <w:lang w:val="en-CA" w:eastAsia="en-CA"/>
+        </w:rPr>
+        <w:t>,</w:t>
+      </w:r>
+    </w:p>
+    <w:p>
+      <w:pPr>
+        <w:shd w:val="clear" w:color="auto" w:fill="FFFFFF"/>
+        <w:spacing w:after="0" w:line="330" w:lineRule="atLeast"/>
+        <w:ind w:left="720" w:firstLine="720"/>
+        <w:rPr>
+          <w:rFonts w:ascii="Consolas" w:eastAsia="Times New Roman" w:hAnsi="Consolas" w:cs="Times New Roman"/>
+          <w:color w:val="000000"/>
+          <w:sz w:val="24"/>
+          <w:szCs w:val="24"/>
+          <w:lang w:val="en-CA" w:eastAsia="en-CA"/>
+        </w:rPr>
+      </w:pPr>
+      <w:r>
+        <w:rPr>
+          <w:rFonts w:ascii="Consolas" w:eastAsia="Times New Roman" w:hAnsi="Consolas" w:cs="Times New Roman"/>
+          <w:color w:val="000000"/>
+          <w:sz w:val="24"/>
+          <w:szCs w:val="24"/>
+          <w:lang w:val="en-CA" w:eastAsia="en-CA"/>
+        </w:rPr>
+        <w:t xml:space="preserve">database: </w:t>
+      </w:r>
+      <w:r>
+        <w:rPr>
+          <w:rFonts w:ascii="Consolas" w:eastAsia="Times New Roman" w:hAnsi="Consolas" w:cs="Times New Roman"/>
+          <w:color w:val="A31515"/>
+          <w:sz w:val="24"/>
+          <w:szCs w:val="24"/>
+          <w:lang w:val="en-CA" w:eastAsia="en-CA"/>
+        </w:rPr>
+        <w:t>'project4350'</w:t>
+      </w:r>
+      <w:r>
+        <w:rPr>
+          <w:rFonts w:ascii="Consolas" w:eastAsia="Times New Roman" w:hAnsi="Consolas" w:cs="Times New Roman"/>
+          <w:color w:val="000000"/>
+          <w:sz w:val="24"/>
+          <w:szCs w:val="24"/>
+          <w:lang w:val="en-CA" w:eastAsia="en-CA"/>
+        </w:rPr>
+        <w:t>,</w:t>
+      </w:r>
+    </w:p>
+    <w:p>
+      <w:pPr>
+        <w:pStyle w:val="ListParagraph"/>
+        <w:shd w:val="clear" w:color="auto" w:fill="FFFFFF"/>
+        <w:spacing w:after="0" w:line="330" w:lineRule="atLeast"/>
+        <w:ind w:firstLine="720"/>
+        <w:rPr>
+          <w:rFonts w:ascii="Consolas" w:eastAsia="Times New Roman" w:hAnsi="Consolas" w:cs="Times New Roman"/>
+          <w:color w:val="000000"/>
+          <w:sz w:val="24"/>
+          <w:szCs w:val="24"/>
+          <w:lang w:val="en-CA" w:eastAsia="en-CA"/>
+        </w:rPr>
+      </w:pPr>
+      <w:r>
+        <w:rPr>
+          <w:rFonts w:ascii="Consolas" w:eastAsia="Times New Roman" w:hAnsi="Consolas" w:cs="Times New Roman"/>
+          <w:color w:val="000000"/>
+          <w:sz w:val="24"/>
+          <w:szCs w:val="24"/>
+          <w:lang w:val="en-CA" w:eastAsia="en-CA"/>
+        </w:rPr>
+        <w:t xml:space="preserve">port: </w:t>
+      </w:r>
+      <w:r>
+        <w:rPr>
+          <w:rFonts w:ascii="Consolas" w:eastAsia="Times New Roman" w:hAnsi="Consolas" w:cs="Times New Roman"/>
+          <w:color w:val="A31515"/>
+          <w:sz w:val="24"/>
+          <w:szCs w:val="24"/>
+          <w:lang w:val="en-CA" w:eastAsia="en-CA"/>
+        </w:rPr>
+        <w:t>'3306'</w:t>
+      </w:r>
+    </w:p>
+    <w:p>
+      <w:pPr>
+        <w:shd w:val="clear" w:color="auto" w:fill="FFFFFF"/>
+        <w:spacing w:after="0" w:line="330" w:lineRule="atLeast"/>
+        <w:ind w:firstLine="720"/>
+        <w:rPr>
+          <w:rFonts w:ascii="Consolas" w:eastAsia="Times New Roman" w:hAnsi="Consolas" w:cs="Times New Roman"/>
+          <w:color w:val="000000"/>
+          <w:sz w:val="24"/>
+          <w:szCs w:val="24"/>
+          <w:lang w:val="en-CA" w:eastAsia="en-CA"/>
+        </w:rPr>
+      </w:pPr>
+      <w:r>
+        <w:rPr>
+          <w:rFonts w:ascii="Consolas" w:eastAsia="Times New Roman" w:hAnsi="Consolas" w:cs="Times New Roman"/>
+          <w:color w:val="000000"/>
+          <w:sz w:val="24"/>
+          <w:szCs w:val="24"/>
+          <w:lang w:val="en-CA" w:eastAsia="en-CA"/>
+        </w:rPr>
+        <w:t>);</w:t>
+      </w:r>
+    </w:p>
+    <w:p>
+      <w:pPr>
+        <w:pStyle w:val="ListParagraph"/>
         <w:numPr>
           <w:ilvl w:val="0"/>
-          <w:numId w:val="5"/>
-        </w:numPr>
-      </w:pPr>
-      <w:r>
-        <w:t xml:space="preserve">– Stefan – Please write the </w:t>
-      </w:r>
-      <w:proofErr w:type="spellStart"/>
-      <w:r>
-        <w:t>precedures</w:t>
-      </w:r>
-      <w:proofErr w:type="spellEnd"/>
-      <w:r>
-        <w:t xml:space="preserve"> to set up the database.</w:t>
-      </w:r>
-    </w:p>
-    <w:p/>
+          <w:numId w:val="6"/>
+        </w:numPr>
+      </w:pPr>
+      <w:bookmarkStart w:id="0" w:name="_Hlk506221442"/>
+      <w:r>
+        <w:t>127.0.0.1 means localhost, change the user and password fields to match the username and password you chose for MySQL</w:t>
+      </w:r>
+      <w:r>
+        <w:t>, the database name is shown in the screenshot below and port is 3306 which is the default. If you change the port while setting up MySQL, make sure to change port to that port number.</w:t>
+      </w:r>
+    </w:p>
+    <w:bookmarkEnd w:id="0"/>
+    <w:p>
+      <w:pPr>
+        <w:pStyle w:val="ListParagraph"/>
+      </w:pPr>
+      <w:r>
+        <w:rPr>
+          <w:noProof/>
+        </w:rPr>
+        <w:drawing>
+          <wp:inline distT="0" distB="0" distL="0" distR="0" wp14:anchorId="0CA5AFAD" wp14:editId="2BA2B7DF">
+            <wp:extent cx="4248150" cy="1536700"/>
+            <wp:effectExtent l="0" t="0" r="0" b="6350"/>
+            <wp:docPr id="1" name="Picture 1"/>
+            <wp:cNvGraphicFramePr>
+              <a:graphicFrameLocks xmlns:a="http://schemas.openxmlformats.org/drawingml/2006/main" noChangeAspect="1"/>
+            </wp:cNvGraphicFramePr>
+            <a:graphic xmlns:a="http://schemas.openxmlformats.org/drawingml/2006/main">
+              <a:graphicData uri="http://schemas.openxmlformats.org/drawingml/2006/picture">
+                <pic:pic xmlns:pic="http://schemas.openxmlformats.org/drawingml/2006/picture">
+                  <pic:nvPicPr>
+                    <pic:cNvPr id="0" name="Picture 1"/>
+                    <pic:cNvPicPr>
+                      <a:picLocks noChangeAspect="1" noChangeArrowheads="1"/>
+                    </pic:cNvPicPr>
+                  </pic:nvPicPr>
+                  <pic:blipFill>
+                    <a:blip r:embed="rId6">
+                      <a:extLst>
+                        <a:ext uri="{28A0092B-C50C-407E-A947-70E740481C1C}">
+                          <a14:useLocalDpi xmlns:a14="http://schemas.microsoft.com/office/drawing/2010/main" val="0"/>
+                        </a:ext>
+                      </a:extLst>
+                    </a:blip>
+                    <a:srcRect/>
+                    <a:stretch>
+                      <a:fillRect/>
+                    </a:stretch>
+                  </pic:blipFill>
+                  <pic:spPr bwMode="auto">
+                    <a:xfrm>
+                      <a:off x="0" y="0"/>
+                      <a:ext cx="4248150" cy="1536700"/>
+                    </a:xfrm>
+                    <a:prstGeom prst="rect">
+                      <a:avLst/>
+                    </a:prstGeom>
+                    <a:noFill/>
+                    <a:ln>
+                      <a:noFill/>
+                    </a:ln>
+                  </pic:spPr>
+                </pic:pic>
+              </a:graphicData>
+            </a:graphic>
+          </wp:inline>
+        </w:drawing>
+      </w:r>
+    </w:p>
+    <w:p>
+      <w:pPr>
+        <w:pStyle w:val="ListParagraph"/>
+        <w:shd w:val="clear" w:color="auto" w:fill="FFFFFF"/>
+        <w:spacing w:after="0" w:line="330" w:lineRule="atLeast"/>
+        <w:ind w:left="1440"/>
+        <w:rPr>
+          <w:rFonts w:ascii="Consolas" w:eastAsia="Times New Roman" w:hAnsi="Consolas" w:cs="Times New Roman"/>
+          <w:color w:val="000000"/>
+          <w:sz w:val="24"/>
+          <w:szCs w:val="24"/>
+          <w:lang w:eastAsia="en-CA"/>
+        </w:rPr>
+      </w:pPr>
+    </w:p>
+    <w:p>
+      <w:pPr>
+        <w:pStyle w:val="ListParagraph"/>
+        <w:numPr>
+          <w:ilvl w:val="0"/>
+          <w:numId w:val="6"/>
+        </w:numPr>
+      </w:pPr>
+      <w:r>
+        <w:lastRenderedPageBreak/>
+        <w:t>Now from the directory where app.js is located (</w:t>
+      </w:r>
+      <w:r>
+        <w:t>4350-project-group6\project\</w:t>
+      </w:r>
+      <w:proofErr w:type="spellStart"/>
+      <w:r>
+        <w:t>umbuy</w:t>
+      </w:r>
+      <w:proofErr w:type="spellEnd"/>
+      <w:r>
+        <w:t>\web\</w:t>
+      </w:r>
+      <w:proofErr w:type="spellStart"/>
+      <w:r>
+        <w:t>mysql</w:t>
+      </w:r>
+      <w:proofErr w:type="spellEnd"/>
+      <w:r>
+        <w:t>), in command line type: node app.js. You should get a message like below:</w:t>
+      </w:r>
+    </w:p>
+    <w:p>
+      <w:pPr>
+        <w:pStyle w:val="ListParagraph"/>
+      </w:pPr>
+      <w:r>
+        <w:rPr>
+          <w:noProof/>
+        </w:rPr>
+        <w:drawing>
+          <wp:inline distT="0" distB="0" distL="0" distR="0" wp14:anchorId="0E5F468C" wp14:editId="5DD9DA92">
+            <wp:extent cx="2273300" cy="806450"/>
+            <wp:effectExtent l="0" t="0" r="0" b="0"/>
+            <wp:docPr id="4" name="Picture 4"/>
+            <wp:cNvGraphicFramePr>
+              <a:graphicFrameLocks xmlns:a="http://schemas.openxmlformats.org/drawingml/2006/main" noChangeAspect="1"/>
+            </wp:cNvGraphicFramePr>
+            <a:graphic xmlns:a="http://schemas.openxmlformats.org/drawingml/2006/main">
+              <a:graphicData uri="http://schemas.openxmlformats.org/drawingml/2006/picture">
+                <pic:pic xmlns:pic="http://schemas.openxmlformats.org/drawingml/2006/picture">
+                  <pic:nvPicPr>
+                    <pic:cNvPr id="0" name="Picture 2"/>
+                    <pic:cNvPicPr>
+                      <a:picLocks noChangeAspect="1" noChangeArrowheads="1"/>
+                    </pic:cNvPicPr>
+                  </pic:nvPicPr>
+                  <pic:blipFill>
+                    <a:blip r:embed="rId7">
+                      <a:extLst>
+                        <a:ext uri="{28A0092B-C50C-407E-A947-70E740481C1C}">
+                          <a14:useLocalDpi xmlns:a14="http://schemas.microsoft.com/office/drawing/2010/main" val="0"/>
+                        </a:ext>
+                      </a:extLst>
+                    </a:blip>
+                    <a:srcRect/>
+                    <a:stretch>
+                      <a:fillRect/>
+                    </a:stretch>
+                  </pic:blipFill>
+                  <pic:spPr bwMode="auto">
+                    <a:xfrm>
+                      <a:off x="0" y="0"/>
+                      <a:ext cx="2273300" cy="806450"/>
+                    </a:xfrm>
+                    <a:prstGeom prst="rect">
+                      <a:avLst/>
+                    </a:prstGeom>
+                    <a:noFill/>
+                    <a:ln>
+                      <a:noFill/>
+                    </a:ln>
+                  </pic:spPr>
+                </pic:pic>
+              </a:graphicData>
+            </a:graphic>
+          </wp:inline>
+        </w:drawing>
+      </w:r>
+    </w:p>
+    <w:p>
+      <w:pPr>
+        <w:pStyle w:val="ListParagraph"/>
+        <w:numPr>
+          <w:ilvl w:val="0"/>
+          <w:numId w:val="6"/>
+        </w:numPr>
+      </w:pPr>
+      <w:r>
+        <w:t>You</w:t>
+      </w:r>
+      <w:r>
+        <w:t xml:space="preserve"> need to create a user in the users table before you can run. In MySQL workbench, go to home page (click the house on top of the file tab) -&gt; New Query Tab and enter this query: </w:t>
+      </w:r>
+      <w:r>
+        <w:t xml:space="preserve">INSERT INTO users </w:t>
+      </w:r>
+      <w:proofErr w:type="gramStart"/>
+      <w:r>
+        <w:t>VALUES(</w:t>
+      </w:r>
+      <w:proofErr w:type="gramEnd"/>
+      <w:r>
+        <w:t>1, 'Franklin', 'Bristow', 'fbristow@myumanitoba.ca', '2049876543');</w:t>
+      </w:r>
+      <w:r>
+        <w:t xml:space="preserve"> By default, we have create ad link to user 1 which this query above will create.</w:t>
+      </w:r>
+    </w:p>
+    <w:p>
+      <w:pPr>
+        <w:pStyle w:val="ListParagraph"/>
+        <w:numPr>
+          <w:ilvl w:val="0"/>
+          <w:numId w:val="6"/>
+        </w:numPr>
+      </w:pPr>
+      <w:r>
+        <w:t>Then push the lightning bolt and then apply.</w:t>
+      </w:r>
+    </w:p>
+    <w:p>
+      <w:pPr>
+        <w:pStyle w:val="ListParagraph"/>
+        <w:numPr>
+          <w:ilvl w:val="0"/>
+          <w:numId w:val="6"/>
+        </w:numPr>
+      </w:pPr>
+      <w:r>
+        <w:t xml:space="preserve">Now, you can test it out and refer to </w:t>
+      </w:r>
+      <w:bookmarkStart w:id="1" w:name="_GoBack"/>
+      <w:bookmarkEnd w:id="1"/>
+      <w:r>
+        <w:t>4350-project-group6\project\umbuy\web\documentation</w:t>
+      </w:r>
+      <w:r>
+        <w:t>\</w:t>
+      </w:r>
+      <w:r>
+        <w:t>http_api_documentation.docx</w:t>
+      </w:r>
+    </w:p>
     <w:p>
       <w:pPr>
         <w:rPr>
@@ -482,7 +1344,7 @@
     </w:p>
     <w:p>
       <w:pPr>
-        <w:pStyle w:val="a3"/>
+        <w:pStyle w:val="ListParagraph"/>
         <w:numPr>
           <w:ilvl w:val="0"/>
           <w:numId w:val="3"/>
@@ -495,13 +1357,7 @@
         <w:rPr>
           <w:b/>
         </w:rPr>
-        <w:t>Running the project</w:t>
-      </w:r>
-      <w:r>
-        <w:rPr>
-          <w:b/>
-        </w:rPr>
-        <w:t xml:space="preserve"> on a local machine</w:t>
+        <w:t>Running the project on a local machine</w:t>
       </w:r>
       <w:r>
         <w:t>” because you need “</w:t>
@@ -517,20 +1373,19 @@
     </w:p>
     <w:p>
       <w:pPr>
-        <w:pStyle w:val="a3"/>
+        <w:pStyle w:val="ListParagraph"/>
         <w:numPr>
           <w:ilvl w:val="0"/>
           <w:numId w:val="3"/>
         </w:numPr>
       </w:pPr>
       <w:r>
-        <w:lastRenderedPageBreak/>
         <w:t xml:space="preserve">You could Ubuntu to connect to the server. </w:t>
       </w:r>
     </w:p>
     <w:p>
       <w:pPr>
-        <w:pStyle w:val="a3"/>
+        <w:pStyle w:val="ListParagraph"/>
         <w:numPr>
           <w:ilvl w:val="1"/>
           <w:numId w:val="3"/>
@@ -542,7 +1397,7 @@
     </w:p>
     <w:p>
       <w:pPr>
-        <w:pStyle w:val="a3"/>
+        <w:pStyle w:val="ListParagraph"/>
         <w:numPr>
           <w:ilvl w:val="1"/>
           <w:numId w:val="3"/>
@@ -554,7 +1409,7 @@
     </w:p>
     <w:p>
       <w:pPr>
-        <w:pStyle w:val="a3"/>
+        <w:pStyle w:val="ListParagraph"/>
         <w:numPr>
           <w:ilvl w:val="1"/>
           <w:numId w:val="3"/>
@@ -585,7 +1440,7 @@
     </w:p>
     <w:p>
       <w:pPr>
-        <w:pStyle w:val="a3"/>
+        <w:pStyle w:val="ListParagraph"/>
         <w:numPr>
           <w:ilvl w:val="1"/>
           <w:numId w:val="3"/>
@@ -597,7 +1452,7 @@
     </w:p>
     <w:p>
       <w:pPr>
-        <w:pStyle w:val="a3"/>
+        <w:pStyle w:val="ListParagraph"/>
         <w:numPr>
           <w:ilvl w:val="2"/>
           <w:numId w:val="3"/>
@@ -682,10 +1537,10 @@
         </w:rPr>
         <w:t xml:space="preserve">" </w:t>
       </w:r>
-      <w:hyperlink r:id="rId6" w:history="1">
+      <w:hyperlink r:id="rId8" w:history="1">
         <w:r>
           <w:rPr>
-            <w:rStyle w:val="a4"/>
+            <w:rStyle w:val="Hyperlink"/>
             <w:rFonts w:eastAsia="Times New Roman" w:cstheme="minorHAnsi"/>
             <w:bCs/>
             <w:lang w:val="en-US"/>
@@ -696,7 +1551,7 @@
     </w:p>
     <w:p>
       <w:pPr>
-        <w:pStyle w:val="a3"/>
+        <w:pStyle w:val="ListParagraph"/>
         <w:numPr>
           <w:ilvl w:val="1"/>
           <w:numId w:val="3"/>
@@ -733,30 +1588,12 @@
           <w:bCs/>
           <w:lang w:val="en-US"/>
         </w:rPr>
-        <w:t>login id is ‘</w:t>
-      </w:r>
-      <w:proofErr w:type="spellStart"/>
-      <w:r>
-        <w:rPr>
-          <w:rFonts w:eastAsia="Times New Roman" w:cstheme="minorHAnsi"/>
-          <w:bCs/>
-          <w:lang w:val="en-US"/>
-        </w:rPr>
-        <w:t>ubuntu</w:t>
-      </w:r>
-      <w:proofErr w:type="spellEnd"/>
-      <w:r>
-        <w:rPr>
-          <w:rFonts w:eastAsia="Times New Roman" w:cstheme="minorHAnsi"/>
-          <w:bCs/>
-          <w:lang w:val="en-US"/>
-        </w:rPr>
-        <w:t>’</w:t>
-      </w:r>
-    </w:p>
-    <w:p>
-      <w:pPr>
-        <w:pStyle w:val="a3"/>
+        <w:t>login id is ‘ubuntu’</w:t>
+      </w:r>
+    </w:p>
+    <w:p>
+      <w:pPr>
+        <w:pStyle w:val="ListParagraph"/>
         <w:numPr>
           <w:ilvl w:val="0"/>
           <w:numId w:val="3"/>
@@ -811,48 +1648,30 @@
           <w:bCs/>
           <w:lang w:val="en-US"/>
         </w:rPr>
-        <w:t xml:space="preserve">/web’. If you run ‘ls’, then you should be able to see ‘server.js’ file. In the same directory, please transfer </w:t>
-      </w:r>
-      <w:proofErr w:type="gramStart"/>
+        <w:t>/web’. If you run ‘ls’, then you should be able to see ‘server.js’ file. In the same directory, please transfer your previously created ‘</w:t>
+      </w:r>
+      <w:proofErr w:type="spellStart"/>
       <w:r>
         <w:rPr>
           <w:rFonts w:eastAsia="Times New Roman" w:cstheme="minorHAnsi"/>
           <w:bCs/>
           <w:lang w:val="en-US"/>
         </w:rPr>
-        <w:t>your</w:t>
-      </w:r>
-      <w:proofErr w:type="gramEnd"/>
+        <w:t>dist</w:t>
+      </w:r>
+      <w:proofErr w:type="spellEnd"/>
       <w:r>
         <w:rPr>
           <w:rFonts w:eastAsia="Times New Roman" w:cstheme="minorHAnsi"/>
           <w:bCs/>
           <w:lang w:val="en-US"/>
         </w:rPr>
-        <w:t xml:space="preserve"> previously created ‘</w:t>
-      </w:r>
-      <w:proofErr w:type="spellStart"/>
-      <w:r>
-        <w:rPr>
-          <w:rFonts w:eastAsia="Times New Roman" w:cstheme="minorHAnsi"/>
-          <w:bCs/>
-          <w:lang w:val="en-US"/>
-        </w:rPr>
-        <w:t>dist</w:t>
-      </w:r>
-      <w:proofErr w:type="spellEnd"/>
-      <w:r>
-        <w:rPr>
-          <w:rFonts w:eastAsia="Times New Roman" w:cstheme="minorHAnsi"/>
-          <w:bCs/>
-          <w:lang w:val="en-US"/>
-        </w:rPr>
         <w:t>’ folder.</w:t>
       </w:r>
     </w:p>
     <w:p>
       <w:pPr>
-        <w:pStyle w:val="a3"/>
+        <w:pStyle w:val="ListParagraph"/>
         <w:numPr>
           <w:ilvl w:val="0"/>
           <w:numId w:val="3"/>
@@ -906,21 +1725,12 @@
           <w:szCs w:val="20"/>
           <w:shd w:val="clear" w:color="auto" w:fill="FFFFFF"/>
         </w:rPr>
-        <w:t>ec2-18-217-86-148.us-east-2.compute.amazonaws.com</w:t>
-      </w:r>
-      <w:r>
-        <w:rPr>
-          <w:rFonts w:ascii="Arial" w:hAnsi="Arial" w:cs="Arial"/>
-          <w:sz w:val="20"/>
-          <w:szCs w:val="20"/>
-          <w:shd w:val="clear" w:color="auto" w:fill="FFFFFF"/>
-        </w:rPr>
-        <w:t xml:space="preserve">:9000. </w:t>
-      </w:r>
-    </w:p>
-    <w:p>
-      <w:pPr>
-        <w:pStyle w:val="a3"/>
+        <w:t xml:space="preserve">ec2-18-217-86-148.us-east-2.compute.amazonaws.com:9000. </w:t>
+      </w:r>
+    </w:p>
+    <w:p>
+      <w:pPr>
+        <w:pStyle w:val="ListParagraph"/>
         <w:numPr>
           <w:ilvl w:val="1"/>
           <w:numId w:val="3"/>
@@ -1032,19 +1842,12 @@
           <w:b/>
           <w:sz w:val="28"/>
         </w:rPr>
-        <w:t>Accessing MySQL on the server</w:t>
-      </w:r>
-      <w:r>
-        <w:rPr>
-          <w:b/>
-          <w:sz w:val="28"/>
-        </w:rPr>
-        <w:t>.</w:t>
-      </w:r>
-    </w:p>
-    <w:p>
-      <w:pPr>
-        <w:pStyle w:val="a3"/>
+        <w:t>Accessing MySQL on the server.</w:t>
+      </w:r>
+    </w:p>
+    <w:p>
+      <w:pPr>
+        <w:pStyle w:val="ListParagraph"/>
         <w:numPr>
           <w:ilvl w:val="0"/>
           <w:numId w:val="4"/>
@@ -1084,7 +1887,7 @@
     </w:p>
     <w:p>
       <w:pPr>
-        <w:pStyle w:val="a3"/>
+        <w:pStyle w:val="ListParagraph"/>
         <w:numPr>
           <w:ilvl w:val="0"/>
           <w:numId w:val="4"/>
@@ -1138,7 +1941,6 @@
         <w:t xml:space="preserve"> –u </w:t>
       </w:r>
       <w:proofErr w:type="spellStart"/>
-      <w:proofErr w:type="gramStart"/>
       <w:r>
         <w:rPr>
           <w:rFonts w:eastAsia="Times New Roman" w:cstheme="minorHAnsi"/>
@@ -1147,7 +1949,6 @@
         <w:t>kyle</w:t>
       </w:r>
       <w:proofErr w:type="spellEnd"/>
-      <w:proofErr w:type="gramEnd"/>
       <w:r>
         <w:rPr>
           <w:rFonts w:eastAsia="Times New Roman" w:cstheme="minorHAnsi"/>
@@ -1158,7 +1959,7 @@
     </w:p>
     <w:p>
       <w:pPr>
-        <w:pStyle w:val="a3"/>
+        <w:pStyle w:val="ListParagraph"/>
         <w:numPr>
           <w:ilvl w:val="0"/>
           <w:numId w:val="4"/>
@@ -1225,21 +2026,12 @@
           <w:rFonts w:eastAsia="Times New Roman" w:cstheme="minorHAnsi"/>
           <w:bCs/>
         </w:rPr>
-        <w:t>;</w:t>
-      </w:r>
-      <w:proofErr w:type="gramStart"/>
-      <w:r>
-        <w:rPr>
-          <w:rFonts w:eastAsia="Times New Roman" w:cstheme="minorHAnsi"/>
-          <w:bCs/>
-        </w:rPr>
-        <w:t>’.</w:t>
-      </w:r>
-      <w:proofErr w:type="gramEnd"/>
-    </w:p>
-    <w:p>
-      <w:pPr>
-        <w:pStyle w:val="a3"/>
+        <w:t>;’.</w:t>
+      </w:r>
+    </w:p>
+    <w:p>
+      <w:pPr>
+        <w:pStyle w:val="ListParagraph"/>
         <w:numPr>
           <w:ilvl w:val="0"/>
           <w:numId w:val="4"/>
@@ -1304,8 +2096,97 @@
 </file>
 
 <file path=word/numbering.xml><?xml version="1.0" encoding="utf-8"?>
-<w:numbering xmlns:wpc="http://schemas.microsoft.com/office/word/2010/wordprocessingCanvas" xmlns:cx="http://schemas.microsoft.com/office/drawing/2014/chartex" xmlns:cx1="http://schemas.microsoft.com/office/drawing/2015/9/8/chartex" xmlns:mc="http://schemas.openxmlformats.org/markup-compatibility/2006" xmlns:o="urn:schemas-microsoft-com:office:office" xmlns:r="http://schemas.openxmlformats.org/officeDocument/2006/relationships" xmlns:m="http://schemas.openxmlformats.org/officeDocument/2006/math" xmlns:v="urn:schemas-microsoft-com:vml" xmlns:wp14="http://schemas.microsoft.com/office/word/2010/wordprocessingDrawing" xmlns:wp="http://schemas.openxmlformats.org/drawingml/2006/wordprocessingDrawing" xmlns:w10="urn:schemas-microsoft-com:office:word" xmlns:w="http://schemas.openxmlformats.org/wordprocessingml/2006/main" xmlns:w14="http://schemas.microsoft.com/office/word/2010/wordml" xmlns:w15="http://schemas.microsoft.com/office/word/2012/wordml" xmlns:w16se="http://schemas.microsoft.com/office/word/2015/wordml/symex" xmlns:wpg="http://schemas.microsoft.com/office/word/2010/wordprocessingGroup" xmlns:wpi="http://schemas.microsoft.com/office/word/2010/wordprocessingInk" xmlns:wne="http://schemas.microsoft.com/office/word/2006/wordml" xmlns:wps="http://schemas.microsoft.com/office/word/2010/wordprocessingShape" mc:Ignorable="w14 w15 w16se wp14">
+<w:numbering xmlns:wpc="http://schemas.microsoft.com/office/word/2010/wordprocessingCanvas" xmlns:cx="http://schemas.microsoft.com/office/drawing/2014/chartex" xmlns:cx1="http://schemas.microsoft.com/office/drawing/2015/9/8/chartex" xmlns:cx2="http://schemas.microsoft.com/office/drawing/2015/10/21/chartex" xmlns:cx3="http://schemas.microsoft.com/office/drawing/2016/5/9/chartex" xmlns:cx4="http://schemas.microsoft.com/office/drawing/2016/5/10/chartex" xmlns:cx5="http://schemas.microsoft.com/office/drawing/2016/5/11/chartex" xmlns:cx6="http://schemas.microsoft.com/office/drawing/2016/5/12/chartex" xmlns:cx7="http://schemas.microsoft.com/office/drawing/2016/5/13/chartex" xmlns:cx8="http://schemas.microsoft.com/office/drawing/2016/5/14/chartex" xmlns:mc="http://schemas.openxmlformats.org/markup-compatibility/2006" xmlns:aink="http://schemas.microsoft.com/office/drawing/2016/ink" xmlns:am3d="http://schemas.microsoft.com/office/drawing/2017/model3d" xmlns:o="urn:schemas-microsoft-com:office:office" xmlns:r="http://schemas.openxmlformats.org/officeDocument/2006/relationships" xmlns:m="http://schemas.openxmlformats.org/officeDocument/2006/math" xmlns:v="urn:schemas-microsoft-com:vml" xmlns:wp14="http://schemas.microsoft.com/office/word/2010/wordprocessingDrawing" xmlns:wp="http://schemas.openxmlformats.org/drawingml/2006/wordprocessingDrawing" xmlns:w10="urn:schemas-microsoft-com:office:word" xmlns:w="http://schemas.openxmlformats.org/wordprocessingml/2006/main" xmlns:w14="http://schemas.microsoft.com/office/word/2010/wordml" xmlns:w15="http://schemas.microsoft.com/office/word/2012/wordml" xmlns:w16cid="http://schemas.microsoft.com/office/word/2016/wordml/cid" xmlns:w16se="http://schemas.microsoft.com/office/word/2015/wordml/symex" xmlns:wpg="http://schemas.microsoft.com/office/word/2010/wordprocessingGroup" xmlns:wpi="http://schemas.microsoft.com/office/word/2010/wordprocessingInk" xmlns:wne="http://schemas.microsoft.com/office/word/2006/wordml" xmlns:wps="http://schemas.microsoft.com/office/word/2010/wordprocessingShape" mc:Ignorable="w14 w15 w16se w16cid wp14">
   <w:abstractNum w:abstractNumId="0" w15:restartNumberingAfterBreak="0">
+    <w:nsid w:val="3F6C599B"/>
+    <w:multiLevelType w:val="hybridMultilevel"/>
+    <w:tmpl w:val="96C22546"/>
+    <w:lvl w:ilvl="0" w:tplc="A7C4B36A">
+      <w:start w:val="1"/>
+      <w:numFmt w:val="decimal"/>
+      <w:lvlText w:val="%1."/>
+      <w:lvlJc w:val="left"/>
+      <w:pPr>
+        <w:ind w:left="1440" w:hanging="360"/>
+      </w:pPr>
+      <w:rPr>
+        <w:rFonts w:hint="default"/>
+      </w:rPr>
+    </w:lvl>
+    <w:lvl w:ilvl="1" w:tplc="10090019">
+      <w:start w:val="1"/>
+      <w:numFmt w:val="lowerLetter"/>
+      <w:lvlText w:val="%2."/>
+      <w:lvlJc w:val="left"/>
+      <w:pPr>
+        <w:ind w:left="1440" w:hanging="360"/>
+      </w:pPr>
+    </w:lvl>
+    <w:lvl w:ilvl="2" w:tplc="1009001B" w:tentative="1">
+      <w:start w:val="1"/>
+      <w:numFmt w:val="lowerRoman"/>
+      <w:lvlText w:val="%3."/>
+      <w:lvlJc w:val="right"/>
+      <w:pPr>
+        <w:ind w:left="2160" w:hanging="180"/>
+      </w:pPr>
+    </w:lvl>
+    <w:lvl w:ilvl="3" w:tplc="1009000F" w:tentative="1">
+      <w:start w:val="1"/>
+      <w:numFmt w:val="decimal"/>
+      <w:lvlText w:val="%4."/>
+      <w:lvlJc w:val="left"/>
+      <w:pPr>
+        <w:ind w:left="2880" w:hanging="360"/>
+      </w:pPr>
+    </w:lvl>
+    <w:lvl w:ilvl="4" w:tplc="10090019" w:tentative="1">
+      <w:start w:val="1"/>
+      <w:numFmt w:val="lowerLetter"/>
+      <w:lvlText w:val="%5."/>
+      <w:lvlJc w:val="left"/>
+      <w:pPr>
+        <w:ind w:left="3600" w:hanging="360"/>
+      </w:pPr>
+    </w:lvl>
+    <w:lvl w:ilvl="5" w:tplc="1009001B" w:tentative="1">
+      <w:start w:val="1"/>
+      <w:numFmt w:val="lowerRoman"/>
+      <w:lvlText w:val="%6."/>
+      <w:lvlJc w:val="right"/>
+      <w:pPr>
+        <w:ind w:left="4320" w:hanging="180"/>
+      </w:pPr>
+    </w:lvl>
+    <w:lvl w:ilvl="6" w:tplc="1009000F" w:tentative="1">
+      <w:start w:val="1"/>
+      <w:numFmt w:val="decimal"/>
+      <w:lvlText w:val="%7."/>
+      <w:lvlJc w:val="left"/>
+      <w:pPr>
+        <w:ind w:left="5040" w:hanging="360"/>
+      </w:pPr>
+    </w:lvl>
+    <w:lvl w:ilvl="7" w:tplc="10090019" w:tentative="1">
+      <w:start w:val="1"/>
+      <w:numFmt w:val="lowerLetter"/>
+      <w:lvlText w:val="%8."/>
+      <w:lvlJc w:val="left"/>
+      <w:pPr>
+        <w:ind w:left="5760" w:hanging="360"/>
+      </w:pPr>
+    </w:lvl>
+    <w:lvl w:ilvl="8" w:tplc="1009001B" w:tentative="1">
+      <w:start w:val="1"/>
+      <w:numFmt w:val="lowerRoman"/>
+      <w:lvlText w:val="%9."/>
+      <w:lvlJc w:val="right"/>
+      <w:pPr>
+        <w:ind w:left="6480" w:hanging="180"/>
+      </w:pPr>
+    </w:lvl>
+  </w:abstractNum>
+  <w:abstractNum w:abstractNumId="1" w15:restartNumberingAfterBreak="0">
     <w:nsid w:val="4A9F078B"/>
     <w:multiLevelType w:val="hybridMultilevel"/>
     <w:tmpl w:val="427011EC"/>
@@ -1391,11 +2272,11 @@
       </w:pPr>
     </w:lvl>
   </w:abstractNum>
-  <w:abstractNum w:abstractNumId="1" w15:restartNumberingAfterBreak="0">
-    <w:nsid w:val="62092C4E"/>
+  <w:abstractNum w:abstractNumId="2" w15:restartNumberingAfterBreak="0">
+    <w:nsid w:val="5F463C05"/>
     <w:multiLevelType w:val="hybridMultilevel"/>
-    <w:tmpl w:val="B8623582"/>
-    <w:lvl w:ilvl="0" w:tplc="0409000F">
+    <w:tmpl w:val="C3FC50AA"/>
+    <w:lvl w:ilvl="0" w:tplc="781E8DE8">
       <w:start w:val="1"/>
       <w:numFmt w:val="decimal"/>
       <w:lvlText w:val="%1."/>
@@ -1403,6 +2284,9 @@
       <w:pPr>
         <w:ind w:left="720" w:hanging="360"/>
       </w:pPr>
+      <w:rPr>
+        <w:rFonts w:hint="default"/>
+      </w:rPr>
     </w:lvl>
     <w:lvl w:ilvl="1" w:tplc="04090019">
       <w:start w:val="1"/>
@@ -1422,14 +2306,17 @@
         <w:ind w:left="2160" w:hanging="180"/>
       </w:pPr>
     </w:lvl>
-    <w:lvl w:ilvl="3" w:tplc="0409000F" w:tentative="1">
-      <w:start w:val="1"/>
-      <w:numFmt w:val="decimal"/>
-      <w:lvlText w:val="%4."/>
+    <w:lvl w:ilvl="3" w:tplc="ADDC5256">
+      <w:start w:val="4"/>
+      <w:numFmt w:val="bullet"/>
+      <w:lvlText w:val="-"/>
       <w:lvlJc w:val="left"/>
       <w:pPr>
         <w:ind w:left="2880" w:hanging="360"/>
       </w:pPr>
+      <w:rPr>
+        <w:rFonts w:ascii="Calibri" w:eastAsiaTheme="minorEastAsia" w:hAnsi="Calibri" w:cs="Calibri" w:hint="default"/>
+      </w:rPr>
     </w:lvl>
     <w:lvl w:ilvl="4" w:tplc="04090019" w:tentative="1">
       <w:start w:val="1"/>
@@ -1477,7 +2364,99 @@
       </w:pPr>
     </w:lvl>
   </w:abstractNum>
-  <w:abstractNum w:abstractNumId="2" w15:restartNumberingAfterBreak="0">
+  <w:abstractNum w:abstractNumId="3" w15:restartNumberingAfterBreak="0">
+    <w:nsid w:val="62092C4E"/>
+    <w:multiLevelType w:val="hybridMultilevel"/>
+    <w:tmpl w:val="717E6010"/>
+    <w:lvl w:ilvl="0" w:tplc="781E8DE8">
+      <w:start w:val="1"/>
+      <w:numFmt w:val="decimal"/>
+      <w:lvlText w:val="%1."/>
+      <w:lvlJc w:val="left"/>
+      <w:pPr>
+        <w:ind w:left="720" w:hanging="360"/>
+      </w:pPr>
+      <w:rPr>
+        <w:rFonts w:hint="default"/>
+      </w:rPr>
+    </w:lvl>
+    <w:lvl w:ilvl="1" w:tplc="04090019">
+      <w:start w:val="1"/>
+      <w:numFmt w:val="lowerLetter"/>
+      <w:lvlText w:val="%2."/>
+      <w:lvlJc w:val="left"/>
+      <w:pPr>
+        <w:ind w:left="1440" w:hanging="360"/>
+      </w:pPr>
+    </w:lvl>
+    <w:lvl w:ilvl="2" w:tplc="0409001B">
+      <w:start w:val="1"/>
+      <w:numFmt w:val="lowerRoman"/>
+      <w:lvlText w:val="%3."/>
+      <w:lvlJc w:val="right"/>
+      <w:pPr>
+        <w:ind w:left="2160" w:hanging="180"/>
+      </w:pPr>
+    </w:lvl>
+    <w:lvl w:ilvl="3" w:tplc="ADDC5256">
+      <w:start w:val="4"/>
+      <w:numFmt w:val="bullet"/>
+      <w:lvlText w:val="-"/>
+      <w:lvlJc w:val="left"/>
+      <w:pPr>
+        <w:ind w:left="2880" w:hanging="360"/>
+      </w:pPr>
+      <w:rPr>
+        <w:rFonts w:ascii="Calibri" w:eastAsiaTheme="minorEastAsia" w:hAnsi="Calibri" w:cs="Calibri" w:hint="default"/>
+      </w:rPr>
+    </w:lvl>
+    <w:lvl w:ilvl="4" w:tplc="04090019" w:tentative="1">
+      <w:start w:val="1"/>
+      <w:numFmt w:val="lowerLetter"/>
+      <w:lvlText w:val="%5."/>
+      <w:lvlJc w:val="left"/>
+      <w:pPr>
+        <w:ind w:left="3600" w:hanging="360"/>
+      </w:pPr>
+    </w:lvl>
+    <w:lvl w:ilvl="5" w:tplc="0409001B" w:tentative="1">
+      <w:start w:val="1"/>
+      <w:numFmt w:val="lowerRoman"/>
+      <w:lvlText w:val="%6."/>
+      <w:lvlJc w:val="right"/>
+      <w:pPr>
+        <w:ind w:left="4320" w:hanging="180"/>
+      </w:pPr>
+    </w:lvl>
+    <w:lvl w:ilvl="6" w:tplc="0409000F" w:tentative="1">
+      <w:start w:val="1"/>
+      <w:numFmt w:val="decimal"/>
+      <w:lvlText w:val="%7."/>
+      <w:lvlJc w:val="left"/>
+      <w:pPr>
+        <w:ind w:left="5040" w:hanging="360"/>
+      </w:pPr>
+    </w:lvl>
+    <w:lvl w:ilvl="7" w:tplc="04090019" w:tentative="1">
+      <w:start w:val="1"/>
+      <w:numFmt w:val="lowerLetter"/>
+      <w:lvlText w:val="%8."/>
+      <w:lvlJc w:val="left"/>
+      <w:pPr>
+        <w:ind w:left="5760" w:hanging="360"/>
+      </w:pPr>
+    </w:lvl>
+    <w:lvl w:ilvl="8" w:tplc="0409001B" w:tentative="1">
+      <w:start w:val="1"/>
+      <w:numFmt w:val="lowerRoman"/>
+      <w:lvlText w:val="%9."/>
+      <w:lvlJc w:val="right"/>
+      <w:pPr>
+        <w:ind w:left="6480" w:hanging="180"/>
+      </w:pPr>
+    </w:lvl>
+  </w:abstractNum>
+  <w:abstractNum w:abstractNumId="4" w15:restartNumberingAfterBreak="0">
     <w:nsid w:val="66D96584"/>
     <w:multiLevelType w:val="hybridMultilevel"/>
     <w:tmpl w:val="75D4AB0E"/>
@@ -1563,7 +2542,7 @@
       </w:pPr>
     </w:lvl>
   </w:abstractNum>
-  <w:abstractNum w:abstractNumId="3" w15:restartNumberingAfterBreak="0">
+  <w:abstractNum w:abstractNumId="5" w15:restartNumberingAfterBreak="0">
     <w:nsid w:val="675D2C48"/>
     <w:multiLevelType w:val="hybridMultilevel"/>
     <w:tmpl w:val="DDAA7B6E"/>
@@ -1649,7 +2628,7 @@
       </w:pPr>
     </w:lvl>
   </w:abstractNum>
-  <w:abstractNum w:abstractNumId="4" w15:restartNumberingAfterBreak="0">
+  <w:abstractNum w:abstractNumId="6" w15:restartNumberingAfterBreak="0">
     <w:nsid w:val="70A36A87"/>
     <w:multiLevelType w:val="hybridMultilevel"/>
     <w:tmpl w:val="15A4B37C"/>
@@ -1736,25 +2715,31 @@
     </w:lvl>
   </w:abstractNum>
   <w:num w:numId="1">
+    <w:abstractNumId w:val="3"/>
+  </w:num>
+  <w:num w:numId="2">
+    <w:abstractNumId w:val="6"/>
+  </w:num>
+  <w:num w:numId="3">
+    <w:abstractNumId w:val="4"/>
+  </w:num>
+  <w:num w:numId="4">
     <w:abstractNumId w:val="1"/>
   </w:num>
-  <w:num w:numId="2">
-    <w:abstractNumId w:val="4"/>
+  <w:num w:numId="5">
+    <w:abstractNumId w:val="5"/>
   </w:num>
-  <w:num w:numId="3">
+  <w:num w:numId="6">
     <w:abstractNumId w:val="2"/>
   </w:num>
-  <w:num w:numId="4">
+  <w:num w:numId="7">
     <w:abstractNumId w:val="0"/>
-  </w:num>
-  <w:num w:numId="5">
-    <w:abstractNumId w:val="3"/>
   </w:num>
 </w:numbering>
 </file>
 
 <file path=word/styles.xml><?xml version="1.0" encoding="utf-8"?>
-<w:styles xmlns:mc="http://schemas.openxmlformats.org/markup-compatibility/2006" xmlns:r="http://schemas.openxmlformats.org/officeDocument/2006/relationships" xmlns:w="http://schemas.openxmlformats.org/wordprocessingml/2006/main" xmlns:w14="http://schemas.microsoft.com/office/word/2010/wordml" xmlns:w15="http://schemas.microsoft.com/office/word/2012/wordml" xmlns:w16se="http://schemas.microsoft.com/office/word/2015/wordml/symex" mc:Ignorable="w14 w15 w16se">
+<w:styles xmlns:mc="http://schemas.openxmlformats.org/markup-compatibility/2006" xmlns:r="http://schemas.openxmlformats.org/officeDocument/2006/relationships" xmlns:w="http://schemas.openxmlformats.org/wordprocessingml/2006/main" xmlns:w14="http://schemas.microsoft.com/office/word/2010/wordml" xmlns:w15="http://schemas.microsoft.com/office/word/2012/wordml" xmlns:w16cid="http://schemas.microsoft.com/office/word/2016/wordml/cid" xmlns:w16se="http://schemas.microsoft.com/office/word/2015/wordml/symex" mc:Ignorable="w14 w15 w16se w16cid">
   <w:docDefaults>
     <w:rPrDefault>
       <w:rPr>
@@ -1770,7 +2755,7 @@
       </w:pPr>
     </w:pPrDefault>
   </w:docDefaults>
-  <w:latentStyles w:defLockedState="0" w:defUIPriority="99" w:defSemiHidden="0" w:defUnhideWhenUsed="0" w:defQFormat="0" w:count="371">
+  <w:latentStyles w:defLockedState="0" w:defUIPriority="99" w:defSemiHidden="0" w:defUnhideWhenUsed="0" w:defQFormat="0" w:count="375">
     <w:lsdException w:name="Normal" w:uiPriority="0" w:qFormat="1"/>
     <w:lsdException w:name="heading 1" w:uiPriority="9" w:qFormat="1"/>
     <w:lsdException w:name="heading 2" w:semiHidden="1" w:uiPriority="9" w:unhideWhenUsed="1" w:qFormat="1"/>
@@ -2142,21 +3127,25 @@
     <w:lsdException w:name="List Table 5 Dark Accent 6" w:uiPriority="50"/>
     <w:lsdException w:name="List Table 6 Colorful Accent 6" w:uiPriority="51"/>
     <w:lsdException w:name="List Table 7 Colorful Accent 6" w:uiPriority="52"/>
+    <w:lsdException w:name="Mention" w:semiHidden="1" w:unhideWhenUsed="1"/>
+    <w:lsdException w:name="Smart Hyperlink" w:semiHidden="1" w:unhideWhenUsed="1"/>
+    <w:lsdException w:name="Hashtag" w:semiHidden="1" w:unhideWhenUsed="1"/>
+    <w:lsdException w:name="Unresolved Mention" w:semiHidden="1" w:unhideWhenUsed="1"/>
   </w:latentStyles>
-  <w:style w:type="paragraph" w:default="1" w:styleId="a">
+  <w:style w:type="paragraph" w:default="1" w:styleId="Normal">
     <w:name w:val="Normal"/>
     <w:qFormat/>
     <w:rPr>
       <w:lang w:val="en-GB"/>
     </w:rPr>
   </w:style>
-  <w:style w:type="character" w:default="1" w:styleId="a0">
+  <w:style w:type="character" w:default="1" w:styleId="DefaultParagraphFont">
     <w:name w:val="Default Paragraph Font"/>
     <w:uiPriority w:val="1"/>
     <w:semiHidden/>
     <w:unhideWhenUsed/>
   </w:style>
-  <w:style w:type="table" w:default="1" w:styleId="a1">
+  <w:style w:type="table" w:default="1" w:styleId="TableNormal">
     <w:name w:val="Normal Table"/>
     <w:uiPriority w:val="99"/>
     <w:semiHidden/>
@@ -2171,15 +3160,15 @@
       </w:tblCellMar>
     </w:tblPr>
   </w:style>
-  <w:style w:type="numbering" w:default="1" w:styleId="a2">
+  <w:style w:type="numbering" w:default="1" w:styleId="NoList">
     <w:name w:val="No List"/>
     <w:uiPriority w:val="99"/>
     <w:semiHidden/>
     <w:unhideWhenUsed/>
   </w:style>
-  <w:style w:type="paragraph" w:styleId="a3">
+  <w:style w:type="paragraph" w:styleId="ListParagraph">
     <w:name w:val="List Paragraph"/>
-    <w:basedOn w:val="a"/>
+    <w:basedOn w:val="Normal"/>
     <w:uiPriority w:val="34"/>
     <w:qFormat/>
     <w:rsid w:val="006576A3"/>
@@ -2188,9 +3177,9 @@
       <w:contextualSpacing/>
     </w:pPr>
   </w:style>
-  <w:style w:type="character" w:styleId="a4">
+  <w:style w:type="character" w:styleId="Hyperlink">
     <w:name w:val="Hyperlink"/>
-    <w:basedOn w:val="a0"/>
+    <w:basedOn w:val="DefaultParagraphFont"/>
     <w:uiPriority w:val="99"/>
     <w:unhideWhenUsed/>
     <w:rsid w:val="006576A3"/>
@@ -2199,10 +3188,10 @@
       <w:u w:val="single"/>
     </w:rPr>
   </w:style>
-  <w:style w:type="paragraph" w:styleId="HTML">
+  <w:style w:type="paragraph" w:styleId="HTMLPreformatted">
     <w:name w:val="HTML Preformatted"/>
-    <w:basedOn w:val="a"/>
-    <w:link w:val="HTMLChar"/>
+    <w:basedOn w:val="Normal"/>
+    <w:link w:val="HTMLPreformattedChar"/>
     <w:uiPriority w:val="99"/>
     <w:semiHidden/>
     <w:unhideWhenUsed/>
@@ -2235,10 +3224,10 @@
       <w:lang w:val="en-US"/>
     </w:rPr>
   </w:style>
-  <w:style w:type="character" w:customStyle="1" w:styleId="HTMLChar">
-    <w:name w:val="미리 서식이 지정된 HTML Char"/>
-    <w:basedOn w:val="a0"/>
-    <w:link w:val="HTML"/>
+  <w:style w:type="character" w:customStyle="1" w:styleId="HTMLPreformattedChar">
+    <w:name w:val="HTML Preformatted Char"/>
+    <w:basedOn w:val="DefaultParagraphFont"/>
+    <w:link w:val="HTMLPreformatted"/>
     <w:uiPriority w:val="99"/>
     <w:semiHidden/>
     <w:rsid w:val="0003473F"/>

</xml_diff>

<commit_message>
fixed path in documentation
</commit_message>
<xml_diff>
--- a/Documentation on how to run the project.docx
+++ b/Documentation on how to run the project.docx
@@ -34,15 +34,7 @@
     </w:p>
     <w:p>
       <w:r>
-        <w:t>Currently, the master branch contains a working MVP that is ready for the first snapshot week. “</w:t>
-      </w:r>
-      <w:proofErr w:type="spellStart"/>
-      <w:r>
-        <w:t>Dist</w:t>
-      </w:r>
-      <w:proofErr w:type="spellEnd"/>
-      <w:r>
-        <w:t>” file that is necessary to run the server on EC2 is already up.</w:t>
+        <w:t>Currently, the master branch contains a working MVP that is ready for the first snapshot week. “Dist” file that is necessary to run the server on EC2 is already up.</w:t>
       </w:r>
     </w:p>
     <w:p/>
@@ -89,15 +81,7 @@
         </w:numPr>
       </w:pPr>
       <w:r>
-        <w:t xml:space="preserve">After cloning the master branch, you would need to have </w:t>
-      </w:r>
-      <w:proofErr w:type="spellStart"/>
-      <w:r>
-        <w:t>node_modules</w:t>
-      </w:r>
-      <w:proofErr w:type="spellEnd"/>
-      <w:r>
-        <w:t>.</w:t>
+        <w:t>After cloning the master branch, you would need to have node_modules.</w:t>
       </w:r>
     </w:p>
     <w:p>
@@ -132,15 +116,7 @@
         </w:numPr>
       </w:pPr>
       <w:r>
-        <w:t xml:space="preserve">After downloading and installing Node.js, you could confirm that Node.js and </w:t>
-      </w:r>
-      <w:proofErr w:type="spellStart"/>
-      <w:r>
-        <w:t>npm</w:t>
-      </w:r>
-      <w:proofErr w:type="spellEnd"/>
-      <w:r>
-        <w:t xml:space="preserve"> are installed by running,</w:t>
+        <w:t>After downloading and installing Node.js, you could confirm that Node.js and npm are installed by running,</w:t>
       </w:r>
     </w:p>
     <w:p>
@@ -158,15 +134,7 @@
         <w:ind w:left="2160"/>
       </w:pPr>
       <w:r>
-        <w:t xml:space="preserve">$ </w:t>
-      </w:r>
-      <w:proofErr w:type="spellStart"/>
-      <w:r>
-        <w:t>npm</w:t>
-      </w:r>
-      <w:proofErr w:type="spellEnd"/>
-      <w:r>
-        <w:t xml:space="preserve"> –v</w:t>
+        <w:t>$ npm –v</w:t>
       </w:r>
     </w:p>
     <w:p>
@@ -178,15 +146,7 @@
         </w:numPr>
       </w:pPr>
       <w:r>
-        <w:t xml:space="preserve">These commands should give you v8.9.4 for node and v5.6.0 </w:t>
-      </w:r>
-      <w:proofErr w:type="gramStart"/>
-      <w:r>
-        <w:t>( for</w:t>
-      </w:r>
-      <w:proofErr w:type="gramEnd"/>
-      <w:r>
-        <w:t xml:space="preserve"> the current development environment )</w:t>
+        <w:t>These commands should give you v8.9.4 for node and v5.6.0 ( for the current development environment )</w:t>
       </w:r>
       <w:r>
         <w:t>.</w:t>
@@ -201,47 +161,19 @@
         </w:numPr>
       </w:pPr>
       <w:r>
-        <w:t xml:space="preserve">Once you have your </w:t>
-      </w:r>
-      <w:proofErr w:type="spellStart"/>
-      <w:r>
-        <w:t>npm</w:t>
-      </w:r>
-      <w:proofErr w:type="spellEnd"/>
-      <w:r>
-        <w:t xml:space="preserve"> and Node.js set up on your local machine, please go to ‘</w:t>
-      </w:r>
-      <w:proofErr w:type="spellStart"/>
-      <w:r>
-        <w:t>umbuy</w:t>
-      </w:r>
-      <w:proofErr w:type="spellEnd"/>
-      <w:r>
-        <w:t>\project\</w:t>
-      </w:r>
-      <w:proofErr w:type="spellStart"/>
-      <w:r>
-        <w:t>umbuy</w:t>
-      </w:r>
-      <w:proofErr w:type="spellEnd"/>
-      <w:r>
-        <w:t>\web&gt;</w:t>
+        <w:t>Once you have your npm and Node.js set up on your local machine, please go to ‘umbuy</w:t>
+      </w:r>
+      <w:r>
+        <w:t>\project\umbuy\web&gt;</w:t>
       </w:r>
       <w:r>
         <w:t>’ directory where you could see ‘</w:t>
       </w:r>
-      <w:proofErr w:type="spellStart"/>
-      <w:proofErr w:type="gramStart"/>
       <w:r>
         <w:t>p</w:t>
       </w:r>
       <w:r>
-        <w:t>ackage.json</w:t>
-      </w:r>
-      <w:proofErr w:type="spellEnd"/>
-      <w:proofErr w:type="gramEnd"/>
-      <w:r>
-        <w:t>’.</w:t>
+        <w:t>ackage.json’.</w:t>
       </w:r>
     </w:p>
     <w:p>
@@ -253,42 +185,10 @@
         </w:numPr>
       </w:pPr>
       <w:r>
-        <w:t xml:space="preserve">Run ‘$ </w:t>
-      </w:r>
-      <w:proofErr w:type="spellStart"/>
-      <w:r>
-        <w:t>npm</w:t>
-      </w:r>
-      <w:proofErr w:type="spellEnd"/>
-      <w:r>
-        <w:t xml:space="preserve"> install’ to install the neces</w:t>
-      </w:r>
-      <w:r>
-        <w:t xml:space="preserve">sary files such as </w:t>
-      </w:r>
-      <w:proofErr w:type="spellStart"/>
-      <w:r>
-        <w:t>node_modules</w:t>
-      </w:r>
-      <w:proofErr w:type="spellEnd"/>
-      <w:r>
-        <w:t xml:space="preserve"> which contain ‘express’, ‘</w:t>
-      </w:r>
-      <w:proofErr w:type="spellStart"/>
-      <w:r>
-        <w:t>mysql</w:t>
-      </w:r>
-      <w:proofErr w:type="spellEnd"/>
-      <w:r>
-        <w:t>’, ‘</w:t>
-      </w:r>
-      <w:proofErr w:type="spellStart"/>
-      <w:r>
-        <w:t>aws-sdk</w:t>
-      </w:r>
-      <w:proofErr w:type="spellEnd"/>
-      <w:r>
-        <w:t>’ and etc.</w:t>
+        <w:t>Run ‘$ npm install’ to install the neces</w:t>
+      </w:r>
+      <w:r>
+        <w:t>sary files such as node_modules which contain ‘express’, ‘mysql’, ‘aws-sdk’ and etc.</w:t>
       </w:r>
     </w:p>
     <w:p>
@@ -354,15 +254,7 @@
         </w:numPr>
       </w:pPr>
       <w:r>
-        <w:t xml:space="preserve">You can build your own </w:t>
-      </w:r>
-      <w:proofErr w:type="spellStart"/>
-      <w:r>
-        <w:t>dist</w:t>
-      </w:r>
-      <w:proofErr w:type="spellEnd"/>
-      <w:r>
-        <w:t xml:space="preserve"> file by running,</w:t>
+        <w:t>You can build your own dist file by running,</w:t>
       </w:r>
     </w:p>
     <w:p>
@@ -383,15 +275,7 @@
         </w:numPr>
       </w:pPr>
       <w:r>
-        <w:t xml:space="preserve">Once you are able to run ‘ng </w:t>
-      </w:r>
-      <w:proofErr w:type="gramStart"/>
-      <w:r>
-        <w:t>serve</w:t>
-      </w:r>
-      <w:proofErr w:type="gramEnd"/>
-      <w:r>
-        <w:t>’ successfully, you can now get MySQL database ready.</w:t>
+        <w:t>Once you are able to run ‘ng serve’ successfully, you can now get MySQL database ready.</w:t>
       </w:r>
     </w:p>
     <w:p>
@@ -451,15 +335,7 @@
         </w:numPr>
       </w:pPr>
       <w:r>
-        <w:t xml:space="preserve">Download </w:t>
-      </w:r>
-      <w:proofErr w:type="spellStart"/>
-      <w:r>
-        <w:t>msi</w:t>
-      </w:r>
-      <w:proofErr w:type="spellEnd"/>
-      <w:r>
-        <w:t xml:space="preserve"> installer from http://dev.mysql.com/downloads/windows/installer/</w:t>
+        <w:t>Download msi installer from http://dev.mysql.com/downloads/windows/installer/</w:t>
       </w:r>
     </w:p>
     <w:p>
@@ -471,15 +347,7 @@
         </w:numPr>
       </w:pPr>
       <w:r>
-        <w:t xml:space="preserve">Install the </w:t>
-      </w:r>
-      <w:proofErr w:type="spellStart"/>
-      <w:r>
-        <w:t>msi</w:t>
-      </w:r>
-      <w:proofErr w:type="spellEnd"/>
-      <w:r>
-        <w:t xml:space="preserve"> installer and follow the steps</w:t>
+        <w:t>Install the msi installer and follow the steps</w:t>
       </w:r>
     </w:p>
     <w:p>
@@ -600,18 +468,13 @@
         </w:numPr>
       </w:pPr>
       <w:r>
-        <w:t xml:space="preserve">Select the </w:t>
-      </w:r>
-      <w:proofErr w:type="spellStart"/>
-      <w:r>
-        <w:t>database.mwb</w:t>
-      </w:r>
-      <w:proofErr w:type="spellEnd"/>
-      <w:r>
-        <w:t xml:space="preserve"> from our project at </w:t>
-      </w:r>
-      <w:r>
-        <w:t>4350-project-group6\</w:t>
+        <w:t xml:space="preserve">Select the database.mwb from our project at </w:t>
+      </w:r>
+      <w:r>
+        <w:t>umbuy</w:t>
+      </w:r>
+      <w:r>
+        <w:t>\</w:t>
       </w:r>
       <w:r>
         <w:t>project</w:t>
@@ -619,11 +482,9 @@
       <w:r>
         <w:t>\</w:t>
       </w:r>
-      <w:proofErr w:type="spellStart"/>
       <w:r>
         <w:t>umbuy</w:t>
       </w:r>
-      <w:proofErr w:type="spellEnd"/>
       <w:r>
         <w:t>\</w:t>
       </w:r>
@@ -633,11 +494,9 @@
       <w:r>
         <w:t>\</w:t>
       </w:r>
-      <w:proofErr w:type="spellStart"/>
       <w:r>
         <w:t>mysql</w:t>
       </w:r>
-      <w:proofErr w:type="spellEnd"/>
     </w:p>
     <w:p>
       <w:pPr>
@@ -705,21 +564,11 @@
         <w:t xml:space="preserve"> You need to go to app.js in </w:t>
       </w:r>
       <w:r>
-        <w:t>4350-project-group6\project\</w:t>
-      </w:r>
-      <w:proofErr w:type="spellStart"/>
-      <w:r>
         <w:t>umbuy</w:t>
       </w:r>
-      <w:proofErr w:type="spellEnd"/>
-      <w:r>
-        <w:t>\web\</w:t>
-      </w:r>
-      <w:proofErr w:type="spellStart"/>
-      <w:r>
-        <w:t>mysql</w:t>
-      </w:r>
-      <w:proofErr w:type="spellEnd"/>
+      <w:r>
+        <w:t>\project\umbuy\web\mysql</w:t>
+      </w:r>
       <w:r>
         <w:t xml:space="preserve"> and update:</w:t>
       </w:r>
@@ -737,7 +586,6 @@
           <w:lang w:val="en-CA" w:eastAsia="en-CA"/>
         </w:rPr>
       </w:pPr>
-      <w:proofErr w:type="spellStart"/>
       <w:r>
         <w:rPr>
           <w:rFonts w:ascii="Consolas" w:eastAsia="Times New Roman" w:hAnsi="Consolas" w:cs="Times New Roman"/>
@@ -748,7 +596,6 @@
         </w:rPr>
         <w:t>var</w:t>
       </w:r>
-      <w:proofErr w:type="spellEnd"/>
       <w:r>
         <w:rPr>
           <w:rFonts w:ascii="Consolas" w:eastAsia="Times New Roman" w:hAnsi="Consolas" w:cs="Times New Roman"/>
@@ -757,11 +604,14 @@
           <w:szCs w:val="24"/>
           <w:lang w:val="en-CA" w:eastAsia="en-CA"/>
         </w:rPr>
-        <w:t xml:space="preserve"> connection = </w:t>
-      </w:r>
-      <w:proofErr w:type="spellStart"/>
-      <w:proofErr w:type="gramStart"/>
-      <w:r>
+        <w:t xml:space="preserve"> connection = mysql.createConnection({</w:t>
+      </w:r>
+    </w:p>
+    <w:p>
+      <w:pPr>
+        <w:shd w:val="clear" w:color="auto" w:fill="FFFFFF"/>
+        <w:spacing w:after="0" w:line="330" w:lineRule="atLeast"/>
+        <w:ind w:left="720" w:firstLine="720"/>
         <w:rPr>
           <w:rFonts w:ascii="Consolas" w:eastAsia="Times New Roman" w:hAnsi="Consolas" w:cs="Times New Roman"/>
           <w:color w:val="000000"/>
@@ -769,10 +619,7 @@
           <w:szCs w:val="24"/>
           <w:lang w:val="en-CA" w:eastAsia="en-CA"/>
         </w:rPr>
-        <w:t>mysql.createConnection</w:t>
-      </w:r>
-      <w:proofErr w:type="spellEnd"/>
-      <w:proofErr w:type="gramEnd"/>
+      </w:pPr>
       <w:r>
         <w:rPr>
           <w:rFonts w:ascii="Consolas" w:eastAsia="Times New Roman" w:hAnsi="Consolas" w:cs="Times New Roman"/>
@@ -781,14 +628,19 @@
           <w:szCs w:val="24"/>
           <w:lang w:val="en-CA" w:eastAsia="en-CA"/>
         </w:rPr>
-        <w:t>({</w:t>
-      </w:r>
-    </w:p>
-    <w:p>
-      <w:pPr>
-        <w:shd w:val="clear" w:color="auto" w:fill="FFFFFF"/>
-        <w:spacing w:after="0" w:line="330" w:lineRule="atLeast"/>
-        <w:ind w:left="720" w:firstLine="720"/>
+        <w:t xml:space="preserve">host: </w:t>
+      </w:r>
+      <w:r>
+        <w:rPr>
+          <w:rFonts w:ascii="Consolas" w:eastAsia="Times New Roman" w:hAnsi="Consolas" w:cs="Times New Roman"/>
+          <w:color w:val="A31515"/>
+          <w:sz w:val="24"/>
+          <w:szCs w:val="24"/>
+          <w:lang w:val="en-CA" w:eastAsia="en-CA"/>
+        </w:rPr>
+        <w:t>‘127.0.0.1’</w:t>
+      </w:r>
+      <w:r>
         <w:rPr>
           <w:rFonts w:ascii="Consolas" w:eastAsia="Times New Roman" w:hAnsi="Consolas" w:cs="Times New Roman"/>
           <w:color w:val="000000"/>
@@ -796,8 +648,14 @@
           <w:szCs w:val="24"/>
           <w:lang w:val="en-CA" w:eastAsia="en-CA"/>
         </w:rPr>
-      </w:pPr>
-      <w:r>
+        <w:t xml:space="preserve">, </w:t>
+      </w:r>
+    </w:p>
+    <w:p>
+      <w:pPr>
+        <w:shd w:val="clear" w:color="auto" w:fill="FFFFFF"/>
+        <w:spacing w:after="0" w:line="330" w:lineRule="atLeast"/>
+        <w:ind w:left="720" w:firstLine="720"/>
         <w:rPr>
           <w:rFonts w:ascii="Consolas" w:eastAsia="Times New Roman" w:hAnsi="Consolas" w:cs="Times New Roman"/>
           <w:color w:val="000000"/>
@@ -805,7 +663,16 @@
           <w:szCs w:val="24"/>
           <w:lang w:val="en-CA" w:eastAsia="en-CA"/>
         </w:rPr>
-        <w:t xml:space="preserve">host: </w:t>
+      </w:pPr>
+      <w:r>
+        <w:rPr>
+          <w:rFonts w:ascii="Consolas" w:eastAsia="Times New Roman" w:hAnsi="Consolas" w:cs="Times New Roman"/>
+          <w:color w:val="000000"/>
+          <w:sz w:val="24"/>
+          <w:szCs w:val="24"/>
+          <w:lang w:val="en-CA" w:eastAsia="en-CA"/>
+        </w:rPr>
+        <w:t xml:space="preserve">user: </w:t>
       </w:r>
       <w:r>
         <w:rPr>
@@ -815,7 +682,7 @@
           <w:szCs w:val="24"/>
           <w:lang w:val="en-CA" w:eastAsia="en-CA"/>
         </w:rPr>
-        <w:t>‘127.0.0.1’</w:t>
+        <w:t>'yourLocalMySqlUsername'</w:t>
       </w:r>
       <w:r>
         <w:rPr>
@@ -825,14 +692,14 @@
           <w:szCs w:val="24"/>
           <w:lang w:val="en-CA" w:eastAsia="en-CA"/>
         </w:rPr>
-        <w:t xml:space="preserve">, </w:t>
+        <w:t>,</w:t>
       </w:r>
     </w:p>
     <w:p>
       <w:pPr>
         <w:shd w:val="clear" w:color="auto" w:fill="FFFFFF"/>
         <w:spacing w:after="0" w:line="330" w:lineRule="atLeast"/>
-        <w:ind w:left="720" w:firstLine="720"/>
+        <w:ind w:left="720"/>
         <w:rPr>
           <w:rFonts w:ascii="Consolas" w:eastAsia="Times New Roman" w:hAnsi="Consolas" w:cs="Times New Roman"/>
           <w:color w:val="000000"/>
@@ -849,7 +716,27 @@
           <w:szCs w:val="24"/>
           <w:lang w:val="en-CA" w:eastAsia="en-CA"/>
         </w:rPr>
-        <w:t xml:space="preserve">user: </w:t>
+        <w:t xml:space="preserve"> </w:t>
+      </w:r>
+      <w:r>
+        <w:rPr>
+          <w:rFonts w:ascii="Consolas" w:eastAsia="Times New Roman" w:hAnsi="Consolas" w:cs="Times New Roman"/>
+          <w:color w:val="000000"/>
+          <w:sz w:val="24"/>
+          <w:szCs w:val="24"/>
+          <w:lang w:val="en-CA" w:eastAsia="en-CA"/>
+        </w:rPr>
+        <w:tab/>
+      </w:r>
+      <w:r>
+        <w:rPr>
+          <w:rFonts w:ascii="Consolas" w:eastAsia="Times New Roman" w:hAnsi="Consolas" w:cs="Times New Roman"/>
+          <w:color w:val="000000"/>
+          <w:sz w:val="24"/>
+          <w:szCs w:val="24"/>
+          <w:lang w:val="en-CA" w:eastAsia="en-CA"/>
+        </w:rPr>
+        <w:t xml:space="preserve">password: </w:t>
       </w:r>
       <w:r>
         <w:rPr>
@@ -859,115 +746,7 @@
           <w:szCs w:val="24"/>
           <w:lang w:val="en-CA" w:eastAsia="en-CA"/>
         </w:rPr>
-        <w:t>'</w:t>
-      </w:r>
-      <w:proofErr w:type="spellStart"/>
-      <w:r>
-        <w:rPr>
-          <w:rFonts w:ascii="Consolas" w:eastAsia="Times New Roman" w:hAnsi="Consolas" w:cs="Times New Roman"/>
-          <w:color w:val="A31515"/>
-          <w:sz w:val="24"/>
-          <w:szCs w:val="24"/>
-          <w:lang w:val="en-CA" w:eastAsia="en-CA"/>
-        </w:rPr>
-        <w:t>yourLocalMySqlUsername</w:t>
-      </w:r>
-      <w:proofErr w:type="spellEnd"/>
-      <w:r>
-        <w:rPr>
-          <w:rFonts w:ascii="Consolas" w:eastAsia="Times New Roman" w:hAnsi="Consolas" w:cs="Times New Roman"/>
-          <w:color w:val="A31515"/>
-          <w:sz w:val="24"/>
-          <w:szCs w:val="24"/>
-          <w:lang w:val="en-CA" w:eastAsia="en-CA"/>
-        </w:rPr>
-        <w:t>'</w:t>
-      </w:r>
-      <w:r>
-        <w:rPr>
-          <w:rFonts w:ascii="Consolas" w:eastAsia="Times New Roman" w:hAnsi="Consolas" w:cs="Times New Roman"/>
-          <w:color w:val="000000"/>
-          <w:sz w:val="24"/>
-          <w:szCs w:val="24"/>
-          <w:lang w:val="en-CA" w:eastAsia="en-CA"/>
-        </w:rPr>
-        <w:t>,</w:t>
-      </w:r>
-    </w:p>
-    <w:p>
-      <w:pPr>
-        <w:shd w:val="clear" w:color="auto" w:fill="FFFFFF"/>
-        <w:spacing w:after="0" w:line="330" w:lineRule="atLeast"/>
-        <w:ind w:left="720"/>
-        <w:rPr>
-          <w:rFonts w:ascii="Consolas" w:eastAsia="Times New Roman" w:hAnsi="Consolas" w:cs="Times New Roman"/>
-          <w:color w:val="000000"/>
-          <w:sz w:val="24"/>
-          <w:szCs w:val="24"/>
-          <w:lang w:val="en-CA" w:eastAsia="en-CA"/>
-        </w:rPr>
-      </w:pPr>
-      <w:r>
-        <w:rPr>
-          <w:rFonts w:ascii="Consolas" w:eastAsia="Times New Roman" w:hAnsi="Consolas" w:cs="Times New Roman"/>
-          <w:color w:val="000000"/>
-          <w:sz w:val="24"/>
-          <w:szCs w:val="24"/>
-          <w:lang w:val="en-CA" w:eastAsia="en-CA"/>
-        </w:rPr>
-        <w:t xml:space="preserve"> </w:t>
-      </w:r>
-      <w:r>
-        <w:rPr>
-          <w:rFonts w:ascii="Consolas" w:eastAsia="Times New Roman" w:hAnsi="Consolas" w:cs="Times New Roman"/>
-          <w:color w:val="000000"/>
-          <w:sz w:val="24"/>
-          <w:szCs w:val="24"/>
-          <w:lang w:val="en-CA" w:eastAsia="en-CA"/>
-        </w:rPr>
-        <w:tab/>
-      </w:r>
-      <w:r>
-        <w:rPr>
-          <w:rFonts w:ascii="Consolas" w:eastAsia="Times New Roman" w:hAnsi="Consolas" w:cs="Times New Roman"/>
-          <w:color w:val="000000"/>
-          <w:sz w:val="24"/>
-          <w:szCs w:val="24"/>
-          <w:lang w:val="en-CA" w:eastAsia="en-CA"/>
-        </w:rPr>
-        <w:t xml:space="preserve">password: </w:t>
-      </w:r>
-      <w:r>
-        <w:rPr>
-          <w:rFonts w:ascii="Consolas" w:eastAsia="Times New Roman" w:hAnsi="Consolas" w:cs="Times New Roman"/>
-          <w:color w:val="A31515"/>
-          <w:sz w:val="24"/>
-          <w:szCs w:val="24"/>
-          <w:lang w:val="en-CA" w:eastAsia="en-CA"/>
-        </w:rPr>
-        <w:t xml:space="preserve">" </w:t>
-      </w:r>
-      <w:proofErr w:type="spellStart"/>
-      <w:r>
-        <w:rPr>
-          <w:rFonts w:ascii="Consolas" w:eastAsia="Times New Roman" w:hAnsi="Consolas" w:cs="Times New Roman"/>
-          <w:color w:val="A31515"/>
-          <w:sz w:val="24"/>
-          <w:szCs w:val="24"/>
-          <w:lang w:val="en-CA" w:eastAsia="en-CA"/>
-        </w:rPr>
-        <w:t>yourLocalMySqlPassword</w:t>
-      </w:r>
-      <w:proofErr w:type="spellEnd"/>
-      <w:r>
-        <w:rPr>
-          <w:rFonts w:ascii="Consolas" w:eastAsia="Times New Roman" w:hAnsi="Consolas" w:cs="Times New Roman"/>
-          <w:color w:val="A31515"/>
-          <w:sz w:val="24"/>
-          <w:szCs w:val="24"/>
-          <w:lang w:val="en-CA" w:eastAsia="en-CA"/>
-        </w:rPr>
-        <w:t>"</w:t>
+        <w:t>" yourLocalMySqlPassword"</w:t>
       </w:r>
       <w:r>
         <w:rPr>
@@ -1182,37 +961,27 @@
         </w:numPr>
       </w:pPr>
       <w:r>
+        <w:t>Now from the directory where app.js is located (</w:t>
+      </w:r>
+      <w:r>
+        <w:t>umbuy</w:t>
+      </w:r>
+      <w:r>
+        <w:t>\project\umbuy\web\mysql</w:t>
+      </w:r>
+      <w:r>
+        <w:t>), in command line type: node app.js. You should get a message like below:</w:t>
+      </w:r>
+    </w:p>
+    <w:p>
+      <w:pPr>
+        <w:pStyle w:val="ListParagraph"/>
+      </w:pPr>
+      <w:r>
+        <w:rPr>
+          <w:noProof/>
+        </w:rPr>
         <w:lastRenderedPageBreak/>
-        <w:t>Now from the directory where app.js is located (</w:t>
-      </w:r>
-      <w:r>
-        <w:t>4350-project-group6\project\</w:t>
-      </w:r>
-      <w:proofErr w:type="spellStart"/>
-      <w:r>
-        <w:t>umbuy</w:t>
-      </w:r>
-      <w:proofErr w:type="spellEnd"/>
-      <w:r>
-        <w:t>\web\</w:t>
-      </w:r>
-      <w:proofErr w:type="spellStart"/>
-      <w:r>
-        <w:t>mysql</w:t>
-      </w:r>
-      <w:proofErr w:type="spellEnd"/>
-      <w:r>
-        <w:t>), in command line type: node app.js. You should get a message like below:</w:t>
-      </w:r>
-    </w:p>
-    <w:p>
-      <w:pPr>
-        <w:pStyle w:val="ListParagraph"/>
-      </w:pPr>
-      <w:r>
-        <w:rPr>
-          <w:noProof/>
-        </w:rPr>
         <w:drawing>
           <wp:inline distT="0" distB="0" distL="0" distR="0" wp14:anchorId="0E5F468C" wp14:editId="5DD9DA92">
             <wp:extent cx="2273300" cy="806450"/>
@@ -1272,21 +1041,10 @@
         </w:numPr>
       </w:pPr>
       <w:r>
-        <w:t>You</w:t>
-      </w:r>
-      <w:r>
-        <w:t xml:space="preserve"> need to create a user in the users table before you can run. In MySQL workbench, go to home page (click the house on top of the file tab) -&gt; New Query Tab and enter this query: </w:t>
-      </w:r>
-      <w:r>
-        <w:t xml:space="preserve">INSERT INTO users </w:t>
-      </w:r>
-      <w:proofErr w:type="gramStart"/>
-      <w:r>
-        <w:t>VALUES(</w:t>
-      </w:r>
-      <w:proofErr w:type="gramEnd"/>
-      <w:r>
-        <w:t>1, 'Franklin', 'Bristow', 'fbristow@myumanitoba.ca', '2049876543');</w:t>
+        <w:t xml:space="preserve">You need to create a user in the users table before you can run. In MySQL workbench, go to home page (click the house on top of the file tab) -&gt; New Query Tab and enter this query: </w:t>
+      </w:r>
+      <w:r>
+        <w:t>INSERT INTO users VALUES(1, 'Franklin', 'Bristow', 'fbristow@myumanitoba.ca', '2049876543');</w:t>
       </w:r>
       <w:r>
         <w:t xml:space="preserve"> By default, we have create ad link to user 1 which this query above will create.</w:t>
@@ -1315,10 +1073,11 @@
       <w:r>
         <w:t xml:space="preserve">Now, you can test it out and refer to </w:t>
       </w:r>
-      <w:bookmarkStart w:id="1" w:name="_GoBack"/>
-      <w:bookmarkEnd w:id="1"/>
-      <w:r>
-        <w:t>4350-project-group6\project\umbuy\web\documentation</w:t>
+      <w:r>
+        <w:t>umbuy</w:t>
+      </w:r>
+      <w:r>
+        <w:t>\project\umbuy\web\documentation</w:t>
       </w:r>
       <w:r>
         <w:t>\</w:t>
@@ -1360,15 +1119,7 @@
         <w:t>Running the project on a local machine</w:t>
       </w:r>
       <w:r>
-        <w:t>” because you need “</w:t>
-      </w:r>
-      <w:proofErr w:type="spellStart"/>
-      <w:r>
-        <w:t>dist</w:t>
-      </w:r>
-      <w:proofErr w:type="spellEnd"/>
-      <w:r>
-        <w:t>” directory to run the project on the server.</w:t>
+        <w:t>” because you need “dist” directory to run the project on the server.</w:t>
       </w:r>
     </w:p>
     <w:p>
@@ -1416,23 +1167,7 @@
         </w:numPr>
       </w:pPr>
       <w:r>
-        <w:t>Run ‘</w:t>
-      </w:r>
-      <w:proofErr w:type="spellStart"/>
-      <w:r>
-        <w:t>chmod</w:t>
-      </w:r>
-      <w:proofErr w:type="spellEnd"/>
-      <w:r>
-        <w:t xml:space="preserve"> 400 </w:t>
-      </w:r>
-      <w:proofErr w:type="spellStart"/>
-      <w:r>
-        <w:t>KyleKeyValid.pem</w:t>
-      </w:r>
-      <w:proofErr w:type="spellEnd"/>
-      <w:r>
-        <w:t xml:space="preserve">’ to </w:t>
+        <w:t xml:space="preserve">Run ‘chmod 400 KyleKeyValid.pem’ to </w:t>
       </w:r>
       <w:r>
         <w:t>have your public key recognised.</w:t>
@@ -1483,59 +1218,13 @@
           <w:lang w:val="en-US"/>
         </w:rPr>
       </w:pPr>
-      <w:proofErr w:type="spellStart"/>
       <w:r>
         <w:rPr>
           <w:rFonts w:eastAsia="Times New Roman" w:cstheme="minorHAnsi"/>
           <w:bCs/>
           <w:lang w:val="en-US"/>
         </w:rPr>
-        <w:t>ssh</w:t>
-      </w:r>
-      <w:proofErr w:type="spellEnd"/>
-      <w:r>
-        <w:rPr>
-          <w:rFonts w:eastAsia="Times New Roman" w:cstheme="minorHAnsi"/>
-          <w:bCs/>
-          <w:lang w:val="en-US"/>
-        </w:rPr>
-        <w:t xml:space="preserve"> -</w:t>
-      </w:r>
-      <w:proofErr w:type="spellStart"/>
-      <w:r>
-        <w:rPr>
-          <w:rFonts w:eastAsia="Times New Roman" w:cstheme="minorHAnsi"/>
-          <w:bCs/>
-          <w:lang w:val="en-US"/>
-        </w:rPr>
-        <w:t>i</w:t>
-      </w:r>
-      <w:proofErr w:type="spellEnd"/>
-      <w:r>
-        <w:rPr>
-          <w:rFonts w:eastAsia="Times New Roman" w:cstheme="minorHAnsi"/>
-          <w:bCs/>
-          <w:lang w:val="en-US"/>
-        </w:rPr>
-        <w:t xml:space="preserve"> "</w:t>
-      </w:r>
-      <w:proofErr w:type="spellStart"/>
-      <w:r>
-        <w:rPr>
-          <w:rFonts w:eastAsia="Times New Roman" w:cstheme="minorHAnsi"/>
-          <w:bCs/>
-          <w:lang w:val="en-US"/>
-        </w:rPr>
-        <w:t>KyleKeyValid.pem</w:t>
-      </w:r>
-      <w:proofErr w:type="spellEnd"/>
-      <w:r>
-        <w:rPr>
-          <w:rFonts w:eastAsia="Times New Roman" w:cstheme="minorHAnsi"/>
-          <w:bCs/>
-          <w:lang w:val="en-US"/>
-        </w:rPr>
-        <w:t xml:space="preserve">" </w:t>
+        <w:t xml:space="preserve">ssh -i "KyleKeyValid.pem" </w:t>
       </w:r>
       <w:hyperlink r:id="rId8" w:history="1">
         <w:r>
@@ -1630,43 +1319,7 @@
           <w:bCs/>
           <w:lang w:val="en-US"/>
         </w:rPr>
-        <w:t>After connecting to the server successfully, go to ‘4350-project-group6/project/</w:t>
-      </w:r>
-      <w:proofErr w:type="spellStart"/>
-      <w:r>
-        <w:rPr>
-          <w:rFonts w:eastAsia="Times New Roman" w:cstheme="minorHAnsi"/>
-          <w:bCs/>
-          <w:lang w:val="en-US"/>
-        </w:rPr>
-        <w:t>umbuy</w:t>
-      </w:r>
-      <w:proofErr w:type="spellEnd"/>
-      <w:r>
-        <w:rPr>
-          <w:rFonts w:eastAsia="Times New Roman" w:cstheme="minorHAnsi"/>
-          <w:bCs/>
-          <w:lang w:val="en-US"/>
-        </w:rPr>
-        <w:t>/web’. If you run ‘ls’, then you should be able to see ‘server.js’ file. In the same directory, please transfer your previously created ‘</w:t>
-      </w:r>
-      <w:proofErr w:type="spellStart"/>
-      <w:r>
-        <w:rPr>
-          <w:rFonts w:eastAsia="Times New Roman" w:cstheme="minorHAnsi"/>
-          <w:bCs/>
-          <w:lang w:val="en-US"/>
-        </w:rPr>
-        <w:t>dist</w:t>
-      </w:r>
-      <w:proofErr w:type="spellEnd"/>
-      <w:r>
-        <w:rPr>
-          <w:rFonts w:eastAsia="Times New Roman" w:cstheme="minorHAnsi"/>
-          <w:bCs/>
-          <w:lang w:val="en-US"/>
-        </w:rPr>
-        <w:t>’ folder.</w:t>
+        <w:t>After connecting to the server successfully, go to ‘4350-project-group6/project/umbuy/web’. If you run ‘ls’, then you should be able to see ‘server.js’ file. In the same directory, please transfer your previously created ‘dist’ folder.</w:t>
       </w:r>
     </w:p>
     <w:p>
@@ -1829,6 +1482,16 @@
           <w:lang w:val="en-US"/>
         </w:rPr>
       </w:pPr>
+      <w:r>
+        <w:rPr>
+          <w:rFonts w:eastAsia="Times New Roman" w:cstheme="minorHAnsi"/>
+          <w:bCs/>
+          <w:lang w:val="en-US"/>
+        </w:rPr>
+        <w:t xml:space="preserve"> </w:t>
+      </w:r>
+      <w:bookmarkStart w:id="1" w:name="_GoBack"/>
+      <w:bookmarkEnd w:id="1"/>
     </w:p>
     <w:p>
       <w:pPr>
@@ -1922,39 +1585,7 @@
           <w:rFonts w:eastAsia="Times New Roman" w:cstheme="minorHAnsi"/>
           <w:bCs/>
         </w:rPr>
-        <w:t>Please run ‘</w:t>
-      </w:r>
-      <w:proofErr w:type="spellStart"/>
-      <w:r>
-        <w:rPr>
-          <w:rFonts w:eastAsia="Times New Roman" w:cstheme="minorHAnsi"/>
-          <w:bCs/>
-        </w:rPr>
-        <w:t>mysql</w:t>
-      </w:r>
-      <w:proofErr w:type="spellEnd"/>
-      <w:r>
-        <w:rPr>
-          <w:rFonts w:eastAsia="Times New Roman" w:cstheme="minorHAnsi"/>
-          <w:bCs/>
-        </w:rPr>
-        <w:t xml:space="preserve"> –u </w:t>
-      </w:r>
-      <w:proofErr w:type="spellStart"/>
-      <w:r>
-        <w:rPr>
-          <w:rFonts w:eastAsia="Times New Roman" w:cstheme="minorHAnsi"/>
-          <w:bCs/>
-        </w:rPr>
-        <w:t>kyle</w:t>
-      </w:r>
-      <w:proofErr w:type="spellEnd"/>
-      <w:r>
-        <w:rPr>
-          <w:rFonts w:eastAsia="Times New Roman" w:cstheme="minorHAnsi"/>
-          <w:bCs/>
-        </w:rPr>
-        <w:t xml:space="preserve"> –p’ to log into MySQL. The password is ‘team6best’.</w:t>
+        <w:t>Please run ‘mysql –u kyle –p’ to log into MySQL. The password is ‘team6best’.</w:t>
       </w:r>
     </w:p>
     <w:p>
@@ -1994,39 +1625,7 @@
           <w:rFonts w:eastAsia="Times New Roman" w:cstheme="minorHAnsi"/>
           <w:bCs/>
         </w:rPr>
-        <w:t>Please use ‘</w:t>
-      </w:r>
-      <w:proofErr w:type="spellStart"/>
-      <w:r>
-        <w:rPr>
-          <w:rFonts w:eastAsia="Times New Roman" w:cstheme="minorHAnsi"/>
-          <w:bCs/>
-        </w:rPr>
-        <w:t>sampledb</w:t>
-      </w:r>
-      <w:proofErr w:type="spellEnd"/>
-      <w:r>
-        <w:rPr>
-          <w:rFonts w:eastAsia="Times New Roman" w:cstheme="minorHAnsi"/>
-          <w:bCs/>
-        </w:rPr>
-        <w:t xml:space="preserve">’ as the database by running ‘USE </w:t>
-      </w:r>
-      <w:proofErr w:type="spellStart"/>
-      <w:r>
-        <w:rPr>
-          <w:rFonts w:eastAsia="Times New Roman" w:cstheme="minorHAnsi"/>
-          <w:bCs/>
-        </w:rPr>
-        <w:t>sampledb</w:t>
-      </w:r>
-      <w:proofErr w:type="spellEnd"/>
-      <w:r>
-        <w:rPr>
-          <w:rFonts w:eastAsia="Times New Roman" w:cstheme="minorHAnsi"/>
-          <w:bCs/>
-        </w:rPr>
-        <w:t>;’.</w:t>
+        <w:t>Please use ‘sampledb’ as the database by running ‘USE sampledb;’.</w:t>
       </w:r>
     </w:p>
     <w:p>
@@ -2066,23 +1665,7 @@
           <w:rFonts w:eastAsia="Times New Roman" w:cstheme="minorHAnsi"/>
           <w:bCs/>
         </w:rPr>
-        <w:t>You could see the tables, ‘advertisements’ and ‘users’, by running ‘SHOW TABLES;’ and you could see the definition of these tables by running ‘DESCRIBE &lt;</w:t>
-      </w:r>
-      <w:proofErr w:type="spellStart"/>
-      <w:r>
-        <w:rPr>
-          <w:rFonts w:eastAsia="Times New Roman" w:cstheme="minorHAnsi"/>
-          <w:bCs/>
-        </w:rPr>
-        <w:t>table_name</w:t>
-      </w:r>
-      <w:proofErr w:type="spellEnd"/>
-      <w:r>
-        <w:rPr>
-          <w:rFonts w:eastAsia="Times New Roman" w:cstheme="minorHAnsi"/>
-          <w:bCs/>
-        </w:rPr>
-        <w:t>&gt;;’.</w:t>
+        <w:t>You could see the tables, ‘advertisements’ and ‘users’, by running ‘SHOW TABLES;’ and you could see the definition of these tables by running ‘DESCRIBE &lt;table_name&gt;;’.</w:t>
       </w:r>
     </w:p>
     <w:sectPr>

</xml_diff>

<commit_message>
updated documentation for mysql
</commit_message>
<xml_diff>
--- a/Documentation on how to run the project.docx
+++ b/Documentation on how to run the project.docx
@@ -19,8 +19,13 @@
         <w:t>Author</w:t>
       </w:r>
       <w:r>
-        <w:t>: Kyle Ahn</w:t>
-      </w:r>
+        <w:t xml:space="preserve">: Kyle </w:t>
+      </w:r>
+      <w:proofErr w:type="spellStart"/>
+      <w:r>
+        <w:t>Ahn</w:t>
+      </w:r>
+      <w:proofErr w:type="spellEnd"/>
     </w:p>
     <w:p>
       <w:r>
@@ -34,7 +39,15 @@
     </w:p>
     <w:p>
       <w:r>
-        <w:t>Currently, the master branch contains a working MVP that is ready for the first snapshot week. “Dist” file that is necessary to run the server on EC2 is already up.</w:t>
+        <w:t>Currently, the master branch contains a working MVP that is ready for the first snapshot week. “</w:t>
+      </w:r>
+      <w:proofErr w:type="spellStart"/>
+      <w:r>
+        <w:t>Dist</w:t>
+      </w:r>
+      <w:proofErr w:type="spellEnd"/>
+      <w:r>
+        <w:t>” file that is necessary to run the server on EC2 is already up.</w:t>
       </w:r>
     </w:p>
     <w:p/>
@@ -81,7 +94,15 @@
         </w:numPr>
       </w:pPr>
       <w:r>
-        <w:t>After cloning the master branch, you would need to have node_modules.</w:t>
+        <w:t xml:space="preserve">After cloning the master branch, you would need to have </w:t>
+      </w:r>
+      <w:proofErr w:type="spellStart"/>
+      <w:r>
+        <w:t>node_modules</w:t>
+      </w:r>
+      <w:proofErr w:type="spellEnd"/>
+      <w:r>
+        <w:t>.</w:t>
       </w:r>
     </w:p>
     <w:p>
@@ -116,7 +137,15 @@
         </w:numPr>
       </w:pPr>
       <w:r>
-        <w:t>After downloading and installing Node.js, you could confirm that Node.js and npm are installed by running,</w:t>
+        <w:t xml:space="preserve">After downloading and installing Node.js, you could confirm that Node.js and </w:t>
+      </w:r>
+      <w:proofErr w:type="spellStart"/>
+      <w:r>
+        <w:t>npm</w:t>
+      </w:r>
+      <w:proofErr w:type="spellEnd"/>
+      <w:r>
+        <w:t xml:space="preserve"> are installed by running,</w:t>
       </w:r>
     </w:p>
     <w:p>
@@ -134,7 +163,15 @@
         <w:ind w:left="2160"/>
       </w:pPr>
       <w:r>
-        <w:t>$ npm –v</w:t>
+        <w:t xml:space="preserve">$ </w:t>
+      </w:r>
+      <w:proofErr w:type="spellStart"/>
+      <w:r>
+        <w:t>npm</w:t>
+      </w:r>
+      <w:proofErr w:type="spellEnd"/>
+      <w:r>
+        <w:t xml:space="preserve"> –v</w:t>
       </w:r>
     </w:p>
     <w:p>
@@ -161,19 +198,45 @@
         </w:numPr>
       </w:pPr>
       <w:r>
-        <w:t>Once you have your npm and Node.js set up on your local machine, please go to ‘umbuy</w:t>
-      </w:r>
-      <w:r>
-        <w:t>\project\umbuy\web&gt;</w:t>
+        <w:t xml:space="preserve">Once you have your </w:t>
+      </w:r>
+      <w:proofErr w:type="spellStart"/>
+      <w:r>
+        <w:t>npm</w:t>
+      </w:r>
+      <w:proofErr w:type="spellEnd"/>
+      <w:r>
+        <w:t xml:space="preserve"> and Node.js set up on your local machine, please go to ‘</w:t>
+      </w:r>
+      <w:proofErr w:type="spellStart"/>
+      <w:r>
+        <w:t>umbuy</w:t>
+      </w:r>
+      <w:proofErr w:type="spellEnd"/>
+      <w:r>
+        <w:t>\project\</w:t>
+      </w:r>
+      <w:proofErr w:type="spellStart"/>
+      <w:r>
+        <w:t>umbuy</w:t>
+      </w:r>
+      <w:proofErr w:type="spellEnd"/>
+      <w:r>
+        <w:t>\web&gt;</w:t>
       </w:r>
       <w:r>
         <w:t>’ directory where you could see ‘</w:t>
       </w:r>
+      <w:proofErr w:type="spellStart"/>
       <w:r>
         <w:t>p</w:t>
       </w:r>
       <w:r>
-        <w:t>ackage.json’.</w:t>
+        <w:t>ackage.json</w:t>
+      </w:r>
+      <w:proofErr w:type="spellEnd"/>
+      <w:r>
+        <w:t>’.</w:t>
       </w:r>
     </w:p>
     <w:p>
@@ -185,10 +248,42 @@
         </w:numPr>
       </w:pPr>
       <w:r>
-        <w:t>Run ‘$ npm install’ to install the neces</w:t>
-      </w:r>
-      <w:r>
-        <w:t>sary files such as node_modules which contain ‘express’, ‘mysql’, ‘aws-sdk’ and etc.</w:t>
+        <w:t xml:space="preserve">Run ‘$ </w:t>
+      </w:r>
+      <w:proofErr w:type="spellStart"/>
+      <w:r>
+        <w:t>npm</w:t>
+      </w:r>
+      <w:proofErr w:type="spellEnd"/>
+      <w:r>
+        <w:t xml:space="preserve"> install’ to install the neces</w:t>
+      </w:r>
+      <w:r>
+        <w:t xml:space="preserve">sary files such as </w:t>
+      </w:r>
+      <w:proofErr w:type="spellStart"/>
+      <w:r>
+        <w:t>node_modules</w:t>
+      </w:r>
+      <w:proofErr w:type="spellEnd"/>
+      <w:r>
+        <w:t xml:space="preserve"> which contain ‘express’, ‘</w:t>
+      </w:r>
+      <w:proofErr w:type="spellStart"/>
+      <w:r>
+        <w:t>mysql</w:t>
+      </w:r>
+      <w:proofErr w:type="spellEnd"/>
+      <w:r>
+        <w:t>’, ‘</w:t>
+      </w:r>
+      <w:proofErr w:type="spellStart"/>
+      <w:r>
+        <w:t>aws-sdk</w:t>
+      </w:r>
+      <w:proofErr w:type="spellEnd"/>
+      <w:r>
+        <w:t>’ and etc.</w:t>
       </w:r>
     </w:p>
     <w:p>
@@ -254,7 +349,15 @@
         </w:numPr>
       </w:pPr>
       <w:r>
-        <w:t>You can build your own dist file by running,</w:t>
+        <w:t xml:space="preserve">You can build your own </w:t>
+      </w:r>
+      <w:proofErr w:type="spellStart"/>
+      <w:r>
+        <w:t>dist</w:t>
+      </w:r>
+      <w:proofErr w:type="spellEnd"/>
+      <w:r>
+        <w:t xml:space="preserve"> file by running,</w:t>
       </w:r>
     </w:p>
     <w:p>
@@ -335,7 +438,15 @@
         </w:numPr>
       </w:pPr>
       <w:r>
-        <w:t>Download msi installer from http://dev.mysql.com/downloads/windows/installer/</w:t>
+        <w:t xml:space="preserve">Download </w:t>
+      </w:r>
+      <w:proofErr w:type="spellStart"/>
+      <w:r>
+        <w:t>msi</w:t>
+      </w:r>
+      <w:proofErr w:type="spellEnd"/>
+      <w:r>
+        <w:t xml:space="preserve"> installer from http://dev.mysql.com/downloads/windows/installer/</w:t>
       </w:r>
     </w:p>
     <w:p>
@@ -347,7 +458,15 @@
         </w:numPr>
       </w:pPr>
       <w:r>
-        <w:t>Install the msi installer and follow the steps</w:t>
+        <w:t xml:space="preserve">Install the </w:t>
+      </w:r>
+      <w:proofErr w:type="spellStart"/>
+      <w:r>
+        <w:t>msi</w:t>
+      </w:r>
+      <w:proofErr w:type="spellEnd"/>
+      <w:r>
+        <w:t xml:space="preserve"> installer and follow the steps</w:t>
       </w:r>
     </w:p>
     <w:p>
@@ -468,11 +587,21 @@
         </w:numPr>
       </w:pPr>
       <w:r>
-        <w:t xml:space="preserve">Select the database.mwb from our project at </w:t>
-      </w:r>
+        <w:t xml:space="preserve">Select the </w:t>
+      </w:r>
+      <w:proofErr w:type="spellStart"/>
+      <w:r>
+        <w:t>database.mwb</w:t>
+      </w:r>
+      <w:proofErr w:type="spellEnd"/>
+      <w:r>
+        <w:t xml:space="preserve"> from our project at </w:t>
+      </w:r>
+      <w:proofErr w:type="spellStart"/>
       <w:r>
         <w:t>umbuy</w:t>
       </w:r>
+      <w:proofErr w:type="spellEnd"/>
       <w:r>
         <w:t>\</w:t>
       </w:r>
@@ -482,9 +611,11 @@
       <w:r>
         <w:t>\</w:t>
       </w:r>
+      <w:proofErr w:type="spellStart"/>
       <w:r>
         <w:t>umbuy</w:t>
       </w:r>
+      <w:proofErr w:type="spellEnd"/>
       <w:r>
         <w:t>\</w:t>
       </w:r>
@@ -494,9 +625,11 @@
       <w:r>
         <w:t>\</w:t>
       </w:r>
+      <w:proofErr w:type="spellStart"/>
       <w:r>
         <w:t>mysql</w:t>
       </w:r>
+      <w:proofErr w:type="spellEnd"/>
     </w:p>
     <w:p>
       <w:pPr>
@@ -563,12 +696,27 @@
       <w:r>
         <w:t xml:space="preserve"> You need to go to app.js in </w:t>
       </w:r>
+      <w:proofErr w:type="spellStart"/>
       <w:r>
         <w:t>umbuy</w:t>
       </w:r>
-      <w:r>
-        <w:t>\project\umbuy\web\mysql</w:t>
-      </w:r>
+      <w:proofErr w:type="spellEnd"/>
+      <w:r>
+        <w:t>\project\</w:t>
+      </w:r>
+      <w:proofErr w:type="spellStart"/>
+      <w:r>
+        <w:t>umbuy</w:t>
+      </w:r>
+      <w:proofErr w:type="spellEnd"/>
+      <w:r>
+        <w:t>\web\</w:t>
+      </w:r>
+      <w:proofErr w:type="spellStart"/>
+      <w:r>
+        <w:t>mysql</w:t>
+      </w:r>
+      <w:proofErr w:type="spellEnd"/>
       <w:r>
         <w:t xml:space="preserve"> and update:</w:t>
       </w:r>
@@ -586,6 +734,7 @@
           <w:lang w:val="en-CA" w:eastAsia="en-CA"/>
         </w:rPr>
       </w:pPr>
+      <w:proofErr w:type="spellStart"/>
       <w:r>
         <w:rPr>
           <w:rFonts w:ascii="Consolas" w:eastAsia="Times New Roman" w:hAnsi="Consolas" w:cs="Times New Roman"/>
@@ -596,6 +745,7 @@
         </w:rPr>
         <w:t>var</w:t>
       </w:r>
+      <w:proofErr w:type="spellEnd"/>
       <w:r>
         <w:rPr>
           <w:rFonts w:ascii="Consolas" w:eastAsia="Times New Roman" w:hAnsi="Consolas" w:cs="Times New Roman"/>
@@ -604,14 +754,10 @@
           <w:szCs w:val="24"/>
           <w:lang w:val="en-CA" w:eastAsia="en-CA"/>
         </w:rPr>
-        <w:t xml:space="preserve"> connection = mysql.createConnection({</w:t>
-      </w:r>
-    </w:p>
-    <w:p>
-      <w:pPr>
-        <w:shd w:val="clear" w:color="auto" w:fill="FFFFFF"/>
-        <w:spacing w:after="0" w:line="330" w:lineRule="atLeast"/>
-        <w:ind w:left="720" w:firstLine="720"/>
+        <w:t xml:space="preserve"> connection = </w:t>
+      </w:r>
+      <w:proofErr w:type="spellStart"/>
+      <w:r>
         <w:rPr>
           <w:rFonts w:ascii="Consolas" w:eastAsia="Times New Roman" w:hAnsi="Consolas" w:cs="Times New Roman"/>
           <w:color w:val="000000"/>
@@ -619,7 +765,9 @@
           <w:szCs w:val="24"/>
           <w:lang w:val="en-CA" w:eastAsia="en-CA"/>
         </w:rPr>
-      </w:pPr>
+        <w:t>mysql.createConnection</w:t>
+      </w:r>
+      <w:proofErr w:type="spellEnd"/>
       <w:r>
         <w:rPr>
           <w:rFonts w:ascii="Consolas" w:eastAsia="Times New Roman" w:hAnsi="Consolas" w:cs="Times New Roman"/>
@@ -628,6 +776,30 @@
           <w:szCs w:val="24"/>
           <w:lang w:val="en-CA" w:eastAsia="en-CA"/>
         </w:rPr>
+        <w:t>({</w:t>
+      </w:r>
+    </w:p>
+    <w:p>
+      <w:pPr>
+        <w:shd w:val="clear" w:color="auto" w:fill="FFFFFF"/>
+        <w:spacing w:after="0" w:line="330" w:lineRule="atLeast"/>
+        <w:ind w:left="720" w:firstLine="720"/>
+        <w:rPr>
+          <w:rFonts w:ascii="Consolas" w:eastAsia="Times New Roman" w:hAnsi="Consolas" w:cs="Times New Roman"/>
+          <w:color w:val="000000"/>
+          <w:sz w:val="24"/>
+          <w:szCs w:val="24"/>
+          <w:lang w:val="en-CA" w:eastAsia="en-CA"/>
+        </w:rPr>
+      </w:pPr>
+      <w:r>
+        <w:rPr>
+          <w:rFonts w:ascii="Consolas" w:eastAsia="Times New Roman" w:hAnsi="Consolas" w:cs="Times New Roman"/>
+          <w:color w:val="000000"/>
+          <w:sz w:val="24"/>
+          <w:szCs w:val="24"/>
+          <w:lang w:val="en-CA" w:eastAsia="en-CA"/>
+        </w:rPr>
         <w:t xml:space="preserve">host: </w:t>
       </w:r>
       <w:r>
@@ -682,7 +854,29 @@
           <w:szCs w:val="24"/>
           <w:lang w:val="en-CA" w:eastAsia="en-CA"/>
         </w:rPr>
-        <w:t>'yourLocalMySqlUsername'</w:t>
+        <w:t>'</w:t>
+      </w:r>
+      <w:proofErr w:type="spellStart"/>
+      <w:r>
+        <w:rPr>
+          <w:rFonts w:ascii="Consolas" w:eastAsia="Times New Roman" w:hAnsi="Consolas" w:cs="Times New Roman"/>
+          <w:color w:val="A31515"/>
+          <w:sz w:val="24"/>
+          <w:szCs w:val="24"/>
+          <w:lang w:val="en-CA" w:eastAsia="en-CA"/>
+        </w:rPr>
+        <w:t>yourLocalMySqlUsername</w:t>
+      </w:r>
+      <w:proofErr w:type="spellEnd"/>
+      <w:r>
+        <w:rPr>
+          <w:rFonts w:ascii="Consolas" w:eastAsia="Times New Roman" w:hAnsi="Consolas" w:cs="Times New Roman"/>
+          <w:color w:val="A31515"/>
+          <w:sz w:val="24"/>
+          <w:szCs w:val="24"/>
+          <w:lang w:val="en-CA" w:eastAsia="en-CA"/>
+        </w:rPr>
+        <w:t>'</w:t>
       </w:r>
       <w:r>
         <w:rPr>
@@ -746,7 +940,29 @@
           <w:szCs w:val="24"/>
           <w:lang w:val="en-CA" w:eastAsia="en-CA"/>
         </w:rPr>
-        <w:t>" yourLocalMySqlPassword"</w:t>
+        <w:t xml:space="preserve">" </w:t>
+      </w:r>
+      <w:proofErr w:type="spellStart"/>
+      <w:r>
+        <w:rPr>
+          <w:rFonts w:ascii="Consolas" w:eastAsia="Times New Roman" w:hAnsi="Consolas" w:cs="Times New Roman"/>
+          <w:color w:val="A31515"/>
+          <w:sz w:val="24"/>
+          <w:szCs w:val="24"/>
+          <w:lang w:val="en-CA" w:eastAsia="en-CA"/>
+        </w:rPr>
+        <w:t>yourLocalMySqlPassword</w:t>
+      </w:r>
+      <w:proofErr w:type="spellEnd"/>
+      <w:r>
+        <w:rPr>
+          <w:rFonts w:ascii="Consolas" w:eastAsia="Times New Roman" w:hAnsi="Consolas" w:cs="Times New Roman"/>
+          <w:color w:val="A31515"/>
+          <w:sz w:val="24"/>
+          <w:szCs w:val="24"/>
+          <w:lang w:val="en-CA" w:eastAsia="en-CA"/>
+        </w:rPr>
+        <w:t>"</w:t>
       </w:r>
       <w:r>
         <w:rPr>
@@ -963,12 +1179,27 @@
       <w:r>
         <w:t>Now from the directory where app.js is located (</w:t>
       </w:r>
+      <w:proofErr w:type="spellStart"/>
       <w:r>
         <w:t>umbuy</w:t>
       </w:r>
-      <w:r>
-        <w:t>\project\umbuy\web\mysql</w:t>
-      </w:r>
+      <w:proofErr w:type="spellEnd"/>
+      <w:r>
+        <w:t>\project\</w:t>
+      </w:r>
+      <w:proofErr w:type="spellStart"/>
+      <w:r>
+        <w:t>umbuy</w:t>
+      </w:r>
+      <w:proofErr w:type="spellEnd"/>
+      <w:r>
+        <w:t>\web\</w:t>
+      </w:r>
+      <w:proofErr w:type="spellStart"/>
+      <w:r>
+        <w:t>mysql</w:t>
+      </w:r>
+      <w:proofErr w:type="spellEnd"/>
       <w:r>
         <w:t>), in command line type: node app.js. You should get a message like below:</w:t>
       </w:r>
@@ -1041,13 +1272,68 @@
         </w:numPr>
       </w:pPr>
       <w:r>
-        <w:t xml:space="preserve">You need to create a user in the users table before you can run. In MySQL workbench, go to home page (click the house on top of the file tab) -&gt; New Query Tab and enter this query: </w:t>
-      </w:r>
-      <w:r>
-        <w:t>INSERT INTO users VALUES(1, 'Franklin', 'Bristow', 'fbristow@myumanitoba.ca', '2049876543');</w:t>
-      </w:r>
-      <w:r>
-        <w:t xml:space="preserve"> By default, we have create ad link to user 1 which this query above will create.</w:t>
+        <w:t xml:space="preserve">You need to create a user in the users table before you can run. In MySQL workbench, </w:t>
+      </w:r>
+      <w:r>
+        <w:t>double-click users table, then click Inserts tab at the bottom of page like shown below:</w:t>
+      </w:r>
+    </w:p>
+    <w:p>
+      <w:pPr>
+        <w:pStyle w:val="ListParagraph"/>
+      </w:pPr>
+      <w:r>
+        <w:rPr>
+          <w:noProof/>
+        </w:rPr>
+        <w:drawing>
+          <wp:inline distT="0" distB="0" distL="0" distR="0" wp14:anchorId="0C57494F" wp14:editId="6F36254A">
+            <wp:extent cx="4610100" cy="3061895"/>
+            <wp:effectExtent l="0" t="0" r="0" b="5715"/>
+            <wp:docPr id="2" name="Picture 2"/>
+            <wp:cNvGraphicFramePr>
+              <a:graphicFrameLocks xmlns:a="http://schemas.openxmlformats.org/drawingml/2006/main" noChangeAspect="1"/>
+            </wp:cNvGraphicFramePr>
+            <a:graphic xmlns:a="http://schemas.openxmlformats.org/drawingml/2006/main">
+              <a:graphicData uri="http://schemas.openxmlformats.org/drawingml/2006/picture">
+                <pic:pic xmlns:pic="http://schemas.openxmlformats.org/drawingml/2006/picture">
+                  <pic:nvPicPr>
+                    <pic:cNvPr id="0" name="Picture 1"/>
+                    <pic:cNvPicPr>
+                      <a:picLocks noChangeAspect="1" noChangeArrowheads="1"/>
+                    </pic:cNvPicPr>
+                  </pic:nvPicPr>
+                  <pic:blipFill>
+                    <a:blip r:embed="rId8" cstate="print">
+                      <a:extLst>
+                        <a:ext uri="{28A0092B-C50C-407E-A947-70E740481C1C}">
+                          <a14:useLocalDpi xmlns:a14="http://schemas.microsoft.com/office/drawing/2010/main" val="0"/>
+                        </a:ext>
+                      </a:extLst>
+                    </a:blip>
+                    <a:srcRect/>
+                    <a:stretch>
+                      <a:fillRect/>
+                    </a:stretch>
+                  </pic:blipFill>
+                  <pic:spPr bwMode="auto">
+                    <a:xfrm>
+                      <a:off x="0" y="0"/>
+                      <a:ext cx="4639652" cy="3081523"/>
+                    </a:xfrm>
+                    <a:prstGeom prst="rect">
+                      <a:avLst/>
+                    </a:prstGeom>
+                    <a:noFill/>
+                    <a:ln>
+                      <a:noFill/>
+                    </a:ln>
+                  </pic:spPr>
+                </pic:pic>
+              </a:graphicData>
+            </a:graphic>
+          </wp:inline>
+        </w:drawing>
       </w:r>
     </w:p>
     <w:p>
@@ -1059,7 +1345,26 @@
         </w:numPr>
       </w:pPr>
       <w:r>
-        <w:t>Then push the lightning bolt and then apply.</w:t>
+        <w:t>By default, we</w:t>
+      </w:r>
+      <w:r>
+        <w:t xml:space="preserve"> create an ad that points to </w:t>
+      </w:r>
+      <w:proofErr w:type="spellStart"/>
+      <w:r>
+        <w:t>userId</w:t>
+      </w:r>
+      <w:proofErr w:type="spellEnd"/>
+      <w:r>
+        <w:t xml:space="preserve"> 1, so make sure the </w:t>
+      </w:r>
+      <w:proofErr w:type="spellStart"/>
+      <w:r>
+        <w:t>userId</w:t>
+      </w:r>
+      <w:proofErr w:type="spellEnd"/>
+      <w:r>
+        <w:t xml:space="preserve"> is 1</w:t>
       </w:r>
     </w:p>
     <w:p>
@@ -1071,6 +1376,20 @@
         </w:numPr>
       </w:pPr>
       <w:r>
+        <w:t>Then apply changes</w:t>
+      </w:r>
+      <w:bookmarkStart w:id="1" w:name="_GoBack"/>
+      <w:bookmarkEnd w:id="1"/>
+    </w:p>
+    <w:p>
+      <w:pPr>
+        <w:pStyle w:val="ListParagraph"/>
+        <w:numPr>
+          <w:ilvl w:val="0"/>
+          <w:numId w:val="6"/>
+        </w:numPr>
+      </w:pPr>
+      <w:r>
         <w:t xml:space="preserve">Now, you can test it out and refer to </w:t>
       </w:r>
       <w:r>
@@ -1119,7 +1438,15 @@
         <w:t>Running the project on a local machine</w:t>
       </w:r>
       <w:r>
-        <w:t>” because you need “dist” directory to run the project on the server.</w:t>
+        <w:t>” because you need “</w:t>
+      </w:r>
+      <w:proofErr w:type="spellStart"/>
+      <w:r>
+        <w:t>dist</w:t>
+      </w:r>
+      <w:proofErr w:type="spellEnd"/>
+      <w:r>
+        <w:t>” directory to run the project on the server.</w:t>
       </w:r>
     </w:p>
     <w:p>
@@ -1167,7 +1494,23 @@
         </w:numPr>
       </w:pPr>
       <w:r>
-        <w:t xml:space="preserve">Run ‘chmod 400 KyleKeyValid.pem’ to </w:t>
+        <w:t>Run ‘</w:t>
+      </w:r>
+      <w:proofErr w:type="spellStart"/>
+      <w:r>
+        <w:t>chmod</w:t>
+      </w:r>
+      <w:proofErr w:type="spellEnd"/>
+      <w:r>
+        <w:t xml:space="preserve"> 400 </w:t>
+      </w:r>
+      <w:proofErr w:type="spellStart"/>
+      <w:r>
+        <w:t>KyleKeyValid.pem</w:t>
+      </w:r>
+      <w:proofErr w:type="spellEnd"/>
+      <w:r>
+        <w:t xml:space="preserve">’ to </w:t>
       </w:r>
       <w:r>
         <w:t>have your public key recognised.</w:t>
@@ -1218,15 +1561,61 @@
           <w:lang w:val="en-US"/>
         </w:rPr>
       </w:pPr>
+      <w:proofErr w:type="spellStart"/>
       <w:r>
         <w:rPr>
           <w:rFonts w:eastAsia="Times New Roman" w:cstheme="minorHAnsi"/>
           <w:bCs/>
           <w:lang w:val="en-US"/>
         </w:rPr>
-        <w:t xml:space="preserve">ssh -i "KyleKeyValid.pem" </w:t>
-      </w:r>
-      <w:hyperlink r:id="rId8" w:history="1">
+        <w:t>ssh</w:t>
+      </w:r>
+      <w:proofErr w:type="spellEnd"/>
+      <w:r>
+        <w:rPr>
+          <w:rFonts w:eastAsia="Times New Roman" w:cstheme="minorHAnsi"/>
+          <w:bCs/>
+          <w:lang w:val="en-US"/>
+        </w:rPr>
+        <w:t xml:space="preserve"> -</w:t>
+      </w:r>
+      <w:proofErr w:type="spellStart"/>
+      <w:r>
+        <w:rPr>
+          <w:rFonts w:eastAsia="Times New Roman" w:cstheme="minorHAnsi"/>
+          <w:bCs/>
+          <w:lang w:val="en-US"/>
+        </w:rPr>
+        <w:t>i</w:t>
+      </w:r>
+      <w:proofErr w:type="spellEnd"/>
+      <w:r>
+        <w:rPr>
+          <w:rFonts w:eastAsia="Times New Roman" w:cstheme="minorHAnsi"/>
+          <w:bCs/>
+          <w:lang w:val="en-US"/>
+        </w:rPr>
+        <w:t xml:space="preserve"> "</w:t>
+      </w:r>
+      <w:proofErr w:type="spellStart"/>
+      <w:r>
+        <w:rPr>
+          <w:rFonts w:eastAsia="Times New Roman" w:cstheme="minorHAnsi"/>
+          <w:bCs/>
+          <w:lang w:val="en-US"/>
+        </w:rPr>
+        <w:t>KyleKeyValid.pem</w:t>
+      </w:r>
+      <w:proofErr w:type="spellEnd"/>
+      <w:r>
+        <w:rPr>
+          <w:rFonts w:eastAsia="Times New Roman" w:cstheme="minorHAnsi"/>
+          <w:bCs/>
+          <w:lang w:val="en-US"/>
+        </w:rPr>
+        <w:t xml:space="preserve">" </w:t>
+      </w:r>
+      <w:hyperlink r:id="rId9" w:history="1">
         <w:r>
           <w:rPr>
             <w:rStyle w:val="Hyperlink"/>
@@ -1319,7 +1708,43 @@
           <w:bCs/>
           <w:lang w:val="en-US"/>
         </w:rPr>
-        <w:t>After connecting to the server successfully, go to ‘4350-project-group6/project/umbuy/web’. If you run ‘ls’, then you should be able to see ‘server.js’ file. In the same directory, please transfer your previously created ‘dist’ folder.</w:t>
+        <w:t>After connecting to the server successfully, go to ‘4350-project-group6/project/</w:t>
+      </w:r>
+      <w:proofErr w:type="spellStart"/>
+      <w:r>
+        <w:rPr>
+          <w:rFonts w:eastAsia="Times New Roman" w:cstheme="minorHAnsi"/>
+          <w:bCs/>
+          <w:lang w:val="en-US"/>
+        </w:rPr>
+        <w:t>umbuy</w:t>
+      </w:r>
+      <w:proofErr w:type="spellEnd"/>
+      <w:r>
+        <w:rPr>
+          <w:rFonts w:eastAsia="Times New Roman" w:cstheme="minorHAnsi"/>
+          <w:bCs/>
+          <w:lang w:val="en-US"/>
+        </w:rPr>
+        <w:t>/web’. If you run ‘ls’, then you should be able to see ‘server.js’ file. In the same directory, please transfer your previously created ‘</w:t>
+      </w:r>
+      <w:proofErr w:type="spellStart"/>
+      <w:r>
+        <w:rPr>
+          <w:rFonts w:eastAsia="Times New Roman" w:cstheme="minorHAnsi"/>
+          <w:bCs/>
+          <w:lang w:val="en-US"/>
+        </w:rPr>
+        <w:t>dist</w:t>
+      </w:r>
+      <w:proofErr w:type="spellEnd"/>
+      <w:r>
+        <w:rPr>
+          <w:rFonts w:eastAsia="Times New Roman" w:cstheme="minorHAnsi"/>
+          <w:bCs/>
+          <w:lang w:val="en-US"/>
+        </w:rPr>
+        <w:t>’ folder.</w:t>
       </w:r>
     </w:p>
     <w:p>
@@ -1422,6 +1847,7 @@
           <w:shd w:val="clear" w:color="auto" w:fill="FFFFFF"/>
           <w:lang w:val="en-US"/>
         </w:rPr>
+        <w:lastRenderedPageBreak/>
         <w:t>You should see ‘CONNECTED’ message in the console.</w:t>
       </w:r>
     </w:p>
@@ -1490,8 +1916,6 @@
         </w:rPr>
         <w:t xml:space="preserve"> </w:t>
       </w:r>
-      <w:bookmarkStart w:id="1" w:name="_GoBack"/>
-      <w:bookmarkEnd w:id="1"/>
     </w:p>
     <w:p>
       <w:pPr>
@@ -1585,7 +2009,39 @@
           <w:rFonts w:eastAsia="Times New Roman" w:cstheme="minorHAnsi"/>
           <w:bCs/>
         </w:rPr>
-        <w:t>Please run ‘mysql –u kyle –p’ to log into MySQL. The password is ‘team6best’.</w:t>
+        <w:t>Please run ‘</w:t>
+      </w:r>
+      <w:proofErr w:type="spellStart"/>
+      <w:r>
+        <w:rPr>
+          <w:rFonts w:eastAsia="Times New Roman" w:cstheme="minorHAnsi"/>
+          <w:bCs/>
+        </w:rPr>
+        <w:t>mysql</w:t>
+      </w:r>
+      <w:proofErr w:type="spellEnd"/>
+      <w:r>
+        <w:rPr>
+          <w:rFonts w:eastAsia="Times New Roman" w:cstheme="minorHAnsi"/>
+          <w:bCs/>
+        </w:rPr>
+        <w:t xml:space="preserve"> –u </w:t>
+      </w:r>
+      <w:proofErr w:type="spellStart"/>
+      <w:r>
+        <w:rPr>
+          <w:rFonts w:eastAsia="Times New Roman" w:cstheme="minorHAnsi"/>
+          <w:bCs/>
+        </w:rPr>
+        <w:t>kyle</w:t>
+      </w:r>
+      <w:proofErr w:type="spellEnd"/>
+      <w:r>
+        <w:rPr>
+          <w:rFonts w:eastAsia="Times New Roman" w:cstheme="minorHAnsi"/>
+          <w:bCs/>
+        </w:rPr>
+        <w:t xml:space="preserve"> –p’ to log into MySQL. The password is ‘team6best’.</w:t>
       </w:r>
     </w:p>
     <w:p>
@@ -1625,7 +2081,39 @@
           <w:rFonts w:eastAsia="Times New Roman" w:cstheme="minorHAnsi"/>
           <w:bCs/>
         </w:rPr>
-        <w:t>Please use ‘sampledb’ as the database by running ‘USE sampledb;’.</w:t>
+        <w:t>Please use ‘</w:t>
+      </w:r>
+      <w:proofErr w:type="spellStart"/>
+      <w:r>
+        <w:rPr>
+          <w:rFonts w:eastAsia="Times New Roman" w:cstheme="minorHAnsi"/>
+          <w:bCs/>
+        </w:rPr>
+        <w:t>sampledb</w:t>
+      </w:r>
+      <w:proofErr w:type="spellEnd"/>
+      <w:r>
+        <w:rPr>
+          <w:rFonts w:eastAsia="Times New Roman" w:cstheme="minorHAnsi"/>
+          <w:bCs/>
+        </w:rPr>
+        <w:t xml:space="preserve">’ as the database by running ‘USE </w:t>
+      </w:r>
+      <w:proofErr w:type="spellStart"/>
+      <w:r>
+        <w:rPr>
+          <w:rFonts w:eastAsia="Times New Roman" w:cstheme="minorHAnsi"/>
+          <w:bCs/>
+        </w:rPr>
+        <w:t>sampledb</w:t>
+      </w:r>
+      <w:proofErr w:type="spellEnd"/>
+      <w:r>
+        <w:rPr>
+          <w:rFonts w:eastAsia="Times New Roman" w:cstheme="minorHAnsi"/>
+          <w:bCs/>
+        </w:rPr>
+        <w:t>;’.</w:t>
       </w:r>
     </w:p>
     <w:p>
@@ -1665,7 +2153,23 @@
           <w:rFonts w:eastAsia="Times New Roman" w:cstheme="minorHAnsi"/>
           <w:bCs/>
         </w:rPr>
-        <w:t>You could see the tables, ‘advertisements’ and ‘users’, by running ‘SHOW TABLES;’ and you could see the definition of these tables by running ‘DESCRIBE &lt;table_name&gt;;’.</w:t>
+        <w:t>You could see the tables, ‘advertisements’ and ‘users’, by running ‘SHOW TABLES;’ and you could see the definition of these tables by running ‘DESCRIBE &lt;</w:t>
+      </w:r>
+      <w:proofErr w:type="spellStart"/>
+      <w:r>
+        <w:rPr>
+          <w:rFonts w:eastAsia="Times New Roman" w:cstheme="minorHAnsi"/>
+          <w:bCs/>
+        </w:rPr>
+        <w:t>table_name</w:t>
+      </w:r>
+      <w:proofErr w:type="spellEnd"/>
+      <w:r>
+        <w:rPr>
+          <w:rFonts w:eastAsia="Times New Roman" w:cstheme="minorHAnsi"/>
+          <w:bCs/>
+        </w:rPr>
+        <w:t>&gt;;’.</w:t>
       </w:r>
     </w:p>
     <w:sectPr>

</xml_diff>

<commit_message>
update mysql documentation again
</commit_message>
<xml_diff>
--- a/Documentation on how to run the project.docx
+++ b/Documentation on how to run the project.docx
@@ -1272,10 +1272,16 @@
         </w:numPr>
       </w:pPr>
       <w:r>
-        <w:t xml:space="preserve">You need to create a user in the users table before you can run. In MySQL workbench, </w:t>
-      </w:r>
-      <w:r>
-        <w:t>double-click users table, then click Inserts tab at the bottom of page like shown below:</w:t>
+        <w:t xml:space="preserve">You need to create a user in the users table before you can run. In MySQL workbench, go to </w:t>
+      </w:r>
+      <w:r>
+        <w:t>Database tab</w:t>
+      </w:r>
+      <w:r>
+        <w:t xml:space="preserve"> -&gt; </w:t>
+      </w:r>
+      <w:r>
+        <w:t>Connect to Database. You will get prompted: Enter your username and password to login to your database and click advanced tab and like the screenshot change 4350 to “4350”.</w:t>
       </w:r>
     </w:p>
     <w:p>
@@ -1287,9 +1293,9 @@
           <w:noProof/>
         </w:rPr>
         <w:drawing>
-          <wp:inline distT="0" distB="0" distL="0" distR="0" wp14:anchorId="0C57494F" wp14:editId="6F36254A">
-            <wp:extent cx="4610100" cy="3061895"/>
-            <wp:effectExtent l="0" t="0" r="0" b="5715"/>
+          <wp:inline distT="0" distB="0" distL="0" distR="0" wp14:anchorId="3ACCE69E" wp14:editId="7C662DB1">
+            <wp:extent cx="3489325" cy="2511569"/>
+            <wp:effectExtent l="0" t="0" r="0" b="3175"/>
             <wp:docPr id="2" name="Picture 2"/>
             <wp:cNvGraphicFramePr>
               <a:graphicFrameLocks xmlns:a="http://schemas.openxmlformats.org/drawingml/2006/main" noChangeAspect="1"/>
@@ -1319,7 +1325,7 @@
                   <pic:spPr bwMode="auto">
                     <a:xfrm>
                       <a:off x="0" y="0"/>
-                      <a:ext cx="4639652" cy="3081523"/>
+                      <a:ext cx="3535047" cy="2544479"/>
                     </a:xfrm>
                     <a:prstGeom prst="rect">
                       <a:avLst/>
@@ -1339,32 +1345,137 @@
     <w:p>
       <w:pPr>
         <w:pStyle w:val="ListParagraph"/>
+      </w:pPr>
+    </w:p>
+    <w:p>
+      <w:pPr>
+        <w:pStyle w:val="ListParagraph"/>
+      </w:pPr>
+      <w:r>
+        <w:rPr>
+          <w:noProof/>
+        </w:rPr>
+        <w:drawing>
+          <wp:inline distT="0" distB="0" distL="0" distR="0" wp14:anchorId="1DC9C124" wp14:editId="06AAEFC5">
+            <wp:extent cx="3489901" cy="2508250"/>
+            <wp:effectExtent l="0" t="0" r="0" b="6350"/>
+            <wp:docPr id="3" name="Picture 3"/>
+            <wp:cNvGraphicFramePr>
+              <a:graphicFrameLocks xmlns:a="http://schemas.openxmlformats.org/drawingml/2006/main" noChangeAspect="1"/>
+            </wp:cNvGraphicFramePr>
+            <a:graphic xmlns:a="http://schemas.openxmlformats.org/drawingml/2006/main">
+              <a:graphicData uri="http://schemas.openxmlformats.org/drawingml/2006/picture">
+                <pic:pic xmlns:pic="http://schemas.openxmlformats.org/drawingml/2006/picture">
+                  <pic:nvPicPr>
+                    <pic:cNvPr id="0" name="Picture 2"/>
+                    <pic:cNvPicPr>
+                      <a:picLocks noChangeAspect="1" noChangeArrowheads="1"/>
+                    </pic:cNvPicPr>
+                  </pic:nvPicPr>
+                  <pic:blipFill>
+                    <a:blip r:embed="rId9" cstate="print">
+                      <a:extLst>
+                        <a:ext uri="{28A0092B-C50C-407E-A947-70E740481C1C}">
+                          <a14:useLocalDpi xmlns:a14="http://schemas.microsoft.com/office/drawing/2010/main" val="0"/>
+                        </a:ext>
+                      </a:extLst>
+                    </a:blip>
+                    <a:srcRect/>
+                    <a:stretch>
+                      <a:fillRect/>
+                    </a:stretch>
+                  </pic:blipFill>
+                  <pic:spPr bwMode="auto">
+                    <a:xfrm>
+                      <a:off x="0" y="0"/>
+                      <a:ext cx="3509117" cy="2522061"/>
+                    </a:xfrm>
+                    <a:prstGeom prst="rect">
+                      <a:avLst/>
+                    </a:prstGeom>
+                    <a:noFill/>
+                    <a:ln>
+                      <a:noFill/>
+                    </a:ln>
+                  </pic:spPr>
+                </pic:pic>
+              </a:graphicData>
+            </a:graphic>
+          </wp:inline>
+        </w:drawing>
+      </w:r>
+    </w:p>
+    <w:p>
+      <w:pPr>
+        <w:pStyle w:val="ListParagraph"/>
+      </w:pPr>
+    </w:p>
+    <w:p>
+      <w:pPr>
+        <w:pStyle w:val="ListParagraph"/>
         <w:numPr>
           <w:ilvl w:val="0"/>
           <w:numId w:val="6"/>
         </w:numPr>
       </w:pPr>
       <w:r>
-        <w:t>By default, we</w:t>
-      </w:r>
-      <w:r>
-        <w:t xml:space="preserve"> create an ad that points to </w:t>
-      </w:r>
-      <w:proofErr w:type="spellStart"/>
-      <w:r>
-        <w:t>userId</w:t>
-      </w:r>
-      <w:proofErr w:type="spellEnd"/>
-      <w:r>
-        <w:t xml:space="preserve"> 1, so make sure the </w:t>
-      </w:r>
-      <w:proofErr w:type="spellStart"/>
-      <w:r>
-        <w:t>userId</w:t>
-      </w:r>
-      <w:proofErr w:type="spellEnd"/>
-      <w:r>
-        <w:t xml:space="preserve"> is 1</w:t>
+        <w:t xml:space="preserve"> </w:t>
+      </w:r>
+      <w:r>
+        <w:rPr>
+          <w:noProof/>
+        </w:rPr>
+        <w:drawing>
+          <wp:inline distT="0" distB="0" distL="0" distR="0" wp14:anchorId="1EA43F05" wp14:editId="2ED44729">
+            <wp:extent cx="1638300" cy="1066800"/>
+            <wp:effectExtent l="0" t="0" r="0" b="0"/>
+            <wp:docPr id="5" name="Picture 5"/>
+            <wp:cNvGraphicFramePr>
+              <a:graphicFrameLocks xmlns:a="http://schemas.openxmlformats.org/drawingml/2006/main" noChangeAspect="1"/>
+            </wp:cNvGraphicFramePr>
+            <a:graphic xmlns:a="http://schemas.openxmlformats.org/drawingml/2006/main">
+              <a:graphicData uri="http://schemas.openxmlformats.org/drawingml/2006/picture">
+                <pic:pic xmlns:pic="http://schemas.openxmlformats.org/drawingml/2006/picture">
+                  <pic:nvPicPr>
+                    <pic:cNvPr id="0" name="Picture 3"/>
+                    <pic:cNvPicPr>
+                      <a:picLocks noChangeAspect="1" noChangeArrowheads="1"/>
+                    </pic:cNvPicPr>
+                  </pic:nvPicPr>
+                  <pic:blipFill>
+                    <a:blip r:embed="rId10">
+                      <a:extLst>
+                        <a:ext uri="{28A0092B-C50C-407E-A947-70E740481C1C}">
+                          <a14:useLocalDpi xmlns:a14="http://schemas.microsoft.com/office/drawing/2010/main" val="0"/>
+                        </a:ext>
+                      </a:extLst>
+                    </a:blip>
+                    <a:srcRect/>
+                    <a:stretch>
+                      <a:fillRect/>
+                    </a:stretch>
+                  </pic:blipFill>
+                  <pic:spPr bwMode="auto">
+                    <a:xfrm>
+                      <a:off x="0" y="0"/>
+                      <a:ext cx="1638300" cy="1066800"/>
+                    </a:xfrm>
+                    <a:prstGeom prst="rect">
+                      <a:avLst/>
+                    </a:prstGeom>
+                    <a:noFill/>
+                    <a:ln>
+                      <a:noFill/>
+                    </a:ln>
+                  </pic:spPr>
+                </pic:pic>
+              </a:graphicData>
+            </a:graphic>
+          </wp:inline>
+        </w:drawing>
+      </w:r>
+      <w:r>
+        <w:t>Double-click the database name -&gt; project4350 and a pane will</w:t>
       </w:r>
     </w:p>
     <w:p>
@@ -1376,27 +1487,128 @@
         </w:numPr>
       </w:pPr>
       <w:r>
-        <w:t>Then apply changes</w:t>
+        <w:lastRenderedPageBreak/>
+        <w:t>Enter</w:t>
+      </w:r>
+      <w:r>
+        <w:t xml:space="preserve"> this query: </w:t>
+      </w:r>
+      <w:r>
+        <w:t xml:space="preserve">INSERT INTO users </w:t>
+      </w:r>
+      <w:proofErr w:type="gramStart"/>
+      <w:r>
+        <w:t>VALUES(</w:t>
+      </w:r>
+      <w:proofErr w:type="gramEnd"/>
+      <w:r>
+        <w:t>1, 'Franklin', 'Bristow', 'fbristow@myumanitoba.ca', '2049876543');</w:t>
+      </w:r>
+      <w:r>
+        <w:t xml:space="preserve"> By default, we have create ad link to user 1 which this query above will create.</w:t>
+      </w:r>
+    </w:p>
+    <w:p>
+      <w:pPr>
+        <w:pStyle w:val="ListParagraph"/>
+        <w:numPr>
+          <w:ilvl w:val="0"/>
+          <w:numId w:val="6"/>
+        </w:numPr>
+      </w:pPr>
+      <w:r>
+        <w:rPr>
+          <w:noProof/>
+        </w:rPr>
+        <w:drawing>
+          <wp:inline distT="0" distB="0" distL="0" distR="0" wp14:anchorId="617DA9A2" wp14:editId="6D3E0D93">
+            <wp:extent cx="5461000" cy="823530"/>
+            <wp:effectExtent l="0" t="0" r="0" b="0"/>
+            <wp:docPr id="6" name="Picture 6"/>
+            <wp:cNvGraphicFramePr>
+              <a:graphicFrameLocks xmlns:a="http://schemas.openxmlformats.org/drawingml/2006/main" noChangeAspect="1"/>
+            </wp:cNvGraphicFramePr>
+            <a:graphic xmlns:a="http://schemas.openxmlformats.org/drawingml/2006/main">
+              <a:graphicData uri="http://schemas.openxmlformats.org/drawingml/2006/picture">
+                <pic:pic xmlns:pic="http://schemas.openxmlformats.org/drawingml/2006/picture">
+                  <pic:nvPicPr>
+                    <pic:cNvPr id="0" name="Picture 4"/>
+                    <pic:cNvPicPr>
+                      <a:picLocks noChangeAspect="1" noChangeArrowheads="1"/>
+                    </pic:cNvPicPr>
+                  </pic:nvPicPr>
+                  <pic:blipFill>
+                    <a:blip r:embed="rId11">
+                      <a:extLst>
+                        <a:ext uri="{28A0092B-C50C-407E-A947-70E740481C1C}">
+                          <a14:useLocalDpi xmlns:a14="http://schemas.microsoft.com/office/drawing/2010/main" val="0"/>
+                        </a:ext>
+                      </a:extLst>
+                    </a:blip>
+                    <a:srcRect/>
+                    <a:stretch>
+                      <a:fillRect/>
+                    </a:stretch>
+                  </pic:blipFill>
+                  <pic:spPr bwMode="auto">
+                    <a:xfrm>
+                      <a:off x="0" y="0"/>
+                      <a:ext cx="5561148" cy="838632"/>
+                    </a:xfrm>
+                    <a:prstGeom prst="rect">
+                      <a:avLst/>
+                    </a:prstGeom>
+                    <a:noFill/>
+                    <a:ln>
+                      <a:noFill/>
+                    </a:ln>
+                  </pic:spPr>
+                </pic:pic>
+              </a:graphicData>
+            </a:graphic>
+          </wp:inline>
+        </w:drawing>
+      </w:r>
+    </w:p>
+    <w:p>
+      <w:pPr>
+        <w:pStyle w:val="ListParagraph"/>
+        <w:numPr>
+          <w:ilvl w:val="0"/>
+          <w:numId w:val="6"/>
+        </w:numPr>
+      </w:pPr>
+      <w:r>
+        <w:t xml:space="preserve">Then push the lightning bolt </w:t>
+      </w:r>
+      <w:r>
+        <w:t>to</w:t>
+      </w:r>
+      <w:r>
+        <w:t xml:space="preserve"> apply.</w:t>
+      </w:r>
+    </w:p>
+    <w:p>
+      <w:pPr>
+        <w:pStyle w:val="ListParagraph"/>
+        <w:numPr>
+          <w:ilvl w:val="0"/>
+          <w:numId w:val="6"/>
+        </w:numPr>
+      </w:pPr>
+      <w:r>
+        <w:t xml:space="preserve">Now, you can test it out and refer to </w:t>
+      </w:r>
+      <w:r>
+        <w:t>umbuy</w:t>
+      </w:r>
+      <w:r>
+        <w:t>\project\umbuy\web\documenta</w:t>
       </w:r>
       <w:bookmarkStart w:id="1" w:name="_GoBack"/>
       <w:bookmarkEnd w:id="1"/>
-    </w:p>
-    <w:p>
-      <w:pPr>
-        <w:pStyle w:val="ListParagraph"/>
-        <w:numPr>
-          <w:ilvl w:val="0"/>
-          <w:numId w:val="6"/>
-        </w:numPr>
-      </w:pPr>
-      <w:r>
-        <w:t xml:space="preserve">Now, you can test it out and refer to </w:t>
-      </w:r>
-      <w:r>
-        <w:t>umbuy</w:t>
-      </w:r>
-      <w:r>
-        <w:t>\project\umbuy\web\documentation</w:t>
+      <w:r>
+        <w:t>tion</w:t>
       </w:r>
       <w:r>
         <w:t>\</w:t>
@@ -1615,7 +1827,7 @@
         </w:rPr>
         <w:t xml:space="preserve">" </w:t>
       </w:r>
-      <w:hyperlink r:id="rId9" w:history="1">
+      <w:hyperlink r:id="rId12" w:history="1">
         <w:r>
           <w:rPr>
             <w:rStyle w:val="Hyperlink"/>
@@ -1847,7 +2059,6 @@
           <w:shd w:val="clear" w:color="auto" w:fill="FFFFFF"/>
           <w:lang w:val="en-US"/>
         </w:rPr>
-        <w:lastRenderedPageBreak/>
         <w:t>You should see ‘CONNECTED’ message in the console.</w:t>
       </w:r>
     </w:p>

</xml_diff>